<commit_message>
implemented view and set hours functions, test case 5&6 passed
</commit_message>
<xml_diff>
--- a/COMP4220-Project/ProjDocs/BlackBox Test Cases - COMP 4220 Project.docx
+++ b/COMP4220-Project/ProjDocs/BlackBox Test Cases - COMP 4220 Project.docx
@@ -8084,14 +8084,14 @@
           <w:rFonts w:ascii="Times New Roman" w:eastAsia="Times New Roman" w:hAnsi="Times New Roman" w:cs="Times New Roman"/>
           <w:color w:val="000000" w:themeColor="text1"/>
         </w:rPr>
-        <w:t xml:space="preserve"> Employee Number (Numeric-5 digits)</w:t>
-      </w:r>
-      <w:r>
-        <w:rPr>
-          <w:rFonts w:ascii="Times New Roman" w:eastAsia="Times New Roman" w:hAnsi="Times New Roman" w:cs="Times New Roman"/>
-          <w:color w:val="000000" w:themeColor="text1"/>
-        </w:rPr>
-        <w:t>, Date</w:t>
+        <w:t xml:space="preserve"> </w:t>
+      </w:r>
+      <w:r>
+        <w:rPr>
+          <w:rFonts w:ascii="Times New Roman" w:eastAsia="Times New Roman" w:hAnsi="Times New Roman" w:cs="Times New Roman"/>
+          <w:color w:val="000000" w:themeColor="text1"/>
+        </w:rPr>
+        <w:t>none</w:t>
       </w:r>
     </w:p>
     <w:p>
@@ -8127,7 +8127,42 @@
           <w:rFonts w:ascii="Times New Roman" w:eastAsia="Times New Roman" w:hAnsi="Times New Roman" w:cs="Times New Roman"/>
           <w:color w:val="000000" w:themeColor="text1"/>
         </w:rPr>
-        <w:t>2 Timestamps of working hours or “Employee not working this day”</w:t>
+        <w:t xml:space="preserve">table of employees working that day </w:t>
+      </w:r>
+      <w:r>
+        <w:rPr>
+          <w:rFonts w:ascii="Times New Roman" w:eastAsia="Times New Roman" w:hAnsi="Times New Roman" w:cs="Times New Roman"/>
+          <w:color w:val="000000" w:themeColor="text1"/>
+        </w:rPr>
+        <w:t>or “</w:t>
+      </w:r>
+      <w:r>
+        <w:rPr>
+          <w:rFonts w:ascii="Times New Roman" w:eastAsia="Times New Roman" w:hAnsi="Times New Roman" w:cs="Times New Roman"/>
+          <w:color w:val="000000" w:themeColor="text1"/>
+        </w:rPr>
+        <w:t>no one is</w:t>
+      </w:r>
+      <w:r>
+        <w:rPr>
+          <w:rFonts w:ascii="Times New Roman" w:eastAsia="Times New Roman" w:hAnsi="Times New Roman" w:cs="Times New Roman"/>
+          <w:color w:val="000000" w:themeColor="text1"/>
+        </w:rPr>
+        <w:t xml:space="preserve"> working </w:t>
+      </w:r>
+      <w:r>
+        <w:rPr>
+          <w:rFonts w:ascii="Times New Roman" w:eastAsia="Times New Roman" w:hAnsi="Times New Roman" w:cs="Times New Roman"/>
+          <w:color w:val="000000" w:themeColor="text1"/>
+        </w:rPr>
+        <w:t>to</w:t>
+      </w:r>
+      <w:r>
+        <w:rPr>
+          <w:rFonts w:ascii="Times New Roman" w:eastAsia="Times New Roman" w:hAnsi="Times New Roman" w:cs="Times New Roman"/>
+          <w:color w:val="000000" w:themeColor="text1"/>
+        </w:rPr>
+        <w:t>day”</w:t>
       </w:r>
     </w:p>
     <w:p>
@@ -8156,55 +8191,14 @@
           <w:rFonts w:ascii="Times New Roman" w:eastAsia="Times New Roman" w:hAnsi="Times New Roman" w:cs="Times New Roman"/>
           <w:color w:val="000000" w:themeColor="text1"/>
         </w:rPr>
-        <w:t>: Characters a-</w:t>
-      </w:r>
-      <w:proofErr w:type="spellStart"/>
-      <w:proofErr w:type="gramStart"/>
-      <w:r>
-        <w:rPr>
-          <w:rFonts w:ascii="Times New Roman" w:eastAsia="Times New Roman" w:hAnsi="Times New Roman" w:cs="Times New Roman"/>
-          <w:color w:val="000000" w:themeColor="text1"/>
-        </w:rPr>
-        <w:t>z,A</w:t>
-      </w:r>
-      <w:proofErr w:type="spellEnd"/>
-      <w:proofErr w:type="gramEnd"/>
-      <w:r>
-        <w:rPr>
-          <w:rFonts w:ascii="Times New Roman" w:eastAsia="Times New Roman" w:hAnsi="Times New Roman" w:cs="Times New Roman"/>
-          <w:color w:val="000000" w:themeColor="text1"/>
-        </w:rPr>
-        <w:t>-Z, Special characters, Employee Number (Numeric- 5 &lt; digits &lt; 5)</w:t>
-      </w:r>
-      <w:r>
-        <w:rPr>
-          <w:rFonts w:ascii="Times New Roman" w:eastAsia="Times New Roman" w:hAnsi="Times New Roman" w:cs="Times New Roman"/>
-          <w:color w:val="000000" w:themeColor="text1"/>
-        </w:rPr>
-        <w:t>, Date(</w:t>
-      </w:r>
-      <w:proofErr w:type="spellStart"/>
-      <w:r>
-        <w:rPr>
-          <w:rFonts w:ascii="Times New Roman" w:eastAsia="Times New Roman" w:hAnsi="Times New Roman" w:cs="Times New Roman"/>
-          <w:color w:val="000000" w:themeColor="text1"/>
-        </w:rPr>
-        <w:t>yyyy</w:t>
-      </w:r>
-      <w:proofErr w:type="spellEnd"/>
-      <w:r>
-        <w:rPr>
-          <w:rFonts w:ascii="Times New Roman" w:eastAsia="Times New Roman" w:hAnsi="Times New Roman" w:cs="Times New Roman"/>
-          <w:color w:val="000000" w:themeColor="text1"/>
-        </w:rPr>
-        <w:t>-MM-dd</w:t>
-      </w:r>
-      <w:r>
-        <w:rPr>
-          <w:rFonts w:ascii="Times New Roman" w:eastAsia="Times New Roman" w:hAnsi="Times New Roman" w:cs="Times New Roman"/>
-          <w:color w:val="000000" w:themeColor="text1"/>
-        </w:rPr>
-        <w:t>)</w:t>
+        <w:t xml:space="preserve">: </w:t>
+      </w:r>
+      <w:r>
+        <w:rPr>
+          <w:rFonts w:ascii="Times New Roman" w:eastAsia="Times New Roman" w:hAnsi="Times New Roman" w:cs="Times New Roman"/>
+          <w:color w:val="000000" w:themeColor="text1"/>
+        </w:rPr>
+        <w:t>none</w:t>
       </w:r>
     </w:p>
     <w:p>
@@ -8253,7 +8247,7 @@
           <w:rFonts w:ascii="Times New Roman" w:eastAsia="Times New Roman" w:hAnsi="Times New Roman" w:cs="Times New Roman"/>
           <w:color w:val="000000" w:themeColor="text1"/>
         </w:rPr>
-        <w:t>Equivalent Classes</w:t>
+        <w:t>Steps for testing</w:t>
       </w:r>
     </w:p>
     <w:p>
@@ -8273,14 +8267,14 @@
           <w:rFonts w:ascii="Times New Roman" w:eastAsia="Times New Roman" w:hAnsi="Times New Roman" w:cs="Times New Roman"/>
           <w:color w:val="000000" w:themeColor="text1"/>
         </w:rPr>
-        <w:t xml:space="preserve">EC1 - </w:t>
-      </w:r>
-      <w:r>
-        <w:rPr>
-          <w:rFonts w:ascii="Times New Roman" w:eastAsia="Times New Roman" w:hAnsi="Times New Roman" w:cs="Times New Roman"/>
-          <w:color w:val="000000" w:themeColor="text1"/>
-        </w:rPr>
-        <w:t>Employee Number [10001, 99999]</w:t>
+        <w:t xml:space="preserve">Precondition: System (order placement software) is open/logged on to the main </w:t>
+      </w:r>
+      <w:r>
+        <w:rPr>
+          <w:rFonts w:ascii="Times New Roman" w:eastAsia="Times New Roman" w:hAnsi="Times New Roman" w:cs="Times New Roman"/>
+          <w:color w:val="000000" w:themeColor="text1"/>
+        </w:rPr>
+        <w:t>employee page</w:t>
       </w:r>
     </w:p>
     <w:p>
@@ -8300,49 +8294,281 @@
           <w:rFonts w:ascii="Times New Roman" w:eastAsia="Times New Roman" w:hAnsi="Times New Roman" w:cs="Times New Roman"/>
           <w:color w:val="000000" w:themeColor="text1"/>
         </w:rPr>
-        <w:t xml:space="preserve">EC2 - </w:t>
-      </w:r>
-      <w:r>
-        <w:rPr>
-          <w:rFonts w:ascii="Times New Roman" w:eastAsia="Times New Roman" w:hAnsi="Times New Roman" w:cs="Times New Roman"/>
-          <w:color w:val="000000" w:themeColor="text1"/>
-        </w:rPr>
-        <w:t>Date</w:t>
-      </w:r>
-      <w:r>
-        <w:rPr>
-          <w:rFonts w:ascii="Times New Roman" w:eastAsia="Times New Roman" w:hAnsi="Times New Roman" w:cs="Times New Roman"/>
-          <w:color w:val="000000" w:themeColor="text1"/>
-        </w:rPr>
-        <w:t xml:space="preserve"> [</w:t>
-      </w:r>
-      <w:r>
-        <w:rPr>
-          <w:rFonts w:ascii="Times New Roman" w:eastAsia="Times New Roman" w:hAnsi="Times New Roman" w:cs="Times New Roman"/>
-          <w:color w:val="000000" w:themeColor="text1"/>
-        </w:rPr>
-        <w:t>2022-01-01</w:t>
-      </w:r>
-      <w:r>
-        <w:rPr>
-          <w:rFonts w:ascii="Times New Roman" w:eastAsia="Times New Roman" w:hAnsi="Times New Roman" w:cs="Times New Roman"/>
-          <w:color w:val="000000" w:themeColor="text1"/>
-        </w:rPr>
-        <w:t xml:space="preserve">, </w:t>
-      </w:r>
-      <w:r>
-        <w:rPr>
-          <w:rFonts w:ascii="Times New Roman" w:eastAsia="Times New Roman" w:hAnsi="Times New Roman" w:cs="Times New Roman"/>
-          <w:color w:val="000000" w:themeColor="text1"/>
-        </w:rPr>
-        <w:t>2022-12-31</w:t>
-      </w:r>
-      <w:r>
-        <w:rPr>
-          <w:rFonts w:ascii="Times New Roman" w:eastAsia="Times New Roman" w:hAnsi="Times New Roman" w:cs="Times New Roman"/>
-          <w:color w:val="000000" w:themeColor="text1"/>
-        </w:rPr>
-        <w:t>]</w:t>
+        <w:t xml:space="preserve">Input: </w:t>
+      </w:r>
+      <w:r>
+        <w:rPr>
+          <w:rFonts w:ascii="Times New Roman" w:eastAsia="Times New Roman" w:hAnsi="Times New Roman" w:cs="Times New Roman"/>
+          <w:color w:val="000000" w:themeColor="text1"/>
+        </w:rPr>
+        <w:t>press “view employee working hours”</w:t>
+      </w:r>
+    </w:p>
+    <w:p>
+      <w:pPr>
+        <w:pStyle w:val="ListParagraph"/>
+        <w:numPr>
+          <w:ilvl w:val="1"/>
+          <w:numId w:val="2"/>
+        </w:numPr>
+        <w:rPr>
+          <w:rFonts w:ascii="Times New Roman" w:eastAsia="Times New Roman" w:hAnsi="Times New Roman" w:cs="Times New Roman"/>
+          <w:color w:val="000000" w:themeColor="text1"/>
+        </w:rPr>
+      </w:pPr>
+      <w:r>
+        <w:rPr>
+          <w:rFonts w:ascii="Times New Roman" w:eastAsia="Times New Roman" w:hAnsi="Times New Roman" w:cs="Times New Roman"/>
+          <w:color w:val="000000" w:themeColor="text1"/>
+        </w:rPr>
+        <w:t xml:space="preserve">Expected Output: </w:t>
+      </w:r>
+      <w:r>
+        <w:rPr>
+          <w:rFonts w:ascii="Times New Roman" w:eastAsia="Times New Roman" w:hAnsi="Times New Roman" w:cs="Times New Roman"/>
+          <w:color w:val="000000" w:themeColor="text1"/>
+        </w:rPr>
+        <w:t>table of employees working that day or “no one is working today”</w:t>
+      </w:r>
+    </w:p>
+    <w:p>
+      <w:pPr>
+        <w:pStyle w:val="ListParagraph"/>
+        <w:numPr>
+          <w:ilvl w:val="1"/>
+          <w:numId w:val="2"/>
+        </w:numPr>
+        <w:rPr>
+          <w:rFonts w:ascii="Times New Roman" w:eastAsia="Times New Roman" w:hAnsi="Times New Roman" w:cs="Times New Roman"/>
+          <w:color w:val="000000" w:themeColor="text1"/>
+        </w:rPr>
+      </w:pPr>
+      <w:r>
+        <w:rPr>
+          <w:rFonts w:ascii="Times New Roman" w:eastAsia="Times New Roman" w:hAnsi="Times New Roman" w:cs="Times New Roman"/>
+          <w:color w:val="000000" w:themeColor="text1"/>
+        </w:rPr>
+        <w:t xml:space="preserve">Postcondition: System will go back to its original state – main page. </w:t>
+      </w:r>
+    </w:p>
+    <w:p>
+      <w:pPr>
+        <w:ind w:left="720"/>
+        <w:rPr>
+          <w:rFonts w:ascii="Times New Roman" w:eastAsia="Times New Roman" w:hAnsi="Times New Roman" w:cs="Times New Roman"/>
+          <w:color w:val="000000" w:themeColor="text1"/>
+        </w:rPr>
+      </w:pPr>
+      <w:r>
+        <w:rPr>
+          <w:rFonts w:ascii="Times New Roman" w:eastAsia="Times New Roman" w:hAnsi="Times New Roman" w:cs="Times New Roman"/>
+          <w:color w:val="000000" w:themeColor="text1"/>
+        </w:rPr>
+        <w:t>Test Cases:</w:t>
+      </w:r>
+    </w:p>
+    <w:tbl>
+      <w:tblPr>
+        <w:tblStyle w:val="TableGrid"/>
+        <w:tblW w:w="4680" w:type="dxa"/>
+        <w:tblLayout w:type="fixed"/>
+        <w:tblLook w:val="06A0" w:firstRow="1" w:lastRow="0" w:firstColumn="1" w:lastColumn="0" w:noHBand="1" w:noVBand="1"/>
+      </w:tblPr>
+      <w:tblGrid>
+        <w:gridCol w:w="2340"/>
+        <w:gridCol w:w="2340"/>
+      </w:tblGrid>
+      <w:tr>
+        <w:trPr>
+          <w:trHeight w:val="300"/>
+        </w:trPr>
+        <w:tc>
+          <w:tcPr>
+            <w:tcW w:w="2340" w:type="dxa"/>
+            <w:tcBorders>
+              <w:top w:val="single" w:sz="6" w:space="0" w:color="000000" w:themeColor="text1"/>
+              <w:left w:val="single" w:sz="6" w:space="0" w:color="000000" w:themeColor="text1"/>
+              <w:bottom w:val="single" w:sz="6" w:space="0" w:color="000000" w:themeColor="text1"/>
+              <w:right w:val="single" w:sz="6" w:space="0" w:color="000000" w:themeColor="text1"/>
+            </w:tcBorders>
+          </w:tcPr>
+          <w:p>
+            <w:pPr>
+              <w:spacing w:line="259" w:lineRule="auto"/>
+              <w:rPr>
+                <w:rFonts w:ascii="Times New Roman" w:eastAsia="Times New Roman" w:hAnsi="Times New Roman" w:cs="Times New Roman"/>
+                <w:color w:val="000000" w:themeColor="text1"/>
+              </w:rPr>
+            </w:pPr>
+            <w:r>
+              <w:rPr>
+                <w:rFonts w:ascii="Times New Roman" w:eastAsia="Times New Roman" w:hAnsi="Times New Roman" w:cs="Times New Roman"/>
+                <w:color w:val="000000" w:themeColor="text1"/>
+              </w:rPr>
+              <w:t>TC1</w:t>
+            </w:r>
+          </w:p>
+        </w:tc>
+        <w:tc>
+          <w:tcPr>
+            <w:tcW w:w="2340" w:type="dxa"/>
+            <w:tcBorders>
+              <w:top w:val="single" w:sz="6" w:space="0" w:color="000000" w:themeColor="text1"/>
+              <w:left w:val="single" w:sz="6" w:space="0" w:color="000000" w:themeColor="text1"/>
+              <w:bottom w:val="single" w:sz="6" w:space="0" w:color="000000" w:themeColor="text1"/>
+              <w:right w:val="single" w:sz="6" w:space="0" w:color="000000" w:themeColor="text1"/>
+            </w:tcBorders>
+          </w:tcPr>
+          <w:p>
+            <w:pPr>
+              <w:spacing w:line="259" w:lineRule="auto"/>
+              <w:rPr>
+                <w:rFonts w:ascii="Times New Roman" w:eastAsia="Times New Roman" w:hAnsi="Times New Roman" w:cs="Times New Roman"/>
+                <w:color w:val="000000" w:themeColor="text1"/>
+              </w:rPr>
+            </w:pPr>
+            <w:r>
+              <w:rPr>
+                <w:rFonts w:ascii="Times New Roman" w:eastAsia="Times New Roman" w:hAnsi="Times New Roman" w:cs="Times New Roman"/>
+                <w:color w:val="000000" w:themeColor="text1"/>
+              </w:rPr>
+              <w:t>TC2</w:t>
+            </w:r>
+          </w:p>
+        </w:tc>
+      </w:tr>
+      <w:tr>
+        <w:trPr>
+          <w:trHeight w:val="300"/>
+        </w:trPr>
+        <w:tc>
+          <w:tcPr>
+            <w:tcW w:w="2340" w:type="dxa"/>
+            <w:tcBorders>
+              <w:top w:val="single" w:sz="6" w:space="0" w:color="000000" w:themeColor="text1"/>
+              <w:left w:val="single" w:sz="6" w:space="0" w:color="000000" w:themeColor="text1"/>
+              <w:bottom w:val="single" w:sz="6" w:space="0" w:color="000000" w:themeColor="text1"/>
+              <w:right w:val="single" w:sz="6" w:space="0" w:color="000000" w:themeColor="text1"/>
+            </w:tcBorders>
+          </w:tcPr>
+          <w:p>
+            <w:pPr>
+              <w:spacing w:line="259" w:lineRule="auto"/>
+              <w:rPr>
+                <w:rFonts w:ascii="Times New Roman" w:eastAsia="Times New Roman" w:hAnsi="Times New Roman" w:cs="Times New Roman"/>
+                <w:color w:val="000000" w:themeColor="text1"/>
+              </w:rPr>
+            </w:pPr>
+            <w:r>
+              <w:rPr>
+                <w:rFonts w:ascii="Times New Roman" w:eastAsia="Times New Roman" w:hAnsi="Times New Roman" w:cs="Times New Roman"/>
+                <w:color w:val="000000" w:themeColor="text1"/>
+              </w:rPr>
+              <w:t xml:space="preserve">Output: </w:t>
+            </w:r>
+            <w:r>
+              <w:rPr>
+                <w:rFonts w:ascii="Times New Roman" w:eastAsia="Times New Roman" w:hAnsi="Times New Roman" w:cs="Times New Roman"/>
+                <w:color w:val="000000" w:themeColor="text1"/>
+              </w:rPr>
+              <w:t>“table of hours”</w:t>
+            </w:r>
+          </w:p>
+        </w:tc>
+        <w:tc>
+          <w:tcPr>
+            <w:tcW w:w="2340" w:type="dxa"/>
+            <w:tcBorders>
+              <w:top w:val="single" w:sz="6" w:space="0" w:color="000000" w:themeColor="text1"/>
+              <w:left w:val="single" w:sz="6" w:space="0" w:color="000000" w:themeColor="text1"/>
+              <w:bottom w:val="single" w:sz="6" w:space="0" w:color="000000" w:themeColor="text1"/>
+              <w:right w:val="single" w:sz="6" w:space="0" w:color="000000" w:themeColor="text1"/>
+            </w:tcBorders>
+          </w:tcPr>
+          <w:p>
+            <w:pPr>
+              <w:spacing w:line="259" w:lineRule="auto"/>
+              <w:rPr>
+                <w:rFonts w:ascii="Times New Roman" w:eastAsia="Times New Roman" w:hAnsi="Times New Roman" w:cs="Times New Roman"/>
+                <w:color w:val="000000" w:themeColor="text1"/>
+              </w:rPr>
+            </w:pPr>
+            <w:r>
+              <w:rPr>
+                <w:rFonts w:ascii="Times New Roman" w:eastAsia="Times New Roman" w:hAnsi="Times New Roman" w:cs="Times New Roman"/>
+                <w:color w:val="000000" w:themeColor="text1"/>
+              </w:rPr>
+              <w:t xml:space="preserve">Output: </w:t>
+            </w:r>
+            <w:r>
+              <w:rPr>
+                <w:rFonts w:ascii="Times New Roman" w:eastAsia="Times New Roman" w:hAnsi="Times New Roman" w:cs="Times New Roman"/>
+                <w:color w:val="000000" w:themeColor="text1"/>
+              </w:rPr>
+              <w:t>N</w:t>
+            </w:r>
+            <w:r>
+              <w:rPr>
+                <w:rFonts w:ascii="Times New Roman" w:eastAsia="Times New Roman" w:hAnsi="Times New Roman" w:cs="Times New Roman"/>
+                <w:color w:val="000000" w:themeColor="text1"/>
+              </w:rPr>
+              <w:t>o one is working today</w:t>
+            </w:r>
+          </w:p>
+        </w:tc>
+      </w:tr>
+    </w:tbl>
+    <w:p/>
+    <w:p/>
+    <w:p/>
+    <w:p/>
+    <w:p>
+      <w:pPr>
+        <w:pStyle w:val="Default"/>
+      </w:pPr>
+      <w:r>
+        <w:rPr>
+          <w:rFonts w:ascii="Times New Roman" w:eastAsia="Times New Roman" w:hAnsi="Times New Roman" w:cs="Times New Roman"/>
+          <w:color w:val="000000" w:themeColor="text1"/>
+          <w:sz w:val="22"/>
+          <w:szCs w:val="22"/>
+        </w:rPr>
+        <w:t>Story #</w:t>
+      </w:r>
+      <w:r>
+        <w:rPr>
+          <w:rFonts w:ascii="Times New Roman" w:eastAsia="Times New Roman" w:hAnsi="Times New Roman" w:cs="Times New Roman"/>
+          <w:color w:val="000000" w:themeColor="text1"/>
+          <w:sz w:val="22"/>
+          <w:szCs w:val="22"/>
+        </w:rPr>
+        <w:t>8</w:t>
+      </w:r>
+      <w:r>
+        <w:rPr>
+          <w:rFonts w:ascii="Times New Roman" w:eastAsia="Times New Roman" w:hAnsi="Times New Roman" w:cs="Times New Roman"/>
+          <w:color w:val="000000" w:themeColor="text1"/>
+          <w:sz w:val="22"/>
+          <w:szCs w:val="22"/>
+        </w:rPr>
+        <w:t xml:space="preserve">: </w:t>
+      </w:r>
+      <w:r>
+        <w:rPr>
+          <w:rFonts w:ascii="Times New Roman" w:eastAsia="Times New Roman" w:hAnsi="Times New Roman" w:cs="Times New Roman"/>
+          <w:color w:val="000000" w:themeColor="text1"/>
+        </w:rPr>
+        <w:t xml:space="preserve"> </w:t>
+      </w:r>
+      <w:r>
+        <w:t xml:space="preserve"> </w:t>
+      </w:r>
+      <w:r>
+        <w:rPr>
+          <w:sz w:val="22"/>
+          <w:szCs w:val="22"/>
+        </w:rPr>
+        <w:t xml:space="preserve">As an administrator, I want to be able to set the working hours of employees so that I can manage them. </w:t>
       </w:r>
     </w:p>
     <w:p>
@@ -8350,7 +8576,399 @@
         <w:pStyle w:val="ListParagraph"/>
         <w:numPr>
           <w:ilvl w:val="0"/>
-          <w:numId w:val="6"/>
+          <w:numId w:val="2"/>
+        </w:numPr>
+        <w:rPr>
+          <w:rFonts w:ascii="Calibri" w:eastAsia="Calibri" w:hAnsi="Calibri" w:cs="Calibri"/>
+          <w:color w:val="000000" w:themeColor="text1"/>
+        </w:rPr>
+      </w:pPr>
+    </w:p>
+    <w:p>
+      <w:pPr>
+        <w:pStyle w:val="ListParagraph"/>
+        <w:numPr>
+          <w:ilvl w:val="0"/>
+          <w:numId w:val="7"/>
+        </w:numPr>
+        <w:rPr>
+          <w:rFonts w:ascii="Times New Roman" w:eastAsia="Times New Roman" w:hAnsi="Times New Roman" w:cs="Times New Roman"/>
+          <w:color w:val="000000" w:themeColor="text1"/>
+        </w:rPr>
+      </w:pPr>
+      <w:r>
+        <w:rPr>
+          <w:rFonts w:ascii="Times New Roman" w:eastAsia="Times New Roman" w:hAnsi="Times New Roman" w:cs="Times New Roman"/>
+          <w:color w:val="000000" w:themeColor="text1"/>
+        </w:rPr>
+        <w:t>Valid/Invalid Input/output</w:t>
+      </w:r>
+    </w:p>
+    <w:p>
+      <w:pPr>
+        <w:pStyle w:val="ListParagraph"/>
+        <w:numPr>
+          <w:ilvl w:val="1"/>
+          <w:numId w:val="2"/>
+        </w:numPr>
+        <w:rPr>
+          <w:rFonts w:ascii="Times New Roman" w:eastAsia="Times New Roman" w:hAnsi="Times New Roman" w:cs="Times New Roman"/>
+          <w:color w:val="000000" w:themeColor="text1"/>
+        </w:rPr>
+      </w:pPr>
+      <w:r>
+        <w:rPr>
+          <w:rFonts w:ascii="Times New Roman" w:eastAsia="Times New Roman" w:hAnsi="Times New Roman" w:cs="Times New Roman"/>
+          <w:b/>
+          <w:bCs/>
+          <w:color w:val="000000" w:themeColor="text1"/>
+        </w:rPr>
+        <w:t>Valid Input:</w:t>
+      </w:r>
+      <w:r>
+        <w:rPr>
+          <w:rFonts w:ascii="Times New Roman" w:eastAsia="Times New Roman" w:hAnsi="Times New Roman" w:cs="Times New Roman"/>
+          <w:color w:val="000000" w:themeColor="text1"/>
+        </w:rPr>
+        <w:t xml:space="preserve"> Employee Number (Numeric-5 digits)</w:t>
+      </w:r>
+      <w:r>
+        <w:rPr>
+          <w:rFonts w:ascii="Times New Roman" w:eastAsia="Times New Roman" w:hAnsi="Times New Roman" w:cs="Times New Roman"/>
+          <w:color w:val="000000" w:themeColor="text1"/>
+        </w:rPr>
+        <w:t xml:space="preserve">, Date, </w:t>
+      </w:r>
+      <w:proofErr w:type="gramStart"/>
+      <w:r>
+        <w:rPr>
+          <w:rFonts w:ascii="Times New Roman" w:eastAsia="Times New Roman" w:hAnsi="Times New Roman" w:cs="Times New Roman"/>
+          <w:color w:val="000000" w:themeColor="text1"/>
+        </w:rPr>
+        <w:t>Starting</w:t>
+      </w:r>
+      <w:proofErr w:type="gramEnd"/>
+      <w:r>
+        <w:rPr>
+          <w:rFonts w:ascii="Times New Roman" w:eastAsia="Times New Roman" w:hAnsi="Times New Roman" w:cs="Times New Roman"/>
+          <w:color w:val="000000" w:themeColor="text1"/>
+        </w:rPr>
+        <w:t xml:space="preserve"> hour, Ending hour</w:t>
+      </w:r>
+    </w:p>
+    <w:p>
+      <w:pPr>
+        <w:pStyle w:val="ListParagraph"/>
+        <w:numPr>
+          <w:ilvl w:val="1"/>
+          <w:numId w:val="2"/>
+        </w:numPr>
+        <w:rPr>
+          <w:rFonts w:ascii="Times New Roman" w:eastAsia="Times New Roman" w:hAnsi="Times New Roman" w:cs="Times New Roman"/>
+          <w:color w:val="000000" w:themeColor="text1"/>
+        </w:rPr>
+      </w:pPr>
+      <w:r>
+        <w:rPr>
+          <w:rFonts w:ascii="Times New Roman" w:eastAsia="Times New Roman" w:hAnsi="Times New Roman" w:cs="Times New Roman"/>
+          <w:b/>
+          <w:bCs/>
+          <w:color w:val="000000" w:themeColor="text1"/>
+        </w:rPr>
+        <w:t>Valid Output:</w:t>
+      </w:r>
+      <w:r>
+        <w:rPr>
+          <w:rFonts w:ascii="Times New Roman" w:eastAsia="Times New Roman" w:hAnsi="Times New Roman" w:cs="Times New Roman"/>
+          <w:color w:val="000000" w:themeColor="text1"/>
+        </w:rPr>
+        <w:t xml:space="preserve"> </w:t>
+      </w:r>
+      <w:r>
+        <w:rPr>
+          <w:rFonts w:ascii="Times New Roman" w:eastAsia="Times New Roman" w:hAnsi="Times New Roman" w:cs="Times New Roman"/>
+          <w:color w:val="000000" w:themeColor="text1"/>
+        </w:rPr>
+        <w:t>“Hours set”</w:t>
+      </w:r>
+    </w:p>
+    <w:p>
+      <w:pPr>
+        <w:pStyle w:val="ListParagraph"/>
+        <w:numPr>
+          <w:ilvl w:val="1"/>
+          <w:numId w:val="2"/>
+        </w:numPr>
+        <w:rPr>
+          <w:rFonts w:ascii="Times New Roman" w:eastAsia="Times New Roman" w:hAnsi="Times New Roman" w:cs="Times New Roman"/>
+          <w:color w:val="000000" w:themeColor="text1"/>
+        </w:rPr>
+      </w:pPr>
+      <w:r>
+        <w:rPr>
+          <w:rFonts w:ascii="Times New Roman" w:eastAsia="Times New Roman" w:hAnsi="Times New Roman" w:cs="Times New Roman"/>
+          <w:b/>
+          <w:bCs/>
+          <w:color w:val="000000" w:themeColor="text1"/>
+        </w:rPr>
+        <w:t>Invalid Input</w:t>
+      </w:r>
+      <w:r>
+        <w:rPr>
+          <w:rFonts w:ascii="Times New Roman" w:eastAsia="Times New Roman" w:hAnsi="Times New Roman" w:cs="Times New Roman"/>
+          <w:color w:val="000000" w:themeColor="text1"/>
+        </w:rPr>
+        <w:t>: Characters a-</w:t>
+      </w:r>
+      <w:proofErr w:type="spellStart"/>
+      <w:proofErr w:type="gramStart"/>
+      <w:r>
+        <w:rPr>
+          <w:rFonts w:ascii="Times New Roman" w:eastAsia="Times New Roman" w:hAnsi="Times New Roman" w:cs="Times New Roman"/>
+          <w:color w:val="000000" w:themeColor="text1"/>
+        </w:rPr>
+        <w:t>z,A</w:t>
+      </w:r>
+      <w:proofErr w:type="spellEnd"/>
+      <w:proofErr w:type="gramEnd"/>
+      <w:r>
+        <w:rPr>
+          <w:rFonts w:ascii="Times New Roman" w:eastAsia="Times New Roman" w:hAnsi="Times New Roman" w:cs="Times New Roman"/>
+          <w:color w:val="000000" w:themeColor="text1"/>
+        </w:rPr>
+        <w:t>-Z, Special characters, Employee Number (Numeric- 5 &lt; digits &lt; 5)</w:t>
+      </w:r>
+      <w:r>
+        <w:rPr>
+          <w:rFonts w:ascii="Times New Roman" w:eastAsia="Times New Roman" w:hAnsi="Times New Roman" w:cs="Times New Roman"/>
+          <w:color w:val="000000" w:themeColor="text1"/>
+        </w:rPr>
+        <w:t>, Date(</w:t>
+      </w:r>
+      <w:proofErr w:type="spellStart"/>
+      <w:r>
+        <w:rPr>
+          <w:rFonts w:ascii="Times New Roman" w:eastAsia="Times New Roman" w:hAnsi="Times New Roman" w:cs="Times New Roman"/>
+          <w:color w:val="000000" w:themeColor="text1"/>
+        </w:rPr>
+        <w:t>yyyy</w:t>
+      </w:r>
+      <w:proofErr w:type="spellEnd"/>
+      <w:r>
+        <w:rPr>
+          <w:rFonts w:ascii="Times New Roman" w:eastAsia="Times New Roman" w:hAnsi="Times New Roman" w:cs="Times New Roman"/>
+          <w:color w:val="000000" w:themeColor="text1"/>
+        </w:rPr>
+        <w:t>-MM-dd</w:t>
+      </w:r>
+      <w:r>
+        <w:rPr>
+          <w:rFonts w:ascii="Times New Roman" w:eastAsia="Times New Roman" w:hAnsi="Times New Roman" w:cs="Times New Roman"/>
+          <w:color w:val="000000" w:themeColor="text1"/>
+        </w:rPr>
+        <w:t>), Hour(0:00-23:59)</w:t>
+      </w:r>
+    </w:p>
+    <w:p>
+      <w:pPr>
+        <w:pStyle w:val="ListParagraph"/>
+        <w:numPr>
+          <w:ilvl w:val="1"/>
+          <w:numId w:val="2"/>
+        </w:numPr>
+        <w:rPr>
+          <w:rFonts w:ascii="Times New Roman" w:eastAsia="Times New Roman" w:hAnsi="Times New Roman" w:cs="Times New Roman"/>
+          <w:color w:val="000000" w:themeColor="text1"/>
+        </w:rPr>
+      </w:pPr>
+      <w:r>
+        <w:rPr>
+          <w:rFonts w:ascii="Times New Roman" w:eastAsia="Times New Roman" w:hAnsi="Times New Roman" w:cs="Times New Roman"/>
+          <w:b/>
+          <w:bCs/>
+          <w:color w:val="000000" w:themeColor="text1"/>
+        </w:rPr>
+        <w:t>Invalid Output:</w:t>
+      </w:r>
+      <w:r>
+        <w:rPr>
+          <w:rFonts w:ascii="Times New Roman" w:eastAsia="Times New Roman" w:hAnsi="Times New Roman" w:cs="Times New Roman"/>
+          <w:color w:val="000000" w:themeColor="text1"/>
+        </w:rPr>
+        <w:t xml:space="preserve"> program doesn’t proceed, Program crashing</w:t>
+      </w:r>
+    </w:p>
+    <w:p>
+      <w:pPr>
+        <w:pStyle w:val="ListParagraph"/>
+        <w:numPr>
+          <w:ilvl w:val="0"/>
+          <w:numId w:val="7"/>
+        </w:numPr>
+        <w:rPr>
+          <w:rFonts w:ascii="Times New Roman" w:eastAsia="Times New Roman" w:hAnsi="Times New Roman" w:cs="Times New Roman"/>
+          <w:color w:val="000000" w:themeColor="text1"/>
+        </w:rPr>
+      </w:pPr>
+      <w:r>
+        <w:rPr>
+          <w:rFonts w:ascii="Times New Roman" w:eastAsia="Times New Roman" w:hAnsi="Times New Roman" w:cs="Times New Roman"/>
+          <w:color w:val="000000" w:themeColor="text1"/>
+        </w:rPr>
+        <w:t>Equivalent Classes</w:t>
+      </w:r>
+    </w:p>
+    <w:p>
+      <w:pPr>
+        <w:pStyle w:val="ListParagraph"/>
+        <w:numPr>
+          <w:ilvl w:val="1"/>
+          <w:numId w:val="2"/>
+        </w:numPr>
+        <w:rPr>
+          <w:rFonts w:ascii="Times New Roman" w:eastAsia="Times New Roman" w:hAnsi="Times New Roman" w:cs="Times New Roman"/>
+          <w:color w:val="000000" w:themeColor="text1"/>
+        </w:rPr>
+      </w:pPr>
+      <w:r>
+        <w:rPr>
+          <w:rFonts w:ascii="Times New Roman" w:eastAsia="Times New Roman" w:hAnsi="Times New Roman" w:cs="Times New Roman"/>
+          <w:color w:val="000000" w:themeColor="text1"/>
+        </w:rPr>
+        <w:t>EC1 - Employee Number [10001, 99999]</w:t>
+      </w:r>
+    </w:p>
+    <w:p>
+      <w:pPr>
+        <w:pStyle w:val="ListParagraph"/>
+        <w:numPr>
+          <w:ilvl w:val="1"/>
+          <w:numId w:val="2"/>
+        </w:numPr>
+        <w:rPr>
+          <w:rFonts w:ascii="Times New Roman" w:eastAsia="Times New Roman" w:hAnsi="Times New Roman" w:cs="Times New Roman"/>
+          <w:color w:val="000000" w:themeColor="text1"/>
+        </w:rPr>
+      </w:pPr>
+      <w:r>
+        <w:rPr>
+          <w:rFonts w:ascii="Times New Roman" w:eastAsia="Times New Roman" w:hAnsi="Times New Roman" w:cs="Times New Roman"/>
+          <w:color w:val="000000" w:themeColor="text1"/>
+        </w:rPr>
+        <w:lastRenderedPageBreak/>
+        <w:t xml:space="preserve">EC2 - </w:t>
+      </w:r>
+      <w:r>
+        <w:rPr>
+          <w:rFonts w:ascii="Times New Roman" w:eastAsia="Times New Roman" w:hAnsi="Times New Roman" w:cs="Times New Roman"/>
+          <w:color w:val="000000" w:themeColor="text1"/>
+        </w:rPr>
+        <w:t>Date</w:t>
+      </w:r>
+      <w:r>
+        <w:rPr>
+          <w:rFonts w:ascii="Times New Roman" w:eastAsia="Times New Roman" w:hAnsi="Times New Roman" w:cs="Times New Roman"/>
+          <w:color w:val="000000" w:themeColor="text1"/>
+        </w:rPr>
+        <w:t xml:space="preserve"> [</w:t>
+      </w:r>
+      <w:r>
+        <w:rPr>
+          <w:rFonts w:ascii="Times New Roman" w:eastAsia="Times New Roman" w:hAnsi="Times New Roman" w:cs="Times New Roman"/>
+          <w:color w:val="000000" w:themeColor="text1"/>
+        </w:rPr>
+        <w:t>2022-01-01</w:t>
+      </w:r>
+      <w:r>
+        <w:rPr>
+          <w:rFonts w:ascii="Times New Roman" w:eastAsia="Times New Roman" w:hAnsi="Times New Roman" w:cs="Times New Roman"/>
+          <w:color w:val="000000" w:themeColor="text1"/>
+        </w:rPr>
+        <w:t xml:space="preserve">, </w:t>
+      </w:r>
+      <w:r>
+        <w:rPr>
+          <w:rFonts w:ascii="Times New Roman" w:eastAsia="Times New Roman" w:hAnsi="Times New Roman" w:cs="Times New Roman"/>
+          <w:color w:val="000000" w:themeColor="text1"/>
+        </w:rPr>
+        <w:t>2022-12-31</w:t>
+      </w:r>
+      <w:r>
+        <w:rPr>
+          <w:rFonts w:ascii="Times New Roman" w:eastAsia="Times New Roman" w:hAnsi="Times New Roman" w:cs="Times New Roman"/>
+          <w:color w:val="000000" w:themeColor="text1"/>
+        </w:rPr>
+        <w:t>]</w:t>
+      </w:r>
+    </w:p>
+    <w:p>
+      <w:pPr>
+        <w:pStyle w:val="ListParagraph"/>
+        <w:numPr>
+          <w:ilvl w:val="1"/>
+          <w:numId w:val="2"/>
+        </w:numPr>
+        <w:rPr>
+          <w:rFonts w:ascii="Times New Roman" w:eastAsia="Times New Roman" w:hAnsi="Times New Roman" w:cs="Times New Roman"/>
+          <w:color w:val="000000" w:themeColor="text1"/>
+        </w:rPr>
+      </w:pPr>
+      <w:r>
+        <w:rPr>
+          <w:rFonts w:ascii="Times New Roman" w:eastAsia="Times New Roman" w:hAnsi="Times New Roman" w:cs="Times New Roman"/>
+          <w:color w:val="000000" w:themeColor="text1"/>
+        </w:rPr>
+        <w:t>EC3 – Hour [</w:t>
+      </w:r>
+      <w:r>
+        <w:rPr>
+          <w:rFonts w:ascii="Times New Roman" w:eastAsia="Times New Roman" w:hAnsi="Times New Roman" w:cs="Times New Roman"/>
+          <w:color w:val="000000" w:themeColor="text1"/>
+        </w:rPr>
+        <w:t>8</w:t>
+      </w:r>
+      <w:r>
+        <w:rPr>
+          <w:rFonts w:ascii="Times New Roman" w:eastAsia="Times New Roman" w:hAnsi="Times New Roman" w:cs="Times New Roman"/>
+          <w:color w:val="000000" w:themeColor="text1"/>
+        </w:rPr>
+        <w:t xml:space="preserve">:00, </w:t>
+      </w:r>
+      <w:r>
+        <w:rPr>
+          <w:rFonts w:ascii="Times New Roman" w:eastAsia="Times New Roman" w:hAnsi="Times New Roman" w:cs="Times New Roman"/>
+          <w:color w:val="000000" w:themeColor="text1"/>
+        </w:rPr>
+        <w:t>17</w:t>
+      </w:r>
+      <w:r>
+        <w:rPr>
+          <w:rFonts w:ascii="Times New Roman" w:eastAsia="Times New Roman" w:hAnsi="Times New Roman" w:cs="Times New Roman"/>
+          <w:color w:val="000000" w:themeColor="text1"/>
+        </w:rPr>
+        <w:t>:</w:t>
+      </w:r>
+      <w:r>
+        <w:rPr>
+          <w:rFonts w:ascii="Times New Roman" w:eastAsia="Times New Roman" w:hAnsi="Times New Roman" w:cs="Times New Roman"/>
+          <w:color w:val="000000" w:themeColor="text1"/>
+        </w:rPr>
+        <w:t>00</w:t>
+      </w:r>
+      <w:r>
+        <w:rPr>
+          <w:rFonts w:ascii="Times New Roman" w:eastAsia="Times New Roman" w:hAnsi="Times New Roman" w:cs="Times New Roman"/>
+          <w:color w:val="000000" w:themeColor="text1"/>
+        </w:rPr>
+        <w:t>]</w:t>
+      </w:r>
+    </w:p>
+    <w:p>
+      <w:pPr>
+        <w:pStyle w:val="ListParagraph"/>
+        <w:numPr>
+          <w:ilvl w:val="0"/>
+          <w:numId w:val="7"/>
         </w:numPr>
         <w:rPr>
           <w:rFonts w:ascii="Times New Roman" w:eastAsia="Times New Roman" w:hAnsi="Times New Roman" w:cs="Times New Roman"/>
@@ -8717,13 +9335,122 @@
           </w:p>
         </w:tc>
       </w:tr>
+      <w:tr>
+        <w:trPr>
+          <w:trHeight w:val="300"/>
+        </w:trPr>
+        <w:tc>
+          <w:tcPr>
+            <w:tcW w:w="2340" w:type="dxa"/>
+            <w:tcBorders>
+              <w:top w:val="single" w:sz="6" w:space="0" w:color="000000" w:themeColor="text1"/>
+              <w:left w:val="single" w:sz="6" w:space="0" w:color="000000" w:themeColor="text1"/>
+              <w:bottom w:val="single" w:sz="6" w:space="0" w:color="000000" w:themeColor="text1"/>
+              <w:right w:val="single" w:sz="6" w:space="0" w:color="000000" w:themeColor="text1"/>
+            </w:tcBorders>
+          </w:tcPr>
+          <w:p>
+            <w:pPr>
+              <w:rPr>
+                <w:rFonts w:ascii="Times New Roman" w:eastAsia="Times New Roman" w:hAnsi="Times New Roman" w:cs="Times New Roman"/>
+                <w:color w:val="000000" w:themeColor="text1"/>
+              </w:rPr>
+            </w:pPr>
+            <w:r>
+              <w:rPr>
+                <w:rFonts w:ascii="Times New Roman" w:eastAsia="Times New Roman" w:hAnsi="Times New Roman" w:cs="Times New Roman"/>
+                <w:color w:val="000000" w:themeColor="text1"/>
+              </w:rPr>
+              <w:t>Hour</w:t>
+            </w:r>
+          </w:p>
+        </w:tc>
+        <w:tc>
+          <w:tcPr>
+            <w:tcW w:w="2340" w:type="dxa"/>
+            <w:tcBorders>
+              <w:top w:val="single" w:sz="6" w:space="0" w:color="000000" w:themeColor="text1"/>
+              <w:left w:val="single" w:sz="6" w:space="0" w:color="000000" w:themeColor="text1"/>
+              <w:bottom w:val="single" w:sz="6" w:space="0" w:color="000000" w:themeColor="text1"/>
+              <w:right w:val="single" w:sz="6" w:space="0" w:color="000000" w:themeColor="text1"/>
+            </w:tcBorders>
+          </w:tcPr>
+          <w:p>
+            <w:pPr>
+              <w:rPr>
+                <w:rFonts w:ascii="Times New Roman" w:eastAsia="Times New Roman" w:hAnsi="Times New Roman" w:cs="Times New Roman"/>
+                <w:color w:val="000000" w:themeColor="text1"/>
+              </w:rPr>
+            </w:pPr>
+            <w:r>
+              <w:rPr>
+                <w:rFonts w:ascii="Times New Roman" w:eastAsia="Times New Roman" w:hAnsi="Times New Roman" w:cs="Times New Roman"/>
+                <w:color w:val="000000" w:themeColor="text1"/>
+              </w:rPr>
+              <w:t>01:00</w:t>
+            </w:r>
+          </w:p>
+        </w:tc>
+        <w:tc>
+          <w:tcPr>
+            <w:tcW w:w="2340" w:type="dxa"/>
+            <w:tcBorders>
+              <w:top w:val="single" w:sz="6" w:space="0" w:color="000000" w:themeColor="text1"/>
+              <w:left w:val="single" w:sz="6" w:space="0" w:color="000000" w:themeColor="text1"/>
+              <w:bottom w:val="single" w:sz="6" w:space="0" w:color="000000" w:themeColor="text1"/>
+              <w:right w:val="single" w:sz="6" w:space="0" w:color="000000" w:themeColor="text1"/>
+            </w:tcBorders>
+          </w:tcPr>
+          <w:p>
+            <w:pPr>
+              <w:rPr>
+                <w:rFonts w:ascii="Times New Roman" w:eastAsia="Times New Roman" w:hAnsi="Times New Roman" w:cs="Times New Roman"/>
+                <w:color w:val="000000" w:themeColor="text1"/>
+              </w:rPr>
+            </w:pPr>
+            <w:r>
+              <w:rPr>
+                <w:rFonts w:ascii="Times New Roman" w:eastAsia="Times New Roman" w:hAnsi="Times New Roman" w:cs="Times New Roman"/>
+                <w:color w:val="000000" w:themeColor="text1"/>
+              </w:rPr>
+              <w:t>12:30</w:t>
+            </w:r>
+          </w:p>
+        </w:tc>
+        <w:tc>
+          <w:tcPr>
+            <w:tcW w:w="2340" w:type="dxa"/>
+            <w:tcBorders>
+              <w:top w:val="single" w:sz="6" w:space="0" w:color="000000" w:themeColor="text1"/>
+              <w:left w:val="single" w:sz="6" w:space="0" w:color="000000" w:themeColor="text1"/>
+              <w:bottom w:val="single" w:sz="6" w:space="0" w:color="000000" w:themeColor="text1"/>
+              <w:right w:val="single" w:sz="6" w:space="0" w:color="000000" w:themeColor="text1"/>
+            </w:tcBorders>
+          </w:tcPr>
+          <w:p>
+            <w:pPr>
+              <w:rPr>
+                <w:rFonts w:ascii="Times New Roman" w:eastAsia="Times New Roman" w:hAnsi="Times New Roman" w:cs="Times New Roman"/>
+                <w:color w:val="000000" w:themeColor="text1"/>
+              </w:rPr>
+            </w:pPr>
+            <w:r>
+              <w:rPr>
+                <w:rFonts w:ascii="Times New Roman" w:eastAsia="Times New Roman" w:hAnsi="Times New Roman" w:cs="Times New Roman"/>
+                <w:color w:val="000000" w:themeColor="text1"/>
+              </w:rPr>
+              <w:t>23:00</w:t>
+            </w:r>
+          </w:p>
+        </w:tc>
+      </w:tr>
     </w:tbl>
     <w:p>
       <w:pPr>
         <w:pStyle w:val="ListParagraph"/>
         <w:numPr>
           <w:ilvl w:val="0"/>
-          <w:numId w:val="6"/>
+          <w:numId w:val="7"/>
         </w:numPr>
         <w:rPr>
           <w:rFonts w:ascii="Times New Roman" w:eastAsia="Times New Roman" w:hAnsi="Times New Roman" w:cs="Times New Roman"/>
@@ -8782,7 +9509,23 @@
           <w:rFonts w:ascii="Times New Roman" w:eastAsia="Times New Roman" w:hAnsi="Times New Roman" w:cs="Times New Roman"/>
           <w:color w:val="000000" w:themeColor="text1"/>
         </w:rPr>
-        <w:t>, Date</w:t>
+        <w:t xml:space="preserve">, Date, </w:t>
+      </w:r>
+      <w:proofErr w:type="gramStart"/>
+      <w:r>
+        <w:rPr>
+          <w:rFonts w:ascii="Times New Roman" w:eastAsia="Times New Roman" w:hAnsi="Times New Roman" w:cs="Times New Roman"/>
+          <w:color w:val="000000" w:themeColor="text1"/>
+        </w:rPr>
+        <w:t>Starting</w:t>
+      </w:r>
+      <w:proofErr w:type="gramEnd"/>
+      <w:r>
+        <w:rPr>
+          <w:rFonts w:ascii="Times New Roman" w:eastAsia="Times New Roman" w:hAnsi="Times New Roman" w:cs="Times New Roman"/>
+          <w:color w:val="000000" w:themeColor="text1"/>
+        </w:rPr>
+        <w:t xml:space="preserve"> hour, Ending hour</w:t>
       </w:r>
     </w:p>
     <w:p>
@@ -8809,1689 +9552,7 @@
           <w:rFonts w:ascii="Times New Roman" w:eastAsia="Times New Roman" w:hAnsi="Times New Roman" w:cs="Times New Roman"/>
           <w:color w:val="000000" w:themeColor="text1"/>
         </w:rPr>
-        <w:t xml:space="preserve">Hours a fellow employee is working, or message saying employee isn’t working that day   </w:t>
-      </w:r>
-      <w:r>
-        <w:rPr>
-          <w:rFonts w:ascii="Times New Roman" w:eastAsia="Times New Roman" w:hAnsi="Times New Roman" w:cs="Times New Roman"/>
-          <w:color w:val="000000" w:themeColor="text1"/>
-        </w:rPr>
-        <w:t xml:space="preserve"> </w:t>
-      </w:r>
-    </w:p>
-    <w:p>
-      <w:pPr>
-        <w:pStyle w:val="ListParagraph"/>
-        <w:numPr>
-          <w:ilvl w:val="1"/>
-          <w:numId w:val="2"/>
-        </w:numPr>
-        <w:rPr>
-          <w:rFonts w:ascii="Times New Roman" w:eastAsia="Times New Roman" w:hAnsi="Times New Roman" w:cs="Times New Roman"/>
-          <w:color w:val="000000" w:themeColor="text1"/>
-        </w:rPr>
-      </w:pPr>
-      <w:r>
-        <w:rPr>
-          <w:rFonts w:ascii="Times New Roman" w:eastAsia="Times New Roman" w:hAnsi="Times New Roman" w:cs="Times New Roman"/>
-          <w:color w:val="000000" w:themeColor="text1"/>
-        </w:rPr>
-        <w:t xml:space="preserve">Postcondition: System will go back to its original state – main page. </w:t>
-      </w:r>
-    </w:p>
-    <w:p>
-      <w:pPr>
-        <w:ind w:left="720"/>
-        <w:rPr>
-          <w:rFonts w:ascii="Times New Roman" w:eastAsia="Times New Roman" w:hAnsi="Times New Roman" w:cs="Times New Roman"/>
-          <w:color w:val="000000" w:themeColor="text1"/>
-        </w:rPr>
-      </w:pPr>
-      <w:r>
-        <w:rPr>
-          <w:rFonts w:ascii="Times New Roman" w:eastAsia="Times New Roman" w:hAnsi="Times New Roman" w:cs="Times New Roman"/>
-          <w:color w:val="000000" w:themeColor="text1"/>
-        </w:rPr>
-        <w:t>Test Cases:</w:t>
-      </w:r>
-    </w:p>
-    <w:tbl>
-      <w:tblPr>
-        <w:tblStyle w:val="TableGrid"/>
-        <w:tblW w:w="9360" w:type="dxa"/>
-        <w:tblLayout w:type="fixed"/>
-        <w:tblLook w:val="06A0" w:firstRow="1" w:lastRow="0" w:firstColumn="1" w:lastColumn="0" w:noHBand="1" w:noVBand="1"/>
-      </w:tblPr>
-      <w:tblGrid>
-        <w:gridCol w:w="2340"/>
-        <w:gridCol w:w="2340"/>
-        <w:gridCol w:w="2340"/>
-        <w:gridCol w:w="2340"/>
-      </w:tblGrid>
-      <w:tr>
-        <w:trPr>
-          <w:trHeight w:val="300"/>
-        </w:trPr>
-        <w:tc>
-          <w:tcPr>
-            <w:tcW w:w="2340" w:type="dxa"/>
-            <w:tcBorders>
-              <w:top w:val="single" w:sz="6" w:space="0" w:color="000000" w:themeColor="text1"/>
-              <w:left w:val="single" w:sz="6" w:space="0" w:color="000000" w:themeColor="text1"/>
-              <w:bottom w:val="single" w:sz="6" w:space="0" w:color="000000" w:themeColor="text1"/>
-              <w:right w:val="single" w:sz="6" w:space="0" w:color="000000" w:themeColor="text1"/>
-            </w:tcBorders>
-          </w:tcPr>
-          <w:p>
-            <w:pPr>
-              <w:spacing w:line="259" w:lineRule="auto"/>
-              <w:rPr>
-                <w:rFonts w:ascii="Times New Roman" w:eastAsia="Times New Roman" w:hAnsi="Times New Roman" w:cs="Times New Roman"/>
-                <w:color w:val="000000" w:themeColor="text1"/>
-              </w:rPr>
-            </w:pPr>
-            <w:r>
-              <w:rPr>
-                <w:rFonts w:ascii="Times New Roman" w:eastAsia="Times New Roman" w:hAnsi="Times New Roman" w:cs="Times New Roman"/>
-                <w:color w:val="000000" w:themeColor="text1"/>
-              </w:rPr>
-              <w:t>TC1</w:t>
-            </w:r>
-          </w:p>
-        </w:tc>
-        <w:tc>
-          <w:tcPr>
-            <w:tcW w:w="2340" w:type="dxa"/>
-            <w:tcBorders>
-              <w:top w:val="single" w:sz="6" w:space="0" w:color="000000" w:themeColor="text1"/>
-              <w:left w:val="single" w:sz="6" w:space="0" w:color="000000" w:themeColor="text1"/>
-              <w:bottom w:val="single" w:sz="6" w:space="0" w:color="000000" w:themeColor="text1"/>
-              <w:right w:val="single" w:sz="6" w:space="0" w:color="000000" w:themeColor="text1"/>
-            </w:tcBorders>
-          </w:tcPr>
-          <w:p>
-            <w:pPr>
-              <w:spacing w:line="259" w:lineRule="auto"/>
-              <w:rPr>
-                <w:rFonts w:ascii="Times New Roman" w:eastAsia="Times New Roman" w:hAnsi="Times New Roman" w:cs="Times New Roman"/>
-                <w:color w:val="000000" w:themeColor="text1"/>
-              </w:rPr>
-            </w:pPr>
-            <w:r>
-              <w:rPr>
-                <w:rFonts w:ascii="Times New Roman" w:eastAsia="Times New Roman" w:hAnsi="Times New Roman" w:cs="Times New Roman"/>
-                <w:color w:val="000000" w:themeColor="text1"/>
-              </w:rPr>
-              <w:t>TC2</w:t>
-            </w:r>
-          </w:p>
-        </w:tc>
-        <w:tc>
-          <w:tcPr>
-            <w:tcW w:w="2340" w:type="dxa"/>
-            <w:tcBorders>
-              <w:top w:val="single" w:sz="6" w:space="0" w:color="000000" w:themeColor="text1"/>
-              <w:left w:val="single" w:sz="6" w:space="0" w:color="000000" w:themeColor="text1"/>
-              <w:bottom w:val="single" w:sz="6" w:space="0" w:color="000000" w:themeColor="text1"/>
-              <w:right w:val="single" w:sz="6" w:space="0" w:color="000000" w:themeColor="text1"/>
-            </w:tcBorders>
-          </w:tcPr>
-          <w:p>
-            <w:pPr>
-              <w:spacing w:line="259" w:lineRule="auto"/>
-              <w:rPr>
-                <w:rFonts w:ascii="Times New Roman" w:eastAsia="Times New Roman" w:hAnsi="Times New Roman" w:cs="Times New Roman"/>
-                <w:color w:val="000000" w:themeColor="text1"/>
-              </w:rPr>
-            </w:pPr>
-            <w:r>
-              <w:rPr>
-                <w:rFonts w:ascii="Times New Roman" w:eastAsia="Times New Roman" w:hAnsi="Times New Roman" w:cs="Times New Roman"/>
-                <w:color w:val="000000" w:themeColor="text1"/>
-              </w:rPr>
-              <w:t>TC3</w:t>
-            </w:r>
-          </w:p>
-        </w:tc>
-        <w:tc>
-          <w:tcPr>
-            <w:tcW w:w="2340" w:type="dxa"/>
-            <w:tcBorders>
-              <w:top w:val="single" w:sz="6" w:space="0" w:color="000000" w:themeColor="text1"/>
-              <w:left w:val="single" w:sz="6" w:space="0" w:color="000000" w:themeColor="text1"/>
-              <w:bottom w:val="single" w:sz="6" w:space="0" w:color="000000" w:themeColor="text1"/>
-              <w:right w:val="single" w:sz="6" w:space="0" w:color="000000" w:themeColor="text1"/>
-            </w:tcBorders>
-          </w:tcPr>
-          <w:p>
-            <w:pPr>
-              <w:spacing w:line="259" w:lineRule="auto"/>
-              <w:rPr>
-                <w:rFonts w:ascii="Times New Roman" w:eastAsia="Times New Roman" w:hAnsi="Times New Roman" w:cs="Times New Roman"/>
-                <w:color w:val="000000" w:themeColor="text1"/>
-              </w:rPr>
-            </w:pPr>
-            <w:r>
-              <w:rPr>
-                <w:rFonts w:ascii="Times New Roman" w:eastAsia="Times New Roman" w:hAnsi="Times New Roman" w:cs="Times New Roman"/>
-                <w:color w:val="000000" w:themeColor="text1"/>
-              </w:rPr>
-              <w:t>TC4</w:t>
-            </w:r>
-          </w:p>
-        </w:tc>
-      </w:tr>
-      <w:tr>
-        <w:trPr>
-          <w:trHeight w:val="300"/>
-        </w:trPr>
-        <w:tc>
-          <w:tcPr>
-            <w:tcW w:w="2340" w:type="dxa"/>
-            <w:tcBorders>
-              <w:top w:val="single" w:sz="6" w:space="0" w:color="000000" w:themeColor="text1"/>
-              <w:left w:val="single" w:sz="6" w:space="0" w:color="000000" w:themeColor="text1"/>
-              <w:bottom w:val="single" w:sz="6" w:space="0" w:color="000000" w:themeColor="text1"/>
-              <w:right w:val="single" w:sz="6" w:space="0" w:color="000000" w:themeColor="text1"/>
-            </w:tcBorders>
-          </w:tcPr>
-          <w:p>
-            <w:pPr>
-              <w:spacing w:line="259" w:lineRule="auto"/>
-              <w:rPr>
-                <w:rFonts w:ascii="Times New Roman" w:eastAsia="Times New Roman" w:hAnsi="Times New Roman" w:cs="Times New Roman"/>
-                <w:color w:val="000000" w:themeColor="text1"/>
-              </w:rPr>
-            </w:pPr>
-            <w:r>
-              <w:rPr>
-                <w:rFonts w:ascii="Times New Roman" w:eastAsia="Times New Roman" w:hAnsi="Times New Roman" w:cs="Times New Roman"/>
-                <w:color w:val="000000" w:themeColor="text1"/>
-              </w:rPr>
-              <w:t xml:space="preserve">Input </w:t>
-            </w:r>
-            <w:r>
-              <w:rPr>
-                <w:rFonts w:ascii="Times New Roman" w:eastAsia="Times New Roman" w:hAnsi="Times New Roman" w:cs="Times New Roman"/>
-                <w:color w:val="000000" w:themeColor="text1"/>
-              </w:rPr>
-              <w:t>1</w:t>
-            </w:r>
-            <w:r>
-              <w:rPr>
-                <w:rFonts w:ascii="Times New Roman" w:eastAsia="Times New Roman" w:hAnsi="Times New Roman" w:cs="Times New Roman"/>
-                <w:color w:val="000000" w:themeColor="text1"/>
-              </w:rPr>
-              <w:t>: 15561</w:t>
-            </w:r>
-          </w:p>
-        </w:tc>
-        <w:tc>
-          <w:tcPr>
-            <w:tcW w:w="2340" w:type="dxa"/>
-            <w:tcBorders>
-              <w:top w:val="single" w:sz="6" w:space="0" w:color="000000" w:themeColor="text1"/>
-              <w:left w:val="single" w:sz="6" w:space="0" w:color="000000" w:themeColor="text1"/>
-              <w:bottom w:val="single" w:sz="6" w:space="0" w:color="000000" w:themeColor="text1"/>
-              <w:right w:val="single" w:sz="6" w:space="0" w:color="000000" w:themeColor="text1"/>
-            </w:tcBorders>
-          </w:tcPr>
-          <w:p>
-            <w:pPr>
-              <w:spacing w:line="259" w:lineRule="auto"/>
-              <w:rPr>
-                <w:rFonts w:ascii="Times New Roman" w:eastAsia="Times New Roman" w:hAnsi="Times New Roman" w:cs="Times New Roman"/>
-                <w:color w:val="000000" w:themeColor="text1"/>
-              </w:rPr>
-            </w:pPr>
-            <w:r>
-              <w:rPr>
-                <w:rFonts w:ascii="Times New Roman" w:eastAsia="Times New Roman" w:hAnsi="Times New Roman" w:cs="Times New Roman"/>
-                <w:color w:val="000000" w:themeColor="text1"/>
-              </w:rPr>
-              <w:t xml:space="preserve">Input </w:t>
-            </w:r>
-            <w:r>
-              <w:rPr>
-                <w:rFonts w:ascii="Times New Roman" w:eastAsia="Times New Roman" w:hAnsi="Times New Roman" w:cs="Times New Roman"/>
-                <w:color w:val="000000" w:themeColor="text1"/>
-              </w:rPr>
-              <w:t>1</w:t>
-            </w:r>
-            <w:r>
-              <w:rPr>
-                <w:rFonts w:ascii="Times New Roman" w:eastAsia="Times New Roman" w:hAnsi="Times New Roman" w:cs="Times New Roman"/>
-                <w:color w:val="000000" w:themeColor="text1"/>
-              </w:rPr>
-              <w:t>: 5A7</w:t>
-            </w:r>
-          </w:p>
-        </w:tc>
-        <w:tc>
-          <w:tcPr>
-            <w:tcW w:w="2340" w:type="dxa"/>
-            <w:tcBorders>
-              <w:top w:val="single" w:sz="6" w:space="0" w:color="000000" w:themeColor="text1"/>
-              <w:left w:val="single" w:sz="6" w:space="0" w:color="000000" w:themeColor="text1"/>
-              <w:bottom w:val="single" w:sz="6" w:space="0" w:color="000000" w:themeColor="text1"/>
-              <w:right w:val="single" w:sz="6" w:space="0" w:color="000000" w:themeColor="text1"/>
-            </w:tcBorders>
-          </w:tcPr>
-          <w:p>
-            <w:pPr>
-              <w:spacing w:line="259" w:lineRule="auto"/>
-              <w:rPr>
-                <w:rFonts w:ascii="Times New Roman" w:eastAsia="Times New Roman" w:hAnsi="Times New Roman" w:cs="Times New Roman"/>
-                <w:color w:val="000000" w:themeColor="text1"/>
-              </w:rPr>
-            </w:pPr>
-            <w:r>
-              <w:rPr>
-                <w:rFonts w:ascii="Times New Roman" w:eastAsia="Times New Roman" w:hAnsi="Times New Roman" w:cs="Times New Roman"/>
-                <w:color w:val="000000" w:themeColor="text1"/>
-              </w:rPr>
-              <w:t xml:space="preserve">Input </w:t>
-            </w:r>
-            <w:r>
-              <w:rPr>
-                <w:rFonts w:ascii="Times New Roman" w:eastAsia="Times New Roman" w:hAnsi="Times New Roman" w:cs="Times New Roman"/>
-                <w:color w:val="000000" w:themeColor="text1"/>
-              </w:rPr>
-              <w:t>1</w:t>
-            </w:r>
-            <w:r>
-              <w:rPr>
-                <w:rFonts w:ascii="Times New Roman" w:eastAsia="Times New Roman" w:hAnsi="Times New Roman" w:cs="Times New Roman"/>
-                <w:color w:val="000000" w:themeColor="text1"/>
-              </w:rPr>
-              <w:t>: 15781</w:t>
-            </w:r>
-          </w:p>
-        </w:tc>
-        <w:tc>
-          <w:tcPr>
-            <w:tcW w:w="2340" w:type="dxa"/>
-            <w:tcBorders>
-              <w:top w:val="single" w:sz="6" w:space="0" w:color="000000" w:themeColor="text1"/>
-              <w:left w:val="single" w:sz="6" w:space="0" w:color="000000" w:themeColor="text1"/>
-              <w:bottom w:val="single" w:sz="6" w:space="0" w:color="000000" w:themeColor="text1"/>
-              <w:right w:val="single" w:sz="6" w:space="0" w:color="000000" w:themeColor="text1"/>
-            </w:tcBorders>
-          </w:tcPr>
-          <w:p>
-            <w:pPr>
-              <w:spacing w:line="259" w:lineRule="auto"/>
-              <w:rPr>
-                <w:rFonts w:ascii="Times New Roman" w:eastAsia="Times New Roman" w:hAnsi="Times New Roman" w:cs="Times New Roman"/>
-                <w:color w:val="000000" w:themeColor="text1"/>
-              </w:rPr>
-            </w:pPr>
-            <w:r>
-              <w:rPr>
-                <w:rFonts w:ascii="Times New Roman" w:eastAsia="Times New Roman" w:hAnsi="Times New Roman" w:cs="Times New Roman"/>
-                <w:color w:val="000000" w:themeColor="text1"/>
-              </w:rPr>
-              <w:t xml:space="preserve">Input </w:t>
-            </w:r>
-            <w:r>
-              <w:rPr>
-                <w:rFonts w:ascii="Times New Roman" w:eastAsia="Times New Roman" w:hAnsi="Times New Roman" w:cs="Times New Roman"/>
-                <w:color w:val="000000" w:themeColor="text1"/>
-              </w:rPr>
-              <w:t>1</w:t>
-            </w:r>
-            <w:r>
-              <w:rPr>
-                <w:rFonts w:ascii="Times New Roman" w:eastAsia="Times New Roman" w:hAnsi="Times New Roman" w:cs="Times New Roman"/>
-                <w:color w:val="000000" w:themeColor="text1"/>
-              </w:rPr>
-              <w:t>: 12181</w:t>
-            </w:r>
-          </w:p>
-        </w:tc>
-      </w:tr>
-      <w:tr>
-        <w:trPr>
-          <w:trHeight w:val="300"/>
-        </w:trPr>
-        <w:tc>
-          <w:tcPr>
-            <w:tcW w:w="2340" w:type="dxa"/>
-            <w:tcBorders>
-              <w:top w:val="single" w:sz="6" w:space="0" w:color="000000" w:themeColor="text1"/>
-              <w:left w:val="single" w:sz="6" w:space="0" w:color="000000" w:themeColor="text1"/>
-              <w:bottom w:val="single" w:sz="6" w:space="0" w:color="000000" w:themeColor="text1"/>
-              <w:right w:val="single" w:sz="6" w:space="0" w:color="000000" w:themeColor="text1"/>
-            </w:tcBorders>
-          </w:tcPr>
-          <w:p>
-            <w:pPr>
-              <w:rPr>
-                <w:rFonts w:ascii="Times New Roman" w:eastAsia="Times New Roman" w:hAnsi="Times New Roman" w:cs="Times New Roman"/>
-                <w:color w:val="000000" w:themeColor="text1"/>
-              </w:rPr>
-            </w:pPr>
-            <w:r>
-              <w:rPr>
-                <w:rFonts w:ascii="Times New Roman" w:eastAsia="Times New Roman" w:hAnsi="Times New Roman" w:cs="Times New Roman"/>
-                <w:color w:val="000000" w:themeColor="text1"/>
-              </w:rPr>
-              <w:t>Input 2:</w:t>
-            </w:r>
-            <w:r>
-              <w:rPr>
-                <w:rFonts w:ascii="Times New Roman" w:eastAsia="Times New Roman" w:hAnsi="Times New Roman" w:cs="Times New Roman"/>
-                <w:color w:val="000000" w:themeColor="text1"/>
-              </w:rPr>
-              <w:t xml:space="preserve"> 2022-10-01</w:t>
-            </w:r>
-          </w:p>
-        </w:tc>
-        <w:tc>
-          <w:tcPr>
-            <w:tcW w:w="2340" w:type="dxa"/>
-            <w:tcBorders>
-              <w:top w:val="single" w:sz="6" w:space="0" w:color="000000" w:themeColor="text1"/>
-              <w:left w:val="single" w:sz="6" w:space="0" w:color="000000" w:themeColor="text1"/>
-              <w:bottom w:val="single" w:sz="6" w:space="0" w:color="000000" w:themeColor="text1"/>
-              <w:right w:val="single" w:sz="6" w:space="0" w:color="000000" w:themeColor="text1"/>
-            </w:tcBorders>
-          </w:tcPr>
-          <w:p>
-            <w:pPr>
-              <w:rPr>
-                <w:rFonts w:ascii="Times New Roman" w:eastAsia="Times New Roman" w:hAnsi="Times New Roman" w:cs="Times New Roman"/>
-                <w:color w:val="000000" w:themeColor="text1"/>
-              </w:rPr>
-            </w:pPr>
-            <w:r>
-              <w:rPr>
-                <w:rFonts w:ascii="Times New Roman" w:eastAsia="Times New Roman" w:hAnsi="Times New Roman" w:cs="Times New Roman"/>
-                <w:color w:val="000000" w:themeColor="text1"/>
-              </w:rPr>
-              <w:t>Input 2:</w:t>
-            </w:r>
-            <w:r>
-              <w:rPr>
-                <w:rFonts w:ascii="Times New Roman" w:eastAsia="Times New Roman" w:hAnsi="Times New Roman" w:cs="Times New Roman"/>
-                <w:color w:val="000000" w:themeColor="text1"/>
-              </w:rPr>
-              <w:t xml:space="preserve"> 2022-11-27</w:t>
-            </w:r>
-          </w:p>
-        </w:tc>
-        <w:tc>
-          <w:tcPr>
-            <w:tcW w:w="2340" w:type="dxa"/>
-            <w:tcBorders>
-              <w:top w:val="single" w:sz="6" w:space="0" w:color="000000" w:themeColor="text1"/>
-              <w:left w:val="single" w:sz="6" w:space="0" w:color="000000" w:themeColor="text1"/>
-              <w:bottom w:val="single" w:sz="6" w:space="0" w:color="000000" w:themeColor="text1"/>
-              <w:right w:val="single" w:sz="6" w:space="0" w:color="000000" w:themeColor="text1"/>
-            </w:tcBorders>
-          </w:tcPr>
-          <w:p>
-            <w:pPr>
-              <w:rPr>
-                <w:rFonts w:ascii="Times New Roman" w:eastAsia="Times New Roman" w:hAnsi="Times New Roman" w:cs="Times New Roman"/>
-                <w:color w:val="000000" w:themeColor="text1"/>
-              </w:rPr>
-            </w:pPr>
-            <w:r>
-              <w:rPr>
-                <w:rFonts w:ascii="Times New Roman" w:eastAsia="Times New Roman" w:hAnsi="Times New Roman" w:cs="Times New Roman"/>
-                <w:color w:val="000000" w:themeColor="text1"/>
-              </w:rPr>
-              <w:t>Input 2:</w:t>
-            </w:r>
-            <w:r>
-              <w:rPr>
-                <w:rFonts w:ascii="Times New Roman" w:eastAsia="Times New Roman" w:hAnsi="Times New Roman" w:cs="Times New Roman"/>
-                <w:color w:val="000000" w:themeColor="text1"/>
-              </w:rPr>
-              <w:t xml:space="preserve"> 2023-04-01</w:t>
-            </w:r>
-          </w:p>
-        </w:tc>
-        <w:tc>
-          <w:tcPr>
-            <w:tcW w:w="2340" w:type="dxa"/>
-            <w:tcBorders>
-              <w:top w:val="single" w:sz="6" w:space="0" w:color="000000" w:themeColor="text1"/>
-              <w:left w:val="single" w:sz="6" w:space="0" w:color="000000" w:themeColor="text1"/>
-              <w:bottom w:val="single" w:sz="6" w:space="0" w:color="000000" w:themeColor="text1"/>
-              <w:right w:val="single" w:sz="6" w:space="0" w:color="000000" w:themeColor="text1"/>
-            </w:tcBorders>
-          </w:tcPr>
-          <w:p>
-            <w:pPr>
-              <w:rPr>
-                <w:rFonts w:ascii="Times New Roman" w:eastAsia="Times New Roman" w:hAnsi="Times New Roman" w:cs="Times New Roman"/>
-                <w:color w:val="000000" w:themeColor="text1"/>
-              </w:rPr>
-            </w:pPr>
-            <w:r>
-              <w:rPr>
-                <w:rFonts w:ascii="Times New Roman" w:eastAsia="Times New Roman" w:hAnsi="Times New Roman" w:cs="Times New Roman"/>
-                <w:color w:val="000000" w:themeColor="text1"/>
-              </w:rPr>
-              <w:t>Input 2:</w:t>
-            </w:r>
-            <w:r>
-              <w:rPr>
-                <w:rFonts w:ascii="Times New Roman" w:eastAsia="Times New Roman" w:hAnsi="Times New Roman" w:cs="Times New Roman"/>
-                <w:color w:val="000000" w:themeColor="text1"/>
-              </w:rPr>
-              <w:t xml:space="preserve"> 2022-07-05</w:t>
-            </w:r>
-          </w:p>
-        </w:tc>
-      </w:tr>
-      <w:tr>
-        <w:trPr>
-          <w:trHeight w:val="300"/>
-        </w:trPr>
-        <w:tc>
-          <w:tcPr>
-            <w:tcW w:w="2340" w:type="dxa"/>
-            <w:tcBorders>
-              <w:top w:val="single" w:sz="6" w:space="0" w:color="000000" w:themeColor="text1"/>
-              <w:left w:val="single" w:sz="6" w:space="0" w:color="000000" w:themeColor="text1"/>
-              <w:bottom w:val="single" w:sz="6" w:space="0" w:color="000000" w:themeColor="text1"/>
-              <w:right w:val="single" w:sz="6" w:space="0" w:color="000000" w:themeColor="text1"/>
-            </w:tcBorders>
-          </w:tcPr>
-          <w:p>
-            <w:pPr>
-              <w:spacing w:line="259" w:lineRule="auto"/>
-              <w:rPr>
-                <w:rFonts w:ascii="Times New Roman" w:eastAsia="Times New Roman" w:hAnsi="Times New Roman" w:cs="Times New Roman"/>
-                <w:color w:val="000000" w:themeColor="text1"/>
-              </w:rPr>
-            </w:pPr>
-            <w:r>
-              <w:rPr>
-                <w:rFonts w:ascii="Times New Roman" w:eastAsia="Times New Roman" w:hAnsi="Times New Roman" w:cs="Times New Roman"/>
-                <w:color w:val="000000" w:themeColor="text1"/>
-              </w:rPr>
-              <w:t>Output: “</w:t>
-            </w:r>
-            <w:r>
-              <w:rPr>
-                <w:rFonts w:ascii="Times New Roman" w:eastAsia="Times New Roman" w:hAnsi="Times New Roman" w:cs="Times New Roman"/>
-                <w:color w:val="000000" w:themeColor="text1"/>
-              </w:rPr>
-              <w:t>Employee isn’t working today</w:t>
-            </w:r>
-            <w:r>
-              <w:rPr>
-                <w:rFonts w:ascii="Times New Roman" w:eastAsia="Times New Roman" w:hAnsi="Times New Roman" w:cs="Times New Roman"/>
-                <w:color w:val="000000" w:themeColor="text1"/>
-              </w:rPr>
-              <w:t>”</w:t>
-            </w:r>
-          </w:p>
-        </w:tc>
-        <w:tc>
-          <w:tcPr>
-            <w:tcW w:w="2340" w:type="dxa"/>
-            <w:tcBorders>
-              <w:top w:val="single" w:sz="6" w:space="0" w:color="000000" w:themeColor="text1"/>
-              <w:left w:val="single" w:sz="6" w:space="0" w:color="000000" w:themeColor="text1"/>
-              <w:bottom w:val="single" w:sz="6" w:space="0" w:color="000000" w:themeColor="text1"/>
-              <w:right w:val="single" w:sz="6" w:space="0" w:color="000000" w:themeColor="text1"/>
-            </w:tcBorders>
-          </w:tcPr>
-          <w:p>
-            <w:pPr>
-              <w:spacing w:line="259" w:lineRule="auto"/>
-              <w:rPr>
-                <w:rFonts w:ascii="Times New Roman" w:eastAsia="Times New Roman" w:hAnsi="Times New Roman" w:cs="Times New Roman"/>
-                <w:color w:val="000000" w:themeColor="text1"/>
-              </w:rPr>
-            </w:pPr>
-            <w:r>
-              <w:rPr>
-                <w:rFonts w:ascii="Times New Roman" w:eastAsia="Times New Roman" w:hAnsi="Times New Roman" w:cs="Times New Roman"/>
-                <w:color w:val="000000" w:themeColor="text1"/>
-              </w:rPr>
-              <w:t>Output: INVALID</w:t>
-            </w:r>
-          </w:p>
-        </w:tc>
-        <w:tc>
-          <w:tcPr>
-            <w:tcW w:w="2340" w:type="dxa"/>
-            <w:tcBorders>
-              <w:top w:val="single" w:sz="6" w:space="0" w:color="000000" w:themeColor="text1"/>
-              <w:left w:val="single" w:sz="6" w:space="0" w:color="000000" w:themeColor="text1"/>
-              <w:bottom w:val="single" w:sz="6" w:space="0" w:color="000000" w:themeColor="text1"/>
-              <w:right w:val="single" w:sz="6" w:space="0" w:color="000000" w:themeColor="text1"/>
-            </w:tcBorders>
-          </w:tcPr>
-          <w:p>
-            <w:pPr>
-              <w:spacing w:line="259" w:lineRule="auto"/>
-              <w:rPr>
-                <w:rFonts w:ascii="Times New Roman" w:eastAsia="Times New Roman" w:hAnsi="Times New Roman" w:cs="Times New Roman"/>
-                <w:color w:val="000000" w:themeColor="text1"/>
-              </w:rPr>
-            </w:pPr>
-            <w:r>
-              <w:rPr>
-                <w:rFonts w:ascii="Times New Roman" w:eastAsia="Times New Roman" w:hAnsi="Times New Roman" w:cs="Times New Roman"/>
-                <w:color w:val="000000" w:themeColor="text1"/>
-              </w:rPr>
-              <w:t>Output: INVALID</w:t>
-            </w:r>
-          </w:p>
-        </w:tc>
-        <w:tc>
-          <w:tcPr>
-            <w:tcW w:w="2340" w:type="dxa"/>
-            <w:tcBorders>
-              <w:top w:val="single" w:sz="6" w:space="0" w:color="000000" w:themeColor="text1"/>
-              <w:left w:val="single" w:sz="6" w:space="0" w:color="000000" w:themeColor="text1"/>
-              <w:bottom w:val="single" w:sz="6" w:space="0" w:color="000000" w:themeColor="text1"/>
-              <w:right w:val="single" w:sz="6" w:space="0" w:color="000000" w:themeColor="text1"/>
-            </w:tcBorders>
-          </w:tcPr>
-          <w:p>
-            <w:pPr>
-              <w:spacing w:line="259" w:lineRule="auto"/>
-              <w:rPr>
-                <w:rFonts w:ascii="Times New Roman" w:eastAsia="Times New Roman" w:hAnsi="Times New Roman" w:cs="Times New Roman"/>
-                <w:color w:val="000000" w:themeColor="text1"/>
-              </w:rPr>
-            </w:pPr>
-            <w:r>
-              <w:rPr>
-                <w:rFonts w:ascii="Times New Roman" w:eastAsia="Times New Roman" w:hAnsi="Times New Roman" w:cs="Times New Roman"/>
-                <w:color w:val="000000" w:themeColor="text1"/>
-              </w:rPr>
-              <w:t>Output: “</w:t>
-            </w:r>
-            <w:r>
-              <w:rPr>
-                <w:rFonts w:ascii="Times New Roman" w:eastAsia="Times New Roman" w:hAnsi="Times New Roman" w:cs="Times New Roman"/>
-                <w:color w:val="000000" w:themeColor="text1"/>
-              </w:rPr>
-              <w:t>10am – 2pm</w:t>
-            </w:r>
-            <w:r>
-              <w:rPr>
-                <w:rFonts w:ascii="Times New Roman" w:eastAsia="Times New Roman" w:hAnsi="Times New Roman" w:cs="Times New Roman"/>
-                <w:color w:val="000000" w:themeColor="text1"/>
-              </w:rPr>
-              <w:t xml:space="preserve">” </w:t>
-            </w:r>
-          </w:p>
-        </w:tc>
-      </w:tr>
-    </w:tbl>
-    <w:p/>
-    <w:p/>
-    <w:p/>
-    <w:p/>
-    <w:p>
-      <w:pPr>
-        <w:pStyle w:val="Default"/>
-      </w:pPr>
-      <w:r>
-        <w:rPr>
-          <w:rFonts w:ascii="Times New Roman" w:eastAsia="Times New Roman" w:hAnsi="Times New Roman" w:cs="Times New Roman"/>
-          <w:color w:val="000000" w:themeColor="text1"/>
-          <w:sz w:val="22"/>
-          <w:szCs w:val="22"/>
-        </w:rPr>
-        <w:lastRenderedPageBreak/>
-        <w:t>Story #</w:t>
-      </w:r>
-      <w:r>
-        <w:rPr>
-          <w:rFonts w:ascii="Times New Roman" w:eastAsia="Times New Roman" w:hAnsi="Times New Roman" w:cs="Times New Roman"/>
-          <w:color w:val="000000" w:themeColor="text1"/>
-          <w:sz w:val="22"/>
-          <w:szCs w:val="22"/>
-        </w:rPr>
-        <w:t>8</w:t>
-      </w:r>
-      <w:r>
-        <w:rPr>
-          <w:rFonts w:ascii="Times New Roman" w:eastAsia="Times New Roman" w:hAnsi="Times New Roman" w:cs="Times New Roman"/>
-          <w:color w:val="000000" w:themeColor="text1"/>
-          <w:sz w:val="22"/>
-          <w:szCs w:val="22"/>
-        </w:rPr>
-        <w:t xml:space="preserve">: </w:t>
-      </w:r>
-      <w:r>
-        <w:rPr>
-          <w:rFonts w:ascii="Times New Roman" w:eastAsia="Times New Roman" w:hAnsi="Times New Roman" w:cs="Times New Roman"/>
-          <w:color w:val="000000" w:themeColor="text1"/>
-        </w:rPr>
-        <w:t xml:space="preserve"> </w:t>
-      </w:r>
-      <w:r>
-        <w:t xml:space="preserve"> </w:t>
-      </w:r>
-      <w:r>
-        <w:rPr>
-          <w:sz w:val="22"/>
-          <w:szCs w:val="22"/>
-        </w:rPr>
-        <w:t xml:space="preserve">As an administrator, I want to be able to set the working hours of employees so that I can manage them. </w:t>
-      </w:r>
-    </w:p>
-    <w:p>
-      <w:pPr>
-        <w:pStyle w:val="ListParagraph"/>
-        <w:numPr>
-          <w:ilvl w:val="0"/>
-          <w:numId w:val="2"/>
-        </w:numPr>
-        <w:rPr>
-          <w:rFonts w:ascii="Calibri" w:eastAsia="Calibri" w:hAnsi="Calibri" w:cs="Calibri"/>
-          <w:color w:val="000000" w:themeColor="text1"/>
-        </w:rPr>
-      </w:pPr>
-    </w:p>
-    <w:p>
-      <w:pPr>
-        <w:pStyle w:val="ListParagraph"/>
-        <w:numPr>
-          <w:ilvl w:val="0"/>
-          <w:numId w:val="7"/>
-        </w:numPr>
-        <w:rPr>
-          <w:rFonts w:ascii="Times New Roman" w:eastAsia="Times New Roman" w:hAnsi="Times New Roman" w:cs="Times New Roman"/>
-          <w:color w:val="000000" w:themeColor="text1"/>
-        </w:rPr>
-      </w:pPr>
-      <w:r>
-        <w:rPr>
-          <w:rFonts w:ascii="Times New Roman" w:eastAsia="Times New Roman" w:hAnsi="Times New Roman" w:cs="Times New Roman"/>
-          <w:color w:val="000000" w:themeColor="text1"/>
-        </w:rPr>
-        <w:t>Valid/Invalid Input/output</w:t>
-      </w:r>
-    </w:p>
-    <w:p>
-      <w:pPr>
-        <w:pStyle w:val="ListParagraph"/>
-        <w:numPr>
-          <w:ilvl w:val="1"/>
-          <w:numId w:val="2"/>
-        </w:numPr>
-        <w:rPr>
-          <w:rFonts w:ascii="Times New Roman" w:eastAsia="Times New Roman" w:hAnsi="Times New Roman" w:cs="Times New Roman"/>
-          <w:color w:val="000000" w:themeColor="text1"/>
-        </w:rPr>
-      </w:pPr>
-      <w:r>
-        <w:rPr>
-          <w:rFonts w:ascii="Times New Roman" w:eastAsia="Times New Roman" w:hAnsi="Times New Roman" w:cs="Times New Roman"/>
-          <w:b/>
-          <w:bCs/>
-          <w:color w:val="000000" w:themeColor="text1"/>
-        </w:rPr>
-        <w:t>Valid Input:</w:t>
-      </w:r>
-      <w:r>
-        <w:rPr>
-          <w:rFonts w:ascii="Times New Roman" w:eastAsia="Times New Roman" w:hAnsi="Times New Roman" w:cs="Times New Roman"/>
-          <w:color w:val="000000" w:themeColor="text1"/>
-        </w:rPr>
-        <w:t xml:space="preserve"> Employee Number (Numeric-5 digits)</w:t>
-      </w:r>
-      <w:r>
-        <w:rPr>
-          <w:rFonts w:ascii="Times New Roman" w:eastAsia="Times New Roman" w:hAnsi="Times New Roman" w:cs="Times New Roman"/>
-          <w:color w:val="000000" w:themeColor="text1"/>
-        </w:rPr>
-        <w:t>, Date</w:t>
-      </w:r>
-      <w:r>
-        <w:rPr>
-          <w:rFonts w:ascii="Times New Roman" w:eastAsia="Times New Roman" w:hAnsi="Times New Roman" w:cs="Times New Roman"/>
-          <w:color w:val="000000" w:themeColor="text1"/>
-        </w:rPr>
-        <w:t xml:space="preserve">, </w:t>
-      </w:r>
-      <w:proofErr w:type="gramStart"/>
-      <w:r>
-        <w:rPr>
-          <w:rFonts w:ascii="Times New Roman" w:eastAsia="Times New Roman" w:hAnsi="Times New Roman" w:cs="Times New Roman"/>
-          <w:color w:val="000000" w:themeColor="text1"/>
-        </w:rPr>
-        <w:t>Starting</w:t>
-      </w:r>
-      <w:proofErr w:type="gramEnd"/>
-      <w:r>
-        <w:rPr>
-          <w:rFonts w:ascii="Times New Roman" w:eastAsia="Times New Roman" w:hAnsi="Times New Roman" w:cs="Times New Roman"/>
-          <w:color w:val="000000" w:themeColor="text1"/>
-        </w:rPr>
-        <w:t xml:space="preserve"> hour, Ending hour</w:t>
-      </w:r>
-    </w:p>
-    <w:p>
-      <w:pPr>
-        <w:pStyle w:val="ListParagraph"/>
-        <w:numPr>
-          <w:ilvl w:val="1"/>
-          <w:numId w:val="2"/>
-        </w:numPr>
-        <w:rPr>
-          <w:rFonts w:ascii="Times New Roman" w:eastAsia="Times New Roman" w:hAnsi="Times New Roman" w:cs="Times New Roman"/>
-          <w:color w:val="000000" w:themeColor="text1"/>
-        </w:rPr>
-      </w:pPr>
-      <w:r>
-        <w:rPr>
-          <w:rFonts w:ascii="Times New Roman" w:eastAsia="Times New Roman" w:hAnsi="Times New Roman" w:cs="Times New Roman"/>
-          <w:b/>
-          <w:bCs/>
-          <w:color w:val="000000" w:themeColor="text1"/>
-        </w:rPr>
-        <w:t>Valid Output:</w:t>
-      </w:r>
-      <w:r>
-        <w:rPr>
-          <w:rFonts w:ascii="Times New Roman" w:eastAsia="Times New Roman" w:hAnsi="Times New Roman" w:cs="Times New Roman"/>
-          <w:color w:val="000000" w:themeColor="text1"/>
-        </w:rPr>
-        <w:t xml:space="preserve"> </w:t>
-      </w:r>
-      <w:r>
-        <w:rPr>
-          <w:rFonts w:ascii="Times New Roman" w:eastAsia="Times New Roman" w:hAnsi="Times New Roman" w:cs="Times New Roman"/>
-          <w:color w:val="000000" w:themeColor="text1"/>
-        </w:rPr>
-        <w:t>“Hours set”</w:t>
-      </w:r>
-    </w:p>
-    <w:p>
-      <w:pPr>
-        <w:pStyle w:val="ListParagraph"/>
-        <w:numPr>
-          <w:ilvl w:val="1"/>
-          <w:numId w:val="2"/>
-        </w:numPr>
-        <w:rPr>
-          <w:rFonts w:ascii="Times New Roman" w:eastAsia="Times New Roman" w:hAnsi="Times New Roman" w:cs="Times New Roman"/>
-          <w:color w:val="000000" w:themeColor="text1"/>
-        </w:rPr>
-      </w:pPr>
-      <w:r>
-        <w:rPr>
-          <w:rFonts w:ascii="Times New Roman" w:eastAsia="Times New Roman" w:hAnsi="Times New Roman" w:cs="Times New Roman"/>
-          <w:b/>
-          <w:bCs/>
-          <w:color w:val="000000" w:themeColor="text1"/>
-        </w:rPr>
-        <w:t>Invalid Input</w:t>
-      </w:r>
-      <w:r>
-        <w:rPr>
-          <w:rFonts w:ascii="Times New Roman" w:eastAsia="Times New Roman" w:hAnsi="Times New Roman" w:cs="Times New Roman"/>
-          <w:color w:val="000000" w:themeColor="text1"/>
-        </w:rPr>
-        <w:t>: Characters a-</w:t>
-      </w:r>
-      <w:proofErr w:type="spellStart"/>
-      <w:proofErr w:type="gramStart"/>
-      <w:r>
-        <w:rPr>
-          <w:rFonts w:ascii="Times New Roman" w:eastAsia="Times New Roman" w:hAnsi="Times New Roman" w:cs="Times New Roman"/>
-          <w:color w:val="000000" w:themeColor="text1"/>
-        </w:rPr>
-        <w:t>z,A</w:t>
-      </w:r>
-      <w:proofErr w:type="spellEnd"/>
-      <w:proofErr w:type="gramEnd"/>
-      <w:r>
-        <w:rPr>
-          <w:rFonts w:ascii="Times New Roman" w:eastAsia="Times New Roman" w:hAnsi="Times New Roman" w:cs="Times New Roman"/>
-          <w:color w:val="000000" w:themeColor="text1"/>
-        </w:rPr>
-        <w:t>-Z, Special characters, Employee Number (Numeric- 5 &lt; digits &lt; 5)</w:t>
-      </w:r>
-      <w:r>
-        <w:rPr>
-          <w:rFonts w:ascii="Times New Roman" w:eastAsia="Times New Roman" w:hAnsi="Times New Roman" w:cs="Times New Roman"/>
-          <w:color w:val="000000" w:themeColor="text1"/>
-        </w:rPr>
-        <w:t>, Date(</w:t>
-      </w:r>
-      <w:proofErr w:type="spellStart"/>
-      <w:r>
-        <w:rPr>
-          <w:rFonts w:ascii="Times New Roman" w:eastAsia="Times New Roman" w:hAnsi="Times New Roman" w:cs="Times New Roman"/>
-          <w:color w:val="000000" w:themeColor="text1"/>
-        </w:rPr>
-        <w:t>yyyy</w:t>
-      </w:r>
-      <w:proofErr w:type="spellEnd"/>
-      <w:r>
-        <w:rPr>
-          <w:rFonts w:ascii="Times New Roman" w:eastAsia="Times New Roman" w:hAnsi="Times New Roman" w:cs="Times New Roman"/>
-          <w:color w:val="000000" w:themeColor="text1"/>
-        </w:rPr>
-        <w:t>-MM-dd</w:t>
-      </w:r>
-      <w:r>
-        <w:rPr>
-          <w:rFonts w:ascii="Times New Roman" w:eastAsia="Times New Roman" w:hAnsi="Times New Roman" w:cs="Times New Roman"/>
-          <w:color w:val="000000" w:themeColor="text1"/>
-        </w:rPr>
-        <w:t>)</w:t>
-      </w:r>
-      <w:r>
-        <w:rPr>
-          <w:rFonts w:ascii="Times New Roman" w:eastAsia="Times New Roman" w:hAnsi="Times New Roman" w:cs="Times New Roman"/>
-          <w:color w:val="000000" w:themeColor="text1"/>
-        </w:rPr>
-        <w:t>, Hour(0:00-23:59)</w:t>
-      </w:r>
-    </w:p>
-    <w:p>
-      <w:pPr>
-        <w:pStyle w:val="ListParagraph"/>
-        <w:numPr>
-          <w:ilvl w:val="1"/>
-          <w:numId w:val="2"/>
-        </w:numPr>
-        <w:rPr>
-          <w:rFonts w:ascii="Times New Roman" w:eastAsia="Times New Roman" w:hAnsi="Times New Roman" w:cs="Times New Roman"/>
-          <w:color w:val="000000" w:themeColor="text1"/>
-        </w:rPr>
-      </w:pPr>
-      <w:r>
-        <w:rPr>
-          <w:rFonts w:ascii="Times New Roman" w:eastAsia="Times New Roman" w:hAnsi="Times New Roman" w:cs="Times New Roman"/>
-          <w:b/>
-          <w:bCs/>
-          <w:color w:val="000000" w:themeColor="text1"/>
-        </w:rPr>
-        <w:t>Invalid Output:</w:t>
-      </w:r>
-      <w:r>
-        <w:rPr>
-          <w:rFonts w:ascii="Times New Roman" w:eastAsia="Times New Roman" w:hAnsi="Times New Roman" w:cs="Times New Roman"/>
-          <w:color w:val="000000" w:themeColor="text1"/>
-        </w:rPr>
-        <w:t xml:space="preserve"> program doesn’t proceed, Program crashing</w:t>
-      </w:r>
-    </w:p>
-    <w:p>
-      <w:pPr>
-        <w:pStyle w:val="ListParagraph"/>
-        <w:numPr>
-          <w:ilvl w:val="0"/>
-          <w:numId w:val="7"/>
-        </w:numPr>
-        <w:rPr>
-          <w:rFonts w:ascii="Times New Roman" w:eastAsia="Times New Roman" w:hAnsi="Times New Roman" w:cs="Times New Roman"/>
-          <w:color w:val="000000" w:themeColor="text1"/>
-        </w:rPr>
-      </w:pPr>
-      <w:r>
-        <w:rPr>
-          <w:rFonts w:ascii="Times New Roman" w:eastAsia="Times New Roman" w:hAnsi="Times New Roman" w:cs="Times New Roman"/>
-          <w:color w:val="000000" w:themeColor="text1"/>
-        </w:rPr>
-        <w:t>Equivalent Classes</w:t>
-      </w:r>
-    </w:p>
-    <w:p>
-      <w:pPr>
-        <w:pStyle w:val="ListParagraph"/>
-        <w:numPr>
-          <w:ilvl w:val="1"/>
-          <w:numId w:val="2"/>
-        </w:numPr>
-        <w:rPr>
-          <w:rFonts w:ascii="Times New Roman" w:eastAsia="Times New Roman" w:hAnsi="Times New Roman" w:cs="Times New Roman"/>
-          <w:color w:val="000000" w:themeColor="text1"/>
-        </w:rPr>
-      </w:pPr>
-      <w:r>
-        <w:rPr>
-          <w:rFonts w:ascii="Times New Roman" w:eastAsia="Times New Roman" w:hAnsi="Times New Roman" w:cs="Times New Roman"/>
-          <w:color w:val="000000" w:themeColor="text1"/>
-        </w:rPr>
-        <w:t>EC1 - Employee Number [10001, 99999]</w:t>
-      </w:r>
-    </w:p>
-    <w:p>
-      <w:pPr>
-        <w:pStyle w:val="ListParagraph"/>
-        <w:numPr>
-          <w:ilvl w:val="1"/>
-          <w:numId w:val="2"/>
-        </w:numPr>
-        <w:rPr>
-          <w:rFonts w:ascii="Times New Roman" w:eastAsia="Times New Roman" w:hAnsi="Times New Roman" w:cs="Times New Roman"/>
-          <w:color w:val="000000" w:themeColor="text1"/>
-        </w:rPr>
-      </w:pPr>
-      <w:r>
-        <w:rPr>
-          <w:rFonts w:ascii="Times New Roman" w:eastAsia="Times New Roman" w:hAnsi="Times New Roman" w:cs="Times New Roman"/>
-          <w:color w:val="000000" w:themeColor="text1"/>
-        </w:rPr>
-        <w:t xml:space="preserve">EC2 - </w:t>
-      </w:r>
-      <w:r>
-        <w:rPr>
-          <w:rFonts w:ascii="Times New Roman" w:eastAsia="Times New Roman" w:hAnsi="Times New Roman" w:cs="Times New Roman"/>
-          <w:color w:val="000000" w:themeColor="text1"/>
-        </w:rPr>
-        <w:t>Date</w:t>
-      </w:r>
-      <w:r>
-        <w:rPr>
-          <w:rFonts w:ascii="Times New Roman" w:eastAsia="Times New Roman" w:hAnsi="Times New Roman" w:cs="Times New Roman"/>
-          <w:color w:val="000000" w:themeColor="text1"/>
-        </w:rPr>
-        <w:t xml:space="preserve"> [</w:t>
-      </w:r>
-      <w:r>
-        <w:rPr>
-          <w:rFonts w:ascii="Times New Roman" w:eastAsia="Times New Roman" w:hAnsi="Times New Roman" w:cs="Times New Roman"/>
-          <w:color w:val="000000" w:themeColor="text1"/>
-        </w:rPr>
-        <w:t>2022-01-01</w:t>
-      </w:r>
-      <w:r>
-        <w:rPr>
-          <w:rFonts w:ascii="Times New Roman" w:eastAsia="Times New Roman" w:hAnsi="Times New Roman" w:cs="Times New Roman"/>
-          <w:color w:val="000000" w:themeColor="text1"/>
-        </w:rPr>
-        <w:t xml:space="preserve">, </w:t>
-      </w:r>
-      <w:r>
-        <w:rPr>
-          <w:rFonts w:ascii="Times New Roman" w:eastAsia="Times New Roman" w:hAnsi="Times New Roman" w:cs="Times New Roman"/>
-          <w:color w:val="000000" w:themeColor="text1"/>
-        </w:rPr>
-        <w:t>2022-12-31</w:t>
-      </w:r>
-      <w:r>
-        <w:rPr>
-          <w:rFonts w:ascii="Times New Roman" w:eastAsia="Times New Roman" w:hAnsi="Times New Roman" w:cs="Times New Roman"/>
-          <w:color w:val="000000" w:themeColor="text1"/>
-        </w:rPr>
-        <w:t>]</w:t>
-      </w:r>
-    </w:p>
-    <w:p>
-      <w:pPr>
-        <w:pStyle w:val="ListParagraph"/>
-        <w:numPr>
-          <w:ilvl w:val="1"/>
-          <w:numId w:val="2"/>
-        </w:numPr>
-        <w:rPr>
-          <w:rFonts w:ascii="Times New Roman" w:eastAsia="Times New Roman" w:hAnsi="Times New Roman" w:cs="Times New Roman"/>
-          <w:color w:val="000000" w:themeColor="text1"/>
-        </w:rPr>
-      </w:pPr>
-      <w:r>
-        <w:rPr>
-          <w:rFonts w:ascii="Times New Roman" w:eastAsia="Times New Roman" w:hAnsi="Times New Roman" w:cs="Times New Roman"/>
-          <w:color w:val="000000" w:themeColor="text1"/>
-        </w:rPr>
-        <w:t>EC3 – Hour [</w:t>
-      </w:r>
-      <w:r>
-        <w:rPr>
-          <w:rFonts w:ascii="Times New Roman" w:eastAsia="Times New Roman" w:hAnsi="Times New Roman" w:cs="Times New Roman"/>
-          <w:color w:val="000000" w:themeColor="text1"/>
-        </w:rPr>
-        <w:t>8</w:t>
-      </w:r>
-      <w:r>
-        <w:rPr>
-          <w:rFonts w:ascii="Times New Roman" w:eastAsia="Times New Roman" w:hAnsi="Times New Roman" w:cs="Times New Roman"/>
-          <w:color w:val="000000" w:themeColor="text1"/>
-        </w:rPr>
-        <w:t xml:space="preserve">:00, </w:t>
-      </w:r>
-      <w:r>
-        <w:rPr>
-          <w:rFonts w:ascii="Times New Roman" w:eastAsia="Times New Roman" w:hAnsi="Times New Roman" w:cs="Times New Roman"/>
-          <w:color w:val="000000" w:themeColor="text1"/>
-        </w:rPr>
-        <w:t>17</w:t>
-      </w:r>
-      <w:r>
-        <w:rPr>
-          <w:rFonts w:ascii="Times New Roman" w:eastAsia="Times New Roman" w:hAnsi="Times New Roman" w:cs="Times New Roman"/>
-          <w:color w:val="000000" w:themeColor="text1"/>
-        </w:rPr>
-        <w:t>:</w:t>
-      </w:r>
-      <w:r>
-        <w:rPr>
-          <w:rFonts w:ascii="Times New Roman" w:eastAsia="Times New Roman" w:hAnsi="Times New Roman" w:cs="Times New Roman"/>
-          <w:color w:val="000000" w:themeColor="text1"/>
-        </w:rPr>
-        <w:t>00</w:t>
-      </w:r>
-      <w:r>
-        <w:rPr>
-          <w:rFonts w:ascii="Times New Roman" w:eastAsia="Times New Roman" w:hAnsi="Times New Roman" w:cs="Times New Roman"/>
-          <w:color w:val="000000" w:themeColor="text1"/>
-        </w:rPr>
-        <w:t>]</w:t>
-      </w:r>
-    </w:p>
-    <w:p>
-      <w:pPr>
-        <w:pStyle w:val="ListParagraph"/>
-        <w:numPr>
-          <w:ilvl w:val="0"/>
-          <w:numId w:val="7"/>
-        </w:numPr>
-        <w:rPr>
-          <w:rFonts w:ascii="Times New Roman" w:eastAsia="Times New Roman" w:hAnsi="Times New Roman" w:cs="Times New Roman"/>
-          <w:color w:val="000000" w:themeColor="text1"/>
-        </w:rPr>
-      </w:pPr>
-      <w:r>
-        <w:rPr>
-          <w:rFonts w:ascii="Times New Roman" w:eastAsia="Times New Roman" w:hAnsi="Times New Roman" w:cs="Times New Roman"/>
-          <w:color w:val="000000" w:themeColor="text1"/>
-        </w:rPr>
-        <w:t>Boundary Value Analysis</w:t>
-      </w:r>
-    </w:p>
-    <w:tbl>
-      <w:tblPr>
-        <w:tblStyle w:val="TableGrid"/>
-        <w:tblW w:w="9360" w:type="dxa"/>
-        <w:tblLayout w:type="fixed"/>
-        <w:tblLook w:val="06A0" w:firstRow="1" w:lastRow="0" w:firstColumn="1" w:lastColumn="0" w:noHBand="1" w:noVBand="1"/>
-      </w:tblPr>
-      <w:tblGrid>
-        <w:gridCol w:w="2340"/>
-        <w:gridCol w:w="2340"/>
-        <w:gridCol w:w="2340"/>
-        <w:gridCol w:w="2340"/>
-      </w:tblGrid>
-      <w:tr>
-        <w:trPr>
-          <w:trHeight w:val="300"/>
-        </w:trPr>
-        <w:tc>
-          <w:tcPr>
-            <w:tcW w:w="2340" w:type="dxa"/>
-            <w:tcBorders>
-              <w:top w:val="single" w:sz="6" w:space="0" w:color="000000" w:themeColor="text1"/>
-              <w:left w:val="single" w:sz="6" w:space="0" w:color="000000" w:themeColor="text1"/>
-              <w:bottom w:val="single" w:sz="6" w:space="0" w:color="000000" w:themeColor="text1"/>
-              <w:right w:val="single" w:sz="6" w:space="0" w:color="000000" w:themeColor="text1"/>
-            </w:tcBorders>
-          </w:tcPr>
-          <w:p>
-            <w:pPr>
-              <w:spacing w:line="259" w:lineRule="auto"/>
-              <w:rPr>
-                <w:rFonts w:ascii="Times New Roman" w:eastAsia="Times New Roman" w:hAnsi="Times New Roman" w:cs="Times New Roman"/>
-                <w:color w:val="000000" w:themeColor="text1"/>
-              </w:rPr>
-            </w:pPr>
-            <w:r>
-              <w:rPr>
-                <w:rFonts w:ascii="Times New Roman" w:eastAsia="Times New Roman" w:hAnsi="Times New Roman" w:cs="Times New Roman"/>
-                <w:color w:val="000000" w:themeColor="text1"/>
-              </w:rPr>
-              <w:t>Input Type</w:t>
-            </w:r>
-          </w:p>
-        </w:tc>
-        <w:tc>
-          <w:tcPr>
-            <w:tcW w:w="2340" w:type="dxa"/>
-            <w:tcBorders>
-              <w:top w:val="single" w:sz="6" w:space="0" w:color="000000" w:themeColor="text1"/>
-              <w:left w:val="single" w:sz="6" w:space="0" w:color="000000" w:themeColor="text1"/>
-              <w:bottom w:val="single" w:sz="6" w:space="0" w:color="000000" w:themeColor="text1"/>
-              <w:right w:val="single" w:sz="6" w:space="0" w:color="000000" w:themeColor="text1"/>
-            </w:tcBorders>
-          </w:tcPr>
-          <w:p>
-            <w:pPr>
-              <w:spacing w:line="259" w:lineRule="auto"/>
-              <w:rPr>
-                <w:rFonts w:ascii="Times New Roman" w:eastAsia="Times New Roman" w:hAnsi="Times New Roman" w:cs="Times New Roman"/>
-                <w:color w:val="000000" w:themeColor="text1"/>
-              </w:rPr>
-            </w:pPr>
-            <w:proofErr w:type="spellStart"/>
-            <w:r>
-              <w:rPr>
-                <w:rFonts w:ascii="Times New Roman" w:eastAsia="Times New Roman" w:hAnsi="Times New Roman" w:cs="Times New Roman"/>
-                <w:color w:val="000000" w:themeColor="text1"/>
-              </w:rPr>
-              <w:t>InValid</w:t>
-            </w:r>
-            <w:proofErr w:type="spellEnd"/>
-          </w:p>
-        </w:tc>
-        <w:tc>
-          <w:tcPr>
-            <w:tcW w:w="2340" w:type="dxa"/>
-            <w:tcBorders>
-              <w:top w:val="single" w:sz="6" w:space="0" w:color="000000" w:themeColor="text1"/>
-              <w:left w:val="single" w:sz="6" w:space="0" w:color="000000" w:themeColor="text1"/>
-              <w:bottom w:val="single" w:sz="6" w:space="0" w:color="000000" w:themeColor="text1"/>
-              <w:right w:val="single" w:sz="6" w:space="0" w:color="000000" w:themeColor="text1"/>
-            </w:tcBorders>
-          </w:tcPr>
-          <w:p>
-            <w:pPr>
-              <w:spacing w:line="259" w:lineRule="auto"/>
-              <w:rPr>
-                <w:rFonts w:ascii="Times New Roman" w:eastAsia="Times New Roman" w:hAnsi="Times New Roman" w:cs="Times New Roman"/>
-                <w:color w:val="000000" w:themeColor="text1"/>
-              </w:rPr>
-            </w:pPr>
-            <w:r>
-              <w:rPr>
-                <w:rFonts w:ascii="Times New Roman" w:eastAsia="Times New Roman" w:hAnsi="Times New Roman" w:cs="Times New Roman"/>
-                <w:color w:val="000000" w:themeColor="text1"/>
-              </w:rPr>
-              <w:t>Valid</w:t>
-            </w:r>
-          </w:p>
-        </w:tc>
-        <w:tc>
-          <w:tcPr>
-            <w:tcW w:w="2340" w:type="dxa"/>
-            <w:tcBorders>
-              <w:top w:val="single" w:sz="6" w:space="0" w:color="000000" w:themeColor="text1"/>
-              <w:left w:val="single" w:sz="6" w:space="0" w:color="000000" w:themeColor="text1"/>
-              <w:bottom w:val="single" w:sz="6" w:space="0" w:color="000000" w:themeColor="text1"/>
-              <w:right w:val="single" w:sz="6" w:space="0" w:color="000000" w:themeColor="text1"/>
-            </w:tcBorders>
-          </w:tcPr>
-          <w:p>
-            <w:pPr>
-              <w:spacing w:line="259" w:lineRule="auto"/>
-              <w:rPr>
-                <w:rFonts w:ascii="Times New Roman" w:eastAsia="Times New Roman" w:hAnsi="Times New Roman" w:cs="Times New Roman"/>
-                <w:color w:val="000000" w:themeColor="text1"/>
-              </w:rPr>
-            </w:pPr>
-            <w:proofErr w:type="spellStart"/>
-            <w:r>
-              <w:rPr>
-                <w:rFonts w:ascii="Times New Roman" w:eastAsia="Times New Roman" w:hAnsi="Times New Roman" w:cs="Times New Roman"/>
-                <w:color w:val="000000" w:themeColor="text1"/>
-              </w:rPr>
-              <w:t>InValid</w:t>
-            </w:r>
-            <w:proofErr w:type="spellEnd"/>
-          </w:p>
-        </w:tc>
-      </w:tr>
-      <w:tr>
-        <w:trPr>
-          <w:trHeight w:val="300"/>
-        </w:trPr>
-        <w:tc>
-          <w:tcPr>
-            <w:tcW w:w="2340" w:type="dxa"/>
-            <w:tcBorders>
-              <w:top w:val="single" w:sz="6" w:space="0" w:color="000000" w:themeColor="text1"/>
-              <w:left w:val="single" w:sz="6" w:space="0" w:color="000000" w:themeColor="text1"/>
-              <w:bottom w:val="single" w:sz="6" w:space="0" w:color="000000" w:themeColor="text1"/>
-              <w:right w:val="single" w:sz="6" w:space="0" w:color="000000" w:themeColor="text1"/>
-            </w:tcBorders>
-          </w:tcPr>
-          <w:p>
-            <w:pPr>
-              <w:spacing w:line="259" w:lineRule="auto"/>
-              <w:rPr>
-                <w:rFonts w:ascii="Times New Roman" w:eastAsia="Times New Roman" w:hAnsi="Times New Roman" w:cs="Times New Roman"/>
-                <w:color w:val="000000" w:themeColor="text1"/>
-              </w:rPr>
-            </w:pPr>
-            <w:r>
-              <w:rPr>
-                <w:rFonts w:ascii="Times New Roman" w:eastAsia="Times New Roman" w:hAnsi="Times New Roman" w:cs="Times New Roman"/>
-                <w:color w:val="000000" w:themeColor="text1"/>
-              </w:rPr>
-              <w:t>Employee #</w:t>
-            </w:r>
-          </w:p>
-        </w:tc>
-        <w:tc>
-          <w:tcPr>
-            <w:tcW w:w="2340" w:type="dxa"/>
-            <w:tcBorders>
-              <w:top w:val="single" w:sz="6" w:space="0" w:color="000000" w:themeColor="text1"/>
-              <w:left w:val="single" w:sz="6" w:space="0" w:color="000000" w:themeColor="text1"/>
-              <w:bottom w:val="single" w:sz="6" w:space="0" w:color="000000" w:themeColor="text1"/>
-              <w:right w:val="single" w:sz="6" w:space="0" w:color="000000" w:themeColor="text1"/>
-            </w:tcBorders>
-          </w:tcPr>
-          <w:p>
-            <w:pPr>
-              <w:spacing w:line="259" w:lineRule="auto"/>
-              <w:rPr>
-                <w:rFonts w:ascii="Times New Roman" w:eastAsia="Times New Roman" w:hAnsi="Times New Roman" w:cs="Times New Roman"/>
-                <w:color w:val="000000" w:themeColor="text1"/>
-              </w:rPr>
-            </w:pPr>
-            <w:r>
-              <w:rPr>
-                <w:rFonts w:ascii="Times New Roman" w:eastAsia="Times New Roman" w:hAnsi="Times New Roman" w:cs="Times New Roman"/>
-                <w:color w:val="000000" w:themeColor="text1"/>
-              </w:rPr>
-              <w:t>10000</w:t>
-            </w:r>
-          </w:p>
-        </w:tc>
-        <w:tc>
-          <w:tcPr>
-            <w:tcW w:w="2340" w:type="dxa"/>
-            <w:tcBorders>
-              <w:top w:val="single" w:sz="6" w:space="0" w:color="000000" w:themeColor="text1"/>
-              <w:left w:val="single" w:sz="6" w:space="0" w:color="000000" w:themeColor="text1"/>
-              <w:bottom w:val="single" w:sz="6" w:space="0" w:color="000000" w:themeColor="text1"/>
-              <w:right w:val="single" w:sz="6" w:space="0" w:color="000000" w:themeColor="text1"/>
-            </w:tcBorders>
-          </w:tcPr>
-          <w:p>
-            <w:pPr>
-              <w:spacing w:line="259" w:lineRule="auto"/>
-              <w:rPr>
-                <w:rFonts w:ascii="Times New Roman" w:eastAsia="Times New Roman" w:hAnsi="Times New Roman" w:cs="Times New Roman"/>
-                <w:color w:val="000000" w:themeColor="text1"/>
-              </w:rPr>
-            </w:pPr>
-            <w:r>
-              <w:rPr>
-                <w:rFonts w:ascii="Times New Roman" w:eastAsia="Times New Roman" w:hAnsi="Times New Roman" w:cs="Times New Roman"/>
-                <w:color w:val="000000" w:themeColor="text1"/>
-              </w:rPr>
-              <w:t>15561</w:t>
-            </w:r>
-          </w:p>
-        </w:tc>
-        <w:tc>
-          <w:tcPr>
-            <w:tcW w:w="2340" w:type="dxa"/>
-            <w:tcBorders>
-              <w:top w:val="single" w:sz="6" w:space="0" w:color="000000" w:themeColor="text1"/>
-              <w:left w:val="single" w:sz="6" w:space="0" w:color="000000" w:themeColor="text1"/>
-              <w:bottom w:val="single" w:sz="6" w:space="0" w:color="000000" w:themeColor="text1"/>
-              <w:right w:val="single" w:sz="6" w:space="0" w:color="000000" w:themeColor="text1"/>
-            </w:tcBorders>
-          </w:tcPr>
-          <w:p>
-            <w:pPr>
-              <w:spacing w:line="259" w:lineRule="auto"/>
-              <w:rPr>
-                <w:rFonts w:ascii="Times New Roman" w:eastAsia="Times New Roman" w:hAnsi="Times New Roman" w:cs="Times New Roman"/>
-                <w:color w:val="000000" w:themeColor="text1"/>
-              </w:rPr>
-            </w:pPr>
-            <w:r>
-              <w:rPr>
-                <w:rFonts w:ascii="Times New Roman" w:eastAsia="Times New Roman" w:hAnsi="Times New Roman" w:cs="Times New Roman"/>
-                <w:color w:val="000000" w:themeColor="text1"/>
-              </w:rPr>
-              <w:t>100000</w:t>
-            </w:r>
-          </w:p>
-        </w:tc>
-      </w:tr>
-      <w:tr>
-        <w:trPr>
-          <w:trHeight w:val="300"/>
-        </w:trPr>
-        <w:tc>
-          <w:tcPr>
-            <w:tcW w:w="2340" w:type="dxa"/>
-            <w:tcBorders>
-              <w:top w:val="single" w:sz="6" w:space="0" w:color="000000" w:themeColor="text1"/>
-              <w:left w:val="single" w:sz="6" w:space="0" w:color="000000" w:themeColor="text1"/>
-              <w:bottom w:val="single" w:sz="6" w:space="0" w:color="000000" w:themeColor="text1"/>
-              <w:right w:val="single" w:sz="6" w:space="0" w:color="000000" w:themeColor="text1"/>
-            </w:tcBorders>
-          </w:tcPr>
-          <w:p>
-            <w:pPr>
-              <w:rPr>
-                <w:rFonts w:ascii="Times New Roman" w:eastAsia="Times New Roman" w:hAnsi="Times New Roman" w:cs="Times New Roman"/>
-                <w:color w:val="000000" w:themeColor="text1"/>
-              </w:rPr>
-            </w:pPr>
-            <w:r>
-              <w:rPr>
-                <w:rFonts w:ascii="Times New Roman" w:eastAsia="Times New Roman" w:hAnsi="Times New Roman" w:cs="Times New Roman"/>
-                <w:color w:val="000000" w:themeColor="text1"/>
-              </w:rPr>
-              <w:t>Date</w:t>
-            </w:r>
-          </w:p>
-        </w:tc>
-        <w:tc>
-          <w:tcPr>
-            <w:tcW w:w="2340" w:type="dxa"/>
-            <w:tcBorders>
-              <w:top w:val="single" w:sz="6" w:space="0" w:color="000000" w:themeColor="text1"/>
-              <w:left w:val="single" w:sz="6" w:space="0" w:color="000000" w:themeColor="text1"/>
-              <w:bottom w:val="single" w:sz="6" w:space="0" w:color="000000" w:themeColor="text1"/>
-              <w:right w:val="single" w:sz="6" w:space="0" w:color="000000" w:themeColor="text1"/>
-            </w:tcBorders>
-          </w:tcPr>
-          <w:p>
-            <w:pPr>
-              <w:rPr>
-                <w:rFonts w:ascii="Times New Roman" w:eastAsia="Times New Roman" w:hAnsi="Times New Roman" w:cs="Times New Roman"/>
-                <w:color w:val="000000" w:themeColor="text1"/>
-              </w:rPr>
-            </w:pPr>
-            <w:r>
-              <w:rPr>
-                <w:rFonts w:ascii="Times New Roman" w:eastAsia="Times New Roman" w:hAnsi="Times New Roman" w:cs="Times New Roman"/>
-                <w:color w:val="000000" w:themeColor="text1"/>
-              </w:rPr>
-              <w:t>2021-11-15</w:t>
-            </w:r>
-          </w:p>
-        </w:tc>
-        <w:tc>
-          <w:tcPr>
-            <w:tcW w:w="2340" w:type="dxa"/>
-            <w:tcBorders>
-              <w:top w:val="single" w:sz="6" w:space="0" w:color="000000" w:themeColor="text1"/>
-              <w:left w:val="single" w:sz="6" w:space="0" w:color="000000" w:themeColor="text1"/>
-              <w:bottom w:val="single" w:sz="6" w:space="0" w:color="000000" w:themeColor="text1"/>
-              <w:right w:val="single" w:sz="6" w:space="0" w:color="000000" w:themeColor="text1"/>
-            </w:tcBorders>
-          </w:tcPr>
-          <w:p>
-            <w:pPr>
-              <w:rPr>
-                <w:rFonts w:ascii="Times New Roman" w:eastAsia="Times New Roman" w:hAnsi="Times New Roman" w:cs="Times New Roman"/>
-                <w:color w:val="000000" w:themeColor="text1"/>
-              </w:rPr>
-            </w:pPr>
-            <w:r>
-              <w:rPr>
-                <w:rFonts w:ascii="Times New Roman" w:eastAsia="Times New Roman" w:hAnsi="Times New Roman" w:cs="Times New Roman"/>
-                <w:color w:val="000000" w:themeColor="text1"/>
-              </w:rPr>
-              <w:t>2022-03-12</w:t>
-            </w:r>
-          </w:p>
-        </w:tc>
-        <w:tc>
-          <w:tcPr>
-            <w:tcW w:w="2340" w:type="dxa"/>
-            <w:tcBorders>
-              <w:top w:val="single" w:sz="6" w:space="0" w:color="000000" w:themeColor="text1"/>
-              <w:left w:val="single" w:sz="6" w:space="0" w:color="000000" w:themeColor="text1"/>
-              <w:bottom w:val="single" w:sz="6" w:space="0" w:color="000000" w:themeColor="text1"/>
-              <w:right w:val="single" w:sz="6" w:space="0" w:color="000000" w:themeColor="text1"/>
-            </w:tcBorders>
-          </w:tcPr>
-          <w:p>
-            <w:pPr>
-              <w:rPr>
-                <w:rFonts w:ascii="Times New Roman" w:eastAsia="Times New Roman" w:hAnsi="Times New Roman" w:cs="Times New Roman"/>
-                <w:color w:val="000000" w:themeColor="text1"/>
-              </w:rPr>
-            </w:pPr>
-            <w:r>
-              <w:rPr>
-                <w:rFonts w:ascii="Times New Roman" w:eastAsia="Times New Roman" w:hAnsi="Times New Roman" w:cs="Times New Roman"/>
-                <w:color w:val="000000" w:themeColor="text1"/>
-              </w:rPr>
-              <w:t>2023-01-10</w:t>
-            </w:r>
-          </w:p>
-        </w:tc>
-      </w:tr>
-      <w:tr>
-        <w:trPr>
-          <w:trHeight w:val="300"/>
-        </w:trPr>
-        <w:tc>
-          <w:tcPr>
-            <w:tcW w:w="2340" w:type="dxa"/>
-            <w:tcBorders>
-              <w:top w:val="single" w:sz="6" w:space="0" w:color="000000" w:themeColor="text1"/>
-              <w:left w:val="single" w:sz="6" w:space="0" w:color="000000" w:themeColor="text1"/>
-              <w:bottom w:val="single" w:sz="6" w:space="0" w:color="000000" w:themeColor="text1"/>
-              <w:right w:val="single" w:sz="6" w:space="0" w:color="000000" w:themeColor="text1"/>
-            </w:tcBorders>
-          </w:tcPr>
-          <w:p>
-            <w:pPr>
-              <w:rPr>
-                <w:rFonts w:ascii="Times New Roman" w:eastAsia="Times New Roman" w:hAnsi="Times New Roman" w:cs="Times New Roman"/>
-                <w:color w:val="000000" w:themeColor="text1"/>
-              </w:rPr>
-            </w:pPr>
-            <w:r>
-              <w:rPr>
-                <w:rFonts w:ascii="Times New Roman" w:eastAsia="Times New Roman" w:hAnsi="Times New Roman" w:cs="Times New Roman"/>
-                <w:color w:val="000000" w:themeColor="text1"/>
-              </w:rPr>
-              <w:t>Hour</w:t>
-            </w:r>
-          </w:p>
-        </w:tc>
-        <w:tc>
-          <w:tcPr>
-            <w:tcW w:w="2340" w:type="dxa"/>
-            <w:tcBorders>
-              <w:top w:val="single" w:sz="6" w:space="0" w:color="000000" w:themeColor="text1"/>
-              <w:left w:val="single" w:sz="6" w:space="0" w:color="000000" w:themeColor="text1"/>
-              <w:bottom w:val="single" w:sz="6" w:space="0" w:color="000000" w:themeColor="text1"/>
-              <w:right w:val="single" w:sz="6" w:space="0" w:color="000000" w:themeColor="text1"/>
-            </w:tcBorders>
-          </w:tcPr>
-          <w:p>
-            <w:pPr>
-              <w:rPr>
-                <w:rFonts w:ascii="Times New Roman" w:eastAsia="Times New Roman" w:hAnsi="Times New Roman" w:cs="Times New Roman"/>
-                <w:color w:val="000000" w:themeColor="text1"/>
-              </w:rPr>
-            </w:pPr>
-            <w:r>
-              <w:rPr>
-                <w:rFonts w:ascii="Times New Roman" w:eastAsia="Times New Roman" w:hAnsi="Times New Roman" w:cs="Times New Roman"/>
-                <w:color w:val="000000" w:themeColor="text1"/>
-              </w:rPr>
-              <w:t>01:00</w:t>
-            </w:r>
-          </w:p>
-        </w:tc>
-        <w:tc>
-          <w:tcPr>
-            <w:tcW w:w="2340" w:type="dxa"/>
-            <w:tcBorders>
-              <w:top w:val="single" w:sz="6" w:space="0" w:color="000000" w:themeColor="text1"/>
-              <w:left w:val="single" w:sz="6" w:space="0" w:color="000000" w:themeColor="text1"/>
-              <w:bottom w:val="single" w:sz="6" w:space="0" w:color="000000" w:themeColor="text1"/>
-              <w:right w:val="single" w:sz="6" w:space="0" w:color="000000" w:themeColor="text1"/>
-            </w:tcBorders>
-          </w:tcPr>
-          <w:p>
-            <w:pPr>
-              <w:rPr>
-                <w:rFonts w:ascii="Times New Roman" w:eastAsia="Times New Roman" w:hAnsi="Times New Roman" w:cs="Times New Roman"/>
-                <w:color w:val="000000" w:themeColor="text1"/>
-              </w:rPr>
-            </w:pPr>
-            <w:r>
-              <w:rPr>
-                <w:rFonts w:ascii="Times New Roman" w:eastAsia="Times New Roman" w:hAnsi="Times New Roman" w:cs="Times New Roman"/>
-                <w:color w:val="000000" w:themeColor="text1"/>
-              </w:rPr>
-              <w:t>12:30</w:t>
-            </w:r>
-          </w:p>
-        </w:tc>
-        <w:tc>
-          <w:tcPr>
-            <w:tcW w:w="2340" w:type="dxa"/>
-            <w:tcBorders>
-              <w:top w:val="single" w:sz="6" w:space="0" w:color="000000" w:themeColor="text1"/>
-              <w:left w:val="single" w:sz="6" w:space="0" w:color="000000" w:themeColor="text1"/>
-              <w:bottom w:val="single" w:sz="6" w:space="0" w:color="000000" w:themeColor="text1"/>
-              <w:right w:val="single" w:sz="6" w:space="0" w:color="000000" w:themeColor="text1"/>
-            </w:tcBorders>
-          </w:tcPr>
-          <w:p>
-            <w:pPr>
-              <w:rPr>
-                <w:rFonts w:ascii="Times New Roman" w:eastAsia="Times New Roman" w:hAnsi="Times New Roman" w:cs="Times New Roman"/>
-                <w:color w:val="000000" w:themeColor="text1"/>
-              </w:rPr>
-            </w:pPr>
-            <w:r>
-              <w:rPr>
-                <w:rFonts w:ascii="Times New Roman" w:eastAsia="Times New Roman" w:hAnsi="Times New Roman" w:cs="Times New Roman"/>
-                <w:color w:val="000000" w:themeColor="text1"/>
-              </w:rPr>
-              <w:t>23:00</w:t>
-            </w:r>
-          </w:p>
-        </w:tc>
-      </w:tr>
-    </w:tbl>
-    <w:p>
-      <w:pPr>
-        <w:pStyle w:val="ListParagraph"/>
-        <w:numPr>
-          <w:ilvl w:val="0"/>
-          <w:numId w:val="7"/>
-        </w:numPr>
-        <w:rPr>
-          <w:rFonts w:ascii="Times New Roman" w:eastAsia="Times New Roman" w:hAnsi="Times New Roman" w:cs="Times New Roman"/>
-          <w:color w:val="000000" w:themeColor="text1"/>
-        </w:rPr>
-      </w:pPr>
-      <w:r>
-        <w:rPr>
-          <w:rFonts w:ascii="Times New Roman" w:eastAsia="Times New Roman" w:hAnsi="Times New Roman" w:cs="Times New Roman"/>
-          <w:color w:val="000000" w:themeColor="text1"/>
-        </w:rPr>
-        <w:t>Steps for testing</w:t>
-      </w:r>
-    </w:p>
-    <w:p>
-      <w:pPr>
-        <w:pStyle w:val="ListParagraph"/>
-        <w:numPr>
-          <w:ilvl w:val="1"/>
-          <w:numId w:val="2"/>
-        </w:numPr>
-        <w:rPr>
-          <w:rFonts w:ascii="Times New Roman" w:eastAsia="Times New Roman" w:hAnsi="Times New Roman" w:cs="Times New Roman"/>
-          <w:color w:val="000000" w:themeColor="text1"/>
-        </w:rPr>
-      </w:pPr>
-      <w:r>
-        <w:rPr>
-          <w:rFonts w:ascii="Times New Roman" w:eastAsia="Times New Roman" w:hAnsi="Times New Roman" w:cs="Times New Roman"/>
-          <w:color w:val="000000" w:themeColor="text1"/>
-        </w:rPr>
-        <w:t>Precondition: System (order placement software) is open/logged on to the main page</w:t>
-      </w:r>
-    </w:p>
-    <w:p>
-      <w:pPr>
-        <w:pStyle w:val="ListParagraph"/>
-        <w:numPr>
-          <w:ilvl w:val="1"/>
-          <w:numId w:val="2"/>
-        </w:numPr>
-        <w:rPr>
-          <w:rFonts w:ascii="Times New Roman" w:eastAsia="Times New Roman" w:hAnsi="Times New Roman" w:cs="Times New Roman"/>
-          <w:color w:val="000000" w:themeColor="text1"/>
-        </w:rPr>
-      </w:pPr>
-      <w:r>
-        <w:rPr>
-          <w:rFonts w:ascii="Times New Roman" w:eastAsia="Times New Roman" w:hAnsi="Times New Roman" w:cs="Times New Roman"/>
-          <w:color w:val="000000" w:themeColor="text1"/>
-        </w:rPr>
-        <w:t>Input: Employee Number</w:t>
-      </w:r>
-      <w:r>
-        <w:rPr>
-          <w:rFonts w:ascii="Times New Roman" w:eastAsia="Times New Roman" w:hAnsi="Times New Roman" w:cs="Times New Roman"/>
-          <w:color w:val="000000" w:themeColor="text1"/>
-        </w:rPr>
-        <w:t>, Date</w:t>
-      </w:r>
-      <w:r>
-        <w:rPr>
-          <w:rFonts w:ascii="Times New Roman" w:eastAsia="Times New Roman" w:hAnsi="Times New Roman" w:cs="Times New Roman"/>
-          <w:color w:val="000000" w:themeColor="text1"/>
-        </w:rPr>
-        <w:t xml:space="preserve">, </w:t>
-      </w:r>
-      <w:proofErr w:type="gramStart"/>
-      <w:r>
-        <w:rPr>
-          <w:rFonts w:ascii="Times New Roman" w:eastAsia="Times New Roman" w:hAnsi="Times New Roman" w:cs="Times New Roman"/>
-          <w:color w:val="000000" w:themeColor="text1"/>
-        </w:rPr>
-        <w:t>Starting</w:t>
-      </w:r>
-      <w:proofErr w:type="gramEnd"/>
-      <w:r>
-        <w:rPr>
-          <w:rFonts w:ascii="Times New Roman" w:eastAsia="Times New Roman" w:hAnsi="Times New Roman" w:cs="Times New Roman"/>
-          <w:color w:val="000000" w:themeColor="text1"/>
-        </w:rPr>
-        <w:t xml:space="preserve"> hour, Ending hour</w:t>
-      </w:r>
-    </w:p>
-    <w:p>
-      <w:pPr>
-        <w:pStyle w:val="ListParagraph"/>
-        <w:numPr>
-          <w:ilvl w:val="1"/>
-          <w:numId w:val="2"/>
-        </w:numPr>
-        <w:rPr>
-          <w:rFonts w:ascii="Times New Roman" w:eastAsia="Times New Roman" w:hAnsi="Times New Roman" w:cs="Times New Roman"/>
-          <w:color w:val="000000" w:themeColor="text1"/>
-        </w:rPr>
-      </w:pPr>
-      <w:r>
-        <w:rPr>
-          <w:rFonts w:ascii="Times New Roman" w:eastAsia="Times New Roman" w:hAnsi="Times New Roman" w:cs="Times New Roman"/>
-          <w:color w:val="000000" w:themeColor="text1"/>
-        </w:rPr>
-        <w:t xml:space="preserve">Expected Output: </w:t>
-      </w:r>
-      <w:r>
-        <w:rPr>
-          <w:rFonts w:ascii="Times New Roman" w:eastAsia="Times New Roman" w:hAnsi="Times New Roman" w:cs="Times New Roman"/>
-          <w:color w:val="000000" w:themeColor="text1"/>
-        </w:rPr>
-        <w:t>Message that hours were set</w:t>
-      </w:r>
-      <w:r>
-        <w:rPr>
-          <w:rFonts w:ascii="Times New Roman" w:eastAsia="Times New Roman" w:hAnsi="Times New Roman" w:cs="Times New Roman"/>
-          <w:color w:val="000000" w:themeColor="text1"/>
-        </w:rPr>
-        <w:t xml:space="preserve">   </w:t>
+        <w:t xml:space="preserve">Message that hours were set   </w:t>
       </w:r>
       <w:r>
         <w:rPr>
@@ -12250,6 +11311,7 @@
     <w:lsdException w:name="HTML Sample" w:semiHidden="1" w:unhideWhenUsed="1"/>
     <w:lsdException w:name="HTML Typewriter" w:semiHidden="1" w:unhideWhenUsed="1"/>
     <w:lsdException w:name="HTML Variable" w:semiHidden="1" w:unhideWhenUsed="1"/>
+    <w:lsdException w:name="Normal Table" w:semiHidden="1" w:unhideWhenUsed="1"/>
     <w:lsdException w:name="annotation subject" w:semiHidden="1" w:unhideWhenUsed="1"/>
     <w:lsdException w:name="No List" w:semiHidden="1" w:unhideWhenUsed="1"/>
     <w:lsdException w:name="Outline List 1" w:semiHidden="1" w:unhideWhenUsed="1"/>
@@ -12292,8 +11354,11 @@
     <w:lsdException w:name="Table Contemporary" w:semiHidden="1" w:unhideWhenUsed="1"/>
     <w:lsdException w:name="Table Elegant" w:semiHidden="1" w:unhideWhenUsed="1"/>
     <w:lsdException w:name="Table Professional" w:semiHidden="1" w:unhideWhenUsed="1"/>
+    <w:lsdException w:name="Table Subtle 1" w:semiHidden="1" w:unhideWhenUsed="1"/>
     <w:lsdException w:name="Table Subtle 2" w:semiHidden="1" w:unhideWhenUsed="1"/>
     <w:lsdException w:name="Table Web 1" w:semiHidden="1" w:unhideWhenUsed="1"/>
+    <w:lsdException w:name="Table Web 2" w:semiHidden="1" w:unhideWhenUsed="1"/>
+    <w:lsdException w:name="Table Web 3" w:semiHidden="1" w:unhideWhenUsed="1"/>
     <w:lsdException w:name="Balloon Text" w:semiHidden="1" w:unhideWhenUsed="1"/>
     <w:lsdException w:name="Table Grid" w:uiPriority="39"/>
     <w:lsdException w:name="Table Theme" w:semiHidden="1" w:unhideWhenUsed="1"/>
@@ -12525,6 +11590,7 @@
   <w:style w:type="character" w:default="1" w:styleId="DefaultParagraphFont">
     <w:name w:val="Default Paragraph Font"/>
     <w:uiPriority w:val="1"/>
+    <w:semiHidden/>
     <w:unhideWhenUsed/>
   </w:style>
   <w:style w:type="table" w:default="1" w:styleId="TableNormal">

</xml_diff>

<commit_message>
Add US1 TC documentation
</commit_message>
<xml_diff>
--- a/COMP4220-Project/ProjDocs/BlackBox Test Cases - COMP 4220 Project.docx
+++ b/COMP4220-Project/ProjDocs/BlackBox Test Cases - COMP 4220 Project.docx
@@ -13188,7 +13188,1337 @@
         <w:t> </w:t>
       </w:r>
     </w:p>
-    <w:p/>
+    <w:p>
+      <w:pPr>
+        <w:pStyle w:val="ListParagraph"/>
+        <w:numPr>
+          <w:ilvl w:val="0"/>
+          <w:numId w:val="27"/>
+        </w:numPr>
+        <w:rPr>
+          <w:sz w:val="24"/>
+          <w:szCs w:val="24"/>
+        </w:rPr>
+      </w:pPr>
+      <w:r>
+        <w:t xml:space="preserve">Story #1: </w:t>
+      </w:r>
+      <w:r>
+        <w:rPr>
+          <w:sz w:val="24"/>
+          <w:szCs w:val="24"/>
+        </w:rPr>
+        <w:t>As an administrator in the bookstore, I want to check if a book is available at the library and hasn’t been loaned in more than 6 months so I can request the library to send the book to the bookstore.</w:t>
+      </w:r>
+    </w:p>
+    <w:p>
+      <w:pPr>
+        <w:pStyle w:val="ListParagraph"/>
+        <w:ind w:left="1080"/>
+      </w:pPr>
+    </w:p>
+    <w:p>
+      <w:pPr>
+        <w:numPr>
+          <w:ilvl w:val="0"/>
+          <w:numId w:val="18"/>
+        </w:numPr>
+        <w:spacing w:after="0" w:line="240" w:lineRule="auto"/>
+        <w:ind w:left="1080" w:firstLine="0"/>
+        <w:textAlignment w:val="baseline"/>
+        <w:rPr>
+          <w:rFonts w:ascii="Times New Roman" w:eastAsia="Times New Roman" w:hAnsi="Times New Roman" w:cs="Times New Roman"/>
+          <w:lang w:eastAsia="en-CA"/>
+        </w:rPr>
+      </w:pPr>
+      <w:r>
+        <w:rPr>
+          <w:rFonts w:ascii="Times New Roman" w:eastAsia="Times New Roman" w:hAnsi="Times New Roman" w:cs="Times New Roman"/>
+          <w:lang w:eastAsia="en-CA"/>
+        </w:rPr>
+        <w:t>Valid/Invalid Input/output  </w:t>
+      </w:r>
+    </w:p>
+    <w:p>
+      <w:pPr>
+        <w:numPr>
+          <w:ilvl w:val="0"/>
+          <w:numId w:val="19"/>
+        </w:numPr>
+        <w:spacing w:after="0" w:line="240" w:lineRule="auto"/>
+        <w:ind w:left="1800" w:firstLine="0"/>
+        <w:textAlignment w:val="baseline"/>
+        <w:rPr>
+          <w:rFonts w:ascii="Times New Roman" w:eastAsia="Times New Roman" w:hAnsi="Times New Roman" w:cs="Times New Roman"/>
+          <w:lang w:eastAsia="en-CA"/>
+        </w:rPr>
+      </w:pPr>
+      <w:r>
+        <w:rPr>
+          <w:rFonts w:ascii="Times New Roman" w:eastAsia="Times New Roman" w:hAnsi="Times New Roman" w:cs="Times New Roman"/>
+          <w:b/>
+          <w:bCs/>
+          <w:lang w:eastAsia="en-CA"/>
+        </w:rPr>
+        <w:t>Valid Input:</w:t>
+      </w:r>
+      <w:r>
+        <w:rPr>
+          <w:rFonts w:ascii="Times New Roman" w:eastAsia="Times New Roman" w:hAnsi="Times New Roman" w:cs="Times New Roman"/>
+          <w:lang w:eastAsia="en-CA"/>
+        </w:rPr>
+        <w:t xml:space="preserve"> ISBN-10 (Numeric-10 digits)</w:t>
+      </w:r>
+    </w:p>
+    <w:p>
+      <w:pPr>
+        <w:numPr>
+          <w:ilvl w:val="2"/>
+          <w:numId w:val="19"/>
+        </w:numPr>
+        <w:spacing w:after="0" w:line="240" w:lineRule="auto"/>
+        <w:textAlignment w:val="baseline"/>
+        <w:rPr>
+          <w:rFonts w:ascii="Times New Roman" w:eastAsia="Times New Roman" w:hAnsi="Times New Roman" w:cs="Times New Roman"/>
+          <w:lang w:eastAsia="en-CA"/>
+        </w:rPr>
+      </w:pPr>
+      <w:r>
+        <w:rPr>
+          <w:rFonts w:ascii="Times New Roman" w:eastAsia="Times New Roman" w:hAnsi="Times New Roman" w:cs="Times New Roman"/>
+          <w:b/>
+          <w:bCs/>
+          <w:lang w:eastAsia="en-CA"/>
+        </w:rPr>
+        <w:t>Valid Output:</w:t>
+      </w:r>
+      <w:r>
+        <w:rPr>
+          <w:rFonts w:ascii="Times New Roman" w:eastAsia="Times New Roman" w:hAnsi="Times New Roman" w:cs="Times New Roman"/>
+          <w:lang w:eastAsia="en-CA"/>
+        </w:rPr>
+        <w:t xml:space="preserve"> Alphanumeric</w:t>
+      </w:r>
+      <w:r>
+        <w:rPr>
+          <w:rFonts w:ascii="Times New Roman" w:eastAsia="Times New Roman" w:hAnsi="Times New Roman" w:cs="Times New Roman"/>
+          <w:lang w:eastAsia="en-CA"/>
+        </w:rPr>
+        <w:t xml:space="preserve"> (“Book with ISBN – hasn’t/has been loaned </w:t>
+      </w:r>
+      <w:proofErr w:type="gramStart"/>
+      <w:r>
+        <w:rPr>
+          <w:rFonts w:ascii="Times New Roman" w:eastAsia="Times New Roman" w:hAnsi="Times New Roman" w:cs="Times New Roman"/>
+          <w:lang w:eastAsia="en-CA"/>
+        </w:rPr>
+        <w:t>within  the</w:t>
+      </w:r>
+      <w:proofErr w:type="gramEnd"/>
+      <w:r>
+        <w:rPr>
+          <w:rFonts w:ascii="Times New Roman" w:eastAsia="Times New Roman" w:hAnsi="Times New Roman" w:cs="Times New Roman"/>
+          <w:lang w:eastAsia="en-CA"/>
+        </w:rPr>
+        <w:t xml:space="preserve"> last 6 months and is/isn’t available for selling”)</w:t>
+      </w:r>
+    </w:p>
+    <w:p>
+      <w:pPr>
+        <w:numPr>
+          <w:ilvl w:val="0"/>
+          <w:numId w:val="19"/>
+        </w:numPr>
+        <w:spacing w:after="0" w:line="240" w:lineRule="auto"/>
+        <w:ind w:left="1800" w:firstLine="0"/>
+        <w:textAlignment w:val="baseline"/>
+        <w:rPr>
+          <w:rFonts w:ascii="Times New Roman" w:eastAsia="Times New Roman" w:hAnsi="Times New Roman" w:cs="Times New Roman"/>
+          <w:lang w:eastAsia="en-CA"/>
+        </w:rPr>
+      </w:pPr>
+      <w:r>
+        <w:rPr>
+          <w:rFonts w:ascii="Times New Roman" w:eastAsia="Times New Roman" w:hAnsi="Times New Roman" w:cs="Times New Roman"/>
+          <w:b/>
+          <w:bCs/>
+          <w:lang w:eastAsia="en-CA"/>
+        </w:rPr>
+        <w:t>Invalid Input</w:t>
+      </w:r>
+      <w:r>
+        <w:rPr>
+          <w:rFonts w:ascii="Times New Roman" w:eastAsia="Times New Roman" w:hAnsi="Times New Roman" w:cs="Times New Roman"/>
+          <w:lang w:eastAsia="en-CA"/>
+        </w:rPr>
+        <w:t>:   characters other than @, ISBN-10 (Numeric- 10 &lt; digits &lt; 10),</w:t>
+      </w:r>
+    </w:p>
+    <w:p>
+      <w:pPr>
+        <w:numPr>
+          <w:ilvl w:val="0"/>
+          <w:numId w:val="19"/>
+        </w:numPr>
+        <w:spacing w:after="0" w:line="240" w:lineRule="auto"/>
+        <w:ind w:left="1800" w:firstLine="0"/>
+        <w:textAlignment w:val="baseline"/>
+        <w:rPr>
+          <w:rFonts w:ascii="Times New Roman" w:eastAsia="Times New Roman" w:hAnsi="Times New Roman" w:cs="Times New Roman"/>
+          <w:lang w:eastAsia="en-CA"/>
+        </w:rPr>
+      </w:pPr>
+      <w:r>
+        <w:rPr>
+          <w:rFonts w:ascii="Times New Roman" w:eastAsia="Times New Roman" w:hAnsi="Times New Roman" w:cs="Times New Roman"/>
+          <w:b/>
+          <w:bCs/>
+          <w:lang w:eastAsia="en-CA"/>
+        </w:rPr>
+        <w:t>Invalid Output:</w:t>
+      </w:r>
+      <w:r>
+        <w:rPr>
+          <w:rFonts w:ascii="Times New Roman" w:eastAsia="Times New Roman" w:hAnsi="Times New Roman" w:cs="Times New Roman"/>
+          <w:lang w:eastAsia="en-CA"/>
+        </w:rPr>
+        <w:t xml:space="preserve"> program doesn’t proceed, Program crashing  </w:t>
+      </w:r>
+    </w:p>
+    <w:p>
+      <w:pPr>
+        <w:pStyle w:val="ListParagraph"/>
+        <w:numPr>
+          <w:ilvl w:val="1"/>
+          <w:numId w:val="18"/>
+        </w:numPr>
+        <w:spacing w:after="0" w:line="240" w:lineRule="auto"/>
+        <w:textAlignment w:val="baseline"/>
+        <w:rPr>
+          <w:rFonts w:ascii="Times New Roman" w:eastAsia="Times New Roman" w:hAnsi="Times New Roman" w:cs="Times New Roman"/>
+          <w:lang w:eastAsia="en-CA"/>
+        </w:rPr>
+      </w:pPr>
+      <w:r>
+        <w:rPr>
+          <w:rFonts w:ascii="Times New Roman" w:eastAsia="Times New Roman" w:hAnsi="Times New Roman" w:cs="Times New Roman"/>
+          <w:lang w:eastAsia="en-CA"/>
+        </w:rPr>
+        <w:t>Equivalent Classes   </w:t>
+      </w:r>
+    </w:p>
+    <w:p>
+      <w:pPr>
+        <w:numPr>
+          <w:ilvl w:val="2"/>
+          <w:numId w:val="19"/>
+        </w:numPr>
+        <w:spacing w:after="0" w:line="240" w:lineRule="auto"/>
+        <w:textAlignment w:val="baseline"/>
+        <w:rPr>
+          <w:rFonts w:ascii="Times New Roman" w:eastAsia="Times New Roman" w:hAnsi="Times New Roman" w:cs="Times New Roman"/>
+          <w:lang w:eastAsia="en-CA"/>
+        </w:rPr>
+      </w:pPr>
+      <w:r>
+        <w:rPr>
+          <w:rFonts w:ascii="Times New Roman" w:eastAsia="Times New Roman" w:hAnsi="Times New Roman" w:cs="Times New Roman"/>
+          <w:lang w:eastAsia="en-CA"/>
+        </w:rPr>
+        <w:t>EC1 - ISBN-10 [1000000001, 9999999999]  </w:t>
+      </w:r>
+    </w:p>
+    <w:p>
+      <w:pPr>
+        <w:pStyle w:val="ListParagraph"/>
+        <w:ind w:left="1080"/>
+      </w:pPr>
+    </w:p>
+    <w:p>
+      <w:pPr>
+        <w:numPr>
+          <w:ilvl w:val="0"/>
+          <w:numId w:val="22"/>
+        </w:numPr>
+        <w:spacing w:after="0" w:line="240" w:lineRule="auto"/>
+        <w:ind w:left="1080" w:firstLine="0"/>
+        <w:textAlignment w:val="baseline"/>
+        <w:rPr>
+          <w:rFonts w:ascii="Times New Roman" w:eastAsia="Times New Roman" w:hAnsi="Times New Roman" w:cs="Times New Roman"/>
+          <w:lang w:eastAsia="en-CA"/>
+        </w:rPr>
+      </w:pPr>
+      <w:r>
+        <w:rPr>
+          <w:rFonts w:ascii="Times New Roman" w:eastAsia="Times New Roman" w:hAnsi="Times New Roman" w:cs="Times New Roman"/>
+          <w:lang w:eastAsia="en-CA"/>
+        </w:rPr>
+        <w:t>Boundary Value Analysis  </w:t>
+      </w:r>
+    </w:p>
+    <w:tbl>
+      <w:tblPr>
+        <w:tblW w:w="9344" w:type="dxa"/>
+        <w:tblCellMar>
+          <w:left w:w="0" w:type="dxa"/>
+          <w:right w:w="0" w:type="dxa"/>
+        </w:tblCellMar>
+        <w:tblLook w:val="04A0" w:firstRow="1" w:lastRow="0" w:firstColumn="1" w:lastColumn="0" w:noHBand="0" w:noVBand="1"/>
+      </w:tblPr>
+      <w:tblGrid>
+        <w:gridCol w:w="2336"/>
+        <w:gridCol w:w="2336"/>
+        <w:gridCol w:w="2336"/>
+        <w:gridCol w:w="2336"/>
+      </w:tblGrid>
+      <w:tr>
+        <w:trPr>
+          <w:trHeight w:val="285"/>
+        </w:trPr>
+        <w:tc>
+          <w:tcPr>
+            <w:tcW w:w="2336" w:type="dxa"/>
+            <w:tcBorders>
+              <w:top w:val="single" w:sz="6" w:space="0" w:color="000000"/>
+              <w:left w:val="single" w:sz="6" w:space="0" w:color="000000"/>
+              <w:bottom w:val="single" w:sz="6" w:space="0" w:color="000000"/>
+              <w:right w:val="single" w:sz="6" w:space="0" w:color="000000"/>
+            </w:tcBorders>
+            <w:shd w:val="clear" w:color="auto" w:fill="auto"/>
+            <w:hideMark/>
+          </w:tcPr>
+          <w:p>
+            <w:pPr>
+              <w:spacing w:after="0" w:line="240" w:lineRule="auto"/>
+              <w:textAlignment w:val="baseline"/>
+              <w:rPr>
+                <w:rFonts w:ascii="Times New Roman" w:eastAsia="Times New Roman" w:hAnsi="Times New Roman" w:cs="Times New Roman"/>
+                <w:sz w:val="24"/>
+                <w:szCs w:val="24"/>
+                <w:lang w:eastAsia="en-CA"/>
+              </w:rPr>
+            </w:pPr>
+            <w:r>
+              <w:rPr>
+                <w:rFonts w:ascii="Times New Roman" w:eastAsia="Times New Roman" w:hAnsi="Times New Roman" w:cs="Times New Roman"/>
+                <w:lang w:eastAsia="en-CA"/>
+              </w:rPr>
+              <w:t>Input Type </w:t>
+            </w:r>
+          </w:p>
+        </w:tc>
+        <w:tc>
+          <w:tcPr>
+            <w:tcW w:w="2336" w:type="dxa"/>
+            <w:tcBorders>
+              <w:top w:val="single" w:sz="6" w:space="0" w:color="000000"/>
+              <w:left w:val="single" w:sz="6" w:space="0" w:color="000000"/>
+              <w:bottom w:val="single" w:sz="6" w:space="0" w:color="000000"/>
+              <w:right w:val="single" w:sz="6" w:space="0" w:color="000000"/>
+            </w:tcBorders>
+            <w:shd w:val="clear" w:color="auto" w:fill="auto"/>
+            <w:hideMark/>
+          </w:tcPr>
+          <w:p>
+            <w:pPr>
+              <w:spacing w:after="0" w:line="240" w:lineRule="auto"/>
+              <w:textAlignment w:val="baseline"/>
+              <w:rPr>
+                <w:rFonts w:ascii="Times New Roman" w:eastAsia="Times New Roman" w:hAnsi="Times New Roman" w:cs="Times New Roman"/>
+                <w:sz w:val="24"/>
+                <w:szCs w:val="24"/>
+                <w:lang w:eastAsia="en-CA"/>
+              </w:rPr>
+            </w:pPr>
+            <w:proofErr w:type="spellStart"/>
+            <w:r>
+              <w:rPr>
+                <w:rFonts w:ascii="Times New Roman" w:eastAsia="Times New Roman" w:hAnsi="Times New Roman" w:cs="Times New Roman"/>
+                <w:lang w:eastAsia="en-CA"/>
+              </w:rPr>
+              <w:t>InValid</w:t>
+            </w:r>
+            <w:proofErr w:type="spellEnd"/>
+            <w:r>
+              <w:rPr>
+                <w:rFonts w:ascii="Times New Roman" w:eastAsia="Times New Roman" w:hAnsi="Times New Roman" w:cs="Times New Roman"/>
+                <w:lang w:eastAsia="en-CA"/>
+              </w:rPr>
+              <w:t> </w:t>
+            </w:r>
+          </w:p>
+        </w:tc>
+        <w:tc>
+          <w:tcPr>
+            <w:tcW w:w="2336" w:type="dxa"/>
+            <w:tcBorders>
+              <w:top w:val="single" w:sz="6" w:space="0" w:color="000000"/>
+              <w:left w:val="single" w:sz="6" w:space="0" w:color="000000"/>
+              <w:bottom w:val="single" w:sz="6" w:space="0" w:color="000000"/>
+              <w:right w:val="single" w:sz="6" w:space="0" w:color="000000"/>
+            </w:tcBorders>
+            <w:shd w:val="clear" w:color="auto" w:fill="auto"/>
+            <w:hideMark/>
+          </w:tcPr>
+          <w:p>
+            <w:pPr>
+              <w:spacing w:after="0" w:line="240" w:lineRule="auto"/>
+              <w:textAlignment w:val="baseline"/>
+              <w:rPr>
+                <w:rFonts w:ascii="Times New Roman" w:eastAsia="Times New Roman" w:hAnsi="Times New Roman" w:cs="Times New Roman"/>
+                <w:sz w:val="24"/>
+                <w:szCs w:val="24"/>
+                <w:lang w:eastAsia="en-CA"/>
+              </w:rPr>
+            </w:pPr>
+            <w:r>
+              <w:rPr>
+                <w:rFonts w:ascii="Times New Roman" w:eastAsia="Times New Roman" w:hAnsi="Times New Roman" w:cs="Times New Roman"/>
+                <w:lang w:eastAsia="en-CA"/>
+              </w:rPr>
+              <w:t>Valid </w:t>
+            </w:r>
+          </w:p>
+        </w:tc>
+        <w:tc>
+          <w:tcPr>
+            <w:tcW w:w="2336" w:type="dxa"/>
+            <w:tcBorders>
+              <w:top w:val="single" w:sz="6" w:space="0" w:color="000000"/>
+              <w:left w:val="single" w:sz="6" w:space="0" w:color="000000"/>
+              <w:bottom w:val="single" w:sz="6" w:space="0" w:color="000000"/>
+              <w:right w:val="single" w:sz="6" w:space="0" w:color="000000"/>
+            </w:tcBorders>
+            <w:shd w:val="clear" w:color="auto" w:fill="auto"/>
+            <w:hideMark/>
+          </w:tcPr>
+          <w:p>
+            <w:pPr>
+              <w:spacing w:after="0" w:line="240" w:lineRule="auto"/>
+              <w:textAlignment w:val="baseline"/>
+              <w:rPr>
+                <w:rFonts w:ascii="Times New Roman" w:eastAsia="Times New Roman" w:hAnsi="Times New Roman" w:cs="Times New Roman"/>
+                <w:sz w:val="24"/>
+                <w:szCs w:val="24"/>
+                <w:lang w:eastAsia="en-CA"/>
+              </w:rPr>
+            </w:pPr>
+            <w:proofErr w:type="spellStart"/>
+            <w:r>
+              <w:rPr>
+                <w:rFonts w:ascii="Times New Roman" w:eastAsia="Times New Roman" w:hAnsi="Times New Roman" w:cs="Times New Roman"/>
+                <w:lang w:eastAsia="en-CA"/>
+              </w:rPr>
+              <w:t>InValid</w:t>
+            </w:r>
+            <w:proofErr w:type="spellEnd"/>
+            <w:r>
+              <w:rPr>
+                <w:rFonts w:ascii="Times New Roman" w:eastAsia="Times New Roman" w:hAnsi="Times New Roman" w:cs="Times New Roman"/>
+                <w:lang w:eastAsia="en-CA"/>
+              </w:rPr>
+              <w:t> </w:t>
+            </w:r>
+          </w:p>
+        </w:tc>
+      </w:tr>
+      <w:tr>
+        <w:trPr>
+          <w:trHeight w:val="285"/>
+        </w:trPr>
+        <w:tc>
+          <w:tcPr>
+            <w:tcW w:w="2336" w:type="dxa"/>
+            <w:tcBorders>
+              <w:top w:val="single" w:sz="6" w:space="0" w:color="000000"/>
+              <w:left w:val="single" w:sz="6" w:space="0" w:color="000000"/>
+              <w:bottom w:val="single" w:sz="6" w:space="0" w:color="000000"/>
+              <w:right w:val="single" w:sz="6" w:space="0" w:color="000000"/>
+            </w:tcBorders>
+            <w:shd w:val="clear" w:color="auto" w:fill="F2F2F2"/>
+            <w:hideMark/>
+          </w:tcPr>
+          <w:p>
+            <w:pPr>
+              <w:spacing w:after="0" w:line="240" w:lineRule="auto"/>
+              <w:textAlignment w:val="baseline"/>
+              <w:rPr>
+                <w:rFonts w:ascii="Times New Roman" w:eastAsia="Times New Roman" w:hAnsi="Times New Roman" w:cs="Times New Roman"/>
+                <w:sz w:val="24"/>
+                <w:szCs w:val="24"/>
+                <w:lang w:eastAsia="en-CA"/>
+              </w:rPr>
+            </w:pPr>
+            <w:r>
+              <w:rPr>
+                <w:rFonts w:ascii="Times New Roman" w:eastAsia="Times New Roman" w:hAnsi="Times New Roman" w:cs="Times New Roman"/>
+                <w:lang w:eastAsia="en-CA"/>
+              </w:rPr>
+              <w:t>ISBN-10 </w:t>
+            </w:r>
+          </w:p>
+        </w:tc>
+        <w:tc>
+          <w:tcPr>
+            <w:tcW w:w="2336" w:type="dxa"/>
+            <w:tcBorders>
+              <w:top w:val="single" w:sz="6" w:space="0" w:color="000000"/>
+              <w:left w:val="single" w:sz="6" w:space="0" w:color="000000"/>
+              <w:bottom w:val="single" w:sz="6" w:space="0" w:color="000000"/>
+              <w:right w:val="single" w:sz="6" w:space="0" w:color="000000"/>
+            </w:tcBorders>
+            <w:shd w:val="clear" w:color="auto" w:fill="F2F2F2"/>
+            <w:hideMark/>
+          </w:tcPr>
+          <w:p>
+            <w:pPr>
+              <w:spacing w:after="0" w:line="240" w:lineRule="auto"/>
+              <w:textAlignment w:val="baseline"/>
+              <w:rPr>
+                <w:rFonts w:ascii="Times New Roman" w:eastAsia="Times New Roman" w:hAnsi="Times New Roman" w:cs="Times New Roman"/>
+                <w:sz w:val="24"/>
+                <w:szCs w:val="24"/>
+                <w:lang w:eastAsia="en-CA"/>
+              </w:rPr>
+            </w:pPr>
+            <w:r>
+              <w:rPr>
+                <w:rFonts w:ascii="Times New Roman" w:eastAsia="Times New Roman" w:hAnsi="Times New Roman" w:cs="Times New Roman"/>
+                <w:lang w:eastAsia="en-CA"/>
+              </w:rPr>
+              <w:t>1000000000 </w:t>
+            </w:r>
+          </w:p>
+        </w:tc>
+        <w:tc>
+          <w:tcPr>
+            <w:tcW w:w="2336" w:type="dxa"/>
+            <w:tcBorders>
+              <w:top w:val="single" w:sz="6" w:space="0" w:color="000000"/>
+              <w:left w:val="single" w:sz="6" w:space="0" w:color="000000"/>
+              <w:bottom w:val="single" w:sz="6" w:space="0" w:color="000000"/>
+              <w:right w:val="single" w:sz="6" w:space="0" w:color="000000"/>
+            </w:tcBorders>
+            <w:shd w:val="clear" w:color="auto" w:fill="F2F2F2"/>
+            <w:hideMark/>
+          </w:tcPr>
+          <w:p>
+            <w:pPr>
+              <w:spacing w:after="0" w:line="240" w:lineRule="auto"/>
+              <w:textAlignment w:val="baseline"/>
+              <w:rPr>
+                <w:rFonts w:ascii="Times New Roman" w:eastAsia="Times New Roman" w:hAnsi="Times New Roman" w:cs="Times New Roman"/>
+                <w:sz w:val="24"/>
+                <w:szCs w:val="24"/>
+                <w:lang w:eastAsia="en-CA"/>
+              </w:rPr>
+            </w:pPr>
+            <w:r>
+              <w:rPr>
+                <w:rFonts w:ascii="Times New Roman" w:eastAsia="Times New Roman" w:hAnsi="Times New Roman" w:cs="Times New Roman"/>
+                <w:lang w:eastAsia="en-CA"/>
+              </w:rPr>
+              <w:t>4672895719 </w:t>
+            </w:r>
+          </w:p>
+        </w:tc>
+        <w:tc>
+          <w:tcPr>
+            <w:tcW w:w="2336" w:type="dxa"/>
+            <w:tcBorders>
+              <w:top w:val="single" w:sz="6" w:space="0" w:color="000000"/>
+              <w:left w:val="single" w:sz="6" w:space="0" w:color="000000"/>
+              <w:bottom w:val="single" w:sz="6" w:space="0" w:color="000000"/>
+              <w:right w:val="single" w:sz="6" w:space="0" w:color="000000"/>
+            </w:tcBorders>
+            <w:shd w:val="clear" w:color="auto" w:fill="F2F2F2"/>
+            <w:hideMark/>
+          </w:tcPr>
+          <w:p>
+            <w:pPr>
+              <w:spacing w:after="0" w:line="240" w:lineRule="auto"/>
+              <w:textAlignment w:val="baseline"/>
+              <w:rPr>
+                <w:rFonts w:ascii="Times New Roman" w:eastAsia="Times New Roman" w:hAnsi="Times New Roman" w:cs="Times New Roman"/>
+                <w:sz w:val="24"/>
+                <w:szCs w:val="24"/>
+                <w:lang w:eastAsia="en-CA"/>
+              </w:rPr>
+            </w:pPr>
+            <w:r>
+              <w:rPr>
+                <w:rFonts w:ascii="Times New Roman" w:eastAsia="Times New Roman" w:hAnsi="Times New Roman" w:cs="Times New Roman"/>
+                <w:lang w:eastAsia="en-CA"/>
+              </w:rPr>
+              <w:t>10000000000 </w:t>
+            </w:r>
+          </w:p>
+        </w:tc>
+      </w:tr>
+    </w:tbl>
+    <w:p>
+      <w:pPr>
+        <w:spacing w:after="0" w:line="240" w:lineRule="auto"/>
+        <w:ind w:left="1080"/>
+        <w:textAlignment w:val="baseline"/>
+        <w:rPr>
+          <w:rFonts w:ascii="Times New Roman" w:eastAsia="Times New Roman" w:hAnsi="Times New Roman" w:cs="Times New Roman"/>
+          <w:lang w:eastAsia="en-CA"/>
+        </w:rPr>
+      </w:pPr>
+    </w:p>
+    <w:p>
+      <w:pPr>
+        <w:numPr>
+          <w:ilvl w:val="0"/>
+          <w:numId w:val="23"/>
+        </w:numPr>
+        <w:spacing w:after="0" w:line="240" w:lineRule="auto"/>
+        <w:ind w:left="1080" w:firstLine="0"/>
+        <w:textAlignment w:val="baseline"/>
+        <w:rPr>
+          <w:rFonts w:ascii="Times New Roman" w:eastAsia="Times New Roman" w:hAnsi="Times New Roman" w:cs="Times New Roman"/>
+          <w:lang w:eastAsia="en-CA"/>
+        </w:rPr>
+      </w:pPr>
+      <w:r>
+        <w:rPr>
+          <w:rFonts w:ascii="Times New Roman" w:eastAsia="Times New Roman" w:hAnsi="Times New Roman" w:cs="Times New Roman"/>
+          <w:lang w:eastAsia="en-CA"/>
+        </w:rPr>
+        <w:t>Steps for testing  </w:t>
+      </w:r>
+    </w:p>
+    <w:p>
+      <w:pPr>
+        <w:numPr>
+          <w:ilvl w:val="2"/>
+          <w:numId w:val="23"/>
+        </w:numPr>
+        <w:spacing w:after="0" w:line="240" w:lineRule="auto"/>
+        <w:textAlignment w:val="baseline"/>
+        <w:rPr>
+          <w:rFonts w:ascii="Times New Roman" w:eastAsia="Times New Roman" w:hAnsi="Times New Roman" w:cs="Times New Roman"/>
+          <w:lang w:eastAsia="en-CA"/>
+        </w:rPr>
+      </w:pPr>
+      <w:r>
+        <w:rPr>
+          <w:rFonts w:ascii="Times New Roman" w:eastAsia="Times New Roman" w:hAnsi="Times New Roman" w:cs="Times New Roman"/>
+          <w:lang w:eastAsia="en-CA"/>
+        </w:rPr>
+        <w:t>Precondition: System (order placement software) is open/logged on to the main page  </w:t>
+      </w:r>
+    </w:p>
+    <w:p>
+      <w:pPr>
+        <w:numPr>
+          <w:ilvl w:val="2"/>
+          <w:numId w:val="23"/>
+        </w:numPr>
+        <w:spacing w:after="0" w:line="240" w:lineRule="auto"/>
+        <w:textAlignment w:val="baseline"/>
+        <w:rPr>
+          <w:rFonts w:ascii="Times New Roman" w:eastAsia="Times New Roman" w:hAnsi="Times New Roman" w:cs="Times New Roman"/>
+          <w:lang w:eastAsia="en-CA"/>
+        </w:rPr>
+      </w:pPr>
+      <w:r>
+        <w:rPr>
+          <w:rFonts w:ascii="Times New Roman" w:eastAsia="Times New Roman" w:hAnsi="Times New Roman" w:cs="Times New Roman"/>
+          <w:lang w:eastAsia="en-CA"/>
+        </w:rPr>
+        <w:t>Input: Book ISBN-10,</w:t>
+      </w:r>
+    </w:p>
+    <w:p>
+      <w:pPr>
+        <w:pStyle w:val="ListParagraph"/>
+        <w:numPr>
+          <w:ilvl w:val="2"/>
+          <w:numId w:val="23"/>
+        </w:numPr>
+        <w:spacing w:after="0" w:line="240" w:lineRule="auto"/>
+        <w:textAlignment w:val="baseline"/>
+        <w:rPr>
+          <w:rFonts w:ascii="Times New Roman" w:eastAsia="Times New Roman" w:hAnsi="Times New Roman" w:cs="Times New Roman"/>
+          <w:lang w:eastAsia="en-CA"/>
+        </w:rPr>
+      </w:pPr>
+      <w:r>
+        <w:rPr>
+          <w:rFonts w:ascii="Times New Roman" w:eastAsia="Times New Roman" w:hAnsi="Times New Roman" w:cs="Times New Roman"/>
+          <w:lang w:eastAsia="en-CA"/>
+        </w:rPr>
+        <w:t xml:space="preserve">Expected Output: </w:t>
+      </w:r>
+      <w:r>
+        <w:rPr>
+          <w:rFonts w:ascii="Times New Roman" w:eastAsia="Times New Roman" w:hAnsi="Times New Roman" w:cs="Times New Roman"/>
+          <w:lang w:eastAsia="en-CA"/>
+        </w:rPr>
+        <w:t>String – “</w:t>
+      </w:r>
+      <w:r>
+        <w:rPr>
+          <w:rFonts w:ascii="Times New Roman" w:eastAsia="Times New Roman" w:hAnsi="Times New Roman" w:cs="Times New Roman"/>
+          <w:lang w:eastAsia="en-CA"/>
+        </w:rPr>
+        <w:t>Book with ISBN – hasn’t/has been loaned within the last 6 months and is/isn’t available for selling</w:t>
+      </w:r>
+      <w:r>
+        <w:rPr>
+          <w:rFonts w:ascii="Times New Roman" w:eastAsia="Times New Roman" w:hAnsi="Times New Roman" w:cs="Times New Roman"/>
+          <w:lang w:eastAsia="en-CA"/>
+        </w:rPr>
+        <w:t>”</w:t>
+      </w:r>
+    </w:p>
+    <w:p>
+      <w:pPr>
+        <w:numPr>
+          <w:ilvl w:val="2"/>
+          <w:numId w:val="23"/>
+        </w:numPr>
+        <w:spacing w:after="0" w:line="240" w:lineRule="auto"/>
+        <w:textAlignment w:val="baseline"/>
+        <w:rPr>
+          <w:rFonts w:ascii="Times New Roman" w:eastAsia="Times New Roman" w:hAnsi="Times New Roman" w:cs="Times New Roman"/>
+          <w:lang w:eastAsia="en-CA"/>
+        </w:rPr>
+      </w:pPr>
+      <w:r>
+        <w:rPr>
+          <w:rFonts w:ascii="Times New Roman" w:eastAsia="Times New Roman" w:hAnsi="Times New Roman" w:cs="Times New Roman"/>
+          <w:lang w:eastAsia="en-CA"/>
+        </w:rPr>
+        <w:t>Postcondition: System will go back to its original state – main page.  </w:t>
+      </w:r>
+    </w:p>
+    <w:p>
+      <w:pPr>
+        <w:numPr>
+          <w:ilvl w:val="0"/>
+          <w:numId w:val="23"/>
+        </w:numPr>
+        <w:spacing w:after="0" w:line="240" w:lineRule="auto"/>
+        <w:textAlignment w:val="baseline"/>
+        <w:rPr>
+          <w:rFonts w:ascii="Calibri" w:eastAsia="Times New Roman" w:hAnsi="Calibri" w:cs="Calibri"/>
+          <w:lang w:eastAsia="en-CA"/>
+        </w:rPr>
+      </w:pPr>
+      <w:r>
+        <w:rPr>
+          <w:rFonts w:ascii="Times New Roman" w:eastAsia="Times New Roman" w:hAnsi="Times New Roman" w:cs="Times New Roman"/>
+          <w:lang w:eastAsia="en-CA"/>
+        </w:rPr>
+        <w:t>Test Cases:  </w:t>
+      </w:r>
+    </w:p>
+    <w:tbl>
+      <w:tblPr>
+        <w:tblW w:w="9348" w:type="dxa"/>
+        <w:tblCellMar>
+          <w:left w:w="0" w:type="dxa"/>
+          <w:right w:w="0" w:type="dxa"/>
+        </w:tblCellMar>
+        <w:tblLook w:val="04A0" w:firstRow="1" w:lastRow="0" w:firstColumn="1" w:lastColumn="0" w:noHBand="0" w:noVBand="1"/>
+      </w:tblPr>
+      <w:tblGrid>
+        <w:gridCol w:w="2969"/>
+        <w:gridCol w:w="1985"/>
+        <w:gridCol w:w="1984"/>
+        <w:gridCol w:w="2410"/>
+      </w:tblGrid>
+      <w:tr>
+        <w:trPr>
+          <w:trHeight w:val="285"/>
+        </w:trPr>
+        <w:tc>
+          <w:tcPr>
+            <w:tcW w:w="2969" w:type="dxa"/>
+            <w:tcBorders>
+              <w:top w:val="single" w:sz="6" w:space="0" w:color="000000"/>
+              <w:left w:val="single" w:sz="6" w:space="0" w:color="000000"/>
+              <w:bottom w:val="single" w:sz="6" w:space="0" w:color="000000"/>
+              <w:right w:val="single" w:sz="6" w:space="0" w:color="000000"/>
+            </w:tcBorders>
+            <w:shd w:val="clear" w:color="auto" w:fill="auto"/>
+            <w:hideMark/>
+          </w:tcPr>
+          <w:p>
+            <w:pPr>
+              <w:spacing w:after="0" w:line="240" w:lineRule="auto"/>
+              <w:textAlignment w:val="baseline"/>
+              <w:rPr>
+                <w:rFonts w:ascii="Times New Roman" w:eastAsia="Times New Roman" w:hAnsi="Times New Roman" w:cs="Times New Roman"/>
+                <w:sz w:val="24"/>
+                <w:szCs w:val="24"/>
+                <w:lang w:eastAsia="en-CA"/>
+              </w:rPr>
+            </w:pPr>
+            <w:r>
+              <w:rPr>
+                <w:rFonts w:ascii="Times New Roman" w:eastAsia="Times New Roman" w:hAnsi="Times New Roman" w:cs="Times New Roman"/>
+                <w:lang w:eastAsia="en-CA"/>
+              </w:rPr>
+              <w:t>TC1 </w:t>
+            </w:r>
+          </w:p>
+        </w:tc>
+        <w:tc>
+          <w:tcPr>
+            <w:tcW w:w="1985" w:type="dxa"/>
+            <w:tcBorders>
+              <w:top w:val="single" w:sz="6" w:space="0" w:color="000000"/>
+              <w:left w:val="single" w:sz="6" w:space="0" w:color="000000"/>
+              <w:bottom w:val="single" w:sz="6" w:space="0" w:color="000000"/>
+              <w:right w:val="single" w:sz="6" w:space="0" w:color="000000"/>
+            </w:tcBorders>
+            <w:shd w:val="clear" w:color="auto" w:fill="auto"/>
+            <w:hideMark/>
+          </w:tcPr>
+          <w:p>
+            <w:pPr>
+              <w:spacing w:after="0" w:line="240" w:lineRule="auto"/>
+              <w:textAlignment w:val="baseline"/>
+              <w:rPr>
+                <w:rFonts w:ascii="Times New Roman" w:eastAsia="Times New Roman" w:hAnsi="Times New Roman" w:cs="Times New Roman"/>
+                <w:sz w:val="24"/>
+                <w:szCs w:val="24"/>
+                <w:lang w:eastAsia="en-CA"/>
+              </w:rPr>
+            </w:pPr>
+            <w:r>
+              <w:rPr>
+                <w:rFonts w:ascii="Times New Roman" w:eastAsia="Times New Roman" w:hAnsi="Times New Roman" w:cs="Times New Roman"/>
+                <w:lang w:eastAsia="en-CA"/>
+              </w:rPr>
+              <w:t>TC2 </w:t>
+            </w:r>
+          </w:p>
+        </w:tc>
+        <w:tc>
+          <w:tcPr>
+            <w:tcW w:w="1984" w:type="dxa"/>
+            <w:tcBorders>
+              <w:top w:val="single" w:sz="6" w:space="0" w:color="000000"/>
+              <w:left w:val="single" w:sz="6" w:space="0" w:color="000000"/>
+              <w:bottom w:val="single" w:sz="6" w:space="0" w:color="000000"/>
+              <w:right w:val="single" w:sz="6" w:space="0" w:color="000000"/>
+            </w:tcBorders>
+            <w:shd w:val="clear" w:color="auto" w:fill="auto"/>
+            <w:hideMark/>
+          </w:tcPr>
+          <w:p>
+            <w:pPr>
+              <w:spacing w:after="0" w:line="240" w:lineRule="auto"/>
+              <w:textAlignment w:val="baseline"/>
+              <w:rPr>
+                <w:rFonts w:ascii="Times New Roman" w:eastAsia="Times New Roman" w:hAnsi="Times New Roman" w:cs="Times New Roman"/>
+                <w:sz w:val="24"/>
+                <w:szCs w:val="24"/>
+                <w:lang w:eastAsia="en-CA"/>
+              </w:rPr>
+            </w:pPr>
+            <w:r>
+              <w:rPr>
+                <w:rFonts w:ascii="Times New Roman" w:eastAsia="Times New Roman" w:hAnsi="Times New Roman" w:cs="Times New Roman"/>
+                <w:lang w:eastAsia="en-CA"/>
+              </w:rPr>
+              <w:t>TC3 </w:t>
+            </w:r>
+          </w:p>
+        </w:tc>
+        <w:tc>
+          <w:tcPr>
+            <w:tcW w:w="2410" w:type="dxa"/>
+            <w:tcBorders>
+              <w:top w:val="single" w:sz="6" w:space="0" w:color="000000"/>
+              <w:left w:val="single" w:sz="6" w:space="0" w:color="000000"/>
+              <w:bottom w:val="single" w:sz="6" w:space="0" w:color="000000"/>
+              <w:right w:val="single" w:sz="6" w:space="0" w:color="000000"/>
+            </w:tcBorders>
+            <w:shd w:val="clear" w:color="auto" w:fill="auto"/>
+            <w:hideMark/>
+          </w:tcPr>
+          <w:p>
+            <w:pPr>
+              <w:spacing w:after="0" w:line="240" w:lineRule="auto"/>
+              <w:textAlignment w:val="baseline"/>
+              <w:rPr>
+                <w:rFonts w:ascii="Times New Roman" w:eastAsia="Times New Roman" w:hAnsi="Times New Roman" w:cs="Times New Roman"/>
+                <w:sz w:val="24"/>
+                <w:szCs w:val="24"/>
+                <w:lang w:eastAsia="en-CA"/>
+              </w:rPr>
+            </w:pPr>
+            <w:r>
+              <w:rPr>
+                <w:rFonts w:ascii="Times New Roman" w:eastAsia="Times New Roman" w:hAnsi="Times New Roman" w:cs="Times New Roman"/>
+                <w:lang w:eastAsia="en-CA"/>
+              </w:rPr>
+              <w:t>TC4 </w:t>
+            </w:r>
+          </w:p>
+        </w:tc>
+      </w:tr>
+      <w:tr>
+        <w:trPr>
+          <w:trHeight w:val="495"/>
+        </w:trPr>
+        <w:tc>
+          <w:tcPr>
+            <w:tcW w:w="2969" w:type="dxa"/>
+            <w:tcBorders>
+              <w:top w:val="single" w:sz="6" w:space="0" w:color="000000"/>
+              <w:left w:val="single" w:sz="6" w:space="0" w:color="000000"/>
+              <w:bottom w:val="single" w:sz="6" w:space="0" w:color="000000"/>
+              <w:right w:val="single" w:sz="6" w:space="0" w:color="000000"/>
+            </w:tcBorders>
+            <w:shd w:val="clear" w:color="auto" w:fill="F2F2F2"/>
+            <w:hideMark/>
+          </w:tcPr>
+          <w:p>
+            <w:pPr>
+              <w:spacing w:after="0" w:line="240" w:lineRule="auto"/>
+              <w:textAlignment w:val="baseline"/>
+              <w:rPr>
+                <w:rFonts w:ascii="Times New Roman" w:eastAsia="Times New Roman" w:hAnsi="Times New Roman" w:cs="Times New Roman"/>
+                <w:sz w:val="24"/>
+                <w:szCs w:val="24"/>
+                <w:lang w:eastAsia="en-CA"/>
+              </w:rPr>
+            </w:pPr>
+            <w:r>
+              <w:rPr>
+                <w:rFonts w:ascii="Times New Roman" w:eastAsia="Times New Roman" w:hAnsi="Times New Roman" w:cs="Times New Roman"/>
+                <w:lang w:eastAsia="en-CA"/>
+              </w:rPr>
+              <w:t>Input 1: 4672895719 </w:t>
+            </w:r>
+          </w:p>
+        </w:tc>
+        <w:tc>
+          <w:tcPr>
+            <w:tcW w:w="1985" w:type="dxa"/>
+            <w:tcBorders>
+              <w:top w:val="single" w:sz="6" w:space="0" w:color="000000"/>
+              <w:left w:val="single" w:sz="6" w:space="0" w:color="000000"/>
+              <w:bottom w:val="single" w:sz="6" w:space="0" w:color="000000"/>
+              <w:right w:val="single" w:sz="6" w:space="0" w:color="000000"/>
+            </w:tcBorders>
+            <w:shd w:val="clear" w:color="auto" w:fill="F2F2F2"/>
+            <w:hideMark/>
+          </w:tcPr>
+          <w:p>
+            <w:pPr>
+              <w:spacing w:after="0" w:line="240" w:lineRule="auto"/>
+              <w:textAlignment w:val="baseline"/>
+              <w:rPr>
+                <w:rFonts w:ascii="Times New Roman" w:eastAsia="Times New Roman" w:hAnsi="Times New Roman" w:cs="Times New Roman"/>
+                <w:sz w:val="24"/>
+                <w:szCs w:val="24"/>
+                <w:lang w:eastAsia="en-CA"/>
+              </w:rPr>
+            </w:pPr>
+            <w:r>
+              <w:rPr>
+                <w:rFonts w:ascii="Times New Roman" w:eastAsia="Times New Roman" w:hAnsi="Times New Roman" w:cs="Times New Roman"/>
+                <w:lang w:eastAsia="en-CA"/>
+              </w:rPr>
+              <w:t>Input 1: 2 </w:t>
+            </w:r>
+          </w:p>
+        </w:tc>
+        <w:tc>
+          <w:tcPr>
+            <w:tcW w:w="1984" w:type="dxa"/>
+            <w:tcBorders>
+              <w:top w:val="single" w:sz="6" w:space="0" w:color="000000"/>
+              <w:left w:val="single" w:sz="6" w:space="0" w:color="000000"/>
+              <w:bottom w:val="single" w:sz="6" w:space="0" w:color="000000"/>
+              <w:right w:val="single" w:sz="6" w:space="0" w:color="000000"/>
+            </w:tcBorders>
+            <w:shd w:val="clear" w:color="auto" w:fill="F2F2F2"/>
+            <w:hideMark/>
+          </w:tcPr>
+          <w:p>
+            <w:pPr>
+              <w:spacing w:after="0" w:line="240" w:lineRule="auto"/>
+              <w:textAlignment w:val="baseline"/>
+              <w:rPr>
+                <w:rFonts w:ascii="Times New Roman" w:eastAsia="Times New Roman" w:hAnsi="Times New Roman" w:cs="Times New Roman"/>
+                <w:sz w:val="24"/>
+                <w:szCs w:val="24"/>
+                <w:lang w:eastAsia="en-CA"/>
+              </w:rPr>
+            </w:pPr>
+            <w:r>
+              <w:rPr>
+                <w:rFonts w:ascii="Times New Roman" w:eastAsia="Times New Roman" w:hAnsi="Times New Roman" w:cs="Times New Roman"/>
+                <w:lang w:eastAsia="en-CA"/>
+              </w:rPr>
+              <w:t xml:space="preserve">Input 1: </w:t>
+            </w:r>
+            <w:r>
+              <w:rPr>
+                <w:rFonts w:ascii="Times New Roman" w:eastAsia="Times New Roman" w:hAnsi="Times New Roman" w:cs="Times New Roman"/>
+                <w:lang w:eastAsia="en-CA"/>
+              </w:rPr>
+              <w:t>7</w:t>
+            </w:r>
+            <w:r>
+              <w:rPr>
+                <w:rFonts w:ascii="Times New Roman" w:eastAsia="Times New Roman" w:hAnsi="Times New Roman" w:cs="Times New Roman"/>
+                <w:lang w:eastAsia="en-CA"/>
+              </w:rPr>
+              <w:t>67</w:t>
+            </w:r>
+            <w:r>
+              <w:rPr>
+                <w:rFonts w:ascii="Times New Roman" w:eastAsia="Times New Roman" w:hAnsi="Times New Roman" w:cs="Times New Roman"/>
+                <w:lang w:eastAsia="en-CA"/>
+              </w:rPr>
+              <w:t>4</w:t>
+            </w:r>
+            <w:r>
+              <w:rPr>
+                <w:rFonts w:ascii="Times New Roman" w:eastAsia="Times New Roman" w:hAnsi="Times New Roman" w:cs="Times New Roman"/>
+                <w:lang w:eastAsia="en-CA"/>
+              </w:rPr>
+              <w:t>8</w:t>
+            </w:r>
+            <w:r>
+              <w:rPr>
+                <w:rFonts w:ascii="Times New Roman" w:eastAsia="Times New Roman" w:hAnsi="Times New Roman" w:cs="Times New Roman"/>
+                <w:lang w:eastAsia="en-CA"/>
+              </w:rPr>
+              <w:t>8</w:t>
+            </w:r>
+            <w:r>
+              <w:rPr>
+                <w:rFonts w:ascii="Times New Roman" w:eastAsia="Times New Roman" w:hAnsi="Times New Roman" w:cs="Times New Roman"/>
+                <w:lang w:eastAsia="en-CA"/>
+              </w:rPr>
+              <w:t>7</w:t>
+            </w:r>
+            <w:r>
+              <w:rPr>
+                <w:rFonts w:ascii="Times New Roman" w:eastAsia="Times New Roman" w:hAnsi="Times New Roman" w:cs="Times New Roman"/>
+                <w:lang w:eastAsia="en-CA"/>
+              </w:rPr>
+              <w:t>239</w:t>
+            </w:r>
+          </w:p>
+        </w:tc>
+        <w:tc>
+          <w:tcPr>
+            <w:tcW w:w="2410" w:type="dxa"/>
+            <w:tcBorders>
+              <w:top w:val="single" w:sz="6" w:space="0" w:color="000000"/>
+              <w:left w:val="single" w:sz="6" w:space="0" w:color="000000"/>
+              <w:bottom w:val="single" w:sz="6" w:space="0" w:color="000000"/>
+              <w:right w:val="single" w:sz="6" w:space="0" w:color="000000"/>
+            </w:tcBorders>
+            <w:shd w:val="clear" w:color="auto" w:fill="F2F2F2"/>
+            <w:hideMark/>
+          </w:tcPr>
+          <w:p>
+            <w:pPr>
+              <w:spacing w:after="0" w:line="240" w:lineRule="auto"/>
+              <w:textAlignment w:val="baseline"/>
+              <w:rPr>
+                <w:rFonts w:ascii="Times New Roman" w:eastAsia="Times New Roman" w:hAnsi="Times New Roman" w:cs="Times New Roman"/>
+                <w:sz w:val="24"/>
+                <w:szCs w:val="24"/>
+                <w:lang w:eastAsia="en-CA"/>
+              </w:rPr>
+            </w:pPr>
+            <w:r>
+              <w:rPr>
+                <w:rFonts w:ascii="Times New Roman" w:eastAsia="Times New Roman" w:hAnsi="Times New Roman" w:cs="Times New Roman"/>
+                <w:lang w:eastAsia="en-CA"/>
+              </w:rPr>
+              <w:t>Input 1: 1672235345 </w:t>
+            </w:r>
+          </w:p>
+        </w:tc>
+      </w:tr>
+      <w:tr>
+        <w:trPr>
+          <w:trHeight w:val="495"/>
+        </w:trPr>
+        <w:tc>
+          <w:tcPr>
+            <w:tcW w:w="2969" w:type="dxa"/>
+            <w:tcBorders>
+              <w:top w:val="single" w:sz="6" w:space="0" w:color="000000"/>
+              <w:left w:val="single" w:sz="6" w:space="0" w:color="000000"/>
+              <w:bottom w:val="single" w:sz="6" w:space="0" w:color="000000"/>
+              <w:right w:val="single" w:sz="6" w:space="0" w:color="000000"/>
+            </w:tcBorders>
+            <w:shd w:val="clear" w:color="auto" w:fill="auto"/>
+            <w:hideMark/>
+          </w:tcPr>
+          <w:p>
+            <w:pPr>
+              <w:spacing w:after="0" w:line="240" w:lineRule="auto"/>
+              <w:textAlignment w:val="baseline"/>
+              <w:rPr>
+                <w:rFonts w:ascii="Times New Roman" w:eastAsia="Times New Roman" w:hAnsi="Times New Roman" w:cs="Times New Roman"/>
+                <w:b/>
+                <w:bCs/>
+                <w:sz w:val="24"/>
+                <w:szCs w:val="24"/>
+                <w:lang w:eastAsia="en-CA"/>
+              </w:rPr>
+            </w:pPr>
+            <w:r>
+              <w:rPr>
+                <w:rFonts w:ascii="Times New Roman" w:eastAsia="Times New Roman" w:hAnsi="Times New Roman" w:cs="Times New Roman"/>
+                <w:lang w:eastAsia="en-CA"/>
+              </w:rPr>
+              <w:t>Output: “</w:t>
+            </w:r>
+            <w:r>
+              <w:rPr>
+                <w:rFonts w:ascii="Times New Roman" w:eastAsia="Times New Roman" w:hAnsi="Times New Roman" w:cs="Times New Roman"/>
+                <w:lang w:eastAsia="en-CA"/>
+              </w:rPr>
+              <w:t xml:space="preserve">Book with ISBN </w:t>
+            </w:r>
+            <w:r>
+              <w:rPr>
+                <w:rFonts w:ascii="Times New Roman" w:eastAsia="Times New Roman" w:hAnsi="Times New Roman" w:cs="Times New Roman"/>
+                <w:lang w:eastAsia="en-CA"/>
+              </w:rPr>
+              <w:t xml:space="preserve"> </w:t>
+            </w:r>
+            <w:r>
+              <w:rPr>
+                <w:rFonts w:ascii="Times New Roman" w:eastAsia="Times New Roman" w:hAnsi="Times New Roman" w:cs="Times New Roman"/>
+                <w:lang w:eastAsia="en-CA"/>
+              </w:rPr>
+              <w:t>4672895719</w:t>
+            </w:r>
+            <w:r>
+              <w:rPr>
+                <w:rFonts w:ascii="Times New Roman" w:eastAsia="Times New Roman" w:hAnsi="Times New Roman" w:cs="Times New Roman"/>
+                <w:lang w:eastAsia="en-CA"/>
+              </w:rPr>
+              <w:t xml:space="preserve"> </w:t>
+            </w:r>
+            <w:r>
+              <w:rPr>
+                <w:rFonts w:ascii="Times New Roman" w:eastAsia="Times New Roman" w:hAnsi="Times New Roman" w:cs="Times New Roman"/>
+                <w:lang w:eastAsia="en-CA"/>
+              </w:rPr>
+              <w:t>hasn’t been loaned within the last 6 months and is</w:t>
+            </w:r>
+            <w:r>
+              <w:rPr>
+                <w:rFonts w:ascii="Times New Roman" w:eastAsia="Times New Roman" w:hAnsi="Times New Roman" w:cs="Times New Roman"/>
+                <w:lang w:eastAsia="en-CA"/>
+              </w:rPr>
+              <w:t xml:space="preserve"> </w:t>
+            </w:r>
+            <w:r>
+              <w:rPr>
+                <w:rFonts w:ascii="Times New Roman" w:eastAsia="Times New Roman" w:hAnsi="Times New Roman" w:cs="Times New Roman"/>
+                <w:lang w:eastAsia="en-CA"/>
+              </w:rPr>
+              <w:t>available for selling</w:t>
+            </w:r>
+            <w:r>
+              <w:rPr>
+                <w:rFonts w:ascii="Times New Roman" w:eastAsia="Times New Roman" w:hAnsi="Times New Roman" w:cs="Times New Roman"/>
+                <w:lang w:eastAsia="en-CA"/>
+              </w:rPr>
+              <w:t>”</w:t>
+            </w:r>
+          </w:p>
+        </w:tc>
+        <w:tc>
+          <w:tcPr>
+            <w:tcW w:w="1985" w:type="dxa"/>
+            <w:tcBorders>
+              <w:top w:val="single" w:sz="6" w:space="0" w:color="000000"/>
+              <w:left w:val="single" w:sz="6" w:space="0" w:color="000000"/>
+              <w:bottom w:val="single" w:sz="6" w:space="0" w:color="000000"/>
+              <w:right w:val="single" w:sz="6" w:space="0" w:color="000000"/>
+            </w:tcBorders>
+            <w:shd w:val="clear" w:color="auto" w:fill="auto"/>
+            <w:hideMark/>
+          </w:tcPr>
+          <w:p>
+            <w:pPr>
+              <w:spacing w:after="0" w:line="240" w:lineRule="auto"/>
+              <w:textAlignment w:val="baseline"/>
+              <w:rPr>
+                <w:rFonts w:ascii="Times New Roman" w:eastAsia="Times New Roman" w:hAnsi="Times New Roman" w:cs="Times New Roman"/>
+                <w:sz w:val="24"/>
+                <w:szCs w:val="24"/>
+                <w:lang w:eastAsia="en-CA"/>
+              </w:rPr>
+            </w:pPr>
+            <w:r>
+              <w:rPr>
+                <w:rFonts w:ascii="Times New Roman" w:eastAsia="Times New Roman" w:hAnsi="Times New Roman" w:cs="Times New Roman"/>
+                <w:lang w:eastAsia="en-CA"/>
+              </w:rPr>
+              <w:t>Output: INVALID </w:t>
+            </w:r>
+            <w:r>
+              <w:rPr>
+                <w:rFonts w:ascii="Times New Roman" w:eastAsia="Times New Roman" w:hAnsi="Times New Roman" w:cs="Times New Roman"/>
+                <w:lang w:eastAsia="en-CA"/>
+              </w:rPr>
+              <w:t xml:space="preserve">Input </w:t>
+            </w:r>
+          </w:p>
+        </w:tc>
+        <w:tc>
+          <w:tcPr>
+            <w:tcW w:w="1984" w:type="dxa"/>
+            <w:tcBorders>
+              <w:top w:val="single" w:sz="6" w:space="0" w:color="000000"/>
+              <w:left w:val="single" w:sz="6" w:space="0" w:color="000000"/>
+              <w:bottom w:val="single" w:sz="6" w:space="0" w:color="000000"/>
+              <w:right w:val="single" w:sz="6" w:space="0" w:color="000000"/>
+            </w:tcBorders>
+            <w:shd w:val="clear" w:color="auto" w:fill="auto"/>
+            <w:hideMark/>
+          </w:tcPr>
+          <w:p>
+            <w:pPr>
+              <w:spacing w:after="0" w:line="240" w:lineRule="auto"/>
+              <w:textAlignment w:val="baseline"/>
+              <w:rPr>
+                <w:rFonts w:ascii="Times New Roman" w:eastAsia="Times New Roman" w:hAnsi="Times New Roman" w:cs="Times New Roman"/>
+                <w:sz w:val="24"/>
+                <w:szCs w:val="24"/>
+                <w:lang w:eastAsia="en-CA"/>
+              </w:rPr>
+            </w:pPr>
+            <w:r>
+              <w:rPr>
+                <w:rFonts w:ascii="Times New Roman" w:eastAsia="Times New Roman" w:hAnsi="Times New Roman" w:cs="Times New Roman"/>
+                <w:lang w:eastAsia="en-CA"/>
+              </w:rPr>
+              <w:t>Output: “</w:t>
+            </w:r>
+            <w:r>
+              <w:rPr>
+                <w:rFonts w:ascii="Times New Roman" w:eastAsia="Times New Roman" w:hAnsi="Times New Roman" w:cs="Times New Roman"/>
+                <w:lang w:eastAsia="en-CA"/>
+              </w:rPr>
+              <w:t>ISBN not found</w:t>
+            </w:r>
+            <w:r>
+              <w:rPr>
+                <w:rFonts w:ascii="Times New Roman" w:eastAsia="Times New Roman" w:hAnsi="Times New Roman" w:cs="Times New Roman"/>
+                <w:lang w:eastAsia="en-CA"/>
+              </w:rPr>
+              <w:t>” </w:t>
+            </w:r>
+          </w:p>
+        </w:tc>
+        <w:tc>
+          <w:tcPr>
+            <w:tcW w:w="2410" w:type="dxa"/>
+            <w:tcBorders>
+              <w:top w:val="single" w:sz="6" w:space="0" w:color="000000"/>
+              <w:left w:val="single" w:sz="6" w:space="0" w:color="000000"/>
+              <w:bottom w:val="single" w:sz="6" w:space="0" w:color="000000"/>
+              <w:right w:val="single" w:sz="6" w:space="0" w:color="000000"/>
+            </w:tcBorders>
+            <w:shd w:val="clear" w:color="auto" w:fill="auto"/>
+            <w:hideMark/>
+          </w:tcPr>
+          <w:p>
+            <w:pPr>
+              <w:spacing w:after="0" w:line="240" w:lineRule="auto"/>
+              <w:textAlignment w:val="baseline"/>
+              <w:rPr>
+                <w:rFonts w:ascii="Times New Roman" w:eastAsia="Times New Roman" w:hAnsi="Times New Roman" w:cs="Times New Roman"/>
+                <w:sz w:val="24"/>
+                <w:szCs w:val="24"/>
+                <w:lang w:eastAsia="en-CA"/>
+              </w:rPr>
+            </w:pPr>
+            <w:r>
+              <w:rPr>
+                <w:rFonts w:ascii="Times New Roman" w:eastAsia="Times New Roman" w:hAnsi="Times New Roman" w:cs="Times New Roman"/>
+                <w:lang w:eastAsia="en-CA"/>
+              </w:rPr>
+              <w:t>Output:  </w:t>
+            </w:r>
+          </w:p>
+          <w:p>
+            <w:pPr>
+              <w:spacing w:after="0" w:line="240" w:lineRule="auto"/>
+              <w:textAlignment w:val="baseline"/>
+              <w:rPr>
+                <w:rFonts w:ascii="Times New Roman" w:eastAsia="Times New Roman" w:hAnsi="Times New Roman" w:cs="Times New Roman"/>
+                <w:sz w:val="24"/>
+                <w:szCs w:val="24"/>
+                <w:lang w:eastAsia="en-CA"/>
+              </w:rPr>
+            </w:pPr>
+            <w:r>
+              <w:rPr>
+                <w:rFonts w:ascii="Times New Roman" w:eastAsia="Times New Roman" w:hAnsi="Times New Roman" w:cs="Times New Roman"/>
+                <w:lang w:eastAsia="en-CA"/>
+              </w:rPr>
+              <w:t>“</w:t>
+            </w:r>
+            <w:r>
+              <w:rPr>
+                <w:rFonts w:ascii="Times New Roman" w:eastAsia="Times New Roman" w:hAnsi="Times New Roman" w:cs="Times New Roman"/>
+                <w:lang w:eastAsia="en-CA"/>
+              </w:rPr>
+              <w:t xml:space="preserve">Book with ISBN </w:t>
+            </w:r>
+            <w:r>
+              <w:rPr>
+                <w:rFonts w:ascii="Times New Roman" w:eastAsia="Times New Roman" w:hAnsi="Times New Roman" w:cs="Times New Roman"/>
+                <w:lang w:eastAsia="en-CA"/>
+              </w:rPr>
+              <w:t>1672235345</w:t>
+            </w:r>
+            <w:r>
+              <w:rPr>
+                <w:rFonts w:ascii="Times New Roman" w:eastAsia="Times New Roman" w:hAnsi="Times New Roman" w:cs="Times New Roman"/>
+                <w:lang w:eastAsia="en-CA"/>
+              </w:rPr>
+              <w:t xml:space="preserve"> </w:t>
+            </w:r>
+            <w:r>
+              <w:rPr>
+                <w:rFonts w:ascii="Times New Roman" w:eastAsia="Times New Roman" w:hAnsi="Times New Roman" w:cs="Times New Roman"/>
+                <w:lang w:eastAsia="en-CA"/>
+              </w:rPr>
+              <w:t>has been loaned within the last 6 months and isn’t available for selling</w:t>
+            </w:r>
+            <w:r>
+              <w:rPr>
+                <w:rFonts w:ascii="Times New Roman" w:eastAsia="Times New Roman" w:hAnsi="Times New Roman" w:cs="Times New Roman"/>
+                <w:lang w:eastAsia="en-CA"/>
+              </w:rPr>
+              <w:t>”</w:t>
+            </w:r>
+          </w:p>
+        </w:tc>
+      </w:tr>
+    </w:tbl>
+    <w:p>
+      <w:pPr>
+        <w:pStyle w:val="ListParagraph"/>
+        <w:ind w:left="1080"/>
+      </w:pPr>
+    </w:p>
     <w:sectPr>
       <w:pgSz w:w="12240" w:h="15840"/>
       <w:pgMar w:top="1440" w:right="1440" w:bottom="1440" w:left="1440" w:header="720" w:footer="720" w:gutter="0"/>
@@ -14183,7 +15513,7 @@
   <w:abstractNum w:abstractNumId="8" w15:restartNumberingAfterBreak="0">
     <w:nsid w:val="2BD00D73"/>
     <w:multiLevelType w:val="multilevel"/>
-    <w:tmpl w:val="4094EA98"/>
+    <w:tmpl w:val="223E0390"/>
     <w:lvl w:ilvl="0">
       <w:start w:val="1"/>
       <w:numFmt w:val="bullet"/>
@@ -14200,7 +15530,7 @@
         <w:sz w:val="20"/>
       </w:rPr>
     </w:lvl>
-    <w:lvl w:ilvl="1" w:tentative="1">
+    <w:lvl w:ilvl="1">
       <w:start w:val="1"/>
       <w:numFmt w:val="bullet"/>
       <w:lvlText w:val=""/>
@@ -14216,7 +15546,7 @@
         <w:sz w:val="20"/>
       </w:rPr>
     </w:lvl>
-    <w:lvl w:ilvl="2" w:tentative="1">
+    <w:lvl w:ilvl="2">
       <w:start w:val="1"/>
       <w:numFmt w:val="bullet"/>
       <w:lvlText w:val=""/>
@@ -14232,7 +15562,7 @@
         <w:sz w:val="20"/>
       </w:rPr>
     </w:lvl>
-    <w:lvl w:ilvl="3" w:tentative="1">
+    <w:lvl w:ilvl="3">
       <w:start w:val="1"/>
       <w:numFmt w:val="bullet"/>
       <w:lvlText w:val=""/>
@@ -14248,20 +15578,16 @@
         <w:sz w:val="20"/>
       </w:rPr>
     </w:lvl>
-    <w:lvl w:ilvl="4" w:tentative="1">
-      <w:start w:val="1"/>
-      <w:numFmt w:val="bullet"/>
-      <w:lvlText w:val=""/>
-      <w:lvlJc w:val="left"/>
-      <w:pPr>
-        <w:tabs>
-          <w:tab w:val="num" w:pos="3600"/>
-        </w:tabs>
+    <w:lvl w:ilvl="4">
+      <w:start w:val="8"/>
+      <w:numFmt w:val="decimal"/>
+      <w:lvlText w:val="%5"/>
+      <w:lvlJc w:val="left"/>
+      <w:pPr>
         <w:ind w:left="3600" w:hanging="360"/>
       </w:pPr>
       <w:rPr>
-        <w:rFonts w:ascii="Symbol" w:hAnsi="Symbol" w:hint="default"/>
-        <w:sz w:val="20"/>
+        <w:rFonts w:hint="default"/>
       </w:rPr>
     </w:lvl>
     <w:lvl w:ilvl="5" w:tentative="1">
@@ -14349,7 +15675,7 @@
         <w:sz w:val="20"/>
       </w:rPr>
     </w:lvl>
-    <w:lvl w:ilvl="1" w:tentative="1">
+    <w:lvl w:ilvl="1">
       <w:start w:val="1"/>
       <w:numFmt w:val="bullet"/>
       <w:lvlText w:val=""/>
@@ -15207,7 +16533,7 @@
         <w:sz w:val="20"/>
       </w:rPr>
     </w:lvl>
-    <w:lvl w:ilvl="1" w:tentative="1">
+    <w:lvl w:ilvl="1">
       <w:start w:val="1"/>
       <w:numFmt w:val="bullet"/>
       <w:lvlText w:val="o"/>
@@ -15223,7 +16549,7 @@
         <w:sz w:val="20"/>
       </w:rPr>
     </w:lvl>
-    <w:lvl w:ilvl="2" w:tentative="1">
+    <w:lvl w:ilvl="2">
       <w:start w:val="1"/>
       <w:numFmt w:val="bullet"/>
       <w:lvlText w:val="o"/>
@@ -15509,6 +16835,92 @@
     </w:lvl>
   </w:abstractNum>
   <w:abstractNum w:abstractNumId="18" w15:restartNumberingAfterBreak="0">
+    <w:nsid w:val="502DE6D3"/>
+    <w:multiLevelType w:val="hybridMultilevel"/>
+    <w:tmpl w:val="3C62C7B0"/>
+    <w:lvl w:ilvl="0" w:tplc="20C0D3C2">
+      <w:start w:val="1"/>
+      <w:numFmt w:val="decimal"/>
+      <w:lvlText w:val="%1."/>
+      <w:lvlJc w:val="left"/>
+      <w:pPr>
+        <w:ind w:left="720" w:hanging="360"/>
+      </w:pPr>
+    </w:lvl>
+    <w:lvl w:ilvl="1" w:tplc="3B6635DC">
+      <w:start w:val="1"/>
+      <w:numFmt w:val="lowerLetter"/>
+      <w:lvlText w:val="%2."/>
+      <w:lvlJc w:val="left"/>
+      <w:pPr>
+        <w:ind w:left="1440" w:hanging="360"/>
+      </w:pPr>
+    </w:lvl>
+    <w:lvl w:ilvl="2" w:tplc="C2A853C4">
+      <w:start w:val="1"/>
+      <w:numFmt w:val="lowerRoman"/>
+      <w:lvlText w:val="%3."/>
+      <w:lvlJc w:val="right"/>
+      <w:pPr>
+        <w:ind w:left="2160" w:hanging="180"/>
+      </w:pPr>
+    </w:lvl>
+    <w:lvl w:ilvl="3" w:tplc="F8D833C0">
+      <w:start w:val="1"/>
+      <w:numFmt w:val="decimal"/>
+      <w:lvlText w:val="%4."/>
+      <w:lvlJc w:val="left"/>
+      <w:pPr>
+        <w:ind w:left="2880" w:hanging="360"/>
+      </w:pPr>
+    </w:lvl>
+    <w:lvl w:ilvl="4" w:tplc="92E6F940">
+      <w:start w:val="1"/>
+      <w:numFmt w:val="lowerLetter"/>
+      <w:lvlText w:val="%5."/>
+      <w:lvlJc w:val="left"/>
+      <w:pPr>
+        <w:ind w:left="3600" w:hanging="360"/>
+      </w:pPr>
+    </w:lvl>
+    <w:lvl w:ilvl="5" w:tplc="D764BB02">
+      <w:start w:val="1"/>
+      <w:numFmt w:val="lowerRoman"/>
+      <w:lvlText w:val="%6."/>
+      <w:lvlJc w:val="right"/>
+      <w:pPr>
+        <w:ind w:left="4320" w:hanging="180"/>
+      </w:pPr>
+    </w:lvl>
+    <w:lvl w:ilvl="6" w:tplc="C518BA50">
+      <w:start w:val="1"/>
+      <w:numFmt w:val="decimal"/>
+      <w:lvlText w:val="%7."/>
+      <w:lvlJc w:val="left"/>
+      <w:pPr>
+        <w:ind w:left="5040" w:hanging="360"/>
+      </w:pPr>
+    </w:lvl>
+    <w:lvl w:ilvl="7" w:tplc="45345752">
+      <w:start w:val="1"/>
+      <w:numFmt w:val="lowerLetter"/>
+      <w:lvlText w:val="%8."/>
+      <w:lvlJc w:val="left"/>
+      <w:pPr>
+        <w:ind w:left="5760" w:hanging="360"/>
+      </w:pPr>
+    </w:lvl>
+    <w:lvl w:ilvl="8" w:tplc="782CBED6">
+      <w:start w:val="1"/>
+      <w:numFmt w:val="lowerRoman"/>
+      <w:lvlText w:val="%9."/>
+      <w:lvlJc w:val="right"/>
+      <w:pPr>
+        <w:ind w:left="6480" w:hanging="180"/>
+      </w:pPr>
+    </w:lvl>
+  </w:abstractNum>
+  <w:abstractNum w:abstractNumId="19" w15:restartNumberingAfterBreak="0">
     <w:nsid w:val="54E22243"/>
     <w:multiLevelType w:val="multilevel"/>
     <w:tmpl w:val="5C8AA0A4"/>
@@ -15657,7 +17069,7 @@
       </w:rPr>
     </w:lvl>
   </w:abstractNum>
-  <w:abstractNum w:abstractNumId="19" w15:restartNumberingAfterBreak="0">
+  <w:abstractNum w:abstractNumId="20" w15:restartNumberingAfterBreak="0">
     <w:nsid w:val="560E2E03"/>
     <w:multiLevelType w:val="multilevel"/>
     <w:tmpl w:val="ED28D6BE"/>
@@ -15806,7 +17218,7 @@
       </w:rPr>
     </w:lvl>
   </w:abstractNum>
-  <w:abstractNum w:abstractNumId="20" w15:restartNumberingAfterBreak="0">
+  <w:abstractNum w:abstractNumId="21" w15:restartNumberingAfterBreak="0">
     <w:nsid w:val="5B9D6BD3"/>
     <w:multiLevelType w:val="multilevel"/>
     <w:tmpl w:val="89922604"/>
@@ -15955,7 +17367,7 @@
       </w:rPr>
     </w:lvl>
   </w:abstractNum>
-  <w:abstractNum w:abstractNumId="21" w15:restartNumberingAfterBreak="0">
+  <w:abstractNum w:abstractNumId="22" w15:restartNumberingAfterBreak="0">
     <w:nsid w:val="69A9463B"/>
     <w:multiLevelType w:val="hybridMultilevel"/>
     <w:tmpl w:val="6BE22AC2"/>
@@ -16041,7 +17453,7 @@
       </w:pPr>
     </w:lvl>
   </w:abstractNum>
-  <w:abstractNum w:abstractNumId="22" w15:restartNumberingAfterBreak="0">
+  <w:abstractNum w:abstractNumId="23" w15:restartNumberingAfterBreak="0">
     <w:nsid w:val="6D8B33EB"/>
     <w:multiLevelType w:val="multilevel"/>
     <w:tmpl w:val="13227660"/>
@@ -16190,7 +17602,7 @@
       </w:rPr>
     </w:lvl>
   </w:abstractNum>
-  <w:abstractNum w:abstractNumId="23" w15:restartNumberingAfterBreak="0">
+  <w:abstractNum w:abstractNumId="24" w15:restartNumberingAfterBreak="0">
     <w:nsid w:val="6FEF62E5"/>
     <w:multiLevelType w:val="multilevel"/>
     <w:tmpl w:val="6442B9B2"/>
@@ -16339,7 +17751,7 @@
       </w:rPr>
     </w:lvl>
   </w:abstractNum>
-  <w:abstractNum w:abstractNumId="24" w15:restartNumberingAfterBreak="0">
+  <w:abstractNum w:abstractNumId="25" w15:restartNumberingAfterBreak="0">
     <w:nsid w:val="71E576FE"/>
     <w:multiLevelType w:val="hybridMultilevel"/>
     <w:tmpl w:val="5C0464F0"/>
@@ -16428,7 +17840,7 @@
       </w:pPr>
     </w:lvl>
   </w:abstractNum>
-  <w:abstractNum w:abstractNumId="25" w15:restartNumberingAfterBreak="0">
+  <w:abstractNum w:abstractNumId="26" w15:restartNumberingAfterBreak="0">
     <w:nsid w:val="725A95B7"/>
     <w:multiLevelType w:val="hybridMultilevel"/>
     <w:tmpl w:val="7102E79C"/>
@@ -16541,7 +17953,7 @@
       </w:rPr>
     </w:lvl>
   </w:abstractNum>
-  <w:abstractNum w:abstractNumId="26" w15:restartNumberingAfterBreak="0">
+  <w:abstractNum w:abstractNumId="27" w15:restartNumberingAfterBreak="0">
     <w:nsid w:val="78117E58"/>
     <w:multiLevelType w:val="hybridMultilevel"/>
     <w:tmpl w:val="6BE22AC2"/>
@@ -16627,7 +18039,7 @@
       </w:pPr>
     </w:lvl>
   </w:abstractNum>
-  <w:abstractNum w:abstractNumId="27" w15:restartNumberingAfterBreak="0">
+  <w:abstractNum w:abstractNumId="28" w15:restartNumberingAfterBreak="0">
     <w:nsid w:val="7B7B6834"/>
     <w:multiLevelType w:val="hybridMultilevel"/>
     <w:tmpl w:val="6BE22AC2"/>
@@ -16714,16 +18126,16 @@
     </w:lvl>
   </w:abstractNum>
   <w:num w:numId="1" w16cid:durableId="1350722401">
-    <w:abstractNumId w:val="24"/>
+    <w:abstractNumId w:val="25"/>
   </w:num>
   <w:num w:numId="2" w16cid:durableId="500312837">
-    <w:abstractNumId w:val="25"/>
+    <w:abstractNumId w:val="26"/>
   </w:num>
   <w:num w:numId="3" w16cid:durableId="1415853623">
-    <w:abstractNumId w:val="26"/>
+    <w:abstractNumId w:val="27"/>
   </w:num>
   <w:num w:numId="4" w16cid:durableId="1811554778">
-    <w:abstractNumId w:val="27"/>
+    <w:abstractNumId w:val="28"/>
   </w:num>
   <w:num w:numId="5" w16cid:durableId="314189737">
     <w:abstractNumId w:val="16"/>
@@ -16732,7 +18144,7 @@
     <w:abstractNumId w:val="17"/>
   </w:num>
   <w:num w:numId="7" w16cid:durableId="2052802085">
-    <w:abstractNumId w:val="21"/>
+    <w:abstractNumId w:val="22"/>
   </w:num>
   <w:num w:numId="8" w16cid:durableId="1662732006">
     <w:abstractNumId w:val="2"/>
@@ -16744,7 +18156,7 @@
     <w:abstractNumId w:val="3"/>
   </w:num>
   <w:num w:numId="11" w16cid:durableId="1206452372">
-    <w:abstractNumId w:val="20"/>
+    <w:abstractNumId w:val="21"/>
   </w:num>
   <w:num w:numId="12" w16cid:durableId="1539733478">
     <w:abstractNumId w:val="6"/>
@@ -16756,10 +18168,10 @@
     <w:abstractNumId w:val="10"/>
   </w:num>
   <w:num w:numId="15" w16cid:durableId="369913439">
-    <w:abstractNumId w:val="18"/>
+    <w:abstractNumId w:val="19"/>
   </w:num>
   <w:num w:numId="16" w16cid:durableId="41172455">
-    <w:abstractNumId w:val="19"/>
+    <w:abstractNumId w:val="20"/>
   </w:num>
   <w:num w:numId="17" w16cid:durableId="33241149">
     <w:abstractNumId w:val="11"/>
@@ -16771,7 +18183,7 @@
     <w:abstractNumId w:val="15"/>
   </w:num>
   <w:num w:numId="20" w16cid:durableId="1145703628">
-    <w:abstractNumId w:val="22"/>
+    <w:abstractNumId w:val="23"/>
   </w:num>
   <w:num w:numId="21" w16cid:durableId="741754369">
     <w:abstractNumId w:val="12"/>
@@ -16786,7 +18198,7 @@
     <w:abstractNumId w:val="0"/>
   </w:num>
   <w:num w:numId="25" w16cid:durableId="819810756">
-    <w:abstractNumId w:val="23"/>
+    <w:abstractNumId w:val="24"/>
   </w:num>
   <w:num w:numId="26" w16cid:durableId="1536577484">
     <w:abstractNumId w:val="7"/>
@@ -16796,6 +18208,36 @@
   </w:num>
   <w:num w:numId="28" w16cid:durableId="2054040598">
     <w:abstractNumId w:val="4"/>
+  </w:num>
+  <w:num w:numId="29" w16cid:durableId="1949701334">
+    <w:abstractNumId w:val="18"/>
+    <w:lvlOverride w:ilvl="0">
+      <w:startOverride w:val="1"/>
+    </w:lvlOverride>
+    <w:lvlOverride w:ilvl="1">
+      <w:startOverride w:val="1"/>
+    </w:lvlOverride>
+    <w:lvlOverride w:ilvl="2">
+      <w:startOverride w:val="1"/>
+    </w:lvlOverride>
+    <w:lvlOverride w:ilvl="3">
+      <w:startOverride w:val="1"/>
+    </w:lvlOverride>
+    <w:lvlOverride w:ilvl="4">
+      <w:startOverride w:val="1"/>
+    </w:lvlOverride>
+    <w:lvlOverride w:ilvl="5">
+      <w:startOverride w:val="1"/>
+    </w:lvlOverride>
+    <w:lvlOverride w:ilvl="6">
+      <w:startOverride w:val="1"/>
+    </w:lvlOverride>
+    <w:lvlOverride w:ilvl="7">
+      <w:startOverride w:val="1"/>
+    </w:lvlOverride>
+    <w:lvlOverride w:ilvl="8">
+      <w:startOverride w:val="1"/>
+    </w:lvlOverride>
   </w:num>
 </w:numbering>
 </file>

</xml_diff>

<commit_message>
Add leddy US1 TC documentation
</commit_message>
<xml_diff>
--- a/COMP4220-Project/ProjDocs/BlackBox Test Cases - COMP 4220 Project.docx
+++ b/COMP4220-Project/ProjDocs/BlackBox Test Cases - COMP 4220 Project.docx
@@ -236,23 +236,7 @@
           <w:rFonts w:ascii="Times New Roman" w:eastAsia="Times New Roman" w:hAnsi="Times New Roman" w:cs="Times New Roman"/>
           <w:color w:val="000000" w:themeColor="text1"/>
         </w:rPr>
-        <w:t>(</w:t>
-      </w:r>
-      <w:proofErr w:type="spellStart"/>
-      <w:r>
-        <w:rPr>
-          <w:rFonts w:ascii="Times New Roman" w:eastAsia="Times New Roman" w:hAnsi="Times New Roman" w:cs="Times New Roman"/>
-          <w:color w:val="000000" w:themeColor="text1"/>
-        </w:rPr>
-        <w:t>Eg</w:t>
-      </w:r>
-      <w:proofErr w:type="spellEnd"/>
-      <w:r>
-        <w:rPr>
-          <w:rFonts w:ascii="Times New Roman" w:eastAsia="Times New Roman" w:hAnsi="Times New Roman" w:cs="Times New Roman"/>
-          <w:color w:val="000000" w:themeColor="text1"/>
-        </w:rPr>
-        <w:t>: “order placed</w:t>
+        <w:t>(Eg: “order placed</w:t>
       </w:r>
       <w:r>
         <w:rPr>
@@ -280,17 +264,8 @@
           <w:rFonts w:ascii="Times New Roman" w:eastAsia="Times New Roman" w:hAnsi="Times New Roman" w:cs="Times New Roman"/>
           <w:color w:val="000000" w:themeColor="text1"/>
         </w:rPr>
-        <w:t xml:space="preserve"> </w:t>
-      </w:r>
-      <w:proofErr w:type="spellStart"/>
-      <w:r>
-        <w:rPr>
-          <w:rFonts w:ascii="Times New Roman" w:eastAsia="Times New Roman" w:hAnsi="Times New Roman" w:cs="Times New Roman"/>
-          <w:color w:val="000000" w:themeColor="text1"/>
-        </w:rPr>
-        <w:t>etc</w:t>
-      </w:r>
-      <w:proofErr w:type="spellEnd"/>
+        <w:t xml:space="preserve"> etc</w:t>
+      </w:r>
       <w:r>
         <w:rPr>
           <w:rFonts w:ascii="Times New Roman" w:eastAsia="Times New Roman" w:hAnsi="Times New Roman" w:cs="Times New Roman"/>
@@ -332,16 +307,7 @@
           <w:rFonts w:ascii="Times New Roman" w:eastAsia="Times New Roman" w:hAnsi="Times New Roman" w:cs="Times New Roman"/>
           <w:color w:val="000000" w:themeColor="text1"/>
         </w:rPr>
-        <w:t>Characters a-</w:t>
-      </w:r>
-      <w:proofErr w:type="spellStart"/>
-      <w:proofErr w:type="gramStart"/>
-      <w:r>
-        <w:rPr>
-          <w:rFonts w:ascii="Times New Roman" w:eastAsia="Times New Roman" w:hAnsi="Times New Roman" w:cs="Times New Roman"/>
-          <w:color w:val="000000" w:themeColor="text1"/>
-        </w:rPr>
-        <w:t>z</w:t>
+        <w:t>Characters a-z</w:t>
       </w:r>
       <w:r>
         <w:rPr>
@@ -355,16 +321,7 @@
           <w:rFonts w:ascii="Times New Roman" w:eastAsia="Times New Roman" w:hAnsi="Times New Roman" w:cs="Times New Roman"/>
           <w:color w:val="000000" w:themeColor="text1"/>
         </w:rPr>
-        <w:t>A</w:t>
-      </w:r>
-      <w:proofErr w:type="spellEnd"/>
-      <w:proofErr w:type="gramEnd"/>
-      <w:r>
-        <w:rPr>
-          <w:rFonts w:ascii="Times New Roman" w:eastAsia="Times New Roman" w:hAnsi="Times New Roman" w:cs="Times New Roman"/>
-          <w:color w:val="000000" w:themeColor="text1"/>
-        </w:rPr>
-        <w:t>-Z, Special characters</w:t>
+        <w:t>A-Z, Special characters</w:t>
       </w:r>
       <w:r>
         <w:rPr>
@@ -692,7 +649,6 @@
                 <w:color w:val="000000" w:themeColor="text1"/>
               </w:rPr>
             </w:pPr>
-            <w:proofErr w:type="spellStart"/>
             <w:r>
               <w:rPr>
                 <w:rFonts w:ascii="Times New Roman" w:eastAsia="Times New Roman" w:hAnsi="Times New Roman" w:cs="Times New Roman"/>
@@ -707,7 +663,6 @@
               </w:rPr>
               <w:t>Valid</w:t>
             </w:r>
-            <w:proofErr w:type="spellEnd"/>
           </w:p>
         </w:tc>
         <w:tc>
@@ -755,7 +710,6 @@
                 <w:color w:val="000000" w:themeColor="text1"/>
               </w:rPr>
             </w:pPr>
-            <w:proofErr w:type="spellStart"/>
             <w:r>
               <w:rPr>
                 <w:rFonts w:ascii="Times New Roman" w:eastAsia="Times New Roman" w:hAnsi="Times New Roman" w:cs="Times New Roman"/>
@@ -770,7 +724,6 @@
               </w:rPr>
               <w:t>Valid</w:t>
             </w:r>
-            <w:proofErr w:type="spellEnd"/>
           </w:p>
         </w:tc>
       </w:tr>
@@ -2196,23 +2149,7 @@
           <w:rFonts w:ascii="Times New Roman" w:eastAsia="Times New Roman" w:hAnsi="Times New Roman" w:cs="Times New Roman"/>
           <w:color w:val="000000" w:themeColor="text1"/>
         </w:rPr>
-        <w:t xml:space="preserve"> Alphanumeric (</w:t>
-      </w:r>
-      <w:proofErr w:type="spellStart"/>
-      <w:r>
-        <w:rPr>
-          <w:rFonts w:ascii="Times New Roman" w:eastAsia="Times New Roman" w:hAnsi="Times New Roman" w:cs="Times New Roman"/>
-          <w:color w:val="000000" w:themeColor="text1"/>
-        </w:rPr>
-        <w:t>Eg</w:t>
-      </w:r>
-      <w:proofErr w:type="spellEnd"/>
-      <w:r>
-        <w:rPr>
-          <w:rFonts w:ascii="Times New Roman" w:eastAsia="Times New Roman" w:hAnsi="Times New Roman" w:cs="Times New Roman"/>
-          <w:color w:val="000000" w:themeColor="text1"/>
-        </w:rPr>
-        <w:t>: “</w:t>
+        <w:t xml:space="preserve"> Alphanumeric (Eg: “</w:t>
       </w:r>
       <w:r>
         <w:rPr>
@@ -2254,23 +2191,7 @@
           <w:rFonts w:ascii="Times New Roman" w:eastAsia="Times New Roman" w:hAnsi="Times New Roman" w:cs="Times New Roman"/>
           <w:color w:val="000000" w:themeColor="text1"/>
         </w:rPr>
-        <w:t xml:space="preserve">”, “employee/student num not found” </w:t>
-      </w:r>
-      <w:proofErr w:type="spellStart"/>
-      <w:r>
-        <w:rPr>
-          <w:rFonts w:ascii="Times New Roman" w:eastAsia="Times New Roman" w:hAnsi="Times New Roman" w:cs="Times New Roman"/>
-          <w:color w:val="000000" w:themeColor="text1"/>
-        </w:rPr>
-        <w:t>etc</w:t>
-      </w:r>
-      <w:proofErr w:type="spellEnd"/>
-      <w:r>
-        <w:rPr>
-          <w:rFonts w:ascii="Times New Roman" w:eastAsia="Times New Roman" w:hAnsi="Times New Roman" w:cs="Times New Roman"/>
-          <w:color w:val="000000" w:themeColor="text1"/>
-        </w:rPr>
-        <w:t>)</w:t>
+        <w:t>”, “employee/student num not found” etc)</w:t>
       </w:r>
       <w:r>
         <w:rPr>
@@ -2362,23 +2283,7 @@
           <w:rFonts w:ascii="Times New Roman" w:eastAsia="Times New Roman" w:hAnsi="Times New Roman" w:cs="Times New Roman"/>
           <w:color w:val="000000" w:themeColor="text1"/>
         </w:rPr>
-        <w:t xml:space="preserve"> emails outside of </w:t>
-      </w:r>
-      <w:proofErr w:type="spellStart"/>
-      <w:r>
-        <w:rPr>
-          <w:rFonts w:ascii="Times New Roman" w:eastAsia="Times New Roman" w:hAnsi="Times New Roman" w:cs="Times New Roman"/>
-          <w:color w:val="000000" w:themeColor="text1"/>
-        </w:rPr>
-        <w:t>Uwindsor</w:t>
-      </w:r>
-      <w:proofErr w:type="spellEnd"/>
-      <w:r>
-        <w:rPr>
-          <w:rFonts w:ascii="Times New Roman" w:eastAsia="Times New Roman" w:hAnsi="Times New Roman" w:cs="Times New Roman"/>
-          <w:color w:val="000000" w:themeColor="text1"/>
-        </w:rPr>
-        <w:t xml:space="preserve"> (@uwindsor.ca)</w:t>
+        <w:t xml:space="preserve"> emails outside of Uwindsor (@uwindsor.ca)</w:t>
       </w:r>
       <w:r>
         <w:rPr>
@@ -2592,7 +2497,6 @@
                 <w:color w:val="000000" w:themeColor="text1"/>
               </w:rPr>
             </w:pPr>
-            <w:proofErr w:type="spellStart"/>
             <w:r>
               <w:rPr>
                 <w:rFonts w:ascii="Times New Roman" w:eastAsia="Times New Roman" w:hAnsi="Times New Roman" w:cs="Times New Roman"/>
@@ -2600,7 +2504,6 @@
               </w:rPr>
               <w:t>InValid</w:t>
             </w:r>
-            <w:proofErr w:type="spellEnd"/>
           </w:p>
         </w:tc>
         <w:tc>
@@ -2648,7 +2551,6 @@
                 <w:color w:val="000000" w:themeColor="text1"/>
               </w:rPr>
             </w:pPr>
-            <w:proofErr w:type="spellStart"/>
             <w:r>
               <w:rPr>
                 <w:rFonts w:ascii="Times New Roman" w:eastAsia="Times New Roman" w:hAnsi="Times New Roman" w:cs="Times New Roman"/>
@@ -2656,7 +2558,6 @@
               </w:rPr>
               <w:t>InValid</w:t>
             </w:r>
-            <w:proofErr w:type="spellEnd"/>
           </w:p>
         </w:tc>
       </w:tr>
@@ -4137,23 +4038,7 @@
           <w:rFonts w:ascii="Times New Roman" w:eastAsia="Times New Roman" w:hAnsi="Times New Roman" w:cs="Times New Roman"/>
           <w:color w:val="000000" w:themeColor="text1"/>
         </w:rPr>
-        <w:t xml:space="preserve"> Alphanumeric (</w:t>
-      </w:r>
-      <w:proofErr w:type="spellStart"/>
-      <w:r>
-        <w:rPr>
-          <w:rFonts w:ascii="Times New Roman" w:eastAsia="Times New Roman" w:hAnsi="Times New Roman" w:cs="Times New Roman"/>
-          <w:color w:val="000000" w:themeColor="text1"/>
-        </w:rPr>
-        <w:t>Eg</w:t>
-      </w:r>
-      <w:proofErr w:type="spellEnd"/>
-      <w:r>
-        <w:rPr>
-          <w:rFonts w:ascii="Times New Roman" w:eastAsia="Times New Roman" w:hAnsi="Times New Roman" w:cs="Times New Roman"/>
-          <w:color w:val="000000" w:themeColor="text1"/>
-        </w:rPr>
-        <w:t>: “book reserved, reservation# 56690</w:t>
+        <w:t xml:space="preserve"> Alphanumeric (Eg: “book reserved, reservation# 56690</w:t>
       </w:r>
       <w:r>
         <w:rPr>
@@ -4167,23 +4052,7 @@
           <w:rFonts w:ascii="Times New Roman" w:eastAsia="Times New Roman" w:hAnsi="Times New Roman" w:cs="Times New Roman"/>
           <w:color w:val="000000" w:themeColor="text1"/>
         </w:rPr>
-        <w:t xml:space="preserve">”, “unable to reserve item”, “employee/student num not found” </w:t>
-      </w:r>
-      <w:proofErr w:type="spellStart"/>
-      <w:r>
-        <w:rPr>
-          <w:rFonts w:ascii="Times New Roman" w:eastAsia="Times New Roman" w:hAnsi="Times New Roman" w:cs="Times New Roman"/>
-          <w:color w:val="000000" w:themeColor="text1"/>
-        </w:rPr>
-        <w:t>etc</w:t>
-      </w:r>
-      <w:proofErr w:type="spellEnd"/>
-      <w:r>
-        <w:rPr>
-          <w:rFonts w:ascii="Times New Roman" w:eastAsia="Times New Roman" w:hAnsi="Times New Roman" w:cs="Times New Roman"/>
-          <w:color w:val="000000" w:themeColor="text1"/>
-        </w:rPr>
-        <w:t>), email reservation sent to username@uwindsor.ca.</w:t>
+        <w:t>”, “unable to reserve item”, “employee/student num not found” etc), email reservation sent to username@uwindsor.ca.</w:t>
       </w:r>
     </w:p>
     <w:p>
@@ -4226,23 +4095,7 @@
           <w:rFonts w:ascii="Times New Roman" w:eastAsia="Times New Roman" w:hAnsi="Times New Roman" w:cs="Times New Roman"/>
           <w:color w:val="000000" w:themeColor="text1"/>
         </w:rPr>
-        <w:t xml:space="preserve"> - 9 &lt; digits &lt; 9), ISBN-10 (Numeric- 10 &lt; digits &lt; 10), Employee Number (Numeric- 5 &lt; digits &lt; 5), emails outside of </w:t>
-      </w:r>
-      <w:proofErr w:type="spellStart"/>
-      <w:r>
-        <w:rPr>
-          <w:rFonts w:ascii="Times New Roman" w:eastAsia="Times New Roman" w:hAnsi="Times New Roman" w:cs="Times New Roman"/>
-          <w:color w:val="000000" w:themeColor="text1"/>
-        </w:rPr>
-        <w:t>Uwindsor</w:t>
-      </w:r>
-      <w:proofErr w:type="spellEnd"/>
-      <w:r>
-        <w:rPr>
-          <w:rFonts w:ascii="Times New Roman" w:eastAsia="Times New Roman" w:hAnsi="Times New Roman" w:cs="Times New Roman"/>
-          <w:color w:val="000000" w:themeColor="text1"/>
-        </w:rPr>
-        <w:t xml:space="preserve"> (@uwindsor.ca) </w:t>
+        <w:t xml:space="preserve"> - 9 &lt; digits &lt; 9), ISBN-10 (Numeric- 10 &lt; digits &lt; 10), Employee Number (Numeric- 5 &lt; digits &lt; 5), emails outside of Uwindsor (@uwindsor.ca) </w:t>
       </w:r>
     </w:p>
     <w:p>
@@ -4435,7 +4288,6 @@
                 <w:color w:val="000000" w:themeColor="text1"/>
               </w:rPr>
             </w:pPr>
-            <w:proofErr w:type="spellStart"/>
             <w:r>
               <w:rPr>
                 <w:rFonts w:ascii="Times New Roman" w:eastAsia="Times New Roman" w:hAnsi="Times New Roman" w:cs="Times New Roman"/>
@@ -4443,7 +4295,6 @@
               </w:rPr>
               <w:t>InValid</w:t>
             </w:r>
-            <w:proofErr w:type="spellEnd"/>
           </w:p>
         </w:tc>
         <w:tc>
@@ -4491,7 +4342,6 @@
                 <w:color w:val="000000" w:themeColor="text1"/>
               </w:rPr>
             </w:pPr>
-            <w:proofErr w:type="spellStart"/>
             <w:r>
               <w:rPr>
                 <w:rFonts w:ascii="Times New Roman" w:eastAsia="Times New Roman" w:hAnsi="Times New Roman" w:cs="Times New Roman"/>
@@ -4499,7 +4349,6 @@
               </w:rPr>
               <w:t>InValid</w:t>
             </w:r>
-            <w:proofErr w:type="spellEnd"/>
           </w:p>
         </w:tc>
       </w:tr>
@@ -5985,23 +5834,7 @@
           <w:rFonts w:ascii="Times New Roman" w:eastAsia="Times New Roman" w:hAnsi="Times New Roman" w:cs="Times New Roman"/>
           <w:color w:val="000000" w:themeColor="text1"/>
         </w:rPr>
-        <w:t xml:space="preserve"> Alphanumeric (</w:t>
-      </w:r>
-      <w:proofErr w:type="spellStart"/>
-      <w:r>
-        <w:rPr>
-          <w:rFonts w:ascii="Times New Roman" w:eastAsia="Times New Roman" w:hAnsi="Times New Roman" w:cs="Times New Roman"/>
-          <w:color w:val="000000" w:themeColor="text1"/>
-        </w:rPr>
-        <w:t>Eg</w:t>
-      </w:r>
-      <w:proofErr w:type="spellEnd"/>
-      <w:r>
-        <w:rPr>
-          <w:rFonts w:ascii="Times New Roman" w:eastAsia="Times New Roman" w:hAnsi="Times New Roman" w:cs="Times New Roman"/>
-          <w:color w:val="000000" w:themeColor="text1"/>
-        </w:rPr>
-        <w:t xml:space="preserve">: “order placed, </w:t>
+        <w:t xml:space="preserve"> Alphanumeric (Eg: “order placed, </w:t>
       </w:r>
       <w:r>
         <w:rPr>
@@ -6015,23 +5848,7 @@
           <w:rFonts w:ascii="Times New Roman" w:eastAsia="Times New Roman" w:hAnsi="Times New Roman" w:cs="Times New Roman"/>
           <w:color w:val="000000" w:themeColor="text1"/>
         </w:rPr>
-        <w:t xml:space="preserve">”, “unable to place order”, “employee/student num not found” </w:t>
-      </w:r>
-      <w:proofErr w:type="spellStart"/>
-      <w:r>
-        <w:rPr>
-          <w:rFonts w:ascii="Times New Roman" w:eastAsia="Times New Roman" w:hAnsi="Times New Roman" w:cs="Times New Roman"/>
-          <w:color w:val="000000" w:themeColor="text1"/>
-        </w:rPr>
-        <w:t>etc</w:t>
-      </w:r>
-      <w:proofErr w:type="spellEnd"/>
-      <w:r>
-        <w:rPr>
-          <w:rFonts w:ascii="Times New Roman" w:eastAsia="Times New Roman" w:hAnsi="Times New Roman" w:cs="Times New Roman"/>
-          <w:color w:val="000000" w:themeColor="text1"/>
-        </w:rPr>
-        <w:t>)</w:t>
+        <w:t>”, “unable to place order”, “employee/student num not found” etc)</w:t>
       </w:r>
     </w:p>
     <w:p>
@@ -6060,25 +5877,7 @@
           <w:rFonts w:ascii="Times New Roman" w:eastAsia="Times New Roman" w:hAnsi="Times New Roman" w:cs="Times New Roman"/>
           <w:color w:val="000000" w:themeColor="text1"/>
         </w:rPr>
-        <w:t>: Characters a-</w:t>
-      </w:r>
-      <w:proofErr w:type="spellStart"/>
-      <w:proofErr w:type="gramStart"/>
-      <w:r>
-        <w:rPr>
-          <w:rFonts w:ascii="Times New Roman" w:eastAsia="Times New Roman" w:hAnsi="Times New Roman" w:cs="Times New Roman"/>
-          <w:color w:val="000000" w:themeColor="text1"/>
-        </w:rPr>
-        <w:t>z,A</w:t>
-      </w:r>
-      <w:proofErr w:type="spellEnd"/>
-      <w:proofErr w:type="gramEnd"/>
-      <w:r>
-        <w:rPr>
-          <w:rFonts w:ascii="Times New Roman" w:eastAsia="Times New Roman" w:hAnsi="Times New Roman" w:cs="Times New Roman"/>
-          <w:color w:val="000000" w:themeColor="text1"/>
-        </w:rPr>
-        <w:t xml:space="preserve">-Z, Special characters, Student Number </w:t>
+        <w:t xml:space="preserve">: Characters a-z,A-Z, Special characters, Student Number </w:t>
       </w:r>
       <w:r>
         <w:rPr>
@@ -6347,7 +6146,6 @@
                 <w:color w:val="000000" w:themeColor="text1"/>
               </w:rPr>
             </w:pPr>
-            <w:proofErr w:type="spellStart"/>
             <w:r>
               <w:rPr>
                 <w:rFonts w:ascii="Times New Roman" w:eastAsia="Times New Roman" w:hAnsi="Times New Roman" w:cs="Times New Roman"/>
@@ -6355,7 +6153,6 @@
               </w:rPr>
               <w:t>InValid</w:t>
             </w:r>
-            <w:proofErr w:type="spellEnd"/>
           </w:p>
         </w:tc>
         <w:tc>
@@ -6403,7 +6200,6 @@
                 <w:color w:val="000000" w:themeColor="text1"/>
               </w:rPr>
             </w:pPr>
-            <w:proofErr w:type="spellStart"/>
             <w:r>
               <w:rPr>
                 <w:rFonts w:ascii="Times New Roman" w:eastAsia="Times New Roman" w:hAnsi="Times New Roman" w:cs="Times New Roman"/>
@@ -6411,7 +6207,6 @@
               </w:rPr>
               <w:t>InValid</w:t>
             </w:r>
-            <w:proofErr w:type="spellEnd"/>
           </w:p>
         </w:tc>
       </w:tr>
@@ -7964,7 +7759,6 @@
           <w:sz w:val="22"/>
           <w:szCs w:val="22"/>
         </w:rPr>
-        <w:lastRenderedPageBreak/>
         <w:t>Story #</w:t>
       </w:r>
       <w:r>
@@ -8611,23 +8405,7 @@
           <w:rFonts w:ascii="Times New Roman" w:eastAsia="Times New Roman" w:hAnsi="Times New Roman" w:cs="Times New Roman"/>
           <w:color w:val="000000" w:themeColor="text1"/>
         </w:rPr>
-        <w:t xml:space="preserve">, Date, </w:t>
-      </w:r>
-      <w:proofErr w:type="gramStart"/>
-      <w:r>
-        <w:rPr>
-          <w:rFonts w:ascii="Times New Roman" w:eastAsia="Times New Roman" w:hAnsi="Times New Roman" w:cs="Times New Roman"/>
-          <w:color w:val="000000" w:themeColor="text1"/>
-        </w:rPr>
-        <w:t>Starting</w:t>
-      </w:r>
-      <w:proofErr w:type="gramEnd"/>
-      <w:r>
-        <w:rPr>
-          <w:rFonts w:ascii="Times New Roman" w:eastAsia="Times New Roman" w:hAnsi="Times New Roman" w:cs="Times New Roman"/>
-          <w:color w:val="000000" w:themeColor="text1"/>
-        </w:rPr>
-        <w:t xml:space="preserve"> hour, Ending hour</w:t>
+        <w:t>, Date, Starting hour, Ending hour</w:t>
       </w:r>
     </w:p>
     <w:p>
@@ -8692,25 +8470,7 @@
           <w:rFonts w:ascii="Times New Roman" w:eastAsia="Times New Roman" w:hAnsi="Times New Roman" w:cs="Times New Roman"/>
           <w:color w:val="000000" w:themeColor="text1"/>
         </w:rPr>
-        <w:t>: Characters a-</w:t>
-      </w:r>
-      <w:proofErr w:type="spellStart"/>
-      <w:proofErr w:type="gramStart"/>
-      <w:r>
-        <w:rPr>
-          <w:rFonts w:ascii="Times New Roman" w:eastAsia="Times New Roman" w:hAnsi="Times New Roman" w:cs="Times New Roman"/>
-          <w:color w:val="000000" w:themeColor="text1"/>
-        </w:rPr>
-        <w:t>z,A</w:t>
-      </w:r>
-      <w:proofErr w:type="spellEnd"/>
-      <w:proofErr w:type="gramEnd"/>
-      <w:r>
-        <w:rPr>
-          <w:rFonts w:ascii="Times New Roman" w:eastAsia="Times New Roman" w:hAnsi="Times New Roman" w:cs="Times New Roman"/>
-          <w:color w:val="000000" w:themeColor="text1"/>
-        </w:rPr>
-        <w:t>-Z, Special characters, Employee Number (Numeric- 5 &lt; digits &lt; 5)</w:t>
+        <w:t>: Characters a-z,A-Z, Special characters, Employee Number (Numeric- 5 &lt; digits &lt; 5)</w:t>
       </w:r>
       <w:r>
         <w:rPr>
@@ -8719,21 +8479,12 @@
         </w:rPr>
         <w:t>, Date(</w:t>
       </w:r>
-      <w:proofErr w:type="spellStart"/>
-      <w:r>
-        <w:rPr>
-          <w:rFonts w:ascii="Times New Roman" w:eastAsia="Times New Roman" w:hAnsi="Times New Roman" w:cs="Times New Roman"/>
-          <w:color w:val="000000" w:themeColor="text1"/>
-        </w:rPr>
-        <w:t>yyyy</w:t>
-      </w:r>
-      <w:proofErr w:type="spellEnd"/>
-      <w:r>
-        <w:rPr>
-          <w:rFonts w:ascii="Times New Roman" w:eastAsia="Times New Roman" w:hAnsi="Times New Roman" w:cs="Times New Roman"/>
-          <w:color w:val="000000" w:themeColor="text1"/>
-        </w:rPr>
-        <w:t>-MM-dd</w:t>
+      <w:r>
+        <w:rPr>
+          <w:rFonts w:ascii="Times New Roman" w:eastAsia="Times New Roman" w:hAnsi="Times New Roman" w:cs="Times New Roman"/>
+          <w:color w:val="000000" w:themeColor="text1"/>
+        </w:rPr>
+        <w:t>yyyy-MM-dd</w:t>
       </w:r>
       <w:r>
         <w:rPr>
@@ -9018,7 +8769,6 @@
                 <w:color w:val="000000" w:themeColor="text1"/>
               </w:rPr>
             </w:pPr>
-            <w:proofErr w:type="spellStart"/>
             <w:r>
               <w:rPr>
                 <w:rFonts w:ascii="Times New Roman" w:eastAsia="Times New Roman" w:hAnsi="Times New Roman" w:cs="Times New Roman"/>
@@ -9026,7 +8776,6 @@
               </w:rPr>
               <w:t>InValid</w:t>
             </w:r>
-            <w:proofErr w:type="spellEnd"/>
           </w:p>
         </w:tc>
         <w:tc>
@@ -9074,7 +8823,6 @@
                 <w:color w:val="000000" w:themeColor="text1"/>
               </w:rPr>
             </w:pPr>
-            <w:proofErr w:type="spellStart"/>
             <w:r>
               <w:rPr>
                 <w:rFonts w:ascii="Times New Roman" w:eastAsia="Times New Roman" w:hAnsi="Times New Roman" w:cs="Times New Roman"/>
@@ -9082,7 +8830,6 @@
               </w:rPr>
               <w:t>InValid</w:t>
             </w:r>
-            <w:proofErr w:type="spellEnd"/>
           </w:p>
         </w:tc>
       </w:tr>
@@ -9455,7 +9202,6 @@
           <w:rFonts w:ascii="Times New Roman" w:eastAsia="Times New Roman" w:hAnsi="Times New Roman" w:cs="Times New Roman"/>
           <w:color w:val="000000" w:themeColor="text1"/>
         </w:rPr>
-        <w:lastRenderedPageBreak/>
         <w:t>Precondition: System (order placement software) is open/logged on to the main page</w:t>
       </w:r>
     </w:p>
@@ -9483,23 +9229,7 @@
           <w:rFonts w:ascii="Times New Roman" w:eastAsia="Times New Roman" w:hAnsi="Times New Roman" w:cs="Times New Roman"/>
           <w:color w:val="000000" w:themeColor="text1"/>
         </w:rPr>
-        <w:t xml:space="preserve">, Date, </w:t>
-      </w:r>
-      <w:proofErr w:type="gramStart"/>
-      <w:r>
-        <w:rPr>
-          <w:rFonts w:ascii="Times New Roman" w:eastAsia="Times New Roman" w:hAnsi="Times New Roman" w:cs="Times New Roman"/>
-          <w:color w:val="000000" w:themeColor="text1"/>
-        </w:rPr>
-        <w:t>Starting</w:t>
-      </w:r>
-      <w:proofErr w:type="gramEnd"/>
-      <w:r>
-        <w:rPr>
-          <w:rFonts w:ascii="Times New Roman" w:eastAsia="Times New Roman" w:hAnsi="Times New Roman" w:cs="Times New Roman"/>
-          <w:color w:val="000000" w:themeColor="text1"/>
-        </w:rPr>
-        <w:t xml:space="preserve"> hour, Ending hour</w:t>
+        <w:t>, Date, Starting hour, Ending hour</w:t>
       </w:r>
     </w:p>
     <w:p>
@@ -10212,21 +9942,12 @@
                 <w:color w:val="000000" w:themeColor="text1"/>
               </w:rPr>
             </w:pPr>
-            <w:proofErr w:type="gramStart"/>
-            <w:r>
-              <w:rPr>
-                <w:rFonts w:ascii="Times New Roman" w:eastAsia="Times New Roman" w:hAnsi="Times New Roman" w:cs="Times New Roman"/>
-                <w:color w:val="000000" w:themeColor="text1"/>
-              </w:rPr>
-              <w:t>Input  4</w:t>
-            </w:r>
-            <w:proofErr w:type="gramEnd"/>
-            <w:r>
-              <w:rPr>
-                <w:rFonts w:ascii="Times New Roman" w:eastAsia="Times New Roman" w:hAnsi="Times New Roman" w:cs="Times New Roman"/>
-                <w:color w:val="000000" w:themeColor="text1"/>
-              </w:rPr>
-              <w:t>: 15:00</w:t>
+            <w:r>
+              <w:rPr>
+                <w:rFonts w:ascii="Times New Roman" w:eastAsia="Times New Roman" w:hAnsi="Times New Roman" w:cs="Times New Roman"/>
+                <w:color w:val="000000" w:themeColor="text1"/>
+              </w:rPr>
+              <w:t>Input  4: 15:00</w:t>
             </w:r>
           </w:p>
         </w:tc>
@@ -10609,39 +10330,7 @@
           <w:rFonts w:ascii="Times New Roman" w:eastAsia="Times New Roman" w:hAnsi="Times New Roman" w:cs="Times New Roman"/>
           <w:lang w:eastAsia="en-CA"/>
         </w:rPr>
-        <w:t xml:space="preserve"> Alphanumeric (</w:t>
-      </w:r>
-      <w:proofErr w:type="spellStart"/>
-      <w:r>
-        <w:rPr>
-          <w:rFonts w:ascii="Times New Roman" w:eastAsia="Times New Roman" w:hAnsi="Times New Roman" w:cs="Times New Roman"/>
-          <w:lang w:eastAsia="en-CA"/>
-        </w:rPr>
-        <w:t>Eg</w:t>
-      </w:r>
-      <w:proofErr w:type="spellEnd"/>
-      <w:r>
-        <w:rPr>
-          <w:rFonts w:ascii="Times New Roman" w:eastAsia="Times New Roman" w:hAnsi="Times New Roman" w:cs="Times New Roman"/>
-          <w:lang w:eastAsia="en-CA"/>
-        </w:rPr>
-        <w:t xml:space="preserve">: “book in stock”, “ISBN code not found” </w:t>
-      </w:r>
-      <w:proofErr w:type="spellStart"/>
-      <w:r>
-        <w:rPr>
-          <w:rFonts w:ascii="Times New Roman" w:eastAsia="Times New Roman" w:hAnsi="Times New Roman" w:cs="Times New Roman"/>
-          <w:lang w:eastAsia="en-CA"/>
-        </w:rPr>
-        <w:t>etc</w:t>
-      </w:r>
-      <w:proofErr w:type="spellEnd"/>
-      <w:r>
-        <w:rPr>
-          <w:rFonts w:ascii="Times New Roman" w:eastAsia="Times New Roman" w:hAnsi="Times New Roman" w:cs="Times New Roman"/>
-          <w:lang w:eastAsia="en-CA"/>
-        </w:rPr>
-        <w:t>)  </w:t>
+        <w:t xml:space="preserve"> Alphanumeric (Eg: “book in stock”, “ISBN code not found” etc)  </w:t>
       </w:r>
     </w:p>
     <w:p>
@@ -10672,25 +10361,7 @@
           <w:rFonts w:ascii="Times New Roman" w:eastAsia="Times New Roman" w:hAnsi="Times New Roman" w:cs="Times New Roman"/>
           <w:lang w:eastAsia="en-CA"/>
         </w:rPr>
-        <w:t>: Characters a-</w:t>
-      </w:r>
-      <w:proofErr w:type="spellStart"/>
-      <w:proofErr w:type="gramStart"/>
-      <w:r>
-        <w:rPr>
-          <w:rFonts w:ascii="Times New Roman" w:eastAsia="Times New Roman" w:hAnsi="Times New Roman" w:cs="Times New Roman"/>
-          <w:lang w:eastAsia="en-CA"/>
-        </w:rPr>
-        <w:t>z,A</w:t>
-      </w:r>
-      <w:proofErr w:type="spellEnd"/>
-      <w:proofErr w:type="gramEnd"/>
-      <w:r>
-        <w:rPr>
-          <w:rFonts w:ascii="Times New Roman" w:eastAsia="Times New Roman" w:hAnsi="Times New Roman" w:cs="Times New Roman"/>
-          <w:lang w:eastAsia="en-CA"/>
-        </w:rPr>
-        <w:t>-Z, Special characters, ISBN-10 (Numeric- 10 &lt; digits &lt; 10) </w:t>
+        <w:t>: Characters a-z,A-Z, Special characters, ISBN-10 (Numeric- 10 &lt; digits &lt; 10) </w:t>
       </w:r>
     </w:p>
     <w:p>
@@ -10864,21 +10535,12 @@
                 <w:lang w:eastAsia="en-CA"/>
               </w:rPr>
             </w:pPr>
-            <w:proofErr w:type="spellStart"/>
-            <w:r>
-              <w:rPr>
-                <w:rFonts w:ascii="Times New Roman" w:eastAsia="Times New Roman" w:hAnsi="Times New Roman" w:cs="Times New Roman"/>
-                <w:lang w:eastAsia="en-CA"/>
-              </w:rPr>
-              <w:t>InValid</w:t>
-            </w:r>
-            <w:proofErr w:type="spellEnd"/>
-            <w:r>
-              <w:rPr>
-                <w:rFonts w:ascii="Times New Roman" w:eastAsia="Times New Roman" w:hAnsi="Times New Roman" w:cs="Times New Roman"/>
-                <w:lang w:eastAsia="en-CA"/>
-              </w:rPr>
-              <w:t> </w:t>
+            <w:r>
+              <w:rPr>
+                <w:rFonts w:ascii="Times New Roman" w:eastAsia="Times New Roman" w:hAnsi="Times New Roman" w:cs="Times New Roman"/>
+                <w:lang w:eastAsia="en-CA"/>
+              </w:rPr>
+              <w:t>InValid </w:t>
             </w:r>
           </w:p>
         </w:tc>
@@ -10937,21 +10599,12 @@
                 <w:lang w:eastAsia="en-CA"/>
               </w:rPr>
             </w:pPr>
-            <w:proofErr w:type="spellStart"/>
-            <w:r>
-              <w:rPr>
-                <w:rFonts w:ascii="Times New Roman" w:eastAsia="Times New Roman" w:hAnsi="Times New Roman" w:cs="Times New Roman"/>
-                <w:lang w:eastAsia="en-CA"/>
-              </w:rPr>
-              <w:t>InValid</w:t>
-            </w:r>
-            <w:proofErr w:type="spellEnd"/>
-            <w:r>
-              <w:rPr>
-                <w:rFonts w:ascii="Times New Roman" w:eastAsia="Times New Roman" w:hAnsi="Times New Roman" w:cs="Times New Roman"/>
-                <w:lang w:eastAsia="en-CA"/>
-              </w:rPr>
-              <w:t> </w:t>
+            <w:r>
+              <w:rPr>
+                <w:rFonts w:ascii="Times New Roman" w:eastAsia="Times New Roman" w:hAnsi="Times New Roman" w:cs="Times New Roman"/>
+                <w:lang w:eastAsia="en-CA"/>
+              </w:rPr>
+              <w:t>InValid </w:t>
             </w:r>
           </w:p>
         </w:tc>
@@ -11364,21 +11017,12 @@
                 <w:lang w:eastAsia="en-CA"/>
               </w:rPr>
             </w:pPr>
-            <w:proofErr w:type="gramStart"/>
-            <w:r>
-              <w:rPr>
-                <w:rFonts w:ascii="Times New Roman" w:eastAsia="Times New Roman" w:hAnsi="Times New Roman" w:cs="Times New Roman"/>
-                <w:lang w:eastAsia="en-CA"/>
-              </w:rPr>
-              <w:t>Input :</w:t>
-            </w:r>
-            <w:proofErr w:type="gramEnd"/>
-            <w:r>
-              <w:rPr>
-                <w:rFonts w:ascii="Times New Roman" w:eastAsia="Times New Roman" w:hAnsi="Times New Roman" w:cs="Times New Roman"/>
-                <w:lang w:eastAsia="en-CA"/>
-              </w:rPr>
-              <w:t xml:space="preserve"> 4672895719 </w:t>
+            <w:r>
+              <w:rPr>
+                <w:rFonts w:ascii="Times New Roman" w:eastAsia="Times New Roman" w:hAnsi="Times New Roman" w:cs="Times New Roman"/>
+                <w:lang w:eastAsia="en-CA"/>
+              </w:rPr>
+              <w:t>Input : 4672895719 </w:t>
             </w:r>
           </w:p>
         </w:tc>
@@ -11405,21 +11049,12 @@
                 <w:lang w:eastAsia="en-CA"/>
               </w:rPr>
             </w:pPr>
-            <w:proofErr w:type="gramStart"/>
-            <w:r>
-              <w:rPr>
-                <w:rFonts w:ascii="Times New Roman" w:eastAsia="Times New Roman" w:hAnsi="Times New Roman" w:cs="Times New Roman"/>
-                <w:lang w:eastAsia="en-CA"/>
-              </w:rPr>
-              <w:t>Input :</w:t>
-            </w:r>
-            <w:proofErr w:type="gramEnd"/>
-            <w:r>
-              <w:rPr>
-                <w:rFonts w:ascii="Times New Roman" w:eastAsia="Times New Roman" w:hAnsi="Times New Roman" w:cs="Times New Roman"/>
-                <w:lang w:eastAsia="en-CA"/>
-              </w:rPr>
-              <w:t xml:space="preserve"> 2 </w:t>
+            <w:r>
+              <w:rPr>
+                <w:rFonts w:ascii="Times New Roman" w:eastAsia="Times New Roman" w:hAnsi="Times New Roman" w:cs="Times New Roman"/>
+                <w:lang w:eastAsia="en-CA"/>
+              </w:rPr>
+              <w:t>Input : 2 </w:t>
             </w:r>
           </w:p>
         </w:tc>
@@ -11593,7 +11228,6 @@
           <w:rFonts w:ascii="Calibri" w:eastAsia="Times New Roman" w:hAnsi="Calibri" w:cs="Calibri"/>
           <w:lang w:eastAsia="en-CA"/>
         </w:rPr>
-        <w:lastRenderedPageBreak/>
         <w:t> </w:t>
       </w:r>
     </w:p>
@@ -11726,39 +11360,7 @@
           <w:rFonts w:ascii="Times New Roman" w:eastAsia="Times New Roman" w:hAnsi="Times New Roman" w:cs="Times New Roman"/>
           <w:lang w:eastAsia="en-CA"/>
         </w:rPr>
-        <w:t xml:space="preserve"> Alphanumeric (</w:t>
-      </w:r>
-      <w:proofErr w:type="spellStart"/>
-      <w:r>
-        <w:rPr>
-          <w:rFonts w:ascii="Times New Roman" w:eastAsia="Times New Roman" w:hAnsi="Times New Roman" w:cs="Times New Roman"/>
-          <w:lang w:eastAsia="en-CA"/>
-        </w:rPr>
-        <w:t>Eg</w:t>
-      </w:r>
-      <w:proofErr w:type="spellEnd"/>
-      <w:r>
-        <w:rPr>
-          <w:rFonts w:ascii="Times New Roman" w:eastAsia="Times New Roman" w:hAnsi="Times New Roman" w:cs="Times New Roman"/>
-          <w:lang w:eastAsia="en-CA"/>
-        </w:rPr>
-        <w:t xml:space="preserve">: “book ordered, order# 56690”, “Error: couldn’t place order”, “employee num not found” </w:t>
-      </w:r>
-      <w:proofErr w:type="spellStart"/>
-      <w:r>
-        <w:rPr>
-          <w:rFonts w:ascii="Times New Roman" w:eastAsia="Times New Roman" w:hAnsi="Times New Roman" w:cs="Times New Roman"/>
-          <w:lang w:eastAsia="en-CA"/>
-        </w:rPr>
-        <w:t>etc</w:t>
-      </w:r>
-      <w:proofErr w:type="spellEnd"/>
-      <w:r>
-        <w:rPr>
-          <w:rFonts w:ascii="Times New Roman" w:eastAsia="Times New Roman" w:hAnsi="Times New Roman" w:cs="Times New Roman"/>
-          <w:lang w:eastAsia="en-CA"/>
-        </w:rPr>
-        <w:t>) </w:t>
+        <w:t xml:space="preserve"> Alphanumeric (Eg: “book ordered, order# 56690”, “Error: couldn’t place order”, “employee num not found” etc) </w:t>
       </w:r>
     </w:p>
     <w:p>
@@ -11985,21 +11587,12 @@
                 <w:lang w:eastAsia="en-CA"/>
               </w:rPr>
             </w:pPr>
-            <w:proofErr w:type="spellStart"/>
-            <w:r>
-              <w:rPr>
-                <w:rFonts w:ascii="Times New Roman" w:eastAsia="Times New Roman" w:hAnsi="Times New Roman" w:cs="Times New Roman"/>
-                <w:lang w:eastAsia="en-CA"/>
-              </w:rPr>
-              <w:t>InValid</w:t>
-            </w:r>
-            <w:proofErr w:type="spellEnd"/>
-            <w:r>
-              <w:rPr>
-                <w:rFonts w:ascii="Times New Roman" w:eastAsia="Times New Roman" w:hAnsi="Times New Roman" w:cs="Times New Roman"/>
-                <w:lang w:eastAsia="en-CA"/>
-              </w:rPr>
-              <w:t> </w:t>
+            <w:r>
+              <w:rPr>
+                <w:rFonts w:ascii="Times New Roman" w:eastAsia="Times New Roman" w:hAnsi="Times New Roman" w:cs="Times New Roman"/>
+                <w:lang w:eastAsia="en-CA"/>
+              </w:rPr>
+              <w:t>InValid </w:t>
             </w:r>
           </w:p>
         </w:tc>
@@ -12058,21 +11651,12 @@
                 <w:lang w:eastAsia="en-CA"/>
               </w:rPr>
             </w:pPr>
-            <w:proofErr w:type="spellStart"/>
-            <w:r>
-              <w:rPr>
-                <w:rFonts w:ascii="Times New Roman" w:eastAsia="Times New Roman" w:hAnsi="Times New Roman" w:cs="Times New Roman"/>
-                <w:lang w:eastAsia="en-CA"/>
-              </w:rPr>
-              <w:t>InValid</w:t>
-            </w:r>
-            <w:proofErr w:type="spellEnd"/>
-            <w:r>
-              <w:rPr>
-                <w:rFonts w:ascii="Times New Roman" w:eastAsia="Times New Roman" w:hAnsi="Times New Roman" w:cs="Times New Roman"/>
-                <w:lang w:eastAsia="en-CA"/>
-              </w:rPr>
-              <w:t> </w:t>
+            <w:r>
+              <w:rPr>
+                <w:rFonts w:ascii="Times New Roman" w:eastAsia="Times New Roman" w:hAnsi="Times New Roman" w:cs="Times New Roman"/>
+                <w:lang w:eastAsia="en-CA"/>
+              </w:rPr>
+              <w:t>InValid </w:t>
             </w:r>
           </w:p>
         </w:tc>
@@ -13307,23 +12891,7 @@
           <w:rFonts w:ascii="Times New Roman" w:eastAsia="Times New Roman" w:hAnsi="Times New Roman" w:cs="Times New Roman"/>
           <w:lang w:eastAsia="en-CA"/>
         </w:rPr>
-        <w:t xml:space="preserve"> (“Book with ISBN – hasn’t/has been loaned </w:t>
-      </w:r>
-      <w:proofErr w:type="gramStart"/>
-      <w:r>
-        <w:rPr>
-          <w:rFonts w:ascii="Times New Roman" w:eastAsia="Times New Roman" w:hAnsi="Times New Roman" w:cs="Times New Roman"/>
-          <w:lang w:eastAsia="en-CA"/>
-        </w:rPr>
-        <w:t>within  the</w:t>
-      </w:r>
-      <w:proofErr w:type="gramEnd"/>
-      <w:r>
-        <w:rPr>
-          <w:rFonts w:ascii="Times New Roman" w:eastAsia="Times New Roman" w:hAnsi="Times New Roman" w:cs="Times New Roman"/>
-          <w:lang w:eastAsia="en-CA"/>
-        </w:rPr>
-        <w:t xml:space="preserve"> last 6 months and is/isn’t available for selling”)</w:t>
+        <w:t xml:space="preserve"> (“Book with ISBN – hasn’t/has been loaned within  the last 6 months and is/isn’t available for selling”)</w:t>
       </w:r>
     </w:p>
     <w:p>
@@ -13506,7 +13074,6 @@
                 <w:rFonts w:ascii="Times New Roman" w:eastAsia="Times New Roman" w:hAnsi="Times New Roman" w:cs="Times New Roman"/>
                 <w:lang w:eastAsia="en-CA"/>
               </w:rPr>
-              <w:lastRenderedPageBreak/>
               <w:t>Input Type </w:t>
             </w:r>
           </w:p>
@@ -13534,21 +13101,12 @@
                 <w:lang w:eastAsia="en-CA"/>
               </w:rPr>
             </w:pPr>
-            <w:proofErr w:type="spellStart"/>
-            <w:r>
-              <w:rPr>
-                <w:rFonts w:ascii="Times New Roman" w:eastAsia="Times New Roman" w:hAnsi="Times New Roman" w:cs="Times New Roman"/>
-                <w:lang w:eastAsia="en-CA"/>
-              </w:rPr>
-              <w:t>InValid</w:t>
-            </w:r>
-            <w:proofErr w:type="spellEnd"/>
-            <w:r>
-              <w:rPr>
-                <w:rFonts w:ascii="Times New Roman" w:eastAsia="Times New Roman" w:hAnsi="Times New Roman" w:cs="Times New Roman"/>
-                <w:lang w:eastAsia="en-CA"/>
-              </w:rPr>
-              <w:t> </w:t>
+            <w:r>
+              <w:rPr>
+                <w:rFonts w:ascii="Times New Roman" w:eastAsia="Times New Roman" w:hAnsi="Times New Roman" w:cs="Times New Roman"/>
+                <w:lang w:eastAsia="en-CA"/>
+              </w:rPr>
+              <w:t>InValid </w:t>
             </w:r>
           </w:p>
         </w:tc>
@@ -13607,21 +13165,12 @@
                 <w:lang w:eastAsia="en-CA"/>
               </w:rPr>
             </w:pPr>
-            <w:proofErr w:type="spellStart"/>
-            <w:r>
-              <w:rPr>
-                <w:rFonts w:ascii="Times New Roman" w:eastAsia="Times New Roman" w:hAnsi="Times New Roman" w:cs="Times New Roman"/>
-                <w:lang w:eastAsia="en-CA"/>
-              </w:rPr>
-              <w:t>InValid</w:t>
-            </w:r>
-            <w:proofErr w:type="spellEnd"/>
-            <w:r>
-              <w:rPr>
-                <w:rFonts w:ascii="Times New Roman" w:eastAsia="Times New Roman" w:hAnsi="Times New Roman" w:cs="Times New Roman"/>
-                <w:lang w:eastAsia="en-CA"/>
-              </w:rPr>
-              <w:t> </w:t>
+            <w:r>
+              <w:rPr>
+                <w:rFonts w:ascii="Times New Roman" w:eastAsia="Times New Roman" w:hAnsi="Times New Roman" w:cs="Times New Roman"/>
+                <w:lang w:eastAsia="en-CA"/>
+              </w:rPr>
+              <w:t>InValid </w:t>
             </w:r>
           </w:p>
         </w:tc>
@@ -14647,25 +14196,7 @@
           <w:rFonts w:ascii="Times New Roman" w:eastAsia="Times New Roman" w:hAnsi="Times New Roman" w:cs="Times New Roman"/>
           <w:lang w:eastAsia="en-CA"/>
         </w:rPr>
-        <w:t>: Characters a-</w:t>
-      </w:r>
-      <w:proofErr w:type="spellStart"/>
-      <w:proofErr w:type="gramStart"/>
-      <w:r>
-        <w:rPr>
-          <w:rFonts w:ascii="Times New Roman" w:eastAsia="Times New Roman" w:hAnsi="Times New Roman" w:cs="Times New Roman"/>
-          <w:lang w:eastAsia="en-CA"/>
-        </w:rPr>
-        <w:t>z,A</w:t>
-      </w:r>
-      <w:proofErr w:type="spellEnd"/>
-      <w:proofErr w:type="gramEnd"/>
-      <w:r>
-        <w:rPr>
-          <w:rFonts w:ascii="Times New Roman" w:eastAsia="Times New Roman" w:hAnsi="Times New Roman" w:cs="Times New Roman"/>
-          <w:lang w:eastAsia="en-CA"/>
-        </w:rPr>
-        <w:t>-Z, Special characters, ISBN-10 (Numeric- 10 &lt; digits &lt; 10) </w:t>
+        <w:t>: Characters a-z,A-Z, Special characters, ISBN-10 (Numeric- 10 &lt; digits &lt; 10) </w:t>
       </w:r>
     </w:p>
     <w:p>
@@ -14839,21 +14370,12 @@
                 <w:lang w:eastAsia="en-CA"/>
               </w:rPr>
             </w:pPr>
-            <w:proofErr w:type="spellStart"/>
-            <w:r>
-              <w:rPr>
-                <w:rFonts w:ascii="Times New Roman" w:eastAsia="Times New Roman" w:hAnsi="Times New Roman" w:cs="Times New Roman"/>
-                <w:lang w:eastAsia="en-CA"/>
-              </w:rPr>
-              <w:t>InValid</w:t>
-            </w:r>
-            <w:proofErr w:type="spellEnd"/>
-            <w:r>
-              <w:rPr>
-                <w:rFonts w:ascii="Times New Roman" w:eastAsia="Times New Roman" w:hAnsi="Times New Roman" w:cs="Times New Roman"/>
-                <w:lang w:eastAsia="en-CA"/>
-              </w:rPr>
-              <w:t> </w:t>
+            <w:r>
+              <w:rPr>
+                <w:rFonts w:ascii="Times New Roman" w:eastAsia="Times New Roman" w:hAnsi="Times New Roman" w:cs="Times New Roman"/>
+                <w:lang w:eastAsia="en-CA"/>
+              </w:rPr>
+              <w:t>InValid </w:t>
             </w:r>
           </w:p>
         </w:tc>
@@ -14912,21 +14434,12 @@
                 <w:lang w:eastAsia="en-CA"/>
               </w:rPr>
             </w:pPr>
-            <w:proofErr w:type="spellStart"/>
-            <w:r>
-              <w:rPr>
-                <w:rFonts w:ascii="Times New Roman" w:eastAsia="Times New Roman" w:hAnsi="Times New Roman" w:cs="Times New Roman"/>
-                <w:lang w:eastAsia="en-CA"/>
-              </w:rPr>
-              <w:t>InValid</w:t>
-            </w:r>
-            <w:proofErr w:type="spellEnd"/>
-            <w:r>
-              <w:rPr>
-                <w:rFonts w:ascii="Times New Roman" w:eastAsia="Times New Roman" w:hAnsi="Times New Roman" w:cs="Times New Roman"/>
-                <w:lang w:eastAsia="en-CA"/>
-              </w:rPr>
-              <w:t> </w:t>
+            <w:r>
+              <w:rPr>
+                <w:rFonts w:ascii="Times New Roman" w:eastAsia="Times New Roman" w:hAnsi="Times New Roman" w:cs="Times New Roman"/>
+                <w:lang w:eastAsia="en-CA"/>
+              </w:rPr>
+              <w:t>InValid </w:t>
             </w:r>
           </w:p>
         </w:tc>
@@ -15351,21 +14864,12 @@
                 <w:lang w:val="en-CA" w:eastAsia="en-CA"/>
               </w:rPr>
             </w:pPr>
-            <w:proofErr w:type="gramStart"/>
-            <w:r>
-              <w:rPr>
-                <w:rFonts w:ascii="Times New Roman" w:eastAsia="Times New Roman" w:hAnsi="Times New Roman" w:cs="Times New Roman"/>
-                <w:lang w:eastAsia="en-CA"/>
-              </w:rPr>
-              <w:t>Input :</w:t>
-            </w:r>
-            <w:proofErr w:type="gramEnd"/>
-            <w:r>
-              <w:rPr>
-                <w:rFonts w:ascii="Times New Roman" w:eastAsia="Times New Roman" w:hAnsi="Times New Roman" w:cs="Times New Roman"/>
-                <w:lang w:eastAsia="en-CA"/>
-              </w:rPr>
-              <w:t xml:space="preserve"> </w:t>
+            <w:r>
+              <w:rPr>
+                <w:rFonts w:ascii="Times New Roman" w:eastAsia="Times New Roman" w:hAnsi="Times New Roman" w:cs="Times New Roman"/>
+                <w:lang w:eastAsia="en-CA"/>
+              </w:rPr>
+              <w:t xml:space="preserve">Input : </w:t>
             </w:r>
             <w:r>
               <w:rPr>
@@ -15399,21 +14903,12 @@
                 <w:lang w:eastAsia="en-CA"/>
               </w:rPr>
             </w:pPr>
-            <w:proofErr w:type="gramStart"/>
-            <w:r>
-              <w:rPr>
-                <w:rFonts w:ascii="Times New Roman" w:eastAsia="Times New Roman" w:hAnsi="Times New Roman" w:cs="Times New Roman"/>
-                <w:lang w:eastAsia="en-CA"/>
-              </w:rPr>
-              <w:t>Input :</w:t>
-            </w:r>
-            <w:proofErr w:type="gramEnd"/>
-            <w:r>
-              <w:rPr>
-                <w:rFonts w:ascii="Times New Roman" w:eastAsia="Times New Roman" w:hAnsi="Times New Roman" w:cs="Times New Roman"/>
-                <w:lang w:eastAsia="en-CA"/>
-              </w:rPr>
-              <w:t xml:space="preserve"> 2 </w:t>
+            <w:r>
+              <w:rPr>
+                <w:rFonts w:ascii="Times New Roman" w:eastAsia="Times New Roman" w:hAnsi="Times New Roman" w:cs="Times New Roman"/>
+                <w:lang w:eastAsia="en-CA"/>
+              </w:rPr>
+              <w:t>Input : 2 </w:t>
             </w:r>
           </w:p>
         </w:tc>
@@ -15625,7 +15120,6 @@
           <w:rFonts w:ascii="Helvetica" w:eastAsia="Times New Roman" w:hAnsi="Helvetica" w:cs="Helvetica"/>
           <w:lang w:eastAsia="en-CA"/>
         </w:rPr>
-        <w:lastRenderedPageBreak/>
         <w:t xml:space="preserve">As an administrator, I want to be able to </w:t>
       </w:r>
       <w:r>
@@ -15700,37 +15194,7 @@
           <w:rFonts w:ascii="Times New Roman" w:eastAsia="Times New Roman" w:hAnsi="Times New Roman" w:cs="Times New Roman"/>
           <w:color w:val="000000" w:themeColor="text1"/>
         </w:rPr>
-        <w:t>, Student first name (</w:t>
-      </w:r>
-      <w:proofErr w:type="gramStart"/>
-      <w:r>
-        <w:rPr>
-          <w:rFonts w:ascii="Times New Roman" w:eastAsia="Times New Roman" w:hAnsi="Times New Roman" w:cs="Times New Roman"/>
-          <w:color w:val="000000" w:themeColor="text1"/>
-        </w:rPr>
-        <w:t>characters  0</w:t>
-      </w:r>
-      <w:proofErr w:type="gramEnd"/>
-      <w:r>
-        <w:rPr>
-          <w:rFonts w:ascii="Times New Roman" w:eastAsia="Times New Roman" w:hAnsi="Times New Roman" w:cs="Times New Roman"/>
-          <w:color w:val="000000" w:themeColor="text1"/>
-        </w:rPr>
-        <w:t xml:space="preserve">&lt;name&lt;30), </w:t>
-      </w:r>
-      <w:r>
-        <w:rPr>
-          <w:rFonts w:ascii="Times New Roman" w:eastAsia="Times New Roman" w:hAnsi="Times New Roman" w:cs="Times New Roman"/>
-          <w:color w:val="000000" w:themeColor="text1"/>
-        </w:rPr>
-        <w:t xml:space="preserve"> </w:t>
-      </w:r>
-      <w:r>
-        <w:rPr>
-          <w:rFonts w:ascii="Times New Roman" w:eastAsia="Times New Roman" w:hAnsi="Times New Roman" w:cs="Times New Roman"/>
-          <w:color w:val="000000" w:themeColor="text1"/>
-        </w:rPr>
-        <w:t xml:space="preserve">Student last name (characters  0&lt;name&lt;30), Student </w:t>
+        <w:t xml:space="preserve">, Student first name (characters  0&lt;name&lt;30),  Student last name (characters  0&lt;name&lt;30), Student </w:t>
       </w:r>
       <w:r>
         <w:rPr>
@@ -15855,46 +15319,14 @@
           <w:rFonts w:ascii="Times New Roman" w:eastAsia="Times New Roman" w:hAnsi="Times New Roman" w:cs="Times New Roman"/>
           <w:color w:val="000000" w:themeColor="text1"/>
         </w:rPr>
-        <w:t xml:space="preserve">names &gt; 30 characters, names &lt;1 </w:t>
-      </w:r>
-      <w:proofErr w:type="gramStart"/>
-      <w:r>
-        <w:rPr>
-          <w:rFonts w:ascii="Times New Roman" w:eastAsia="Times New Roman" w:hAnsi="Times New Roman" w:cs="Times New Roman"/>
-          <w:color w:val="000000" w:themeColor="text1"/>
-        </w:rPr>
-        <w:t xml:space="preserve">character, </w:t>
-      </w:r>
-      <w:r>
-        <w:rPr>
-          <w:rFonts w:ascii="Times New Roman" w:eastAsia="Times New Roman" w:hAnsi="Times New Roman" w:cs="Times New Roman"/>
-          <w:color w:val="000000" w:themeColor="text1"/>
-        </w:rPr>
-        <w:t xml:space="preserve"> emails</w:t>
-      </w:r>
-      <w:proofErr w:type="gramEnd"/>
-      <w:r>
-        <w:rPr>
-          <w:rFonts w:ascii="Times New Roman" w:eastAsia="Times New Roman" w:hAnsi="Times New Roman" w:cs="Times New Roman"/>
-          <w:color w:val="000000" w:themeColor="text1"/>
-        </w:rPr>
-        <w:t xml:space="preserve"> outside of </w:t>
-      </w:r>
-      <w:proofErr w:type="spellStart"/>
-      <w:r>
-        <w:rPr>
-          <w:rFonts w:ascii="Times New Roman" w:eastAsia="Times New Roman" w:hAnsi="Times New Roman" w:cs="Times New Roman"/>
-          <w:color w:val="000000" w:themeColor="text1"/>
-        </w:rPr>
-        <w:t>Uwindsor</w:t>
-      </w:r>
-      <w:proofErr w:type="spellEnd"/>
-      <w:r>
-        <w:rPr>
-          <w:rFonts w:ascii="Times New Roman" w:eastAsia="Times New Roman" w:hAnsi="Times New Roman" w:cs="Times New Roman"/>
-          <w:color w:val="000000" w:themeColor="text1"/>
-        </w:rPr>
-        <w:t xml:space="preserve"> (@uwindsor.ca)</w:t>
+        <w:t xml:space="preserve">names &gt; 30 characters, names &lt;1 character, </w:t>
+      </w:r>
+      <w:r>
+        <w:rPr>
+          <w:rFonts w:ascii="Times New Roman" w:eastAsia="Times New Roman" w:hAnsi="Times New Roman" w:cs="Times New Roman"/>
+          <w:color w:val="000000" w:themeColor="text1"/>
+        </w:rPr>
+        <w:t xml:space="preserve"> emails outside of Uwindsor (@uwindsor.ca)</w:t>
       </w:r>
     </w:p>
     <w:p>
@@ -16086,21 +15518,12 @@
                 <w:lang w:eastAsia="en-CA"/>
               </w:rPr>
             </w:pPr>
-            <w:proofErr w:type="spellStart"/>
-            <w:r>
-              <w:rPr>
-                <w:rFonts w:ascii="Times New Roman" w:eastAsia="Times New Roman" w:hAnsi="Times New Roman" w:cs="Times New Roman"/>
-                <w:lang w:eastAsia="en-CA"/>
-              </w:rPr>
-              <w:t>InValid</w:t>
-            </w:r>
-            <w:proofErr w:type="spellEnd"/>
-            <w:r>
-              <w:rPr>
-                <w:rFonts w:ascii="Times New Roman" w:eastAsia="Times New Roman" w:hAnsi="Times New Roman" w:cs="Times New Roman"/>
-                <w:lang w:eastAsia="en-CA"/>
-              </w:rPr>
-              <w:t> </w:t>
+            <w:r>
+              <w:rPr>
+                <w:rFonts w:ascii="Times New Roman" w:eastAsia="Times New Roman" w:hAnsi="Times New Roman" w:cs="Times New Roman"/>
+                <w:lang w:eastAsia="en-CA"/>
+              </w:rPr>
+              <w:t>InValid </w:t>
             </w:r>
           </w:p>
         </w:tc>
@@ -16159,21 +15582,12 @@
                 <w:lang w:eastAsia="en-CA"/>
               </w:rPr>
             </w:pPr>
-            <w:proofErr w:type="spellStart"/>
-            <w:r>
-              <w:rPr>
-                <w:rFonts w:ascii="Times New Roman" w:eastAsia="Times New Roman" w:hAnsi="Times New Roman" w:cs="Times New Roman"/>
-                <w:lang w:eastAsia="en-CA"/>
-              </w:rPr>
-              <w:t>InValid</w:t>
-            </w:r>
-            <w:proofErr w:type="spellEnd"/>
-            <w:r>
-              <w:rPr>
-                <w:rFonts w:ascii="Times New Roman" w:eastAsia="Times New Roman" w:hAnsi="Times New Roman" w:cs="Times New Roman"/>
-                <w:lang w:eastAsia="en-CA"/>
-              </w:rPr>
-              <w:t> </w:t>
+            <w:r>
+              <w:rPr>
+                <w:rFonts w:ascii="Times New Roman" w:eastAsia="Times New Roman" w:hAnsi="Times New Roman" w:cs="Times New Roman"/>
+                <w:lang w:eastAsia="en-CA"/>
+              </w:rPr>
+              <w:t>InValid </w:t>
             </w:r>
           </w:p>
         </w:tc>
@@ -16382,17 +15796,8 @@
           <w:rFonts w:ascii="Times New Roman" w:eastAsia="Times New Roman" w:hAnsi="Times New Roman" w:cs="Times New Roman"/>
           <w:lang w:eastAsia="en-CA"/>
         </w:rPr>
-        <w:t xml:space="preserve">Student number, student first name, student last name, </w:t>
-      </w:r>
-      <w:proofErr w:type="spellStart"/>
-      <w:r>
-        <w:rPr>
-          <w:rFonts w:ascii="Times New Roman" w:eastAsia="Times New Roman" w:hAnsi="Times New Roman" w:cs="Times New Roman"/>
-          <w:lang w:eastAsia="en-CA"/>
-        </w:rPr>
-        <w:t>emaill</w:t>
-      </w:r>
-      <w:proofErr w:type="spellEnd"/>
+        <w:t>Student number, student first name, student last name, emaill</w:t>
+      </w:r>
     </w:p>
     <w:p>
       <w:pPr>
@@ -16963,14 +16368,7 @@
                 <w:rFonts w:ascii="Times New Roman" w:eastAsia="Times New Roman" w:hAnsi="Times New Roman" w:cs="Times New Roman"/>
                 <w:color w:val="000000" w:themeColor="text1"/>
               </w:rPr>
-              <w:t xml:space="preserve"> </w:t>
-            </w:r>
-            <w:r>
-              <w:rPr>
-                <w:rFonts w:ascii="Times New Roman" w:eastAsia="Times New Roman" w:hAnsi="Times New Roman" w:cs="Times New Roman"/>
-                <w:color w:val="000000" w:themeColor="text1"/>
-              </w:rPr>
-              <w:t>1</w:t>
+              <w:t xml:space="preserve"> 1</w:t>
             </w:r>
             <w:r>
               <w:rPr>
@@ -17054,14 +16452,7 @@
                 <w:rFonts w:ascii="Times New Roman" w:eastAsia="Times New Roman" w:hAnsi="Times New Roman" w:cs="Times New Roman"/>
                 <w:lang w:eastAsia="en-CA"/>
               </w:rPr>
-              <w:t xml:space="preserve">Input 2: </w:t>
-            </w:r>
-            <w:r>
-              <w:rPr>
-                <w:rFonts w:ascii="Times New Roman" w:eastAsia="Times New Roman" w:hAnsi="Times New Roman" w:cs="Times New Roman"/>
-                <w:lang w:eastAsia="en-CA"/>
-              </w:rPr>
-              <w:t>Joe</w:t>
+              <w:t>Input 2: Joe</w:t>
             </w:r>
           </w:p>
         </w:tc>
@@ -17090,24 +16481,8 @@
                 <w:rFonts w:ascii="Times New Roman" w:eastAsia="Times New Roman" w:hAnsi="Times New Roman" w:cs="Times New Roman"/>
                 <w:lang w:eastAsia="en-CA"/>
               </w:rPr>
-              <w:t xml:space="preserve">Input 2: </w:t>
-            </w:r>
-            <w:proofErr w:type="spellStart"/>
-            <w:r>
-              <w:rPr>
-                <w:rFonts w:ascii="Times New Roman" w:eastAsia="Times New Roman" w:hAnsi="Times New Roman" w:cs="Times New Roman"/>
-                <w:lang w:eastAsia="en-CA"/>
-              </w:rPr>
-              <w:t>Joe</w:t>
-            </w:r>
-            <w:r>
-              <w:rPr>
-                <w:rFonts w:ascii="Times New Roman" w:eastAsia="Times New Roman" w:hAnsi="Times New Roman" w:cs="Times New Roman"/>
-                <w:lang w:eastAsia="en-CA"/>
-              </w:rPr>
-              <w:t>@m</w:t>
-            </w:r>
-            <w:proofErr w:type="spellEnd"/>
+              <w:t>Input 2: Joe@m</w:t>
+            </w:r>
           </w:p>
         </w:tc>
         <w:tc>
@@ -17285,21 +16660,7 @@
                 <w:rFonts w:ascii="Times New Roman" w:eastAsia="Times New Roman" w:hAnsi="Times New Roman" w:cs="Times New Roman"/>
                 <w:lang w:eastAsia="en-CA"/>
               </w:rPr>
-              <w:t>Input 3: Tuck</w:t>
-            </w:r>
-            <w:r>
-              <w:rPr>
-                <w:rFonts w:ascii="Times New Roman" w:eastAsia="Times New Roman" w:hAnsi="Times New Roman" w:cs="Times New Roman"/>
-                <w:lang w:eastAsia="en-CA"/>
-              </w:rPr>
-              <w:t>9</w:t>
-            </w:r>
-            <w:r>
-              <w:rPr>
-                <w:rFonts w:ascii="Times New Roman" w:eastAsia="Times New Roman" w:hAnsi="Times New Roman" w:cs="Times New Roman"/>
-                <w:lang w:eastAsia="en-CA"/>
-              </w:rPr>
-              <w:t>er</w:t>
+              <w:t>Input 3: Tuck9er</w:t>
             </w:r>
           </w:p>
         </w:tc>
@@ -17768,7 +17129,6 @@
           <w:rFonts w:ascii="Helvetica" w:eastAsia="Times New Roman" w:hAnsi="Helvetica" w:cs="Helvetica"/>
           <w:lang w:eastAsia="en-CA"/>
         </w:rPr>
-        <w:lastRenderedPageBreak/>
         <w:t xml:space="preserve">As an administrator, I want to be able to </w:t>
       </w:r>
       <w:r>
@@ -17776,21 +17136,7 @@
           <w:rFonts w:ascii="Helvetica" w:eastAsia="Times New Roman" w:hAnsi="Helvetica" w:cs="Helvetica"/>
           <w:lang w:eastAsia="en-CA"/>
         </w:rPr>
-        <w:t xml:space="preserve">add </w:t>
-      </w:r>
-      <w:r>
-        <w:rPr>
-          <w:rFonts w:ascii="Helvetica" w:eastAsia="Times New Roman" w:hAnsi="Helvetica" w:cs="Helvetica"/>
-          <w:lang w:eastAsia="en-CA"/>
-        </w:rPr>
-        <w:t xml:space="preserve">employees </w:t>
-      </w:r>
-      <w:r>
-        <w:rPr>
-          <w:rFonts w:ascii="Helvetica" w:eastAsia="Times New Roman" w:hAnsi="Helvetica" w:cs="Helvetica"/>
-          <w:lang w:eastAsia="en-CA"/>
-        </w:rPr>
-        <w:t>to the system.</w:t>
+        <w:t>add employees to the system.</w:t>
       </w:r>
     </w:p>
     <w:p>
@@ -17857,23 +17203,7 @@
           <w:rFonts w:ascii="Times New Roman" w:eastAsia="Times New Roman" w:hAnsi="Times New Roman" w:cs="Times New Roman"/>
           <w:color w:val="000000" w:themeColor="text1"/>
         </w:rPr>
-        <w:t>first name (</w:t>
-      </w:r>
-      <w:proofErr w:type="gramStart"/>
-      <w:r>
-        <w:rPr>
-          <w:rFonts w:ascii="Times New Roman" w:eastAsia="Times New Roman" w:hAnsi="Times New Roman" w:cs="Times New Roman"/>
-          <w:color w:val="000000" w:themeColor="text1"/>
-        </w:rPr>
-        <w:t>characters  0</w:t>
-      </w:r>
-      <w:proofErr w:type="gramEnd"/>
-      <w:r>
-        <w:rPr>
-          <w:rFonts w:ascii="Times New Roman" w:eastAsia="Times New Roman" w:hAnsi="Times New Roman" w:cs="Times New Roman"/>
-          <w:color w:val="000000" w:themeColor="text1"/>
-        </w:rPr>
-        <w:t xml:space="preserve">&lt;name&lt;30),  </w:t>
+        <w:t xml:space="preserve">first name (characters  0&lt;name&lt;30),  </w:t>
       </w:r>
       <w:r>
         <w:rPr>
@@ -17887,14 +17217,7 @@
           <w:rFonts w:ascii="Times New Roman" w:eastAsia="Times New Roman" w:hAnsi="Times New Roman" w:cs="Times New Roman"/>
           <w:color w:val="000000" w:themeColor="text1"/>
         </w:rPr>
-        <w:t>last name (characters  0&lt;name&lt;30),</w:t>
-      </w:r>
-      <w:r>
-        <w:rPr>
-          <w:rFonts w:ascii="Times New Roman" w:eastAsia="Times New Roman" w:hAnsi="Times New Roman" w:cs="Times New Roman"/>
-          <w:color w:val="000000" w:themeColor="text1"/>
-        </w:rPr>
-        <w:t xml:space="preserve"> </w:t>
+        <w:t xml:space="preserve">last name (characters  0&lt;name&lt;30), </w:t>
       </w:r>
     </w:p>
     <w:p>
@@ -17932,14 +17255,7 @@
           <w:rFonts w:ascii="Times New Roman" w:eastAsia="Times New Roman" w:hAnsi="Times New Roman" w:cs="Times New Roman"/>
           <w:lang w:eastAsia="en-CA"/>
         </w:rPr>
-        <w:t>Employee</w:t>
-      </w:r>
-      <w:r>
-        <w:rPr>
-          <w:rFonts w:ascii="Times New Roman" w:eastAsia="Times New Roman" w:hAnsi="Times New Roman" w:cs="Times New Roman"/>
-          <w:lang w:eastAsia="en-CA"/>
-        </w:rPr>
-        <w:t xml:space="preserve"> created”</w:t>
+        <w:t>Employee created”</w:t>
       </w:r>
       <w:r>
         <w:rPr>
@@ -18183,21 +17499,12 @@
                 <w:lang w:eastAsia="en-CA"/>
               </w:rPr>
             </w:pPr>
-            <w:proofErr w:type="spellStart"/>
-            <w:r>
-              <w:rPr>
-                <w:rFonts w:ascii="Times New Roman" w:eastAsia="Times New Roman" w:hAnsi="Times New Roman" w:cs="Times New Roman"/>
-                <w:lang w:eastAsia="en-CA"/>
-              </w:rPr>
-              <w:t>InValid</w:t>
-            </w:r>
-            <w:proofErr w:type="spellEnd"/>
-            <w:r>
-              <w:rPr>
-                <w:rFonts w:ascii="Times New Roman" w:eastAsia="Times New Roman" w:hAnsi="Times New Roman" w:cs="Times New Roman"/>
-                <w:lang w:eastAsia="en-CA"/>
-              </w:rPr>
-              <w:t> </w:t>
+            <w:r>
+              <w:rPr>
+                <w:rFonts w:ascii="Times New Roman" w:eastAsia="Times New Roman" w:hAnsi="Times New Roman" w:cs="Times New Roman"/>
+                <w:lang w:eastAsia="en-CA"/>
+              </w:rPr>
+              <w:t>InValid </w:t>
             </w:r>
           </w:p>
         </w:tc>
@@ -18256,21 +17563,12 @@
                 <w:lang w:eastAsia="en-CA"/>
               </w:rPr>
             </w:pPr>
-            <w:proofErr w:type="spellStart"/>
-            <w:r>
-              <w:rPr>
-                <w:rFonts w:ascii="Times New Roman" w:eastAsia="Times New Roman" w:hAnsi="Times New Roman" w:cs="Times New Roman"/>
-                <w:lang w:eastAsia="en-CA"/>
-              </w:rPr>
-              <w:t>InValid</w:t>
-            </w:r>
-            <w:proofErr w:type="spellEnd"/>
-            <w:r>
-              <w:rPr>
-                <w:rFonts w:ascii="Times New Roman" w:eastAsia="Times New Roman" w:hAnsi="Times New Roman" w:cs="Times New Roman"/>
-                <w:lang w:eastAsia="en-CA"/>
-              </w:rPr>
-              <w:t> </w:t>
+            <w:r>
+              <w:rPr>
+                <w:rFonts w:ascii="Times New Roman" w:eastAsia="Times New Roman" w:hAnsi="Times New Roman" w:cs="Times New Roman"/>
+                <w:lang w:eastAsia="en-CA"/>
+              </w:rPr>
+              <w:t>InValid </w:t>
             </w:r>
           </w:p>
         </w:tc>
@@ -18992,17 +18290,8 @@
                 <w:rFonts w:ascii="Times New Roman" w:eastAsia="Times New Roman" w:hAnsi="Times New Roman" w:cs="Times New Roman"/>
                 <w:lang w:eastAsia="en-CA"/>
               </w:rPr>
-              <w:t xml:space="preserve">Input 2: </w:t>
-            </w:r>
-            <w:proofErr w:type="spellStart"/>
-            <w:r>
-              <w:rPr>
-                <w:rFonts w:ascii="Times New Roman" w:eastAsia="Times New Roman" w:hAnsi="Times New Roman" w:cs="Times New Roman"/>
-                <w:lang w:eastAsia="en-CA"/>
-              </w:rPr>
-              <w:t>Mellisa</w:t>
-            </w:r>
-            <w:proofErr w:type="spellEnd"/>
+              <w:t>Input 2: Mellisa</w:t>
+            </w:r>
           </w:p>
         </w:tc>
         <w:tc>
@@ -19030,14 +18319,7 @@
                 <w:rFonts w:ascii="Times New Roman" w:eastAsia="Times New Roman" w:hAnsi="Times New Roman" w:cs="Times New Roman"/>
                 <w:lang w:eastAsia="en-CA"/>
               </w:rPr>
-              <w:t>Input 2: J</w:t>
-            </w:r>
-            <w:r>
-              <w:rPr>
-                <w:rFonts w:ascii="Times New Roman" w:eastAsia="Times New Roman" w:hAnsi="Times New Roman" w:cs="Times New Roman"/>
-                <w:lang w:eastAsia="en-CA"/>
-              </w:rPr>
-              <w:t>en</w:t>
+              <w:t>Input 2: Jen</w:t>
             </w:r>
           </w:p>
         </w:tc>
@@ -19066,24 +18348,8 @@
                 <w:rFonts w:ascii="Times New Roman" w:eastAsia="Times New Roman" w:hAnsi="Times New Roman" w:cs="Times New Roman"/>
                 <w:lang w:eastAsia="en-CA"/>
               </w:rPr>
-              <w:t xml:space="preserve">Input 2: </w:t>
-            </w:r>
-            <w:proofErr w:type="spellStart"/>
-            <w:r>
-              <w:rPr>
-                <w:rFonts w:ascii="Times New Roman" w:eastAsia="Times New Roman" w:hAnsi="Times New Roman" w:cs="Times New Roman"/>
-                <w:lang w:eastAsia="en-CA"/>
-              </w:rPr>
-              <w:t>J</w:t>
-            </w:r>
-            <w:r>
-              <w:rPr>
-                <w:rFonts w:ascii="Times New Roman" w:eastAsia="Times New Roman" w:hAnsi="Times New Roman" w:cs="Times New Roman"/>
-                <w:lang w:eastAsia="en-CA"/>
-              </w:rPr>
-              <w:t>e@n</w:t>
-            </w:r>
-            <w:proofErr w:type="spellEnd"/>
+              <w:t>Input 2: Je@n</w:t>
+            </w:r>
           </w:p>
         </w:tc>
         <w:tc>
@@ -19111,14 +18377,7 @@
                 <w:rFonts w:ascii="Times New Roman" w:eastAsia="Times New Roman" w:hAnsi="Times New Roman" w:cs="Times New Roman"/>
                 <w:lang w:eastAsia="en-CA"/>
               </w:rPr>
-              <w:t>Input 2: J</w:t>
-            </w:r>
-            <w:r>
-              <w:rPr>
-                <w:rFonts w:ascii="Times New Roman" w:eastAsia="Times New Roman" w:hAnsi="Times New Roman" w:cs="Times New Roman"/>
-                <w:lang w:eastAsia="en-CA"/>
-              </w:rPr>
-              <w:t>en</w:t>
+              <w:t>Input 2: Jen</w:t>
             </w:r>
           </w:p>
         </w:tc>
@@ -19152,14 +18411,7 @@
                 <w:rFonts w:ascii="Times New Roman" w:eastAsia="Times New Roman" w:hAnsi="Times New Roman" w:cs="Times New Roman"/>
                 <w:lang w:eastAsia="en-CA"/>
               </w:rPr>
-              <w:t xml:space="preserve">Input 3: </w:t>
-            </w:r>
-            <w:r>
-              <w:rPr>
-                <w:rFonts w:ascii="Times New Roman" w:eastAsia="Times New Roman" w:hAnsi="Times New Roman" w:cs="Times New Roman"/>
-                <w:lang w:eastAsia="en-CA"/>
-              </w:rPr>
-              <w:t>Palmer</w:t>
+              <w:t>Input 3: Palmer</w:t>
             </w:r>
           </w:p>
         </w:tc>
@@ -19188,14 +18440,7 @@
                 <w:rFonts w:ascii="Times New Roman" w:eastAsia="Times New Roman" w:hAnsi="Times New Roman" w:cs="Times New Roman"/>
                 <w:lang w:eastAsia="en-CA"/>
               </w:rPr>
-              <w:t>Input 3: T</w:t>
-            </w:r>
-            <w:r>
-              <w:rPr>
-                <w:rFonts w:ascii="Times New Roman" w:eastAsia="Times New Roman" w:hAnsi="Times New Roman" w:cs="Times New Roman"/>
-                <w:lang w:eastAsia="en-CA"/>
-              </w:rPr>
-              <w:t>iger</w:t>
+              <w:t>Input 3: Tiger</w:t>
             </w:r>
           </w:p>
         </w:tc>
@@ -19224,14 +18469,7 @@
                 <w:rFonts w:ascii="Times New Roman" w:eastAsia="Times New Roman" w:hAnsi="Times New Roman" w:cs="Times New Roman"/>
                 <w:lang w:eastAsia="en-CA"/>
               </w:rPr>
-              <w:t xml:space="preserve">Input 3: </w:t>
-            </w:r>
-            <w:r>
-              <w:rPr>
-                <w:rFonts w:ascii="Times New Roman" w:eastAsia="Times New Roman" w:hAnsi="Times New Roman" w:cs="Times New Roman"/>
-                <w:lang w:eastAsia="en-CA"/>
-              </w:rPr>
-              <w:t>Tiger</w:t>
+              <w:t>Input 3: Tiger</w:t>
             </w:r>
           </w:p>
         </w:tc>
@@ -19260,21 +18498,7 @@
                 <w:rFonts w:ascii="Times New Roman" w:eastAsia="Times New Roman" w:hAnsi="Times New Roman" w:cs="Times New Roman"/>
                 <w:lang w:eastAsia="en-CA"/>
               </w:rPr>
-              <w:t>Input 3: T</w:t>
-            </w:r>
-            <w:r>
-              <w:rPr>
-                <w:rFonts w:ascii="Times New Roman" w:eastAsia="Times New Roman" w:hAnsi="Times New Roman" w:cs="Times New Roman"/>
-                <w:lang w:eastAsia="en-CA"/>
-              </w:rPr>
-              <w:t>ige9</w:t>
-            </w:r>
-            <w:r>
-              <w:rPr>
-                <w:rFonts w:ascii="Times New Roman" w:eastAsia="Times New Roman" w:hAnsi="Times New Roman" w:cs="Times New Roman"/>
-                <w:lang w:eastAsia="en-CA"/>
-              </w:rPr>
-              <w:t>r</w:t>
+              <w:t>Input 3: Tige9r</w:t>
             </w:r>
           </w:p>
         </w:tc>
@@ -19425,6 +18649,542 @@
                 <w:lang w:eastAsia="en-CA"/>
               </w:rPr>
               <w:t>Output: INVALID </w:t>
+            </w:r>
+          </w:p>
+        </w:tc>
+      </w:tr>
+    </w:tbl>
+    <w:p>
+      <w:pPr>
+        <w:pStyle w:val="ListParagraph"/>
+        <w:ind w:left="1080"/>
+      </w:pPr>
+    </w:p>
+    <w:p>
+      <w:pPr>
+        <w:pStyle w:val="Default"/>
+        <w:numPr>
+          <w:ilvl w:val="0"/>
+          <w:numId w:val="27"/>
+        </w:numPr>
+        <w:rPr>
+          <w:rFonts w:ascii="Calibri" w:eastAsia="Calibri" w:hAnsi="Calibri" w:cs="Calibri"/>
+          <w:color w:val="000000" w:themeColor="text1"/>
+        </w:rPr>
+      </w:pPr>
+      <w:r>
+        <w:rPr>
+          <w:rFonts w:ascii="Times New Roman" w:eastAsia="Times New Roman" w:hAnsi="Times New Roman" w:cs="Times New Roman"/>
+          <w:color w:val="000000" w:themeColor="text1"/>
+          <w:sz w:val="22"/>
+          <w:szCs w:val="22"/>
+        </w:rPr>
+        <w:t xml:space="preserve">Leddy </w:t>
+      </w:r>
+      <w:r>
+        <w:rPr>
+          <w:rFonts w:ascii="Times New Roman" w:eastAsia="Times New Roman" w:hAnsi="Times New Roman" w:cs="Times New Roman"/>
+          <w:color w:val="000000" w:themeColor="text1"/>
+          <w:sz w:val="22"/>
+          <w:szCs w:val="22"/>
+        </w:rPr>
+        <w:t>Story #</w:t>
+      </w:r>
+      <w:r>
+        <w:rPr>
+          <w:rFonts w:ascii="Times New Roman" w:eastAsia="Times New Roman" w:hAnsi="Times New Roman" w:cs="Times New Roman"/>
+          <w:color w:val="000000" w:themeColor="text1"/>
+          <w:sz w:val="22"/>
+          <w:szCs w:val="22"/>
+        </w:rPr>
+        <w:t>2</w:t>
+      </w:r>
+      <w:r>
+        <w:rPr>
+          <w:rFonts w:ascii="Times New Roman" w:eastAsia="Times New Roman" w:hAnsi="Times New Roman" w:cs="Times New Roman"/>
+          <w:color w:val="000000" w:themeColor="text1"/>
+          <w:sz w:val="22"/>
+          <w:szCs w:val="22"/>
+        </w:rPr>
+        <w:t xml:space="preserve">: </w:t>
+      </w:r>
+      <w:r>
+        <w:rPr>
+          <w:rFonts w:ascii="Times New Roman" w:eastAsia="Times New Roman" w:hAnsi="Times New Roman" w:cs="Times New Roman"/>
+          <w:color w:val="000000" w:themeColor="text1"/>
+        </w:rPr>
+        <w:t xml:space="preserve"> </w:t>
+      </w:r>
+      <w:r>
+        <w:t xml:space="preserve"> </w:t>
+      </w:r>
+      <w:r>
+        <w:rPr>
+          <w:rFonts w:eastAsia="Arial"/>
+          <w:color w:val="000000" w:themeColor="text1"/>
+          <w:sz w:val="22"/>
+          <w:szCs w:val="22"/>
+        </w:rPr>
+        <w:t>As an admin at the library, I want to keep track of all bookstore requests so they can be sent.</w:t>
+      </w:r>
+    </w:p>
+    <w:p>
+      <w:pPr>
+        <w:pStyle w:val="Default"/>
+        <w:ind w:left="720"/>
+        <w:rPr>
+          <w:rFonts w:ascii="Calibri" w:eastAsia="Calibri" w:hAnsi="Calibri" w:cs="Calibri"/>
+          <w:color w:val="000000" w:themeColor="text1"/>
+        </w:rPr>
+      </w:pPr>
+    </w:p>
+    <w:p>
+      <w:pPr>
+        <w:pStyle w:val="ListParagraph"/>
+        <w:numPr>
+          <w:ilvl w:val="1"/>
+          <w:numId w:val="16"/>
+        </w:numPr>
+        <w:rPr>
+          <w:rFonts w:ascii="Times New Roman" w:eastAsia="Times New Roman" w:hAnsi="Times New Roman" w:cs="Times New Roman"/>
+          <w:color w:val="000000" w:themeColor="text1"/>
+        </w:rPr>
+      </w:pPr>
+      <w:r>
+        <w:rPr>
+          <w:rFonts w:ascii="Times New Roman" w:eastAsia="Times New Roman" w:hAnsi="Times New Roman" w:cs="Times New Roman"/>
+          <w:color w:val="000000" w:themeColor="text1"/>
+        </w:rPr>
+        <w:t>Valid/Invalid Input/output</w:t>
+      </w:r>
+    </w:p>
+    <w:p>
+      <w:pPr>
+        <w:pStyle w:val="ListParagraph"/>
+        <w:numPr>
+          <w:ilvl w:val="2"/>
+          <w:numId w:val="16"/>
+        </w:numPr>
+        <w:rPr>
+          <w:rFonts w:ascii="Times New Roman" w:eastAsia="Times New Roman" w:hAnsi="Times New Roman" w:cs="Times New Roman"/>
+          <w:color w:val="000000" w:themeColor="text1"/>
+        </w:rPr>
+      </w:pPr>
+      <w:r>
+        <w:rPr>
+          <w:rFonts w:ascii="Times New Roman" w:eastAsia="Times New Roman" w:hAnsi="Times New Roman" w:cs="Times New Roman"/>
+          <w:b/>
+          <w:bCs/>
+          <w:color w:val="000000" w:themeColor="text1"/>
+        </w:rPr>
+        <w:t>Valid Input:</w:t>
+      </w:r>
+      <w:r>
+        <w:rPr>
+          <w:rFonts w:ascii="Times New Roman" w:eastAsia="Times New Roman" w:hAnsi="Times New Roman" w:cs="Times New Roman"/>
+          <w:color w:val="000000" w:themeColor="text1"/>
+        </w:rPr>
+        <w:t xml:space="preserve"> none</w:t>
+      </w:r>
+    </w:p>
+    <w:p>
+      <w:pPr>
+        <w:pStyle w:val="ListParagraph"/>
+        <w:numPr>
+          <w:ilvl w:val="2"/>
+          <w:numId w:val="16"/>
+        </w:numPr>
+        <w:rPr>
+          <w:rFonts w:ascii="Times New Roman" w:eastAsia="Times New Roman" w:hAnsi="Times New Roman" w:cs="Times New Roman"/>
+          <w:color w:val="000000" w:themeColor="text1"/>
+        </w:rPr>
+      </w:pPr>
+      <w:r>
+        <w:rPr>
+          <w:rFonts w:ascii="Times New Roman" w:eastAsia="Times New Roman" w:hAnsi="Times New Roman" w:cs="Times New Roman"/>
+          <w:b/>
+          <w:bCs/>
+          <w:color w:val="000000" w:themeColor="text1"/>
+        </w:rPr>
+        <w:t>Valid Output:</w:t>
+      </w:r>
+      <w:r>
+        <w:rPr>
+          <w:rFonts w:ascii="Times New Roman" w:eastAsia="Times New Roman" w:hAnsi="Times New Roman" w:cs="Times New Roman"/>
+          <w:color w:val="000000" w:themeColor="text1"/>
+        </w:rPr>
+        <w:t xml:space="preserve"> </w:t>
+      </w:r>
+      <w:r>
+        <w:rPr>
+          <w:rFonts w:ascii="Times New Roman" w:eastAsia="Times New Roman" w:hAnsi="Times New Roman" w:cs="Times New Roman"/>
+          <w:color w:val="000000" w:themeColor="text1"/>
+        </w:rPr>
+        <w:t>request details or “No request at this time”</w:t>
+      </w:r>
+    </w:p>
+    <w:p>
+      <w:pPr>
+        <w:pStyle w:val="ListParagraph"/>
+        <w:numPr>
+          <w:ilvl w:val="2"/>
+          <w:numId w:val="16"/>
+        </w:numPr>
+        <w:rPr>
+          <w:rFonts w:ascii="Times New Roman" w:eastAsia="Times New Roman" w:hAnsi="Times New Roman" w:cs="Times New Roman"/>
+          <w:color w:val="000000" w:themeColor="text1"/>
+        </w:rPr>
+      </w:pPr>
+      <w:r>
+        <w:rPr>
+          <w:rFonts w:ascii="Times New Roman" w:eastAsia="Times New Roman" w:hAnsi="Times New Roman" w:cs="Times New Roman"/>
+          <w:b/>
+          <w:bCs/>
+          <w:color w:val="000000" w:themeColor="text1"/>
+        </w:rPr>
+        <w:t>Invalid Input</w:t>
+      </w:r>
+      <w:r>
+        <w:rPr>
+          <w:rFonts w:ascii="Times New Roman" w:eastAsia="Times New Roman" w:hAnsi="Times New Roman" w:cs="Times New Roman"/>
+          <w:color w:val="000000" w:themeColor="text1"/>
+        </w:rPr>
+        <w:t xml:space="preserve">: </w:t>
+      </w:r>
+      <w:r>
+        <w:rPr>
+          <w:rFonts w:ascii="Times New Roman" w:eastAsia="Times New Roman" w:hAnsi="Times New Roman" w:cs="Times New Roman"/>
+          <w:color w:val="000000" w:themeColor="text1"/>
+        </w:rPr>
+        <w:t>none</w:t>
+      </w:r>
+    </w:p>
+    <w:p>
+      <w:pPr>
+        <w:pStyle w:val="ListParagraph"/>
+        <w:numPr>
+          <w:ilvl w:val="2"/>
+          <w:numId w:val="16"/>
+        </w:numPr>
+        <w:rPr>
+          <w:rFonts w:ascii="Times New Roman" w:eastAsia="Times New Roman" w:hAnsi="Times New Roman" w:cs="Times New Roman"/>
+          <w:color w:val="000000" w:themeColor="text1"/>
+        </w:rPr>
+      </w:pPr>
+      <w:r>
+        <w:rPr>
+          <w:rFonts w:ascii="Times New Roman" w:eastAsia="Times New Roman" w:hAnsi="Times New Roman" w:cs="Times New Roman"/>
+          <w:b/>
+          <w:bCs/>
+          <w:color w:val="000000" w:themeColor="text1"/>
+        </w:rPr>
+        <w:t>Invalid Output:</w:t>
+      </w:r>
+      <w:r>
+        <w:rPr>
+          <w:rFonts w:ascii="Times New Roman" w:eastAsia="Times New Roman" w:hAnsi="Times New Roman" w:cs="Times New Roman"/>
+          <w:color w:val="000000" w:themeColor="text1"/>
+        </w:rPr>
+        <w:t xml:space="preserve"> program doesn’t proceed, Program crashing</w:t>
+      </w:r>
+    </w:p>
+    <w:p>
+      <w:pPr>
+        <w:pStyle w:val="ListParagraph"/>
+        <w:numPr>
+          <w:ilvl w:val="1"/>
+          <w:numId w:val="16"/>
+        </w:numPr>
+        <w:rPr>
+          <w:rFonts w:ascii="Times New Roman" w:eastAsia="Times New Roman" w:hAnsi="Times New Roman" w:cs="Times New Roman"/>
+          <w:color w:val="000000" w:themeColor="text1"/>
+        </w:rPr>
+      </w:pPr>
+      <w:r>
+        <w:rPr>
+          <w:rFonts w:ascii="Times New Roman" w:eastAsia="Times New Roman" w:hAnsi="Times New Roman" w:cs="Times New Roman"/>
+          <w:color w:val="000000" w:themeColor="text1"/>
+        </w:rPr>
+        <w:t>Steps for testing</w:t>
+      </w:r>
+    </w:p>
+    <w:p>
+      <w:pPr>
+        <w:pStyle w:val="ListParagraph"/>
+        <w:numPr>
+          <w:ilvl w:val="2"/>
+          <w:numId w:val="16"/>
+        </w:numPr>
+        <w:rPr>
+          <w:rFonts w:ascii="Times New Roman" w:eastAsia="Times New Roman" w:hAnsi="Times New Roman" w:cs="Times New Roman"/>
+          <w:color w:val="000000" w:themeColor="text1"/>
+        </w:rPr>
+      </w:pPr>
+      <w:r>
+        <w:rPr>
+          <w:rFonts w:ascii="Times New Roman" w:eastAsia="Times New Roman" w:hAnsi="Times New Roman" w:cs="Times New Roman"/>
+          <w:color w:val="000000" w:themeColor="text1"/>
+        </w:rPr>
+        <w:t xml:space="preserve">Precondition: System (order placement software) is open/logged on to the main </w:t>
+      </w:r>
+      <w:r>
+        <w:rPr>
+          <w:rFonts w:ascii="Times New Roman" w:eastAsia="Times New Roman" w:hAnsi="Times New Roman" w:cs="Times New Roman"/>
+          <w:color w:val="000000" w:themeColor="text1"/>
+        </w:rPr>
+        <w:t>employee page</w:t>
+      </w:r>
+    </w:p>
+    <w:p>
+      <w:pPr>
+        <w:pStyle w:val="ListParagraph"/>
+        <w:numPr>
+          <w:ilvl w:val="2"/>
+          <w:numId w:val="16"/>
+        </w:numPr>
+        <w:rPr>
+          <w:rFonts w:ascii="Times New Roman" w:eastAsia="Times New Roman" w:hAnsi="Times New Roman" w:cs="Times New Roman"/>
+          <w:color w:val="000000" w:themeColor="text1"/>
+        </w:rPr>
+      </w:pPr>
+      <w:r>
+        <w:rPr>
+          <w:rFonts w:ascii="Times New Roman" w:eastAsia="Times New Roman" w:hAnsi="Times New Roman" w:cs="Times New Roman"/>
+          <w:color w:val="000000" w:themeColor="text1"/>
+        </w:rPr>
+        <w:t xml:space="preserve">Input: </w:t>
+      </w:r>
+      <w:r>
+        <w:rPr>
+          <w:rFonts w:ascii="Times New Roman" w:eastAsia="Times New Roman" w:hAnsi="Times New Roman" w:cs="Times New Roman"/>
+          <w:color w:val="000000" w:themeColor="text1"/>
+        </w:rPr>
+        <w:t>press “</w:t>
+      </w:r>
+      <w:r>
+        <w:rPr>
+          <w:rFonts w:ascii="Times New Roman" w:eastAsia="Times New Roman" w:hAnsi="Times New Roman" w:cs="Times New Roman"/>
+          <w:color w:val="000000" w:themeColor="text1"/>
+        </w:rPr>
+        <w:t>View library book request</w:t>
+      </w:r>
+      <w:r>
+        <w:rPr>
+          <w:rFonts w:ascii="Times New Roman" w:eastAsia="Times New Roman" w:hAnsi="Times New Roman" w:cs="Times New Roman"/>
+          <w:color w:val="000000" w:themeColor="text1"/>
+        </w:rPr>
+        <w:t>”</w:t>
+      </w:r>
+    </w:p>
+    <w:p>
+      <w:pPr>
+        <w:pStyle w:val="ListParagraph"/>
+        <w:numPr>
+          <w:ilvl w:val="2"/>
+          <w:numId w:val="16"/>
+        </w:numPr>
+        <w:rPr>
+          <w:rFonts w:ascii="Times New Roman" w:eastAsia="Times New Roman" w:hAnsi="Times New Roman" w:cs="Times New Roman"/>
+          <w:color w:val="000000" w:themeColor="text1"/>
+        </w:rPr>
+      </w:pPr>
+      <w:r>
+        <w:rPr>
+          <w:rFonts w:ascii="Times New Roman" w:eastAsia="Times New Roman" w:hAnsi="Times New Roman" w:cs="Times New Roman"/>
+          <w:color w:val="000000" w:themeColor="text1"/>
+        </w:rPr>
+        <w:t xml:space="preserve">Expected Output: </w:t>
+      </w:r>
+      <w:r>
+        <w:rPr>
+          <w:rFonts w:ascii="Times New Roman" w:eastAsia="Times New Roman" w:hAnsi="Times New Roman" w:cs="Times New Roman"/>
+          <w:color w:val="000000" w:themeColor="text1"/>
+        </w:rPr>
+        <w:t>request details or “No request at this time”</w:t>
+      </w:r>
+    </w:p>
+    <w:p>
+      <w:pPr>
+        <w:pStyle w:val="ListParagraph"/>
+        <w:numPr>
+          <w:ilvl w:val="2"/>
+          <w:numId w:val="16"/>
+        </w:numPr>
+        <w:rPr>
+          <w:rFonts w:ascii="Times New Roman" w:eastAsia="Times New Roman" w:hAnsi="Times New Roman" w:cs="Times New Roman"/>
+          <w:color w:val="000000" w:themeColor="text1"/>
+        </w:rPr>
+      </w:pPr>
+      <w:r>
+        <w:rPr>
+          <w:rFonts w:ascii="Times New Roman" w:eastAsia="Times New Roman" w:hAnsi="Times New Roman" w:cs="Times New Roman"/>
+          <w:color w:val="000000" w:themeColor="text1"/>
+        </w:rPr>
+        <w:t xml:space="preserve">Postcondition: System will go back to its original state – main page. </w:t>
+      </w:r>
+    </w:p>
+    <w:p>
+      <w:pPr>
+        <w:ind w:left="720"/>
+        <w:rPr>
+          <w:rFonts w:ascii="Times New Roman" w:eastAsia="Times New Roman" w:hAnsi="Times New Roman" w:cs="Times New Roman"/>
+          <w:color w:val="000000" w:themeColor="text1"/>
+        </w:rPr>
+      </w:pPr>
+      <w:r>
+        <w:rPr>
+          <w:rFonts w:ascii="Times New Roman" w:eastAsia="Times New Roman" w:hAnsi="Times New Roman" w:cs="Times New Roman"/>
+          <w:color w:val="000000" w:themeColor="text1"/>
+        </w:rPr>
+        <w:t>Test Cases:</w:t>
+      </w:r>
+    </w:p>
+    <w:tbl>
+      <w:tblPr>
+        <w:tblStyle w:val="TableGrid"/>
+        <w:tblW w:w="4680" w:type="dxa"/>
+        <w:tblLayout w:type="fixed"/>
+        <w:tblLook w:val="06A0" w:firstRow="1" w:lastRow="0" w:firstColumn="1" w:lastColumn="0" w:noHBand="1" w:noVBand="1"/>
+      </w:tblPr>
+      <w:tblGrid>
+        <w:gridCol w:w="2340"/>
+        <w:gridCol w:w="2340"/>
+      </w:tblGrid>
+      <w:tr>
+        <w:trPr>
+          <w:trHeight w:val="300"/>
+        </w:trPr>
+        <w:tc>
+          <w:tcPr>
+            <w:tcW w:w="2340" w:type="dxa"/>
+            <w:tcBorders>
+              <w:top w:val="single" w:sz="6" w:space="0" w:color="000000" w:themeColor="text1"/>
+              <w:left w:val="single" w:sz="6" w:space="0" w:color="000000" w:themeColor="text1"/>
+              <w:bottom w:val="single" w:sz="6" w:space="0" w:color="000000" w:themeColor="text1"/>
+              <w:right w:val="single" w:sz="6" w:space="0" w:color="000000" w:themeColor="text1"/>
+            </w:tcBorders>
+          </w:tcPr>
+          <w:p>
+            <w:pPr>
+              <w:spacing w:line="259" w:lineRule="auto"/>
+              <w:rPr>
+                <w:rFonts w:ascii="Times New Roman" w:eastAsia="Times New Roman" w:hAnsi="Times New Roman" w:cs="Times New Roman"/>
+                <w:color w:val="000000" w:themeColor="text1"/>
+              </w:rPr>
+            </w:pPr>
+            <w:r>
+              <w:rPr>
+                <w:rFonts w:ascii="Times New Roman" w:eastAsia="Times New Roman" w:hAnsi="Times New Roman" w:cs="Times New Roman"/>
+                <w:color w:val="000000" w:themeColor="text1"/>
+              </w:rPr>
+              <w:t>TC1</w:t>
+            </w:r>
+          </w:p>
+        </w:tc>
+        <w:tc>
+          <w:tcPr>
+            <w:tcW w:w="2340" w:type="dxa"/>
+            <w:tcBorders>
+              <w:top w:val="single" w:sz="6" w:space="0" w:color="000000" w:themeColor="text1"/>
+              <w:left w:val="single" w:sz="6" w:space="0" w:color="000000" w:themeColor="text1"/>
+              <w:bottom w:val="single" w:sz="6" w:space="0" w:color="000000" w:themeColor="text1"/>
+              <w:right w:val="single" w:sz="6" w:space="0" w:color="000000" w:themeColor="text1"/>
+            </w:tcBorders>
+          </w:tcPr>
+          <w:p>
+            <w:pPr>
+              <w:spacing w:line="259" w:lineRule="auto"/>
+              <w:rPr>
+                <w:rFonts w:ascii="Times New Roman" w:eastAsia="Times New Roman" w:hAnsi="Times New Roman" w:cs="Times New Roman"/>
+                <w:color w:val="000000" w:themeColor="text1"/>
+              </w:rPr>
+            </w:pPr>
+            <w:r>
+              <w:rPr>
+                <w:rFonts w:ascii="Times New Roman" w:eastAsia="Times New Roman" w:hAnsi="Times New Roman" w:cs="Times New Roman"/>
+                <w:color w:val="000000" w:themeColor="text1"/>
+              </w:rPr>
+              <w:t>TC2</w:t>
+            </w:r>
+          </w:p>
+        </w:tc>
+      </w:tr>
+      <w:tr>
+        <w:trPr>
+          <w:trHeight w:val="300"/>
+        </w:trPr>
+        <w:tc>
+          <w:tcPr>
+            <w:tcW w:w="2340" w:type="dxa"/>
+            <w:tcBorders>
+              <w:top w:val="single" w:sz="6" w:space="0" w:color="000000" w:themeColor="text1"/>
+              <w:left w:val="single" w:sz="6" w:space="0" w:color="000000" w:themeColor="text1"/>
+              <w:bottom w:val="single" w:sz="6" w:space="0" w:color="000000" w:themeColor="text1"/>
+              <w:right w:val="single" w:sz="6" w:space="0" w:color="000000" w:themeColor="text1"/>
+            </w:tcBorders>
+          </w:tcPr>
+          <w:p>
+            <w:pPr>
+              <w:spacing w:line="259" w:lineRule="auto"/>
+              <w:rPr>
+                <w:rFonts w:ascii="Times New Roman" w:eastAsia="Times New Roman" w:hAnsi="Times New Roman" w:cs="Times New Roman"/>
+                <w:color w:val="000000" w:themeColor="text1"/>
+              </w:rPr>
+            </w:pPr>
+            <w:r>
+              <w:rPr>
+                <w:rFonts w:ascii="Times New Roman" w:eastAsia="Times New Roman" w:hAnsi="Times New Roman" w:cs="Times New Roman"/>
+                <w:color w:val="000000" w:themeColor="text1"/>
+              </w:rPr>
+              <w:t>Output</w:t>
+            </w:r>
+            <w:r>
+              <w:rPr>
+                <w:rFonts w:ascii="Times New Roman" w:eastAsia="Times New Roman" w:hAnsi="Times New Roman" w:cs="Times New Roman"/>
+                <w:color w:val="000000" w:themeColor="text1"/>
+              </w:rPr>
+              <w:t xml:space="preserve">: </w:t>
+            </w:r>
+            <w:r>
+              <w:rPr>
+                <w:rFonts w:ascii="Times New Roman" w:eastAsia="Times New Roman" w:hAnsi="Times New Roman" w:cs="Times New Roman"/>
+                <w:color w:val="000000" w:themeColor="text1"/>
+              </w:rPr>
+              <w:t>request details</w:t>
+            </w:r>
+          </w:p>
+        </w:tc>
+        <w:tc>
+          <w:tcPr>
+            <w:tcW w:w="2340" w:type="dxa"/>
+            <w:tcBorders>
+              <w:top w:val="single" w:sz="6" w:space="0" w:color="000000" w:themeColor="text1"/>
+              <w:left w:val="single" w:sz="6" w:space="0" w:color="000000" w:themeColor="text1"/>
+              <w:bottom w:val="single" w:sz="6" w:space="0" w:color="000000" w:themeColor="text1"/>
+              <w:right w:val="single" w:sz="6" w:space="0" w:color="000000" w:themeColor="text1"/>
+            </w:tcBorders>
+          </w:tcPr>
+          <w:p>
+            <w:pPr>
+              <w:spacing w:line="259" w:lineRule="auto"/>
+              <w:rPr>
+                <w:rFonts w:ascii="Times New Roman" w:eastAsia="Times New Roman" w:hAnsi="Times New Roman" w:cs="Times New Roman"/>
+                <w:color w:val="000000" w:themeColor="text1"/>
+              </w:rPr>
+            </w:pPr>
+            <w:r>
+              <w:rPr>
+                <w:rFonts w:ascii="Times New Roman" w:eastAsia="Times New Roman" w:hAnsi="Times New Roman" w:cs="Times New Roman"/>
+                <w:color w:val="000000" w:themeColor="text1"/>
+              </w:rPr>
+              <w:t xml:space="preserve">Output: </w:t>
+            </w:r>
+            <w:r>
+              <w:rPr>
+                <w:rFonts w:ascii="Times New Roman" w:eastAsia="Times New Roman" w:hAnsi="Times New Roman" w:cs="Times New Roman"/>
+                <w:color w:val="000000" w:themeColor="text1"/>
+              </w:rPr>
+              <w:t>“No request at this time”</w:t>
             </w:r>
           </w:p>
         </w:tc>
@@ -22006,7 +21766,7 @@
         <w:sz w:val="20"/>
       </w:rPr>
     </w:lvl>
-    <w:lvl w:ilvl="1" w:tentative="1">
+    <w:lvl w:ilvl="1">
       <w:start w:val="1"/>
       <w:numFmt w:val="bullet"/>
       <w:lvlText w:val=""/>
@@ -22022,7 +21782,7 @@
         <w:sz w:val="20"/>
       </w:rPr>
     </w:lvl>
-    <w:lvl w:ilvl="2" w:tentative="1">
+    <w:lvl w:ilvl="2">
       <w:start w:val="1"/>
       <w:numFmt w:val="bullet"/>
       <w:lvlText w:val=""/>
@@ -23561,6 +23321,7 @@
   <w:style w:type="character" w:default="1" w:styleId="DefaultParagraphFont">
     <w:name w:val="Default Paragraph Font"/>
     <w:uiPriority w:val="1"/>
+    <w:semiHidden/>
     <w:unhideWhenUsed/>
   </w:style>
   <w:style w:type="table" w:default="1" w:styleId="TableNormal">

</xml_diff>

<commit_message>
TC for adding book to bookinfo table (inventory table)
</commit_message>
<xml_diff>
--- a/COMP4220-Project/ProjDocs/BlackBox Test Cases - COMP 4220 Project.docx
+++ b/COMP4220-Project/ProjDocs/BlackBox Test Cases - COMP 4220 Project.docx
@@ -236,7 +236,23 @@
           <w:rFonts w:ascii="Times New Roman" w:eastAsia="Times New Roman" w:hAnsi="Times New Roman" w:cs="Times New Roman"/>
           <w:color w:val="000000" w:themeColor="text1"/>
         </w:rPr>
-        <w:t>(Eg: “order placed</w:t>
+        <w:t>(</w:t>
+      </w:r>
+      <w:proofErr w:type="spellStart"/>
+      <w:r>
+        <w:rPr>
+          <w:rFonts w:ascii="Times New Roman" w:eastAsia="Times New Roman" w:hAnsi="Times New Roman" w:cs="Times New Roman"/>
+          <w:color w:val="000000" w:themeColor="text1"/>
+        </w:rPr>
+        <w:t>Eg</w:t>
+      </w:r>
+      <w:proofErr w:type="spellEnd"/>
+      <w:r>
+        <w:rPr>
+          <w:rFonts w:ascii="Times New Roman" w:eastAsia="Times New Roman" w:hAnsi="Times New Roman" w:cs="Times New Roman"/>
+          <w:color w:val="000000" w:themeColor="text1"/>
+        </w:rPr>
+        <w:t>: “order placed</w:t>
       </w:r>
       <w:r>
         <w:rPr>
@@ -264,8 +280,17 @@
           <w:rFonts w:ascii="Times New Roman" w:eastAsia="Times New Roman" w:hAnsi="Times New Roman" w:cs="Times New Roman"/>
           <w:color w:val="000000" w:themeColor="text1"/>
         </w:rPr>
-        <w:t xml:space="preserve"> etc</w:t>
-      </w:r>
+        <w:t xml:space="preserve"> </w:t>
+      </w:r>
+      <w:proofErr w:type="spellStart"/>
+      <w:r>
+        <w:rPr>
+          <w:rFonts w:ascii="Times New Roman" w:eastAsia="Times New Roman" w:hAnsi="Times New Roman" w:cs="Times New Roman"/>
+          <w:color w:val="000000" w:themeColor="text1"/>
+        </w:rPr>
+        <w:t>etc</w:t>
+      </w:r>
+      <w:proofErr w:type="spellEnd"/>
       <w:r>
         <w:rPr>
           <w:rFonts w:ascii="Times New Roman" w:eastAsia="Times New Roman" w:hAnsi="Times New Roman" w:cs="Times New Roman"/>
@@ -307,7 +332,16 @@
           <w:rFonts w:ascii="Times New Roman" w:eastAsia="Times New Roman" w:hAnsi="Times New Roman" w:cs="Times New Roman"/>
           <w:color w:val="000000" w:themeColor="text1"/>
         </w:rPr>
-        <w:t>Characters a-z</w:t>
+        <w:t>Characters a-</w:t>
+      </w:r>
+      <w:proofErr w:type="spellStart"/>
+      <w:proofErr w:type="gramStart"/>
+      <w:r>
+        <w:rPr>
+          <w:rFonts w:ascii="Times New Roman" w:eastAsia="Times New Roman" w:hAnsi="Times New Roman" w:cs="Times New Roman"/>
+          <w:color w:val="000000" w:themeColor="text1"/>
+        </w:rPr>
+        <w:t>z</w:t>
       </w:r>
       <w:r>
         <w:rPr>
@@ -321,7 +355,16 @@
           <w:rFonts w:ascii="Times New Roman" w:eastAsia="Times New Roman" w:hAnsi="Times New Roman" w:cs="Times New Roman"/>
           <w:color w:val="000000" w:themeColor="text1"/>
         </w:rPr>
-        <w:t>A-Z, Special characters</w:t>
+        <w:t>A</w:t>
+      </w:r>
+      <w:proofErr w:type="spellEnd"/>
+      <w:proofErr w:type="gramEnd"/>
+      <w:r>
+        <w:rPr>
+          <w:rFonts w:ascii="Times New Roman" w:eastAsia="Times New Roman" w:hAnsi="Times New Roman" w:cs="Times New Roman"/>
+          <w:color w:val="000000" w:themeColor="text1"/>
+        </w:rPr>
+        <w:t>-Z, Special characters</w:t>
       </w:r>
       <w:r>
         <w:rPr>
@@ -649,6 +692,7 @@
                 <w:color w:val="000000" w:themeColor="text1"/>
               </w:rPr>
             </w:pPr>
+            <w:proofErr w:type="spellStart"/>
             <w:r>
               <w:rPr>
                 <w:rFonts w:ascii="Times New Roman" w:eastAsia="Times New Roman" w:hAnsi="Times New Roman" w:cs="Times New Roman"/>
@@ -663,6 +707,7 @@
               </w:rPr>
               <w:t>Valid</w:t>
             </w:r>
+            <w:proofErr w:type="spellEnd"/>
           </w:p>
         </w:tc>
         <w:tc>
@@ -710,6 +755,7 @@
                 <w:color w:val="000000" w:themeColor="text1"/>
               </w:rPr>
             </w:pPr>
+            <w:proofErr w:type="spellStart"/>
             <w:r>
               <w:rPr>
                 <w:rFonts w:ascii="Times New Roman" w:eastAsia="Times New Roman" w:hAnsi="Times New Roman" w:cs="Times New Roman"/>
@@ -724,6 +770,7 @@
               </w:rPr>
               <w:t>Valid</w:t>
             </w:r>
+            <w:proofErr w:type="spellEnd"/>
           </w:p>
         </w:tc>
       </w:tr>
@@ -2149,7 +2196,23 @@
           <w:rFonts w:ascii="Times New Roman" w:eastAsia="Times New Roman" w:hAnsi="Times New Roman" w:cs="Times New Roman"/>
           <w:color w:val="000000" w:themeColor="text1"/>
         </w:rPr>
-        <w:t xml:space="preserve"> Alphanumeric (Eg: “</w:t>
+        <w:t xml:space="preserve"> Alphanumeric (</w:t>
+      </w:r>
+      <w:proofErr w:type="spellStart"/>
+      <w:r>
+        <w:rPr>
+          <w:rFonts w:ascii="Times New Roman" w:eastAsia="Times New Roman" w:hAnsi="Times New Roman" w:cs="Times New Roman"/>
+          <w:color w:val="000000" w:themeColor="text1"/>
+        </w:rPr>
+        <w:t>Eg</w:t>
+      </w:r>
+      <w:proofErr w:type="spellEnd"/>
+      <w:r>
+        <w:rPr>
+          <w:rFonts w:ascii="Times New Roman" w:eastAsia="Times New Roman" w:hAnsi="Times New Roman" w:cs="Times New Roman"/>
+          <w:color w:val="000000" w:themeColor="text1"/>
+        </w:rPr>
+        <w:t>: “</w:t>
       </w:r>
       <w:r>
         <w:rPr>
@@ -2191,7 +2254,23 @@
           <w:rFonts w:ascii="Times New Roman" w:eastAsia="Times New Roman" w:hAnsi="Times New Roman" w:cs="Times New Roman"/>
           <w:color w:val="000000" w:themeColor="text1"/>
         </w:rPr>
-        <w:t>”, “employee/student num not found” etc)</w:t>
+        <w:t xml:space="preserve">”, “employee/student num not found” </w:t>
+      </w:r>
+      <w:proofErr w:type="spellStart"/>
+      <w:r>
+        <w:rPr>
+          <w:rFonts w:ascii="Times New Roman" w:eastAsia="Times New Roman" w:hAnsi="Times New Roman" w:cs="Times New Roman"/>
+          <w:color w:val="000000" w:themeColor="text1"/>
+        </w:rPr>
+        <w:t>etc</w:t>
+      </w:r>
+      <w:proofErr w:type="spellEnd"/>
+      <w:r>
+        <w:rPr>
+          <w:rFonts w:ascii="Times New Roman" w:eastAsia="Times New Roman" w:hAnsi="Times New Roman" w:cs="Times New Roman"/>
+          <w:color w:val="000000" w:themeColor="text1"/>
+        </w:rPr>
+        <w:t>)</w:t>
       </w:r>
       <w:r>
         <w:rPr>
@@ -2283,7 +2362,23 @@
           <w:rFonts w:ascii="Times New Roman" w:eastAsia="Times New Roman" w:hAnsi="Times New Roman" w:cs="Times New Roman"/>
           <w:color w:val="000000" w:themeColor="text1"/>
         </w:rPr>
-        <w:t xml:space="preserve"> emails outside of Uwindsor (@uwindsor.ca)</w:t>
+        <w:t xml:space="preserve"> emails outside of </w:t>
+      </w:r>
+      <w:proofErr w:type="spellStart"/>
+      <w:r>
+        <w:rPr>
+          <w:rFonts w:ascii="Times New Roman" w:eastAsia="Times New Roman" w:hAnsi="Times New Roman" w:cs="Times New Roman"/>
+          <w:color w:val="000000" w:themeColor="text1"/>
+        </w:rPr>
+        <w:t>Uwindsor</w:t>
+      </w:r>
+      <w:proofErr w:type="spellEnd"/>
+      <w:r>
+        <w:rPr>
+          <w:rFonts w:ascii="Times New Roman" w:eastAsia="Times New Roman" w:hAnsi="Times New Roman" w:cs="Times New Roman"/>
+          <w:color w:val="000000" w:themeColor="text1"/>
+        </w:rPr>
+        <w:t xml:space="preserve"> (@uwindsor.ca)</w:t>
       </w:r>
       <w:r>
         <w:rPr>
@@ -2497,6 +2592,7 @@
                 <w:color w:val="000000" w:themeColor="text1"/>
               </w:rPr>
             </w:pPr>
+            <w:proofErr w:type="spellStart"/>
             <w:r>
               <w:rPr>
                 <w:rFonts w:ascii="Times New Roman" w:eastAsia="Times New Roman" w:hAnsi="Times New Roman" w:cs="Times New Roman"/>
@@ -2504,6 +2600,7 @@
               </w:rPr>
               <w:t>InValid</w:t>
             </w:r>
+            <w:proofErr w:type="spellEnd"/>
           </w:p>
         </w:tc>
         <w:tc>
@@ -2551,6 +2648,7 @@
                 <w:color w:val="000000" w:themeColor="text1"/>
               </w:rPr>
             </w:pPr>
+            <w:proofErr w:type="spellStart"/>
             <w:r>
               <w:rPr>
                 <w:rFonts w:ascii="Times New Roman" w:eastAsia="Times New Roman" w:hAnsi="Times New Roman" w:cs="Times New Roman"/>
@@ -2558,6 +2656,7 @@
               </w:rPr>
               <w:t>InValid</w:t>
             </w:r>
+            <w:proofErr w:type="spellEnd"/>
           </w:p>
         </w:tc>
       </w:tr>
@@ -4038,7 +4137,23 @@
           <w:rFonts w:ascii="Times New Roman" w:eastAsia="Times New Roman" w:hAnsi="Times New Roman" w:cs="Times New Roman"/>
           <w:color w:val="000000" w:themeColor="text1"/>
         </w:rPr>
-        <w:t xml:space="preserve"> Alphanumeric (Eg: “book reserved, reservation# 56690</w:t>
+        <w:t xml:space="preserve"> Alphanumeric (</w:t>
+      </w:r>
+      <w:proofErr w:type="spellStart"/>
+      <w:r>
+        <w:rPr>
+          <w:rFonts w:ascii="Times New Roman" w:eastAsia="Times New Roman" w:hAnsi="Times New Roman" w:cs="Times New Roman"/>
+          <w:color w:val="000000" w:themeColor="text1"/>
+        </w:rPr>
+        <w:t>Eg</w:t>
+      </w:r>
+      <w:proofErr w:type="spellEnd"/>
+      <w:r>
+        <w:rPr>
+          <w:rFonts w:ascii="Times New Roman" w:eastAsia="Times New Roman" w:hAnsi="Times New Roman" w:cs="Times New Roman"/>
+          <w:color w:val="000000" w:themeColor="text1"/>
+        </w:rPr>
+        <w:t>: “book reserved, reservation# 56690</w:t>
       </w:r>
       <w:r>
         <w:rPr>
@@ -4052,7 +4167,23 @@
           <w:rFonts w:ascii="Times New Roman" w:eastAsia="Times New Roman" w:hAnsi="Times New Roman" w:cs="Times New Roman"/>
           <w:color w:val="000000" w:themeColor="text1"/>
         </w:rPr>
-        <w:t>”, “unable to reserve item”, “employee/student num not found” etc), email reservation sent to username@uwindsor.ca.</w:t>
+        <w:t xml:space="preserve">”, “unable to reserve item”, “employee/student num not found” </w:t>
+      </w:r>
+      <w:proofErr w:type="spellStart"/>
+      <w:r>
+        <w:rPr>
+          <w:rFonts w:ascii="Times New Roman" w:eastAsia="Times New Roman" w:hAnsi="Times New Roman" w:cs="Times New Roman"/>
+          <w:color w:val="000000" w:themeColor="text1"/>
+        </w:rPr>
+        <w:t>etc</w:t>
+      </w:r>
+      <w:proofErr w:type="spellEnd"/>
+      <w:r>
+        <w:rPr>
+          <w:rFonts w:ascii="Times New Roman" w:eastAsia="Times New Roman" w:hAnsi="Times New Roman" w:cs="Times New Roman"/>
+          <w:color w:val="000000" w:themeColor="text1"/>
+        </w:rPr>
+        <w:t>), email reservation sent to username@uwindsor.ca.</w:t>
       </w:r>
     </w:p>
     <w:p>
@@ -4095,7 +4226,23 @@
           <w:rFonts w:ascii="Times New Roman" w:eastAsia="Times New Roman" w:hAnsi="Times New Roman" w:cs="Times New Roman"/>
           <w:color w:val="000000" w:themeColor="text1"/>
         </w:rPr>
-        <w:t xml:space="preserve"> - 9 &lt; digits &lt; 9), ISBN-10 (Numeric- 10 &lt; digits &lt; 10), Employee Number (Numeric- 5 &lt; digits &lt; 5), emails outside of Uwindsor (@uwindsor.ca) </w:t>
+        <w:t xml:space="preserve"> - 9 &lt; digits &lt; 9), ISBN-10 (Numeric- 10 &lt; digits &lt; 10), Employee Number (Numeric- 5 &lt; digits &lt; 5), emails outside of </w:t>
+      </w:r>
+      <w:proofErr w:type="spellStart"/>
+      <w:r>
+        <w:rPr>
+          <w:rFonts w:ascii="Times New Roman" w:eastAsia="Times New Roman" w:hAnsi="Times New Roman" w:cs="Times New Roman"/>
+          <w:color w:val="000000" w:themeColor="text1"/>
+        </w:rPr>
+        <w:t>Uwindsor</w:t>
+      </w:r>
+      <w:proofErr w:type="spellEnd"/>
+      <w:r>
+        <w:rPr>
+          <w:rFonts w:ascii="Times New Roman" w:eastAsia="Times New Roman" w:hAnsi="Times New Roman" w:cs="Times New Roman"/>
+          <w:color w:val="000000" w:themeColor="text1"/>
+        </w:rPr>
+        <w:t xml:space="preserve"> (@uwindsor.ca) </w:t>
       </w:r>
     </w:p>
     <w:p>
@@ -4288,6 +4435,7 @@
                 <w:color w:val="000000" w:themeColor="text1"/>
               </w:rPr>
             </w:pPr>
+            <w:proofErr w:type="spellStart"/>
             <w:r>
               <w:rPr>
                 <w:rFonts w:ascii="Times New Roman" w:eastAsia="Times New Roman" w:hAnsi="Times New Roman" w:cs="Times New Roman"/>
@@ -4295,6 +4443,7 @@
               </w:rPr>
               <w:t>InValid</w:t>
             </w:r>
+            <w:proofErr w:type="spellEnd"/>
           </w:p>
         </w:tc>
         <w:tc>
@@ -4342,6 +4491,7 @@
                 <w:color w:val="000000" w:themeColor="text1"/>
               </w:rPr>
             </w:pPr>
+            <w:proofErr w:type="spellStart"/>
             <w:r>
               <w:rPr>
                 <w:rFonts w:ascii="Times New Roman" w:eastAsia="Times New Roman" w:hAnsi="Times New Roman" w:cs="Times New Roman"/>
@@ -4349,6 +4499,7 @@
               </w:rPr>
               <w:t>InValid</w:t>
             </w:r>
+            <w:proofErr w:type="spellEnd"/>
           </w:p>
         </w:tc>
       </w:tr>
@@ -5834,7 +5985,23 @@
           <w:rFonts w:ascii="Times New Roman" w:eastAsia="Times New Roman" w:hAnsi="Times New Roman" w:cs="Times New Roman"/>
           <w:color w:val="000000" w:themeColor="text1"/>
         </w:rPr>
-        <w:t xml:space="preserve"> Alphanumeric (Eg: “order placed, </w:t>
+        <w:t xml:space="preserve"> Alphanumeric (</w:t>
+      </w:r>
+      <w:proofErr w:type="spellStart"/>
+      <w:r>
+        <w:rPr>
+          <w:rFonts w:ascii="Times New Roman" w:eastAsia="Times New Roman" w:hAnsi="Times New Roman" w:cs="Times New Roman"/>
+          <w:color w:val="000000" w:themeColor="text1"/>
+        </w:rPr>
+        <w:t>Eg</w:t>
+      </w:r>
+      <w:proofErr w:type="spellEnd"/>
+      <w:r>
+        <w:rPr>
+          <w:rFonts w:ascii="Times New Roman" w:eastAsia="Times New Roman" w:hAnsi="Times New Roman" w:cs="Times New Roman"/>
+          <w:color w:val="000000" w:themeColor="text1"/>
+        </w:rPr>
+        <w:t xml:space="preserve">: “order placed, </w:t>
       </w:r>
       <w:r>
         <w:rPr>
@@ -5848,7 +6015,23 @@
           <w:rFonts w:ascii="Times New Roman" w:eastAsia="Times New Roman" w:hAnsi="Times New Roman" w:cs="Times New Roman"/>
           <w:color w:val="000000" w:themeColor="text1"/>
         </w:rPr>
-        <w:t>”, “unable to place order”, “employee/student num not found” etc)</w:t>
+        <w:t xml:space="preserve">”, “unable to place order”, “employee/student num not found” </w:t>
+      </w:r>
+      <w:proofErr w:type="spellStart"/>
+      <w:r>
+        <w:rPr>
+          <w:rFonts w:ascii="Times New Roman" w:eastAsia="Times New Roman" w:hAnsi="Times New Roman" w:cs="Times New Roman"/>
+          <w:color w:val="000000" w:themeColor="text1"/>
+        </w:rPr>
+        <w:t>etc</w:t>
+      </w:r>
+      <w:proofErr w:type="spellEnd"/>
+      <w:r>
+        <w:rPr>
+          <w:rFonts w:ascii="Times New Roman" w:eastAsia="Times New Roman" w:hAnsi="Times New Roman" w:cs="Times New Roman"/>
+          <w:color w:val="000000" w:themeColor="text1"/>
+        </w:rPr>
+        <w:t>)</w:t>
       </w:r>
     </w:p>
     <w:p>
@@ -5877,7 +6060,25 @@
           <w:rFonts w:ascii="Times New Roman" w:eastAsia="Times New Roman" w:hAnsi="Times New Roman" w:cs="Times New Roman"/>
           <w:color w:val="000000" w:themeColor="text1"/>
         </w:rPr>
-        <w:t xml:space="preserve">: Characters a-z,A-Z, Special characters, Student Number </w:t>
+        <w:t>: Characters a-</w:t>
+      </w:r>
+      <w:proofErr w:type="spellStart"/>
+      <w:proofErr w:type="gramStart"/>
+      <w:r>
+        <w:rPr>
+          <w:rFonts w:ascii="Times New Roman" w:eastAsia="Times New Roman" w:hAnsi="Times New Roman" w:cs="Times New Roman"/>
+          <w:color w:val="000000" w:themeColor="text1"/>
+        </w:rPr>
+        <w:t>z,A</w:t>
+      </w:r>
+      <w:proofErr w:type="spellEnd"/>
+      <w:proofErr w:type="gramEnd"/>
+      <w:r>
+        <w:rPr>
+          <w:rFonts w:ascii="Times New Roman" w:eastAsia="Times New Roman" w:hAnsi="Times New Roman" w:cs="Times New Roman"/>
+          <w:color w:val="000000" w:themeColor="text1"/>
+        </w:rPr>
+        <w:t xml:space="preserve">-Z, Special characters, Student Number </w:t>
       </w:r>
       <w:r>
         <w:rPr>
@@ -6146,6 +6347,7 @@
                 <w:color w:val="000000" w:themeColor="text1"/>
               </w:rPr>
             </w:pPr>
+            <w:proofErr w:type="spellStart"/>
             <w:r>
               <w:rPr>
                 <w:rFonts w:ascii="Times New Roman" w:eastAsia="Times New Roman" w:hAnsi="Times New Roman" w:cs="Times New Roman"/>
@@ -6153,6 +6355,7 @@
               </w:rPr>
               <w:t>InValid</w:t>
             </w:r>
+            <w:proofErr w:type="spellEnd"/>
           </w:p>
         </w:tc>
         <w:tc>
@@ -6200,6 +6403,7 @@
                 <w:color w:val="000000" w:themeColor="text1"/>
               </w:rPr>
             </w:pPr>
+            <w:proofErr w:type="spellStart"/>
             <w:r>
               <w:rPr>
                 <w:rFonts w:ascii="Times New Roman" w:eastAsia="Times New Roman" w:hAnsi="Times New Roman" w:cs="Times New Roman"/>
@@ -6207,6 +6411,7 @@
               </w:rPr>
               <w:t>InValid</w:t>
             </w:r>
+            <w:proofErr w:type="spellEnd"/>
           </w:p>
         </w:tc>
       </w:tr>
@@ -7759,6 +7964,7 @@
           <w:sz w:val="22"/>
           <w:szCs w:val="22"/>
         </w:rPr>
+        <w:lastRenderedPageBreak/>
         <w:t>Story #</w:t>
       </w:r>
       <w:r>
@@ -8405,7 +8611,23 @@
           <w:rFonts w:ascii="Times New Roman" w:eastAsia="Times New Roman" w:hAnsi="Times New Roman" w:cs="Times New Roman"/>
           <w:color w:val="000000" w:themeColor="text1"/>
         </w:rPr>
-        <w:t>, Date, Starting hour, Ending hour</w:t>
+        <w:t xml:space="preserve">, Date, </w:t>
+      </w:r>
+      <w:proofErr w:type="gramStart"/>
+      <w:r>
+        <w:rPr>
+          <w:rFonts w:ascii="Times New Roman" w:eastAsia="Times New Roman" w:hAnsi="Times New Roman" w:cs="Times New Roman"/>
+          <w:color w:val="000000" w:themeColor="text1"/>
+        </w:rPr>
+        <w:t>Starting</w:t>
+      </w:r>
+      <w:proofErr w:type="gramEnd"/>
+      <w:r>
+        <w:rPr>
+          <w:rFonts w:ascii="Times New Roman" w:eastAsia="Times New Roman" w:hAnsi="Times New Roman" w:cs="Times New Roman"/>
+          <w:color w:val="000000" w:themeColor="text1"/>
+        </w:rPr>
+        <w:t xml:space="preserve"> hour, Ending hour</w:t>
       </w:r>
     </w:p>
     <w:p>
@@ -8470,7 +8692,25 @@
           <w:rFonts w:ascii="Times New Roman" w:eastAsia="Times New Roman" w:hAnsi="Times New Roman" w:cs="Times New Roman"/>
           <w:color w:val="000000" w:themeColor="text1"/>
         </w:rPr>
-        <w:t>: Characters a-z,A-Z, Special characters, Employee Number (Numeric- 5 &lt; digits &lt; 5)</w:t>
+        <w:t>: Characters a-</w:t>
+      </w:r>
+      <w:proofErr w:type="spellStart"/>
+      <w:proofErr w:type="gramStart"/>
+      <w:r>
+        <w:rPr>
+          <w:rFonts w:ascii="Times New Roman" w:eastAsia="Times New Roman" w:hAnsi="Times New Roman" w:cs="Times New Roman"/>
+          <w:color w:val="000000" w:themeColor="text1"/>
+        </w:rPr>
+        <w:t>z,A</w:t>
+      </w:r>
+      <w:proofErr w:type="spellEnd"/>
+      <w:proofErr w:type="gramEnd"/>
+      <w:r>
+        <w:rPr>
+          <w:rFonts w:ascii="Times New Roman" w:eastAsia="Times New Roman" w:hAnsi="Times New Roman" w:cs="Times New Roman"/>
+          <w:color w:val="000000" w:themeColor="text1"/>
+        </w:rPr>
+        <w:t>-Z, Special characters, Employee Number (Numeric- 5 &lt; digits &lt; 5)</w:t>
       </w:r>
       <w:r>
         <w:rPr>
@@ -8479,12 +8719,21 @@
         </w:rPr>
         <w:t>, Date(</w:t>
       </w:r>
-      <w:r>
-        <w:rPr>
-          <w:rFonts w:ascii="Times New Roman" w:eastAsia="Times New Roman" w:hAnsi="Times New Roman" w:cs="Times New Roman"/>
-          <w:color w:val="000000" w:themeColor="text1"/>
-        </w:rPr>
-        <w:t>yyyy-MM-dd</w:t>
+      <w:proofErr w:type="spellStart"/>
+      <w:r>
+        <w:rPr>
+          <w:rFonts w:ascii="Times New Roman" w:eastAsia="Times New Roman" w:hAnsi="Times New Roman" w:cs="Times New Roman"/>
+          <w:color w:val="000000" w:themeColor="text1"/>
+        </w:rPr>
+        <w:t>yyyy</w:t>
+      </w:r>
+      <w:proofErr w:type="spellEnd"/>
+      <w:r>
+        <w:rPr>
+          <w:rFonts w:ascii="Times New Roman" w:eastAsia="Times New Roman" w:hAnsi="Times New Roman" w:cs="Times New Roman"/>
+          <w:color w:val="000000" w:themeColor="text1"/>
+        </w:rPr>
+        <w:t>-MM-dd</w:t>
       </w:r>
       <w:r>
         <w:rPr>
@@ -8769,6 +9018,7 @@
                 <w:color w:val="000000" w:themeColor="text1"/>
               </w:rPr>
             </w:pPr>
+            <w:proofErr w:type="spellStart"/>
             <w:r>
               <w:rPr>
                 <w:rFonts w:ascii="Times New Roman" w:eastAsia="Times New Roman" w:hAnsi="Times New Roman" w:cs="Times New Roman"/>
@@ -8776,6 +9026,7 @@
               </w:rPr>
               <w:t>InValid</w:t>
             </w:r>
+            <w:proofErr w:type="spellEnd"/>
           </w:p>
         </w:tc>
         <w:tc>
@@ -8823,6 +9074,7 @@
                 <w:color w:val="000000" w:themeColor="text1"/>
               </w:rPr>
             </w:pPr>
+            <w:proofErr w:type="spellStart"/>
             <w:r>
               <w:rPr>
                 <w:rFonts w:ascii="Times New Roman" w:eastAsia="Times New Roman" w:hAnsi="Times New Roman" w:cs="Times New Roman"/>
@@ -8830,6 +9082,7 @@
               </w:rPr>
               <w:t>InValid</w:t>
             </w:r>
+            <w:proofErr w:type="spellEnd"/>
           </w:p>
         </w:tc>
       </w:tr>
@@ -9202,6 +9455,7 @@
           <w:rFonts w:ascii="Times New Roman" w:eastAsia="Times New Roman" w:hAnsi="Times New Roman" w:cs="Times New Roman"/>
           <w:color w:val="000000" w:themeColor="text1"/>
         </w:rPr>
+        <w:lastRenderedPageBreak/>
         <w:t>Precondition: System (order placement software) is open/logged on to the main page</w:t>
       </w:r>
     </w:p>
@@ -9229,7 +9483,23 @@
           <w:rFonts w:ascii="Times New Roman" w:eastAsia="Times New Roman" w:hAnsi="Times New Roman" w:cs="Times New Roman"/>
           <w:color w:val="000000" w:themeColor="text1"/>
         </w:rPr>
-        <w:t>, Date, Starting hour, Ending hour</w:t>
+        <w:t xml:space="preserve">, Date, </w:t>
+      </w:r>
+      <w:proofErr w:type="gramStart"/>
+      <w:r>
+        <w:rPr>
+          <w:rFonts w:ascii="Times New Roman" w:eastAsia="Times New Roman" w:hAnsi="Times New Roman" w:cs="Times New Roman"/>
+          <w:color w:val="000000" w:themeColor="text1"/>
+        </w:rPr>
+        <w:t>Starting</w:t>
+      </w:r>
+      <w:proofErr w:type="gramEnd"/>
+      <w:r>
+        <w:rPr>
+          <w:rFonts w:ascii="Times New Roman" w:eastAsia="Times New Roman" w:hAnsi="Times New Roman" w:cs="Times New Roman"/>
+          <w:color w:val="000000" w:themeColor="text1"/>
+        </w:rPr>
+        <w:t xml:space="preserve"> hour, Ending hour</w:t>
       </w:r>
     </w:p>
     <w:p>
@@ -9942,12 +10212,21 @@
                 <w:color w:val="000000" w:themeColor="text1"/>
               </w:rPr>
             </w:pPr>
-            <w:r>
-              <w:rPr>
-                <w:rFonts w:ascii="Times New Roman" w:eastAsia="Times New Roman" w:hAnsi="Times New Roman" w:cs="Times New Roman"/>
-                <w:color w:val="000000" w:themeColor="text1"/>
-              </w:rPr>
-              <w:t>Input  4: 15:00</w:t>
+            <w:proofErr w:type="gramStart"/>
+            <w:r>
+              <w:rPr>
+                <w:rFonts w:ascii="Times New Roman" w:eastAsia="Times New Roman" w:hAnsi="Times New Roman" w:cs="Times New Roman"/>
+                <w:color w:val="000000" w:themeColor="text1"/>
+              </w:rPr>
+              <w:t>Input  4</w:t>
+            </w:r>
+            <w:proofErr w:type="gramEnd"/>
+            <w:r>
+              <w:rPr>
+                <w:rFonts w:ascii="Times New Roman" w:eastAsia="Times New Roman" w:hAnsi="Times New Roman" w:cs="Times New Roman"/>
+                <w:color w:val="000000" w:themeColor="text1"/>
+              </w:rPr>
+              <w:t>: 15:00</w:t>
             </w:r>
           </w:p>
         </w:tc>
@@ -10330,7 +10609,39 @@
           <w:rFonts w:ascii="Times New Roman" w:eastAsia="Times New Roman" w:hAnsi="Times New Roman" w:cs="Times New Roman"/>
           <w:lang w:eastAsia="en-CA"/>
         </w:rPr>
-        <w:t xml:space="preserve"> Alphanumeric (Eg: “book in stock”, “ISBN code not found” etc)  </w:t>
+        <w:t xml:space="preserve"> Alphanumeric (</w:t>
+      </w:r>
+      <w:proofErr w:type="spellStart"/>
+      <w:r>
+        <w:rPr>
+          <w:rFonts w:ascii="Times New Roman" w:eastAsia="Times New Roman" w:hAnsi="Times New Roman" w:cs="Times New Roman"/>
+          <w:lang w:eastAsia="en-CA"/>
+        </w:rPr>
+        <w:t>Eg</w:t>
+      </w:r>
+      <w:proofErr w:type="spellEnd"/>
+      <w:r>
+        <w:rPr>
+          <w:rFonts w:ascii="Times New Roman" w:eastAsia="Times New Roman" w:hAnsi="Times New Roman" w:cs="Times New Roman"/>
+          <w:lang w:eastAsia="en-CA"/>
+        </w:rPr>
+        <w:t xml:space="preserve">: “book in stock”, “ISBN code not found” </w:t>
+      </w:r>
+      <w:proofErr w:type="spellStart"/>
+      <w:r>
+        <w:rPr>
+          <w:rFonts w:ascii="Times New Roman" w:eastAsia="Times New Roman" w:hAnsi="Times New Roman" w:cs="Times New Roman"/>
+          <w:lang w:eastAsia="en-CA"/>
+        </w:rPr>
+        <w:t>etc</w:t>
+      </w:r>
+      <w:proofErr w:type="spellEnd"/>
+      <w:r>
+        <w:rPr>
+          <w:rFonts w:ascii="Times New Roman" w:eastAsia="Times New Roman" w:hAnsi="Times New Roman" w:cs="Times New Roman"/>
+          <w:lang w:eastAsia="en-CA"/>
+        </w:rPr>
+        <w:t>)  </w:t>
       </w:r>
     </w:p>
     <w:p>
@@ -10361,7 +10672,25 @@
           <w:rFonts w:ascii="Times New Roman" w:eastAsia="Times New Roman" w:hAnsi="Times New Roman" w:cs="Times New Roman"/>
           <w:lang w:eastAsia="en-CA"/>
         </w:rPr>
-        <w:t>: Characters a-z,A-Z, Special characters, ISBN-10 (Numeric- 10 &lt; digits &lt; 10) </w:t>
+        <w:t>: Characters a-</w:t>
+      </w:r>
+      <w:proofErr w:type="spellStart"/>
+      <w:proofErr w:type="gramStart"/>
+      <w:r>
+        <w:rPr>
+          <w:rFonts w:ascii="Times New Roman" w:eastAsia="Times New Roman" w:hAnsi="Times New Roman" w:cs="Times New Roman"/>
+          <w:lang w:eastAsia="en-CA"/>
+        </w:rPr>
+        <w:t>z,A</w:t>
+      </w:r>
+      <w:proofErr w:type="spellEnd"/>
+      <w:proofErr w:type="gramEnd"/>
+      <w:r>
+        <w:rPr>
+          <w:rFonts w:ascii="Times New Roman" w:eastAsia="Times New Roman" w:hAnsi="Times New Roman" w:cs="Times New Roman"/>
+          <w:lang w:eastAsia="en-CA"/>
+        </w:rPr>
+        <w:t>-Z, Special characters, ISBN-10 (Numeric- 10 &lt; digits &lt; 10) </w:t>
       </w:r>
     </w:p>
     <w:p>
@@ -10535,12 +10864,21 @@
                 <w:lang w:eastAsia="en-CA"/>
               </w:rPr>
             </w:pPr>
-            <w:r>
-              <w:rPr>
-                <w:rFonts w:ascii="Times New Roman" w:eastAsia="Times New Roman" w:hAnsi="Times New Roman" w:cs="Times New Roman"/>
-                <w:lang w:eastAsia="en-CA"/>
-              </w:rPr>
-              <w:t>InValid </w:t>
+            <w:proofErr w:type="spellStart"/>
+            <w:r>
+              <w:rPr>
+                <w:rFonts w:ascii="Times New Roman" w:eastAsia="Times New Roman" w:hAnsi="Times New Roman" w:cs="Times New Roman"/>
+                <w:lang w:eastAsia="en-CA"/>
+              </w:rPr>
+              <w:t>InValid</w:t>
+            </w:r>
+            <w:proofErr w:type="spellEnd"/>
+            <w:r>
+              <w:rPr>
+                <w:rFonts w:ascii="Times New Roman" w:eastAsia="Times New Roman" w:hAnsi="Times New Roman" w:cs="Times New Roman"/>
+                <w:lang w:eastAsia="en-CA"/>
+              </w:rPr>
+              <w:t> </w:t>
             </w:r>
           </w:p>
         </w:tc>
@@ -10599,12 +10937,21 @@
                 <w:lang w:eastAsia="en-CA"/>
               </w:rPr>
             </w:pPr>
-            <w:r>
-              <w:rPr>
-                <w:rFonts w:ascii="Times New Roman" w:eastAsia="Times New Roman" w:hAnsi="Times New Roman" w:cs="Times New Roman"/>
-                <w:lang w:eastAsia="en-CA"/>
-              </w:rPr>
-              <w:t>InValid </w:t>
+            <w:proofErr w:type="spellStart"/>
+            <w:r>
+              <w:rPr>
+                <w:rFonts w:ascii="Times New Roman" w:eastAsia="Times New Roman" w:hAnsi="Times New Roman" w:cs="Times New Roman"/>
+                <w:lang w:eastAsia="en-CA"/>
+              </w:rPr>
+              <w:t>InValid</w:t>
+            </w:r>
+            <w:proofErr w:type="spellEnd"/>
+            <w:r>
+              <w:rPr>
+                <w:rFonts w:ascii="Times New Roman" w:eastAsia="Times New Roman" w:hAnsi="Times New Roman" w:cs="Times New Roman"/>
+                <w:lang w:eastAsia="en-CA"/>
+              </w:rPr>
+              <w:t> </w:t>
             </w:r>
           </w:p>
         </w:tc>
@@ -11017,12 +11364,21 @@
                 <w:lang w:eastAsia="en-CA"/>
               </w:rPr>
             </w:pPr>
-            <w:r>
-              <w:rPr>
-                <w:rFonts w:ascii="Times New Roman" w:eastAsia="Times New Roman" w:hAnsi="Times New Roman" w:cs="Times New Roman"/>
-                <w:lang w:eastAsia="en-CA"/>
-              </w:rPr>
-              <w:t>Input : 4672895719 </w:t>
+            <w:proofErr w:type="gramStart"/>
+            <w:r>
+              <w:rPr>
+                <w:rFonts w:ascii="Times New Roman" w:eastAsia="Times New Roman" w:hAnsi="Times New Roman" w:cs="Times New Roman"/>
+                <w:lang w:eastAsia="en-CA"/>
+              </w:rPr>
+              <w:t>Input :</w:t>
+            </w:r>
+            <w:proofErr w:type="gramEnd"/>
+            <w:r>
+              <w:rPr>
+                <w:rFonts w:ascii="Times New Roman" w:eastAsia="Times New Roman" w:hAnsi="Times New Roman" w:cs="Times New Roman"/>
+                <w:lang w:eastAsia="en-CA"/>
+              </w:rPr>
+              <w:t xml:space="preserve"> 4672895719 </w:t>
             </w:r>
           </w:p>
         </w:tc>
@@ -11049,12 +11405,21 @@
                 <w:lang w:eastAsia="en-CA"/>
               </w:rPr>
             </w:pPr>
-            <w:r>
-              <w:rPr>
-                <w:rFonts w:ascii="Times New Roman" w:eastAsia="Times New Roman" w:hAnsi="Times New Roman" w:cs="Times New Roman"/>
-                <w:lang w:eastAsia="en-CA"/>
-              </w:rPr>
-              <w:t>Input : 2 </w:t>
+            <w:proofErr w:type="gramStart"/>
+            <w:r>
+              <w:rPr>
+                <w:rFonts w:ascii="Times New Roman" w:eastAsia="Times New Roman" w:hAnsi="Times New Roman" w:cs="Times New Roman"/>
+                <w:lang w:eastAsia="en-CA"/>
+              </w:rPr>
+              <w:t>Input :</w:t>
+            </w:r>
+            <w:proofErr w:type="gramEnd"/>
+            <w:r>
+              <w:rPr>
+                <w:rFonts w:ascii="Times New Roman" w:eastAsia="Times New Roman" w:hAnsi="Times New Roman" w:cs="Times New Roman"/>
+                <w:lang w:eastAsia="en-CA"/>
+              </w:rPr>
+              <w:t xml:space="preserve"> 2 </w:t>
             </w:r>
           </w:p>
         </w:tc>
@@ -11228,6 +11593,7 @@
           <w:rFonts w:ascii="Calibri" w:eastAsia="Times New Roman" w:hAnsi="Calibri" w:cs="Calibri"/>
           <w:lang w:eastAsia="en-CA"/>
         </w:rPr>
+        <w:lastRenderedPageBreak/>
         <w:t> </w:t>
       </w:r>
     </w:p>
@@ -11360,7 +11726,39 @@
           <w:rFonts w:ascii="Times New Roman" w:eastAsia="Times New Roman" w:hAnsi="Times New Roman" w:cs="Times New Roman"/>
           <w:lang w:eastAsia="en-CA"/>
         </w:rPr>
-        <w:t xml:space="preserve"> Alphanumeric (Eg: “book ordered, order# 56690”, “Error: couldn’t place order”, “employee num not found” etc) </w:t>
+        <w:t xml:space="preserve"> Alphanumeric (</w:t>
+      </w:r>
+      <w:proofErr w:type="spellStart"/>
+      <w:r>
+        <w:rPr>
+          <w:rFonts w:ascii="Times New Roman" w:eastAsia="Times New Roman" w:hAnsi="Times New Roman" w:cs="Times New Roman"/>
+          <w:lang w:eastAsia="en-CA"/>
+        </w:rPr>
+        <w:t>Eg</w:t>
+      </w:r>
+      <w:proofErr w:type="spellEnd"/>
+      <w:r>
+        <w:rPr>
+          <w:rFonts w:ascii="Times New Roman" w:eastAsia="Times New Roman" w:hAnsi="Times New Roman" w:cs="Times New Roman"/>
+          <w:lang w:eastAsia="en-CA"/>
+        </w:rPr>
+        <w:t xml:space="preserve">: “book ordered, order# 56690”, “Error: couldn’t place order”, “employee num not found” </w:t>
+      </w:r>
+      <w:proofErr w:type="spellStart"/>
+      <w:r>
+        <w:rPr>
+          <w:rFonts w:ascii="Times New Roman" w:eastAsia="Times New Roman" w:hAnsi="Times New Roman" w:cs="Times New Roman"/>
+          <w:lang w:eastAsia="en-CA"/>
+        </w:rPr>
+        <w:t>etc</w:t>
+      </w:r>
+      <w:proofErr w:type="spellEnd"/>
+      <w:r>
+        <w:rPr>
+          <w:rFonts w:ascii="Times New Roman" w:eastAsia="Times New Roman" w:hAnsi="Times New Roman" w:cs="Times New Roman"/>
+          <w:lang w:eastAsia="en-CA"/>
+        </w:rPr>
+        <w:t>) </w:t>
       </w:r>
     </w:p>
     <w:p>
@@ -11587,12 +11985,21 @@
                 <w:lang w:eastAsia="en-CA"/>
               </w:rPr>
             </w:pPr>
-            <w:r>
-              <w:rPr>
-                <w:rFonts w:ascii="Times New Roman" w:eastAsia="Times New Roman" w:hAnsi="Times New Roman" w:cs="Times New Roman"/>
-                <w:lang w:eastAsia="en-CA"/>
-              </w:rPr>
-              <w:t>InValid </w:t>
+            <w:proofErr w:type="spellStart"/>
+            <w:r>
+              <w:rPr>
+                <w:rFonts w:ascii="Times New Roman" w:eastAsia="Times New Roman" w:hAnsi="Times New Roman" w:cs="Times New Roman"/>
+                <w:lang w:eastAsia="en-CA"/>
+              </w:rPr>
+              <w:t>InValid</w:t>
+            </w:r>
+            <w:proofErr w:type="spellEnd"/>
+            <w:r>
+              <w:rPr>
+                <w:rFonts w:ascii="Times New Roman" w:eastAsia="Times New Roman" w:hAnsi="Times New Roman" w:cs="Times New Roman"/>
+                <w:lang w:eastAsia="en-CA"/>
+              </w:rPr>
+              <w:t> </w:t>
             </w:r>
           </w:p>
         </w:tc>
@@ -11651,12 +12058,21 @@
                 <w:lang w:eastAsia="en-CA"/>
               </w:rPr>
             </w:pPr>
-            <w:r>
-              <w:rPr>
-                <w:rFonts w:ascii="Times New Roman" w:eastAsia="Times New Roman" w:hAnsi="Times New Roman" w:cs="Times New Roman"/>
-                <w:lang w:eastAsia="en-CA"/>
-              </w:rPr>
-              <w:t>InValid </w:t>
+            <w:proofErr w:type="spellStart"/>
+            <w:r>
+              <w:rPr>
+                <w:rFonts w:ascii="Times New Roman" w:eastAsia="Times New Roman" w:hAnsi="Times New Roman" w:cs="Times New Roman"/>
+                <w:lang w:eastAsia="en-CA"/>
+              </w:rPr>
+              <w:t>InValid</w:t>
+            </w:r>
+            <w:proofErr w:type="spellEnd"/>
+            <w:r>
+              <w:rPr>
+                <w:rFonts w:ascii="Times New Roman" w:eastAsia="Times New Roman" w:hAnsi="Times New Roman" w:cs="Times New Roman"/>
+                <w:lang w:eastAsia="en-CA"/>
+              </w:rPr>
+              <w:t> </w:t>
             </w:r>
           </w:p>
         </w:tc>
@@ -12891,7 +13307,23 @@
           <w:rFonts w:ascii="Times New Roman" w:eastAsia="Times New Roman" w:hAnsi="Times New Roman" w:cs="Times New Roman"/>
           <w:lang w:eastAsia="en-CA"/>
         </w:rPr>
-        <w:t xml:space="preserve"> (“Book with ISBN – hasn’t/has been loaned within  the last 6 months and is/isn’t available for selling”)</w:t>
+        <w:t xml:space="preserve"> (“Book with ISBN – hasn’t/has been loaned </w:t>
+      </w:r>
+      <w:proofErr w:type="gramStart"/>
+      <w:r>
+        <w:rPr>
+          <w:rFonts w:ascii="Times New Roman" w:eastAsia="Times New Roman" w:hAnsi="Times New Roman" w:cs="Times New Roman"/>
+          <w:lang w:eastAsia="en-CA"/>
+        </w:rPr>
+        <w:t>within  the</w:t>
+      </w:r>
+      <w:proofErr w:type="gramEnd"/>
+      <w:r>
+        <w:rPr>
+          <w:rFonts w:ascii="Times New Roman" w:eastAsia="Times New Roman" w:hAnsi="Times New Roman" w:cs="Times New Roman"/>
+          <w:lang w:eastAsia="en-CA"/>
+        </w:rPr>
+        <w:t xml:space="preserve"> last 6 months and is/isn’t available for selling”)</w:t>
       </w:r>
     </w:p>
     <w:p>
@@ -13074,6 +13506,7 @@
                 <w:rFonts w:ascii="Times New Roman" w:eastAsia="Times New Roman" w:hAnsi="Times New Roman" w:cs="Times New Roman"/>
                 <w:lang w:eastAsia="en-CA"/>
               </w:rPr>
+              <w:lastRenderedPageBreak/>
               <w:t>Input Type </w:t>
             </w:r>
           </w:p>
@@ -13101,12 +13534,21 @@
                 <w:lang w:eastAsia="en-CA"/>
               </w:rPr>
             </w:pPr>
-            <w:r>
-              <w:rPr>
-                <w:rFonts w:ascii="Times New Roman" w:eastAsia="Times New Roman" w:hAnsi="Times New Roman" w:cs="Times New Roman"/>
-                <w:lang w:eastAsia="en-CA"/>
-              </w:rPr>
-              <w:t>InValid </w:t>
+            <w:proofErr w:type="spellStart"/>
+            <w:r>
+              <w:rPr>
+                <w:rFonts w:ascii="Times New Roman" w:eastAsia="Times New Roman" w:hAnsi="Times New Roman" w:cs="Times New Roman"/>
+                <w:lang w:eastAsia="en-CA"/>
+              </w:rPr>
+              <w:t>InValid</w:t>
+            </w:r>
+            <w:proofErr w:type="spellEnd"/>
+            <w:r>
+              <w:rPr>
+                <w:rFonts w:ascii="Times New Roman" w:eastAsia="Times New Roman" w:hAnsi="Times New Roman" w:cs="Times New Roman"/>
+                <w:lang w:eastAsia="en-CA"/>
+              </w:rPr>
+              <w:t> </w:t>
             </w:r>
           </w:p>
         </w:tc>
@@ -13165,12 +13607,21 @@
                 <w:lang w:eastAsia="en-CA"/>
               </w:rPr>
             </w:pPr>
-            <w:r>
-              <w:rPr>
-                <w:rFonts w:ascii="Times New Roman" w:eastAsia="Times New Roman" w:hAnsi="Times New Roman" w:cs="Times New Roman"/>
-                <w:lang w:eastAsia="en-CA"/>
-              </w:rPr>
-              <w:t>InValid </w:t>
+            <w:proofErr w:type="spellStart"/>
+            <w:r>
+              <w:rPr>
+                <w:rFonts w:ascii="Times New Roman" w:eastAsia="Times New Roman" w:hAnsi="Times New Roman" w:cs="Times New Roman"/>
+                <w:lang w:eastAsia="en-CA"/>
+              </w:rPr>
+              <w:t>InValid</w:t>
+            </w:r>
+            <w:proofErr w:type="spellEnd"/>
+            <w:r>
+              <w:rPr>
+                <w:rFonts w:ascii="Times New Roman" w:eastAsia="Times New Roman" w:hAnsi="Times New Roman" w:cs="Times New Roman"/>
+                <w:lang w:eastAsia="en-CA"/>
+              </w:rPr>
+              <w:t> </w:t>
             </w:r>
           </w:p>
         </w:tc>
@@ -14196,7 +14647,25 @@
           <w:rFonts w:ascii="Times New Roman" w:eastAsia="Times New Roman" w:hAnsi="Times New Roman" w:cs="Times New Roman"/>
           <w:lang w:eastAsia="en-CA"/>
         </w:rPr>
-        <w:t>: Characters a-z,A-Z, Special characters, ISBN-10 (Numeric- 10 &lt; digits &lt; 10) </w:t>
+        <w:t>: Characters a-</w:t>
+      </w:r>
+      <w:proofErr w:type="spellStart"/>
+      <w:proofErr w:type="gramStart"/>
+      <w:r>
+        <w:rPr>
+          <w:rFonts w:ascii="Times New Roman" w:eastAsia="Times New Roman" w:hAnsi="Times New Roman" w:cs="Times New Roman"/>
+          <w:lang w:eastAsia="en-CA"/>
+        </w:rPr>
+        <w:t>z,A</w:t>
+      </w:r>
+      <w:proofErr w:type="spellEnd"/>
+      <w:proofErr w:type="gramEnd"/>
+      <w:r>
+        <w:rPr>
+          <w:rFonts w:ascii="Times New Roman" w:eastAsia="Times New Roman" w:hAnsi="Times New Roman" w:cs="Times New Roman"/>
+          <w:lang w:eastAsia="en-CA"/>
+        </w:rPr>
+        <w:t>-Z, Special characters, ISBN-10 (Numeric- 10 &lt; digits &lt; 10) </w:t>
       </w:r>
     </w:p>
     <w:p>
@@ -14370,12 +14839,21 @@
                 <w:lang w:eastAsia="en-CA"/>
               </w:rPr>
             </w:pPr>
-            <w:r>
-              <w:rPr>
-                <w:rFonts w:ascii="Times New Roman" w:eastAsia="Times New Roman" w:hAnsi="Times New Roman" w:cs="Times New Roman"/>
-                <w:lang w:eastAsia="en-CA"/>
-              </w:rPr>
-              <w:t>InValid </w:t>
+            <w:proofErr w:type="spellStart"/>
+            <w:r>
+              <w:rPr>
+                <w:rFonts w:ascii="Times New Roman" w:eastAsia="Times New Roman" w:hAnsi="Times New Roman" w:cs="Times New Roman"/>
+                <w:lang w:eastAsia="en-CA"/>
+              </w:rPr>
+              <w:t>InValid</w:t>
+            </w:r>
+            <w:proofErr w:type="spellEnd"/>
+            <w:r>
+              <w:rPr>
+                <w:rFonts w:ascii="Times New Roman" w:eastAsia="Times New Roman" w:hAnsi="Times New Roman" w:cs="Times New Roman"/>
+                <w:lang w:eastAsia="en-CA"/>
+              </w:rPr>
+              <w:t> </w:t>
             </w:r>
           </w:p>
         </w:tc>
@@ -14434,12 +14912,21 @@
                 <w:lang w:eastAsia="en-CA"/>
               </w:rPr>
             </w:pPr>
-            <w:r>
-              <w:rPr>
-                <w:rFonts w:ascii="Times New Roman" w:eastAsia="Times New Roman" w:hAnsi="Times New Roman" w:cs="Times New Roman"/>
-                <w:lang w:eastAsia="en-CA"/>
-              </w:rPr>
-              <w:t>InValid </w:t>
+            <w:proofErr w:type="spellStart"/>
+            <w:r>
+              <w:rPr>
+                <w:rFonts w:ascii="Times New Roman" w:eastAsia="Times New Roman" w:hAnsi="Times New Roman" w:cs="Times New Roman"/>
+                <w:lang w:eastAsia="en-CA"/>
+              </w:rPr>
+              <w:t>InValid</w:t>
+            </w:r>
+            <w:proofErr w:type="spellEnd"/>
+            <w:r>
+              <w:rPr>
+                <w:rFonts w:ascii="Times New Roman" w:eastAsia="Times New Roman" w:hAnsi="Times New Roman" w:cs="Times New Roman"/>
+                <w:lang w:eastAsia="en-CA"/>
+              </w:rPr>
+              <w:t> </w:t>
             </w:r>
           </w:p>
         </w:tc>
@@ -14864,12 +15351,21 @@
                 <w:lang w:val="en-CA" w:eastAsia="en-CA"/>
               </w:rPr>
             </w:pPr>
-            <w:r>
-              <w:rPr>
-                <w:rFonts w:ascii="Times New Roman" w:eastAsia="Times New Roman" w:hAnsi="Times New Roman" w:cs="Times New Roman"/>
-                <w:lang w:eastAsia="en-CA"/>
-              </w:rPr>
-              <w:t xml:space="preserve">Input : </w:t>
+            <w:proofErr w:type="gramStart"/>
+            <w:r>
+              <w:rPr>
+                <w:rFonts w:ascii="Times New Roman" w:eastAsia="Times New Roman" w:hAnsi="Times New Roman" w:cs="Times New Roman"/>
+                <w:lang w:eastAsia="en-CA"/>
+              </w:rPr>
+              <w:t>Input :</w:t>
+            </w:r>
+            <w:proofErr w:type="gramEnd"/>
+            <w:r>
+              <w:rPr>
+                <w:rFonts w:ascii="Times New Roman" w:eastAsia="Times New Roman" w:hAnsi="Times New Roman" w:cs="Times New Roman"/>
+                <w:lang w:eastAsia="en-CA"/>
+              </w:rPr>
+              <w:t xml:space="preserve"> </w:t>
             </w:r>
             <w:r>
               <w:rPr>
@@ -14903,12 +15399,21 @@
                 <w:lang w:eastAsia="en-CA"/>
               </w:rPr>
             </w:pPr>
-            <w:r>
-              <w:rPr>
-                <w:rFonts w:ascii="Times New Roman" w:eastAsia="Times New Roman" w:hAnsi="Times New Roman" w:cs="Times New Roman"/>
-                <w:lang w:eastAsia="en-CA"/>
-              </w:rPr>
-              <w:t>Input : 2 </w:t>
+            <w:proofErr w:type="gramStart"/>
+            <w:r>
+              <w:rPr>
+                <w:rFonts w:ascii="Times New Roman" w:eastAsia="Times New Roman" w:hAnsi="Times New Roman" w:cs="Times New Roman"/>
+                <w:lang w:eastAsia="en-CA"/>
+              </w:rPr>
+              <w:t>Input :</w:t>
+            </w:r>
+            <w:proofErr w:type="gramEnd"/>
+            <w:r>
+              <w:rPr>
+                <w:rFonts w:ascii="Times New Roman" w:eastAsia="Times New Roman" w:hAnsi="Times New Roman" w:cs="Times New Roman"/>
+                <w:lang w:eastAsia="en-CA"/>
+              </w:rPr>
+              <w:t xml:space="preserve"> 2 </w:t>
             </w:r>
           </w:p>
         </w:tc>
@@ -15120,6 +15625,7 @@
           <w:rFonts w:ascii="Helvetica" w:eastAsia="Times New Roman" w:hAnsi="Helvetica" w:cs="Helvetica"/>
           <w:lang w:eastAsia="en-CA"/>
         </w:rPr>
+        <w:lastRenderedPageBreak/>
         <w:t xml:space="preserve">As an administrator, I want to be able to </w:t>
       </w:r>
       <w:r>
@@ -15194,7 +15700,23 @@
           <w:rFonts w:ascii="Times New Roman" w:eastAsia="Times New Roman" w:hAnsi="Times New Roman" w:cs="Times New Roman"/>
           <w:color w:val="000000" w:themeColor="text1"/>
         </w:rPr>
-        <w:t xml:space="preserve">, Student first name (characters  0&lt;name&lt;30),  Student last name (characters  0&lt;name&lt;30), Student </w:t>
+        <w:t>, Student first name (</w:t>
+      </w:r>
+      <w:proofErr w:type="gramStart"/>
+      <w:r>
+        <w:rPr>
+          <w:rFonts w:ascii="Times New Roman" w:eastAsia="Times New Roman" w:hAnsi="Times New Roman" w:cs="Times New Roman"/>
+          <w:color w:val="000000" w:themeColor="text1"/>
+        </w:rPr>
+        <w:t>characters  0</w:t>
+      </w:r>
+      <w:proofErr w:type="gramEnd"/>
+      <w:r>
+        <w:rPr>
+          <w:rFonts w:ascii="Times New Roman" w:eastAsia="Times New Roman" w:hAnsi="Times New Roman" w:cs="Times New Roman"/>
+          <w:color w:val="000000" w:themeColor="text1"/>
+        </w:rPr>
+        <w:t xml:space="preserve">&lt;name&lt;30),  Student last name (characters  0&lt;name&lt;30), Student </w:t>
       </w:r>
       <w:r>
         <w:rPr>
@@ -15319,14 +15841,46 @@
           <w:rFonts w:ascii="Times New Roman" w:eastAsia="Times New Roman" w:hAnsi="Times New Roman" w:cs="Times New Roman"/>
           <w:color w:val="000000" w:themeColor="text1"/>
         </w:rPr>
-        <w:t xml:space="preserve">names &gt; 30 characters, names &lt;1 character, </w:t>
-      </w:r>
-      <w:r>
-        <w:rPr>
-          <w:rFonts w:ascii="Times New Roman" w:eastAsia="Times New Roman" w:hAnsi="Times New Roman" w:cs="Times New Roman"/>
-          <w:color w:val="000000" w:themeColor="text1"/>
-        </w:rPr>
-        <w:t xml:space="preserve"> emails outside of Uwindsor (@uwindsor.ca)</w:t>
+        <w:t xml:space="preserve">names &gt; 30 characters, names &lt;1 </w:t>
+      </w:r>
+      <w:proofErr w:type="gramStart"/>
+      <w:r>
+        <w:rPr>
+          <w:rFonts w:ascii="Times New Roman" w:eastAsia="Times New Roman" w:hAnsi="Times New Roman" w:cs="Times New Roman"/>
+          <w:color w:val="000000" w:themeColor="text1"/>
+        </w:rPr>
+        <w:t xml:space="preserve">character, </w:t>
+      </w:r>
+      <w:r>
+        <w:rPr>
+          <w:rFonts w:ascii="Times New Roman" w:eastAsia="Times New Roman" w:hAnsi="Times New Roman" w:cs="Times New Roman"/>
+          <w:color w:val="000000" w:themeColor="text1"/>
+        </w:rPr>
+        <w:t xml:space="preserve"> emails</w:t>
+      </w:r>
+      <w:proofErr w:type="gramEnd"/>
+      <w:r>
+        <w:rPr>
+          <w:rFonts w:ascii="Times New Roman" w:eastAsia="Times New Roman" w:hAnsi="Times New Roman" w:cs="Times New Roman"/>
+          <w:color w:val="000000" w:themeColor="text1"/>
+        </w:rPr>
+        <w:t xml:space="preserve"> outside of </w:t>
+      </w:r>
+      <w:proofErr w:type="spellStart"/>
+      <w:r>
+        <w:rPr>
+          <w:rFonts w:ascii="Times New Roman" w:eastAsia="Times New Roman" w:hAnsi="Times New Roman" w:cs="Times New Roman"/>
+          <w:color w:val="000000" w:themeColor="text1"/>
+        </w:rPr>
+        <w:t>Uwindsor</w:t>
+      </w:r>
+      <w:proofErr w:type="spellEnd"/>
+      <w:r>
+        <w:rPr>
+          <w:rFonts w:ascii="Times New Roman" w:eastAsia="Times New Roman" w:hAnsi="Times New Roman" w:cs="Times New Roman"/>
+          <w:color w:val="000000" w:themeColor="text1"/>
+        </w:rPr>
+        <w:t xml:space="preserve"> (@uwindsor.ca)</w:t>
       </w:r>
     </w:p>
     <w:p>
@@ -15518,12 +16072,21 @@
                 <w:lang w:eastAsia="en-CA"/>
               </w:rPr>
             </w:pPr>
-            <w:r>
-              <w:rPr>
-                <w:rFonts w:ascii="Times New Roman" w:eastAsia="Times New Roman" w:hAnsi="Times New Roman" w:cs="Times New Roman"/>
-                <w:lang w:eastAsia="en-CA"/>
-              </w:rPr>
-              <w:t>InValid </w:t>
+            <w:proofErr w:type="spellStart"/>
+            <w:r>
+              <w:rPr>
+                <w:rFonts w:ascii="Times New Roman" w:eastAsia="Times New Roman" w:hAnsi="Times New Roman" w:cs="Times New Roman"/>
+                <w:lang w:eastAsia="en-CA"/>
+              </w:rPr>
+              <w:t>InValid</w:t>
+            </w:r>
+            <w:proofErr w:type="spellEnd"/>
+            <w:r>
+              <w:rPr>
+                <w:rFonts w:ascii="Times New Roman" w:eastAsia="Times New Roman" w:hAnsi="Times New Roman" w:cs="Times New Roman"/>
+                <w:lang w:eastAsia="en-CA"/>
+              </w:rPr>
+              <w:t> </w:t>
             </w:r>
           </w:p>
         </w:tc>
@@ -15582,12 +16145,21 @@
                 <w:lang w:eastAsia="en-CA"/>
               </w:rPr>
             </w:pPr>
-            <w:r>
-              <w:rPr>
-                <w:rFonts w:ascii="Times New Roman" w:eastAsia="Times New Roman" w:hAnsi="Times New Roman" w:cs="Times New Roman"/>
-                <w:lang w:eastAsia="en-CA"/>
-              </w:rPr>
-              <w:t>InValid </w:t>
+            <w:proofErr w:type="spellStart"/>
+            <w:r>
+              <w:rPr>
+                <w:rFonts w:ascii="Times New Roman" w:eastAsia="Times New Roman" w:hAnsi="Times New Roman" w:cs="Times New Roman"/>
+                <w:lang w:eastAsia="en-CA"/>
+              </w:rPr>
+              <w:t>InValid</w:t>
+            </w:r>
+            <w:proofErr w:type="spellEnd"/>
+            <w:r>
+              <w:rPr>
+                <w:rFonts w:ascii="Times New Roman" w:eastAsia="Times New Roman" w:hAnsi="Times New Roman" w:cs="Times New Roman"/>
+                <w:lang w:eastAsia="en-CA"/>
+              </w:rPr>
+              <w:t> </w:t>
             </w:r>
           </w:p>
         </w:tc>
@@ -15796,8 +16368,17 @@
           <w:rFonts w:ascii="Times New Roman" w:eastAsia="Times New Roman" w:hAnsi="Times New Roman" w:cs="Times New Roman"/>
           <w:lang w:eastAsia="en-CA"/>
         </w:rPr>
-        <w:t>Student number, student first name, student last name, emaill</w:t>
-      </w:r>
+        <w:t xml:space="preserve">Student number, student first name, student last name, </w:t>
+      </w:r>
+      <w:proofErr w:type="spellStart"/>
+      <w:r>
+        <w:rPr>
+          <w:rFonts w:ascii="Times New Roman" w:eastAsia="Times New Roman" w:hAnsi="Times New Roman" w:cs="Times New Roman"/>
+          <w:lang w:eastAsia="en-CA"/>
+        </w:rPr>
+        <w:t>emaill</w:t>
+      </w:r>
+      <w:proofErr w:type="spellEnd"/>
     </w:p>
     <w:p>
       <w:pPr>
@@ -16481,8 +17062,17 @@
                 <w:rFonts w:ascii="Times New Roman" w:eastAsia="Times New Roman" w:hAnsi="Times New Roman" w:cs="Times New Roman"/>
                 <w:lang w:eastAsia="en-CA"/>
               </w:rPr>
-              <w:t>Input 2: Joe@m</w:t>
-            </w:r>
+              <w:t xml:space="preserve">Input 2: </w:t>
+            </w:r>
+            <w:proofErr w:type="spellStart"/>
+            <w:r>
+              <w:rPr>
+                <w:rFonts w:ascii="Times New Roman" w:eastAsia="Times New Roman" w:hAnsi="Times New Roman" w:cs="Times New Roman"/>
+                <w:lang w:eastAsia="en-CA"/>
+              </w:rPr>
+              <w:t>Joe@m</w:t>
+            </w:r>
+            <w:proofErr w:type="spellEnd"/>
           </w:p>
         </w:tc>
         <w:tc>
@@ -17129,6 +17719,7 @@
           <w:rFonts w:ascii="Helvetica" w:eastAsia="Times New Roman" w:hAnsi="Helvetica" w:cs="Helvetica"/>
           <w:lang w:eastAsia="en-CA"/>
         </w:rPr>
+        <w:lastRenderedPageBreak/>
         <w:t xml:space="preserve">As an administrator, I want to be able to </w:t>
       </w:r>
       <w:r>
@@ -17203,7 +17794,23 @@
           <w:rFonts w:ascii="Times New Roman" w:eastAsia="Times New Roman" w:hAnsi="Times New Roman" w:cs="Times New Roman"/>
           <w:color w:val="000000" w:themeColor="text1"/>
         </w:rPr>
-        <w:t xml:space="preserve">first name (characters  0&lt;name&lt;30),  </w:t>
+        <w:t>first name (</w:t>
+      </w:r>
+      <w:proofErr w:type="gramStart"/>
+      <w:r>
+        <w:rPr>
+          <w:rFonts w:ascii="Times New Roman" w:eastAsia="Times New Roman" w:hAnsi="Times New Roman" w:cs="Times New Roman"/>
+          <w:color w:val="000000" w:themeColor="text1"/>
+        </w:rPr>
+        <w:t>characters  0</w:t>
+      </w:r>
+      <w:proofErr w:type="gramEnd"/>
+      <w:r>
+        <w:rPr>
+          <w:rFonts w:ascii="Times New Roman" w:eastAsia="Times New Roman" w:hAnsi="Times New Roman" w:cs="Times New Roman"/>
+          <w:color w:val="000000" w:themeColor="text1"/>
+        </w:rPr>
+        <w:t xml:space="preserve">&lt;name&lt;30),  </w:t>
       </w:r>
       <w:r>
         <w:rPr>
@@ -17499,12 +18106,21 @@
                 <w:lang w:eastAsia="en-CA"/>
               </w:rPr>
             </w:pPr>
-            <w:r>
-              <w:rPr>
-                <w:rFonts w:ascii="Times New Roman" w:eastAsia="Times New Roman" w:hAnsi="Times New Roman" w:cs="Times New Roman"/>
-                <w:lang w:eastAsia="en-CA"/>
-              </w:rPr>
-              <w:t>InValid </w:t>
+            <w:proofErr w:type="spellStart"/>
+            <w:r>
+              <w:rPr>
+                <w:rFonts w:ascii="Times New Roman" w:eastAsia="Times New Roman" w:hAnsi="Times New Roman" w:cs="Times New Roman"/>
+                <w:lang w:eastAsia="en-CA"/>
+              </w:rPr>
+              <w:t>InValid</w:t>
+            </w:r>
+            <w:proofErr w:type="spellEnd"/>
+            <w:r>
+              <w:rPr>
+                <w:rFonts w:ascii="Times New Roman" w:eastAsia="Times New Roman" w:hAnsi="Times New Roman" w:cs="Times New Roman"/>
+                <w:lang w:eastAsia="en-CA"/>
+              </w:rPr>
+              <w:t> </w:t>
             </w:r>
           </w:p>
         </w:tc>
@@ -17563,12 +18179,21 @@
                 <w:lang w:eastAsia="en-CA"/>
               </w:rPr>
             </w:pPr>
-            <w:r>
-              <w:rPr>
-                <w:rFonts w:ascii="Times New Roman" w:eastAsia="Times New Roman" w:hAnsi="Times New Roman" w:cs="Times New Roman"/>
-                <w:lang w:eastAsia="en-CA"/>
-              </w:rPr>
-              <w:t>InValid </w:t>
+            <w:proofErr w:type="spellStart"/>
+            <w:r>
+              <w:rPr>
+                <w:rFonts w:ascii="Times New Roman" w:eastAsia="Times New Roman" w:hAnsi="Times New Roman" w:cs="Times New Roman"/>
+                <w:lang w:eastAsia="en-CA"/>
+              </w:rPr>
+              <w:t>InValid</w:t>
+            </w:r>
+            <w:proofErr w:type="spellEnd"/>
+            <w:r>
+              <w:rPr>
+                <w:rFonts w:ascii="Times New Roman" w:eastAsia="Times New Roman" w:hAnsi="Times New Roman" w:cs="Times New Roman"/>
+                <w:lang w:eastAsia="en-CA"/>
+              </w:rPr>
+              <w:t> </w:t>
             </w:r>
           </w:p>
         </w:tc>
@@ -18290,8 +18915,17 @@
                 <w:rFonts w:ascii="Times New Roman" w:eastAsia="Times New Roman" w:hAnsi="Times New Roman" w:cs="Times New Roman"/>
                 <w:lang w:eastAsia="en-CA"/>
               </w:rPr>
-              <w:t>Input 2: Mellisa</w:t>
-            </w:r>
+              <w:t xml:space="preserve">Input 2: </w:t>
+            </w:r>
+            <w:proofErr w:type="spellStart"/>
+            <w:r>
+              <w:rPr>
+                <w:rFonts w:ascii="Times New Roman" w:eastAsia="Times New Roman" w:hAnsi="Times New Roman" w:cs="Times New Roman"/>
+                <w:lang w:eastAsia="en-CA"/>
+              </w:rPr>
+              <w:t>Mellisa</w:t>
+            </w:r>
+            <w:proofErr w:type="spellEnd"/>
           </w:p>
         </w:tc>
         <w:tc>
@@ -18348,8 +18982,17 @@
                 <w:rFonts w:ascii="Times New Roman" w:eastAsia="Times New Roman" w:hAnsi="Times New Roman" w:cs="Times New Roman"/>
                 <w:lang w:eastAsia="en-CA"/>
               </w:rPr>
-              <w:t>Input 2: Je@n</w:t>
-            </w:r>
+              <w:t xml:space="preserve">Input 2: </w:t>
+            </w:r>
+            <w:proofErr w:type="spellStart"/>
+            <w:r>
+              <w:rPr>
+                <w:rFonts w:ascii="Times New Roman" w:eastAsia="Times New Roman" w:hAnsi="Times New Roman" w:cs="Times New Roman"/>
+                <w:lang w:eastAsia="en-CA"/>
+              </w:rPr>
+              <w:t>Je@n</w:t>
+            </w:r>
+            <w:proofErr w:type="spellEnd"/>
           </w:p>
         </w:tc>
         <w:tc>
@@ -18679,34 +19322,7 @@
           <w:sz w:val="22"/>
           <w:szCs w:val="22"/>
         </w:rPr>
-        <w:t xml:space="preserve">Leddy </w:t>
-      </w:r>
-      <w:r>
-        <w:rPr>
-          <w:rFonts w:ascii="Times New Roman" w:eastAsia="Times New Roman" w:hAnsi="Times New Roman" w:cs="Times New Roman"/>
-          <w:color w:val="000000" w:themeColor="text1"/>
-          <w:sz w:val="22"/>
-          <w:szCs w:val="22"/>
-        </w:rPr>
-        <w:t>Story #</w:t>
-      </w:r>
-      <w:r>
-        <w:rPr>
-          <w:rFonts w:ascii="Times New Roman" w:eastAsia="Times New Roman" w:hAnsi="Times New Roman" w:cs="Times New Roman"/>
-          <w:color w:val="000000" w:themeColor="text1"/>
-          <w:sz w:val="22"/>
-          <w:szCs w:val="22"/>
-        </w:rPr>
-        <w:t>2</w:t>
-      </w:r>
-      <w:r>
-        <w:rPr>
-          <w:rFonts w:ascii="Times New Roman" w:eastAsia="Times New Roman" w:hAnsi="Times New Roman" w:cs="Times New Roman"/>
-          <w:color w:val="000000" w:themeColor="text1"/>
-          <w:sz w:val="22"/>
-          <w:szCs w:val="22"/>
-        </w:rPr>
-        <w:t xml:space="preserve">: </w:t>
+        <w:t xml:space="preserve">Leddy Story #2: </w:t>
       </w:r>
       <w:r>
         <w:rPr>
@@ -18959,21 +19575,7 @@
           <w:rFonts w:ascii="Times New Roman" w:eastAsia="Times New Roman" w:hAnsi="Times New Roman" w:cs="Times New Roman"/>
           <w:color w:val="000000" w:themeColor="text1"/>
         </w:rPr>
-        <w:t>press “</w:t>
-      </w:r>
-      <w:r>
-        <w:rPr>
-          <w:rFonts w:ascii="Times New Roman" w:eastAsia="Times New Roman" w:hAnsi="Times New Roman" w:cs="Times New Roman"/>
-          <w:color w:val="000000" w:themeColor="text1"/>
-        </w:rPr>
-        <w:t>View library book request</w:t>
-      </w:r>
-      <w:r>
-        <w:rPr>
-          <w:rFonts w:ascii="Times New Roman" w:eastAsia="Times New Roman" w:hAnsi="Times New Roman" w:cs="Times New Roman"/>
-          <w:color w:val="000000" w:themeColor="text1"/>
-        </w:rPr>
-        <w:t>”</w:t>
+        <w:t>press “View library book request”</w:t>
       </w:r>
     </w:p>
     <w:p>
@@ -19036,6 +19638,7 @@
           <w:rFonts w:ascii="Times New Roman" w:eastAsia="Times New Roman" w:hAnsi="Times New Roman" w:cs="Times New Roman"/>
           <w:color w:val="000000" w:themeColor="text1"/>
         </w:rPr>
+        <w:lastRenderedPageBreak/>
         <w:t>Test Cases:</w:t>
       </w:r>
     </w:p>
@@ -19143,14 +19746,7 @@
                 <w:rFonts w:ascii="Times New Roman" w:eastAsia="Times New Roman" w:hAnsi="Times New Roman" w:cs="Times New Roman"/>
                 <w:color w:val="000000" w:themeColor="text1"/>
               </w:rPr>
-              <w:t xml:space="preserve">: </w:t>
-            </w:r>
-            <w:r>
-              <w:rPr>
-                <w:rFonts w:ascii="Times New Roman" w:eastAsia="Times New Roman" w:hAnsi="Times New Roman" w:cs="Times New Roman"/>
-                <w:color w:val="000000" w:themeColor="text1"/>
-              </w:rPr>
-              <w:t>request details</w:t>
+              <w:t>: request details</w:t>
             </w:r>
           </w:p>
         </w:tc>
@@ -19196,6 +19792,1701 @@
         <w:ind w:left="1080"/>
       </w:pPr>
     </w:p>
+    <w:p>
+      <w:pPr>
+        <w:pStyle w:val="ListParagraph"/>
+        <w:numPr>
+          <w:ilvl w:val="0"/>
+          <w:numId w:val="27"/>
+        </w:numPr>
+        <w:spacing w:after="0" w:line="240" w:lineRule="auto"/>
+        <w:textAlignment w:val="baseline"/>
+        <w:rPr>
+          <w:rFonts w:ascii="Helvetica" w:eastAsia="Times New Roman" w:hAnsi="Helvetica" w:cs="Helvetica"/>
+          <w:lang w:eastAsia="en-CA"/>
+        </w:rPr>
+      </w:pPr>
+      <w:r>
+        <w:rPr>
+          <w:rFonts w:ascii="Helvetica" w:eastAsia="Times New Roman" w:hAnsi="Helvetica" w:cs="Helvetica"/>
+          <w:lang w:eastAsia="en-CA"/>
+        </w:rPr>
+        <w:t xml:space="preserve">Once a book has been ordered, the book should be added to the </w:t>
+      </w:r>
+      <w:proofErr w:type="spellStart"/>
+      <w:r>
+        <w:rPr>
+          <w:rFonts w:ascii="Helvetica" w:eastAsia="Times New Roman" w:hAnsi="Helvetica" w:cs="Helvetica"/>
+          <w:lang w:eastAsia="en-CA"/>
+        </w:rPr>
+        <w:t>bookinfo</w:t>
+      </w:r>
+      <w:proofErr w:type="spellEnd"/>
+      <w:r>
+        <w:rPr>
+          <w:rFonts w:ascii="Helvetica" w:eastAsia="Times New Roman" w:hAnsi="Helvetica" w:cs="Helvetica"/>
+          <w:lang w:eastAsia="en-CA"/>
+        </w:rPr>
+        <w:t xml:space="preserve"> table as well</w:t>
+      </w:r>
+    </w:p>
+    <w:p>
+      <w:pPr>
+        <w:numPr>
+          <w:ilvl w:val="0"/>
+          <w:numId w:val="9"/>
+        </w:numPr>
+        <w:spacing w:after="0" w:line="240" w:lineRule="auto"/>
+        <w:ind w:left="1080" w:firstLine="0"/>
+        <w:textAlignment w:val="baseline"/>
+        <w:rPr>
+          <w:rFonts w:ascii="Helvetica" w:eastAsia="Times New Roman" w:hAnsi="Helvetica" w:cs="Helvetica"/>
+          <w:lang w:eastAsia="en-CA"/>
+        </w:rPr>
+      </w:pPr>
+      <w:r>
+        <w:rPr>
+          <w:rFonts w:ascii="Helvetica" w:eastAsia="Times New Roman" w:hAnsi="Helvetica" w:cs="Helvetica"/>
+          <w:lang w:eastAsia="en-CA"/>
+        </w:rPr>
+        <w:t>Valid/Invalid Input/output  </w:t>
+      </w:r>
+    </w:p>
+    <w:p>
+      <w:pPr>
+        <w:numPr>
+          <w:ilvl w:val="0"/>
+          <w:numId w:val="19"/>
+        </w:numPr>
+        <w:spacing w:after="0" w:line="240" w:lineRule="auto"/>
+        <w:ind w:left="1800" w:firstLine="0"/>
+        <w:textAlignment w:val="baseline"/>
+        <w:rPr>
+          <w:rFonts w:ascii="Times New Roman" w:eastAsia="Times New Roman" w:hAnsi="Times New Roman" w:cs="Times New Roman"/>
+          <w:lang w:eastAsia="en-CA"/>
+        </w:rPr>
+      </w:pPr>
+      <w:r>
+        <w:rPr>
+          <w:rFonts w:ascii="Times New Roman" w:eastAsia="Times New Roman" w:hAnsi="Times New Roman" w:cs="Times New Roman"/>
+          <w:b/>
+          <w:bCs/>
+          <w:lang w:eastAsia="en-CA"/>
+        </w:rPr>
+        <w:t>Valid Input:</w:t>
+      </w:r>
+      <w:r>
+        <w:rPr>
+          <w:rFonts w:ascii="Times New Roman" w:eastAsia="Times New Roman" w:hAnsi="Times New Roman" w:cs="Times New Roman"/>
+          <w:color w:val="000000" w:themeColor="text1"/>
+        </w:rPr>
+        <w:t xml:space="preserve"> </w:t>
+      </w:r>
+      <w:r>
+        <w:rPr>
+          <w:rFonts w:ascii="Times New Roman" w:eastAsia="Times New Roman" w:hAnsi="Times New Roman" w:cs="Times New Roman"/>
+          <w:lang w:eastAsia="en-CA"/>
+        </w:rPr>
+        <w:t xml:space="preserve">ISBN-10 (Numeric-10 digits), </w:t>
+      </w:r>
+      <w:r>
+        <w:rPr>
+          <w:rFonts w:ascii="Times New Roman" w:eastAsia="Times New Roman" w:hAnsi="Times New Roman" w:cs="Times New Roman"/>
+          <w:color w:val="000000" w:themeColor="text1"/>
+        </w:rPr>
+        <w:t>Date(</w:t>
+      </w:r>
+      <w:proofErr w:type="spellStart"/>
+      <w:r>
+        <w:rPr>
+          <w:rFonts w:ascii="Times New Roman" w:eastAsia="Times New Roman" w:hAnsi="Times New Roman" w:cs="Times New Roman"/>
+          <w:color w:val="000000" w:themeColor="text1"/>
+        </w:rPr>
+        <w:t>yyyy</w:t>
+      </w:r>
+      <w:proofErr w:type="spellEnd"/>
+      <w:r>
+        <w:rPr>
+          <w:rFonts w:ascii="Times New Roman" w:eastAsia="Times New Roman" w:hAnsi="Times New Roman" w:cs="Times New Roman"/>
+          <w:color w:val="000000" w:themeColor="text1"/>
+        </w:rPr>
+        <w:t>-MM-dd</w:t>
+      </w:r>
+      <w:r>
+        <w:rPr>
+          <w:rFonts w:ascii="Times New Roman" w:eastAsia="Times New Roman" w:hAnsi="Times New Roman" w:cs="Times New Roman"/>
+          <w:color w:val="000000" w:themeColor="text1"/>
+        </w:rPr>
+        <w:t>)</w:t>
+      </w:r>
+    </w:p>
+    <w:p>
+      <w:pPr>
+        <w:spacing w:after="0" w:line="240" w:lineRule="auto"/>
+        <w:ind w:left="1800"/>
+        <w:textAlignment w:val="baseline"/>
+        <w:rPr>
+          <w:rFonts w:ascii="Times New Roman" w:eastAsia="Times New Roman" w:hAnsi="Times New Roman" w:cs="Times New Roman"/>
+          <w:lang w:eastAsia="en-CA"/>
+        </w:rPr>
+      </w:pPr>
+    </w:p>
+    <w:p>
+      <w:pPr>
+        <w:numPr>
+          <w:ilvl w:val="0"/>
+          <w:numId w:val="10"/>
+        </w:numPr>
+        <w:spacing w:after="0" w:line="240" w:lineRule="auto"/>
+        <w:ind w:left="1800" w:firstLine="0"/>
+        <w:textAlignment w:val="baseline"/>
+        <w:rPr>
+          <w:rFonts w:ascii="Times New Roman" w:eastAsia="Times New Roman" w:hAnsi="Times New Roman" w:cs="Times New Roman"/>
+          <w:lang w:eastAsia="en-CA"/>
+        </w:rPr>
+      </w:pPr>
+      <w:r>
+        <w:rPr>
+          <w:rFonts w:ascii="Times New Roman" w:eastAsia="Times New Roman" w:hAnsi="Times New Roman" w:cs="Times New Roman"/>
+          <w:b/>
+          <w:bCs/>
+          <w:lang w:eastAsia="en-CA"/>
+        </w:rPr>
+        <w:t>Valid Output:</w:t>
+      </w:r>
+      <w:r>
+        <w:rPr>
+          <w:rFonts w:ascii="Times New Roman" w:eastAsia="Times New Roman" w:hAnsi="Times New Roman" w:cs="Times New Roman"/>
+          <w:lang w:eastAsia="en-CA"/>
+        </w:rPr>
+        <w:t xml:space="preserve"> Alphanumeric (“</w:t>
+      </w:r>
+      <w:r>
+        <w:rPr>
+          <w:rFonts w:ascii="Times New Roman" w:eastAsia="Times New Roman" w:hAnsi="Times New Roman" w:cs="Times New Roman"/>
+          <w:lang w:eastAsia="en-CA"/>
+        </w:rPr>
+        <w:t>Book ISBN# 1234567890 Added to Inventory”</w:t>
+      </w:r>
+      <w:r>
+        <w:rPr>
+          <w:rFonts w:ascii="Times New Roman" w:eastAsia="Times New Roman" w:hAnsi="Times New Roman" w:cs="Times New Roman"/>
+          <w:lang w:eastAsia="en-CA"/>
+        </w:rPr>
+        <w:t>)  </w:t>
+      </w:r>
+    </w:p>
+    <w:p>
+      <w:pPr>
+        <w:numPr>
+          <w:ilvl w:val="0"/>
+          <w:numId w:val="10"/>
+        </w:numPr>
+        <w:spacing w:after="0" w:line="240" w:lineRule="auto"/>
+        <w:ind w:left="1800" w:firstLine="0"/>
+        <w:textAlignment w:val="baseline"/>
+        <w:rPr>
+          <w:rFonts w:ascii="Times New Roman" w:eastAsia="Times New Roman" w:hAnsi="Times New Roman" w:cs="Times New Roman"/>
+          <w:lang w:eastAsia="en-CA"/>
+        </w:rPr>
+      </w:pPr>
+      <w:r>
+        <w:rPr>
+          <w:rFonts w:ascii="Times New Roman" w:eastAsia="Times New Roman" w:hAnsi="Times New Roman" w:cs="Times New Roman"/>
+          <w:b/>
+          <w:bCs/>
+          <w:lang w:eastAsia="en-CA"/>
+        </w:rPr>
+        <w:t>Invalid Input</w:t>
+      </w:r>
+      <w:r>
+        <w:rPr>
+          <w:rFonts w:ascii="Times New Roman" w:eastAsia="Times New Roman" w:hAnsi="Times New Roman" w:cs="Times New Roman"/>
+          <w:lang w:eastAsia="en-CA"/>
+        </w:rPr>
+        <w:t xml:space="preserve">: </w:t>
+      </w:r>
+      <w:r>
+        <w:rPr>
+          <w:rFonts w:ascii="Times New Roman" w:eastAsia="Times New Roman" w:hAnsi="Times New Roman" w:cs="Times New Roman"/>
+          <w:color w:val="000000" w:themeColor="text1"/>
+        </w:rPr>
+        <w:t xml:space="preserve">Special characters other than @, ISBN-10 (Numeric- 10 &lt; digits &lt; 10), </w:t>
+      </w:r>
+      <w:r>
+        <w:rPr>
+          <w:rFonts w:ascii="Times New Roman" w:eastAsia="Times New Roman" w:hAnsi="Times New Roman" w:cs="Times New Roman"/>
+          <w:color w:val="000000" w:themeColor="text1"/>
+        </w:rPr>
+        <w:t>Date(</w:t>
+      </w:r>
+      <w:proofErr w:type="spellStart"/>
+      <w:r>
+        <w:rPr>
+          <w:rFonts w:ascii="Times New Roman" w:eastAsia="Times New Roman" w:hAnsi="Times New Roman" w:cs="Times New Roman"/>
+          <w:color w:val="000000" w:themeColor="text1"/>
+        </w:rPr>
+        <w:t>yyyy</w:t>
+      </w:r>
+      <w:proofErr w:type="spellEnd"/>
+      <w:r>
+        <w:rPr>
+          <w:rFonts w:ascii="Times New Roman" w:eastAsia="Times New Roman" w:hAnsi="Times New Roman" w:cs="Times New Roman"/>
+          <w:color w:val="000000" w:themeColor="text1"/>
+        </w:rPr>
+        <w:t>-MM-dd</w:t>
+      </w:r>
+      <w:r>
+        <w:rPr>
+          <w:rFonts w:ascii="Times New Roman" w:eastAsia="Times New Roman" w:hAnsi="Times New Roman" w:cs="Times New Roman"/>
+          <w:color w:val="000000" w:themeColor="text1"/>
+        </w:rPr>
+        <w:t>)</w:t>
+      </w:r>
+    </w:p>
+    <w:p>
+      <w:pPr>
+        <w:numPr>
+          <w:ilvl w:val="0"/>
+          <w:numId w:val="10"/>
+        </w:numPr>
+        <w:spacing w:after="0" w:line="240" w:lineRule="auto"/>
+        <w:ind w:left="1800" w:firstLine="0"/>
+        <w:textAlignment w:val="baseline"/>
+        <w:rPr>
+          <w:rFonts w:ascii="Times New Roman" w:eastAsia="Times New Roman" w:hAnsi="Times New Roman" w:cs="Times New Roman"/>
+          <w:lang w:eastAsia="en-CA"/>
+        </w:rPr>
+      </w:pPr>
+      <w:r>
+        <w:rPr>
+          <w:rFonts w:ascii="Times New Roman" w:eastAsia="Times New Roman" w:hAnsi="Times New Roman" w:cs="Times New Roman"/>
+          <w:b/>
+          <w:bCs/>
+          <w:lang w:eastAsia="en-CA"/>
+        </w:rPr>
+        <w:t>Invalid Output:</w:t>
+      </w:r>
+      <w:r>
+        <w:rPr>
+          <w:rFonts w:ascii="Times New Roman" w:eastAsia="Times New Roman" w:hAnsi="Times New Roman" w:cs="Times New Roman"/>
+          <w:lang w:eastAsia="en-CA"/>
+        </w:rPr>
+        <w:t xml:space="preserve"> program doesn’t proceed, Program crashing  </w:t>
+      </w:r>
+    </w:p>
+    <w:p>
+      <w:pPr>
+        <w:numPr>
+          <w:ilvl w:val="0"/>
+          <w:numId w:val="11"/>
+        </w:numPr>
+        <w:spacing w:after="0" w:line="240" w:lineRule="auto"/>
+        <w:ind w:left="1080" w:firstLine="0"/>
+        <w:textAlignment w:val="baseline"/>
+        <w:rPr>
+          <w:rFonts w:ascii="Times New Roman" w:eastAsia="Times New Roman" w:hAnsi="Times New Roman" w:cs="Times New Roman"/>
+          <w:lang w:eastAsia="en-CA"/>
+        </w:rPr>
+      </w:pPr>
+      <w:r>
+        <w:rPr>
+          <w:rFonts w:ascii="Times New Roman" w:eastAsia="Times New Roman" w:hAnsi="Times New Roman" w:cs="Times New Roman"/>
+          <w:lang w:eastAsia="en-CA"/>
+        </w:rPr>
+        <w:t>Equivalent Classes   </w:t>
+      </w:r>
+    </w:p>
+    <w:p>
+      <w:pPr>
+        <w:numPr>
+          <w:ilvl w:val="0"/>
+          <w:numId w:val="12"/>
+        </w:numPr>
+        <w:spacing w:after="0" w:line="240" w:lineRule="auto"/>
+        <w:ind w:left="1800" w:firstLine="0"/>
+        <w:textAlignment w:val="baseline"/>
+        <w:rPr>
+          <w:rFonts w:ascii="Times New Roman" w:eastAsia="Times New Roman" w:hAnsi="Times New Roman" w:cs="Times New Roman"/>
+          <w:lang w:eastAsia="en-CA"/>
+        </w:rPr>
+      </w:pPr>
+      <w:r>
+        <w:rPr>
+          <w:rFonts w:ascii="Times New Roman" w:eastAsia="Times New Roman" w:hAnsi="Times New Roman" w:cs="Times New Roman"/>
+          <w:lang w:eastAsia="en-CA"/>
+        </w:rPr>
+        <w:t>EC</w:t>
+      </w:r>
+      <w:r>
+        <w:rPr>
+          <w:rFonts w:ascii="Times New Roman" w:eastAsia="Times New Roman" w:hAnsi="Times New Roman" w:cs="Times New Roman"/>
+          <w:lang w:eastAsia="en-CA"/>
+        </w:rPr>
+        <w:t xml:space="preserve">1 - </w:t>
+      </w:r>
+      <w:r>
+        <w:rPr>
+          <w:rFonts w:ascii="Times New Roman" w:eastAsia="Times New Roman" w:hAnsi="Times New Roman" w:cs="Times New Roman"/>
+          <w:lang w:eastAsia="en-CA"/>
+        </w:rPr>
+        <w:t>ISBN-10 [1000000001, 9999999999]  </w:t>
+      </w:r>
+    </w:p>
+    <w:p>
+      <w:pPr>
+        <w:numPr>
+          <w:ilvl w:val="0"/>
+          <w:numId w:val="12"/>
+        </w:numPr>
+        <w:spacing w:after="0" w:line="240" w:lineRule="auto"/>
+        <w:ind w:left="1800" w:firstLine="0"/>
+        <w:textAlignment w:val="baseline"/>
+        <w:rPr>
+          <w:rFonts w:ascii="Times New Roman" w:eastAsia="Times New Roman" w:hAnsi="Times New Roman" w:cs="Times New Roman"/>
+          <w:lang w:eastAsia="en-CA"/>
+        </w:rPr>
+      </w:pPr>
+      <w:r>
+        <w:rPr>
+          <w:rFonts w:ascii="Times New Roman" w:eastAsia="Times New Roman" w:hAnsi="Times New Roman" w:cs="Times New Roman"/>
+          <w:lang w:eastAsia="en-CA"/>
+        </w:rPr>
+        <w:t>EC</w:t>
+      </w:r>
+      <w:r>
+        <w:rPr>
+          <w:rFonts w:ascii="Times New Roman" w:eastAsia="Times New Roman" w:hAnsi="Times New Roman" w:cs="Times New Roman"/>
+          <w:lang w:eastAsia="en-CA"/>
+        </w:rPr>
+        <w:t>2</w:t>
+      </w:r>
+      <w:r>
+        <w:rPr>
+          <w:rFonts w:ascii="Times New Roman" w:eastAsia="Times New Roman" w:hAnsi="Times New Roman" w:cs="Times New Roman"/>
+          <w:lang w:eastAsia="en-CA"/>
+        </w:rPr>
+        <w:t xml:space="preserve"> - </w:t>
+      </w:r>
+      <w:proofErr w:type="gramStart"/>
+      <w:r>
+        <w:rPr>
+          <w:rFonts w:ascii="Times New Roman" w:eastAsia="Times New Roman" w:hAnsi="Times New Roman" w:cs="Times New Roman"/>
+          <w:color w:val="000000" w:themeColor="text1"/>
+        </w:rPr>
+        <w:t>Date</w:t>
+      </w:r>
+      <w:r>
+        <w:rPr>
+          <w:rFonts w:ascii="Times New Roman" w:eastAsia="Times New Roman" w:hAnsi="Times New Roman" w:cs="Times New Roman"/>
+          <w:color w:val="000000" w:themeColor="text1"/>
+        </w:rPr>
+        <w:t>[</w:t>
+      </w:r>
+      <w:proofErr w:type="gramEnd"/>
+      <w:r>
+        <w:rPr>
+          <w:rFonts w:ascii="Times New Roman" w:eastAsia="Times New Roman" w:hAnsi="Times New Roman" w:cs="Times New Roman"/>
+          <w:color w:val="000000" w:themeColor="text1"/>
+        </w:rPr>
+        <w:t>2022-01-01</w:t>
+      </w:r>
+      <w:r>
+        <w:rPr>
+          <w:rFonts w:ascii="Times New Roman" w:eastAsia="Times New Roman" w:hAnsi="Times New Roman" w:cs="Times New Roman"/>
+          <w:color w:val="000000" w:themeColor="text1"/>
+        </w:rPr>
+        <w:t xml:space="preserve">, </w:t>
+      </w:r>
+      <w:r>
+        <w:rPr>
+          <w:rFonts w:ascii="Times New Roman" w:eastAsia="Times New Roman" w:hAnsi="Times New Roman" w:cs="Times New Roman"/>
+          <w:color w:val="000000" w:themeColor="text1"/>
+        </w:rPr>
+        <w:t>2022-12-31</w:t>
+      </w:r>
+      <w:r>
+        <w:rPr>
+          <w:rFonts w:ascii="Times New Roman" w:eastAsia="Times New Roman" w:hAnsi="Times New Roman" w:cs="Times New Roman"/>
+          <w:color w:val="000000" w:themeColor="text1"/>
+        </w:rPr>
+        <w:t>]</w:t>
+      </w:r>
+    </w:p>
+    <w:p>
+      <w:pPr>
+        <w:numPr>
+          <w:ilvl w:val="0"/>
+          <w:numId w:val="13"/>
+        </w:numPr>
+        <w:spacing w:after="0" w:line="240" w:lineRule="auto"/>
+        <w:ind w:left="1080" w:firstLine="0"/>
+        <w:textAlignment w:val="baseline"/>
+        <w:rPr>
+          <w:rFonts w:ascii="Times New Roman" w:eastAsia="Times New Roman" w:hAnsi="Times New Roman" w:cs="Times New Roman"/>
+          <w:lang w:eastAsia="en-CA"/>
+        </w:rPr>
+      </w:pPr>
+      <w:r>
+        <w:rPr>
+          <w:rFonts w:ascii="Times New Roman" w:eastAsia="Times New Roman" w:hAnsi="Times New Roman" w:cs="Times New Roman"/>
+          <w:lang w:eastAsia="en-CA"/>
+        </w:rPr>
+        <w:t>Boundary Value Analysis  </w:t>
+      </w:r>
+    </w:p>
+    <w:tbl>
+      <w:tblPr>
+        <w:tblW w:w="9344" w:type="dxa"/>
+        <w:tblCellMar>
+          <w:left w:w="0" w:type="dxa"/>
+          <w:right w:w="0" w:type="dxa"/>
+        </w:tblCellMar>
+        <w:tblLook w:val="04A0" w:firstRow="1" w:lastRow="0" w:firstColumn="1" w:lastColumn="0" w:noHBand="0" w:noVBand="1"/>
+      </w:tblPr>
+      <w:tblGrid>
+        <w:gridCol w:w="2335"/>
+        <w:gridCol w:w="2336"/>
+        <w:gridCol w:w="2336"/>
+        <w:gridCol w:w="2337"/>
+      </w:tblGrid>
+      <w:tr>
+        <w:trPr>
+          <w:trHeight w:val="285"/>
+        </w:trPr>
+        <w:tc>
+          <w:tcPr>
+            <w:tcW w:w="2335" w:type="dxa"/>
+            <w:tcBorders>
+              <w:top w:val="single" w:sz="6" w:space="0" w:color="000000"/>
+              <w:left w:val="single" w:sz="6" w:space="0" w:color="000000"/>
+              <w:bottom w:val="single" w:sz="6" w:space="0" w:color="000000"/>
+              <w:right w:val="single" w:sz="6" w:space="0" w:color="000000"/>
+            </w:tcBorders>
+            <w:shd w:val="clear" w:color="auto" w:fill="auto"/>
+            <w:hideMark/>
+          </w:tcPr>
+          <w:p>
+            <w:pPr>
+              <w:spacing w:after="0" w:line="240" w:lineRule="auto"/>
+              <w:textAlignment w:val="baseline"/>
+              <w:rPr>
+                <w:rFonts w:ascii="Times New Roman" w:eastAsia="Times New Roman" w:hAnsi="Times New Roman" w:cs="Times New Roman"/>
+                <w:sz w:val="24"/>
+                <w:szCs w:val="24"/>
+                <w:lang w:eastAsia="en-CA"/>
+              </w:rPr>
+            </w:pPr>
+            <w:r>
+              <w:rPr>
+                <w:rFonts w:ascii="Times New Roman" w:eastAsia="Times New Roman" w:hAnsi="Times New Roman" w:cs="Times New Roman"/>
+                <w:lang w:eastAsia="en-CA"/>
+              </w:rPr>
+              <w:t>Input Type </w:t>
+            </w:r>
+          </w:p>
+        </w:tc>
+        <w:tc>
+          <w:tcPr>
+            <w:tcW w:w="2336" w:type="dxa"/>
+            <w:tcBorders>
+              <w:top w:val="single" w:sz="6" w:space="0" w:color="000000"/>
+              <w:left w:val="single" w:sz="6" w:space="0" w:color="000000"/>
+              <w:bottom w:val="single" w:sz="6" w:space="0" w:color="000000"/>
+              <w:right w:val="single" w:sz="6" w:space="0" w:color="000000"/>
+            </w:tcBorders>
+            <w:shd w:val="clear" w:color="auto" w:fill="auto"/>
+            <w:hideMark/>
+          </w:tcPr>
+          <w:p>
+            <w:pPr>
+              <w:spacing w:after="0" w:line="240" w:lineRule="auto"/>
+              <w:textAlignment w:val="baseline"/>
+              <w:rPr>
+                <w:rFonts w:ascii="Times New Roman" w:eastAsia="Times New Roman" w:hAnsi="Times New Roman" w:cs="Times New Roman"/>
+                <w:sz w:val="24"/>
+                <w:szCs w:val="24"/>
+                <w:lang w:eastAsia="en-CA"/>
+              </w:rPr>
+            </w:pPr>
+            <w:proofErr w:type="spellStart"/>
+            <w:r>
+              <w:rPr>
+                <w:rFonts w:ascii="Times New Roman" w:eastAsia="Times New Roman" w:hAnsi="Times New Roman" w:cs="Times New Roman"/>
+                <w:lang w:eastAsia="en-CA"/>
+              </w:rPr>
+              <w:t>InValid</w:t>
+            </w:r>
+            <w:proofErr w:type="spellEnd"/>
+            <w:r>
+              <w:rPr>
+                <w:rFonts w:ascii="Times New Roman" w:eastAsia="Times New Roman" w:hAnsi="Times New Roman" w:cs="Times New Roman"/>
+                <w:lang w:eastAsia="en-CA"/>
+              </w:rPr>
+              <w:t> </w:t>
+            </w:r>
+          </w:p>
+        </w:tc>
+        <w:tc>
+          <w:tcPr>
+            <w:tcW w:w="2336" w:type="dxa"/>
+            <w:tcBorders>
+              <w:top w:val="single" w:sz="6" w:space="0" w:color="000000"/>
+              <w:left w:val="single" w:sz="6" w:space="0" w:color="000000"/>
+              <w:bottom w:val="single" w:sz="6" w:space="0" w:color="000000"/>
+              <w:right w:val="single" w:sz="6" w:space="0" w:color="000000"/>
+            </w:tcBorders>
+            <w:shd w:val="clear" w:color="auto" w:fill="auto"/>
+            <w:hideMark/>
+          </w:tcPr>
+          <w:p>
+            <w:pPr>
+              <w:spacing w:after="0" w:line="240" w:lineRule="auto"/>
+              <w:textAlignment w:val="baseline"/>
+              <w:rPr>
+                <w:rFonts w:ascii="Times New Roman" w:eastAsia="Times New Roman" w:hAnsi="Times New Roman" w:cs="Times New Roman"/>
+                <w:sz w:val="24"/>
+                <w:szCs w:val="24"/>
+                <w:lang w:eastAsia="en-CA"/>
+              </w:rPr>
+            </w:pPr>
+            <w:r>
+              <w:rPr>
+                <w:rFonts w:ascii="Times New Roman" w:eastAsia="Times New Roman" w:hAnsi="Times New Roman" w:cs="Times New Roman"/>
+                <w:lang w:eastAsia="en-CA"/>
+              </w:rPr>
+              <w:t>Valid </w:t>
+            </w:r>
+          </w:p>
+        </w:tc>
+        <w:tc>
+          <w:tcPr>
+            <w:tcW w:w="2337" w:type="dxa"/>
+            <w:tcBorders>
+              <w:top w:val="single" w:sz="6" w:space="0" w:color="000000"/>
+              <w:left w:val="single" w:sz="6" w:space="0" w:color="000000"/>
+              <w:bottom w:val="single" w:sz="6" w:space="0" w:color="000000"/>
+              <w:right w:val="single" w:sz="6" w:space="0" w:color="000000"/>
+            </w:tcBorders>
+            <w:shd w:val="clear" w:color="auto" w:fill="auto"/>
+            <w:hideMark/>
+          </w:tcPr>
+          <w:p>
+            <w:pPr>
+              <w:spacing w:after="0" w:line="240" w:lineRule="auto"/>
+              <w:textAlignment w:val="baseline"/>
+              <w:rPr>
+                <w:rFonts w:ascii="Times New Roman" w:eastAsia="Times New Roman" w:hAnsi="Times New Roman" w:cs="Times New Roman"/>
+                <w:sz w:val="24"/>
+                <w:szCs w:val="24"/>
+                <w:lang w:eastAsia="en-CA"/>
+              </w:rPr>
+            </w:pPr>
+            <w:proofErr w:type="spellStart"/>
+            <w:r>
+              <w:rPr>
+                <w:rFonts w:ascii="Times New Roman" w:eastAsia="Times New Roman" w:hAnsi="Times New Roman" w:cs="Times New Roman"/>
+                <w:lang w:eastAsia="en-CA"/>
+              </w:rPr>
+              <w:t>InValid</w:t>
+            </w:r>
+            <w:proofErr w:type="spellEnd"/>
+            <w:r>
+              <w:rPr>
+                <w:rFonts w:ascii="Times New Roman" w:eastAsia="Times New Roman" w:hAnsi="Times New Roman" w:cs="Times New Roman"/>
+                <w:lang w:eastAsia="en-CA"/>
+              </w:rPr>
+              <w:t> </w:t>
+            </w:r>
+          </w:p>
+        </w:tc>
+      </w:tr>
+      <w:tr>
+        <w:trPr>
+          <w:trHeight w:val="285"/>
+        </w:trPr>
+        <w:tc>
+          <w:tcPr>
+            <w:tcW w:w="2335" w:type="dxa"/>
+            <w:tcBorders>
+              <w:top w:val="single" w:sz="6" w:space="0" w:color="000000"/>
+              <w:left w:val="single" w:sz="6" w:space="0" w:color="000000"/>
+              <w:bottom w:val="single" w:sz="6" w:space="0" w:color="000000"/>
+              <w:right w:val="single" w:sz="6" w:space="0" w:color="000000"/>
+            </w:tcBorders>
+            <w:shd w:val="clear" w:color="auto" w:fill="F2F2F2"/>
+            <w:hideMark/>
+          </w:tcPr>
+          <w:p>
+            <w:pPr>
+              <w:spacing w:after="0" w:line="240" w:lineRule="auto"/>
+              <w:textAlignment w:val="baseline"/>
+              <w:rPr>
+                <w:rFonts w:ascii="Times New Roman" w:eastAsia="Times New Roman" w:hAnsi="Times New Roman" w:cs="Times New Roman"/>
+                <w:sz w:val="24"/>
+                <w:szCs w:val="24"/>
+                <w:lang w:eastAsia="en-CA"/>
+              </w:rPr>
+            </w:pPr>
+            <w:r>
+              <w:rPr>
+                <w:rFonts w:ascii="Times New Roman" w:eastAsia="Times New Roman" w:hAnsi="Times New Roman" w:cs="Times New Roman"/>
+                <w:lang w:eastAsia="en-CA"/>
+              </w:rPr>
+              <w:t>ISBN-10 </w:t>
+            </w:r>
+          </w:p>
+        </w:tc>
+        <w:tc>
+          <w:tcPr>
+            <w:tcW w:w="2336" w:type="dxa"/>
+            <w:tcBorders>
+              <w:top w:val="single" w:sz="6" w:space="0" w:color="000000"/>
+              <w:left w:val="single" w:sz="6" w:space="0" w:color="000000"/>
+              <w:bottom w:val="single" w:sz="6" w:space="0" w:color="000000"/>
+              <w:right w:val="single" w:sz="6" w:space="0" w:color="000000"/>
+            </w:tcBorders>
+            <w:shd w:val="clear" w:color="auto" w:fill="F2F2F2"/>
+            <w:hideMark/>
+          </w:tcPr>
+          <w:p>
+            <w:pPr>
+              <w:spacing w:after="0" w:line="240" w:lineRule="auto"/>
+              <w:textAlignment w:val="baseline"/>
+              <w:rPr>
+                <w:rFonts w:ascii="Times New Roman" w:eastAsia="Times New Roman" w:hAnsi="Times New Roman" w:cs="Times New Roman"/>
+                <w:sz w:val="24"/>
+                <w:szCs w:val="24"/>
+                <w:lang w:eastAsia="en-CA"/>
+              </w:rPr>
+            </w:pPr>
+            <w:r>
+              <w:rPr>
+                <w:rFonts w:ascii="Times New Roman" w:eastAsia="Times New Roman" w:hAnsi="Times New Roman" w:cs="Times New Roman"/>
+                <w:lang w:eastAsia="en-CA"/>
+              </w:rPr>
+              <w:t>1000000000 </w:t>
+            </w:r>
+          </w:p>
+        </w:tc>
+        <w:tc>
+          <w:tcPr>
+            <w:tcW w:w="2336" w:type="dxa"/>
+            <w:tcBorders>
+              <w:top w:val="single" w:sz="6" w:space="0" w:color="000000"/>
+              <w:left w:val="single" w:sz="6" w:space="0" w:color="000000"/>
+              <w:bottom w:val="single" w:sz="6" w:space="0" w:color="000000"/>
+              <w:right w:val="single" w:sz="6" w:space="0" w:color="000000"/>
+            </w:tcBorders>
+            <w:shd w:val="clear" w:color="auto" w:fill="F2F2F2"/>
+            <w:hideMark/>
+          </w:tcPr>
+          <w:p>
+            <w:pPr>
+              <w:spacing w:after="0" w:line="240" w:lineRule="auto"/>
+              <w:textAlignment w:val="baseline"/>
+              <w:rPr>
+                <w:rFonts w:ascii="Times New Roman" w:eastAsia="Times New Roman" w:hAnsi="Times New Roman" w:cs="Times New Roman"/>
+                <w:sz w:val="24"/>
+                <w:szCs w:val="24"/>
+                <w:lang w:eastAsia="en-CA"/>
+              </w:rPr>
+            </w:pPr>
+            <w:r>
+              <w:rPr>
+                <w:rFonts w:ascii="Times New Roman" w:eastAsia="Times New Roman" w:hAnsi="Times New Roman" w:cs="Times New Roman"/>
+                <w:lang w:eastAsia="en-CA"/>
+              </w:rPr>
+              <w:t>4672895719 </w:t>
+            </w:r>
+          </w:p>
+        </w:tc>
+        <w:tc>
+          <w:tcPr>
+            <w:tcW w:w="2337" w:type="dxa"/>
+            <w:tcBorders>
+              <w:top w:val="single" w:sz="6" w:space="0" w:color="000000"/>
+              <w:left w:val="single" w:sz="6" w:space="0" w:color="000000"/>
+              <w:bottom w:val="single" w:sz="6" w:space="0" w:color="000000"/>
+              <w:right w:val="single" w:sz="6" w:space="0" w:color="000000"/>
+            </w:tcBorders>
+            <w:shd w:val="clear" w:color="auto" w:fill="F2F2F2"/>
+            <w:hideMark/>
+          </w:tcPr>
+          <w:p>
+            <w:pPr>
+              <w:spacing w:after="0" w:line="240" w:lineRule="auto"/>
+              <w:textAlignment w:val="baseline"/>
+              <w:rPr>
+                <w:rFonts w:ascii="Times New Roman" w:eastAsia="Times New Roman" w:hAnsi="Times New Roman" w:cs="Times New Roman"/>
+                <w:sz w:val="24"/>
+                <w:szCs w:val="24"/>
+                <w:lang w:eastAsia="en-CA"/>
+              </w:rPr>
+            </w:pPr>
+            <w:r>
+              <w:rPr>
+                <w:rFonts w:ascii="Times New Roman" w:eastAsia="Times New Roman" w:hAnsi="Times New Roman" w:cs="Times New Roman"/>
+                <w:lang w:eastAsia="en-CA"/>
+              </w:rPr>
+              <w:t>10000000000 </w:t>
+            </w:r>
+          </w:p>
+        </w:tc>
+      </w:tr>
+      <w:tr>
+        <w:trPr>
+          <w:trHeight w:val="285"/>
+        </w:trPr>
+        <w:tc>
+          <w:tcPr>
+            <w:tcW w:w="2335" w:type="dxa"/>
+            <w:tcBorders>
+              <w:top w:val="single" w:sz="6" w:space="0" w:color="000000"/>
+              <w:left w:val="single" w:sz="6" w:space="0" w:color="000000"/>
+              <w:bottom w:val="single" w:sz="6" w:space="0" w:color="000000"/>
+              <w:right w:val="single" w:sz="6" w:space="0" w:color="000000"/>
+            </w:tcBorders>
+            <w:shd w:val="clear" w:color="auto" w:fill="F2F2F2"/>
+          </w:tcPr>
+          <w:p>
+            <w:pPr>
+              <w:spacing w:after="0" w:line="240" w:lineRule="auto"/>
+              <w:textAlignment w:val="baseline"/>
+              <w:rPr>
+                <w:rFonts w:ascii="Times New Roman" w:eastAsia="Times New Roman" w:hAnsi="Times New Roman" w:cs="Times New Roman"/>
+                <w:color w:val="000000" w:themeColor="text1"/>
+              </w:rPr>
+            </w:pPr>
+            <w:r>
+              <w:rPr>
+                <w:rFonts w:ascii="Times New Roman" w:eastAsia="Times New Roman" w:hAnsi="Times New Roman" w:cs="Times New Roman"/>
+                <w:color w:val="000000" w:themeColor="text1"/>
+              </w:rPr>
+              <w:t>Date</w:t>
+            </w:r>
+          </w:p>
+        </w:tc>
+        <w:tc>
+          <w:tcPr>
+            <w:tcW w:w="2336" w:type="dxa"/>
+            <w:tcBorders>
+              <w:top w:val="single" w:sz="6" w:space="0" w:color="000000"/>
+              <w:left w:val="single" w:sz="6" w:space="0" w:color="000000"/>
+              <w:bottom w:val="single" w:sz="6" w:space="0" w:color="000000"/>
+              <w:right w:val="single" w:sz="6" w:space="0" w:color="000000"/>
+            </w:tcBorders>
+            <w:shd w:val="clear" w:color="auto" w:fill="F2F2F2"/>
+          </w:tcPr>
+          <w:p>
+            <w:pPr>
+              <w:spacing w:after="0" w:line="240" w:lineRule="auto"/>
+              <w:textAlignment w:val="baseline"/>
+              <w:rPr>
+                <w:rFonts w:ascii="Times New Roman" w:eastAsia="Times New Roman" w:hAnsi="Times New Roman" w:cs="Times New Roman"/>
+                <w:color w:val="000000" w:themeColor="text1"/>
+              </w:rPr>
+            </w:pPr>
+            <w:r>
+              <w:rPr>
+                <w:rFonts w:ascii="Times New Roman" w:eastAsia="Times New Roman" w:hAnsi="Times New Roman" w:cs="Times New Roman"/>
+                <w:color w:val="000000" w:themeColor="text1"/>
+              </w:rPr>
+              <w:t>2021-11-15</w:t>
+            </w:r>
+          </w:p>
+        </w:tc>
+        <w:tc>
+          <w:tcPr>
+            <w:tcW w:w="2336" w:type="dxa"/>
+            <w:tcBorders>
+              <w:top w:val="single" w:sz="6" w:space="0" w:color="000000"/>
+              <w:left w:val="single" w:sz="6" w:space="0" w:color="000000"/>
+              <w:bottom w:val="single" w:sz="6" w:space="0" w:color="000000"/>
+              <w:right w:val="single" w:sz="6" w:space="0" w:color="000000"/>
+            </w:tcBorders>
+            <w:shd w:val="clear" w:color="auto" w:fill="F2F2F2"/>
+          </w:tcPr>
+          <w:p>
+            <w:pPr>
+              <w:spacing w:after="0" w:line="240" w:lineRule="auto"/>
+              <w:textAlignment w:val="baseline"/>
+              <w:rPr>
+                <w:rFonts w:ascii="Times New Roman" w:eastAsia="Times New Roman" w:hAnsi="Times New Roman" w:cs="Times New Roman"/>
+                <w:color w:val="000000" w:themeColor="text1"/>
+              </w:rPr>
+            </w:pPr>
+            <w:r>
+              <w:rPr>
+                <w:rFonts w:ascii="Times New Roman" w:eastAsia="Times New Roman" w:hAnsi="Times New Roman" w:cs="Times New Roman"/>
+                <w:color w:val="000000" w:themeColor="text1"/>
+              </w:rPr>
+              <w:t>2022-03-12</w:t>
+            </w:r>
+          </w:p>
+        </w:tc>
+        <w:tc>
+          <w:tcPr>
+            <w:tcW w:w="2337" w:type="dxa"/>
+            <w:tcBorders>
+              <w:top w:val="single" w:sz="6" w:space="0" w:color="000000"/>
+              <w:left w:val="single" w:sz="6" w:space="0" w:color="000000"/>
+              <w:bottom w:val="single" w:sz="6" w:space="0" w:color="000000"/>
+              <w:right w:val="single" w:sz="6" w:space="0" w:color="000000"/>
+            </w:tcBorders>
+            <w:shd w:val="clear" w:color="auto" w:fill="F2F2F2"/>
+          </w:tcPr>
+          <w:p>
+            <w:pPr>
+              <w:spacing w:after="0" w:line="240" w:lineRule="auto"/>
+              <w:textAlignment w:val="baseline"/>
+              <w:rPr>
+                <w:rFonts w:ascii="Times New Roman" w:eastAsia="Times New Roman" w:hAnsi="Times New Roman" w:cs="Times New Roman"/>
+                <w:color w:val="000000" w:themeColor="text1"/>
+              </w:rPr>
+            </w:pPr>
+            <w:r>
+              <w:rPr>
+                <w:rFonts w:ascii="Times New Roman" w:eastAsia="Times New Roman" w:hAnsi="Times New Roman" w:cs="Times New Roman"/>
+                <w:color w:val="000000" w:themeColor="text1"/>
+              </w:rPr>
+              <w:t>2023-01-10</w:t>
+            </w:r>
+          </w:p>
+        </w:tc>
+      </w:tr>
+    </w:tbl>
+    <w:p>
+      <w:pPr>
+        <w:numPr>
+          <w:ilvl w:val="0"/>
+          <w:numId w:val="14"/>
+        </w:numPr>
+        <w:spacing w:after="0" w:line="240" w:lineRule="auto"/>
+        <w:ind w:left="1080" w:firstLine="0"/>
+        <w:textAlignment w:val="baseline"/>
+        <w:rPr>
+          <w:rFonts w:ascii="Times New Roman" w:eastAsia="Times New Roman" w:hAnsi="Times New Roman" w:cs="Times New Roman"/>
+          <w:lang w:eastAsia="en-CA"/>
+        </w:rPr>
+      </w:pPr>
+      <w:r>
+        <w:rPr>
+          <w:rFonts w:ascii="Times New Roman" w:eastAsia="Times New Roman" w:hAnsi="Times New Roman" w:cs="Times New Roman"/>
+          <w:lang w:eastAsia="en-CA"/>
+        </w:rPr>
+        <w:t>Steps for testing  </w:t>
+      </w:r>
+    </w:p>
+    <w:p>
+      <w:pPr>
+        <w:numPr>
+          <w:ilvl w:val="0"/>
+          <w:numId w:val="15"/>
+        </w:numPr>
+        <w:spacing w:after="0" w:line="240" w:lineRule="auto"/>
+        <w:ind w:left="1800" w:firstLine="0"/>
+        <w:textAlignment w:val="baseline"/>
+        <w:rPr>
+          <w:rFonts w:ascii="Times New Roman" w:eastAsia="Times New Roman" w:hAnsi="Times New Roman" w:cs="Times New Roman"/>
+          <w:lang w:eastAsia="en-CA"/>
+        </w:rPr>
+      </w:pPr>
+      <w:r>
+        <w:rPr>
+          <w:rFonts w:ascii="Times New Roman" w:eastAsia="Times New Roman" w:hAnsi="Times New Roman" w:cs="Times New Roman"/>
+          <w:lang w:eastAsia="en-CA"/>
+        </w:rPr>
+        <w:t>Precondition: System (order placement software) is open/logged on to the main page  </w:t>
+      </w:r>
+    </w:p>
+    <w:p>
+      <w:pPr>
+        <w:numPr>
+          <w:ilvl w:val="0"/>
+          <w:numId w:val="15"/>
+        </w:numPr>
+        <w:spacing w:after="0" w:line="240" w:lineRule="auto"/>
+        <w:ind w:left="1800" w:firstLine="0"/>
+        <w:textAlignment w:val="baseline"/>
+        <w:rPr>
+          <w:rFonts w:ascii="Times New Roman" w:eastAsia="Times New Roman" w:hAnsi="Times New Roman" w:cs="Times New Roman"/>
+          <w:lang w:eastAsia="en-CA"/>
+        </w:rPr>
+      </w:pPr>
+      <w:r>
+        <w:rPr>
+          <w:rFonts w:ascii="Times New Roman" w:eastAsia="Times New Roman" w:hAnsi="Times New Roman" w:cs="Times New Roman"/>
+          <w:lang w:eastAsia="en-CA"/>
+        </w:rPr>
+        <w:t xml:space="preserve">Input: </w:t>
+      </w:r>
+      <w:r>
+        <w:rPr>
+          <w:rFonts w:ascii="Times New Roman" w:eastAsia="Times New Roman" w:hAnsi="Times New Roman" w:cs="Times New Roman"/>
+          <w:lang w:eastAsia="en-CA"/>
+        </w:rPr>
+        <w:t>Book ISBN-10, date</w:t>
+      </w:r>
+    </w:p>
+    <w:p>
+      <w:pPr>
+        <w:numPr>
+          <w:ilvl w:val="0"/>
+          <w:numId w:val="15"/>
+        </w:numPr>
+        <w:spacing w:after="0" w:line="240" w:lineRule="auto"/>
+        <w:ind w:left="1800" w:firstLine="0"/>
+        <w:textAlignment w:val="baseline"/>
+        <w:rPr>
+          <w:rFonts w:ascii="Times New Roman" w:eastAsia="Times New Roman" w:hAnsi="Times New Roman" w:cs="Times New Roman"/>
+          <w:lang w:eastAsia="en-CA"/>
+        </w:rPr>
+      </w:pPr>
+      <w:r>
+        <w:rPr>
+          <w:rFonts w:ascii="Times New Roman" w:eastAsia="Times New Roman" w:hAnsi="Times New Roman" w:cs="Times New Roman"/>
+          <w:lang w:eastAsia="en-CA"/>
+        </w:rPr>
+        <w:t xml:space="preserve">Expected Output: </w:t>
+      </w:r>
+      <w:r>
+        <w:rPr>
+          <w:rFonts w:ascii="Times New Roman" w:eastAsia="Times New Roman" w:hAnsi="Times New Roman" w:cs="Times New Roman"/>
+          <w:lang w:eastAsia="en-CA"/>
+        </w:rPr>
+        <w:t>‘Book ISBN# 1234567890 Added to Inventory.’</w:t>
+      </w:r>
+      <w:r>
+        <w:rPr>
+          <w:rFonts w:ascii="Times New Roman" w:eastAsia="Times New Roman" w:hAnsi="Times New Roman" w:cs="Times New Roman"/>
+          <w:lang w:eastAsia="en-CA"/>
+        </w:rPr>
+        <w:t>  </w:t>
+      </w:r>
+    </w:p>
+    <w:p>
+      <w:pPr>
+        <w:numPr>
+          <w:ilvl w:val="0"/>
+          <w:numId w:val="15"/>
+        </w:numPr>
+        <w:spacing w:after="0" w:line="240" w:lineRule="auto"/>
+        <w:ind w:left="1800" w:firstLine="0"/>
+        <w:textAlignment w:val="baseline"/>
+        <w:rPr>
+          <w:rFonts w:ascii="Times New Roman" w:eastAsia="Times New Roman" w:hAnsi="Times New Roman" w:cs="Times New Roman"/>
+          <w:lang w:eastAsia="en-CA"/>
+        </w:rPr>
+      </w:pPr>
+      <w:r>
+        <w:rPr>
+          <w:rFonts w:ascii="Times New Roman" w:eastAsia="Times New Roman" w:hAnsi="Times New Roman" w:cs="Times New Roman"/>
+          <w:lang w:eastAsia="en-CA"/>
+        </w:rPr>
+        <w:t>Postcondition: System will go back to its original state – main page.   </w:t>
+      </w:r>
+    </w:p>
+    <w:p>
+      <w:pPr>
+        <w:numPr>
+          <w:ilvl w:val="0"/>
+          <w:numId w:val="16"/>
+        </w:numPr>
+        <w:spacing w:after="0" w:line="240" w:lineRule="auto"/>
+        <w:ind w:left="1080" w:firstLine="0"/>
+        <w:textAlignment w:val="baseline"/>
+        <w:rPr>
+          <w:rFonts w:ascii="Calibri" w:eastAsia="Times New Roman" w:hAnsi="Calibri" w:cs="Calibri"/>
+          <w:lang w:eastAsia="en-CA"/>
+        </w:rPr>
+      </w:pPr>
+      <w:r>
+        <w:rPr>
+          <w:rFonts w:ascii="Times New Roman" w:eastAsia="Times New Roman" w:hAnsi="Times New Roman" w:cs="Times New Roman"/>
+          <w:lang w:eastAsia="en-CA"/>
+        </w:rPr>
+        <w:t>Test Cases: </w:t>
+      </w:r>
+    </w:p>
+    <w:tbl>
+      <w:tblPr>
+        <w:tblW w:w="9352" w:type="dxa"/>
+        <w:tblInd w:w="-8" w:type="dxa"/>
+        <w:tblCellMar>
+          <w:left w:w="0" w:type="dxa"/>
+          <w:right w:w="0" w:type="dxa"/>
+        </w:tblCellMar>
+        <w:tblLook w:val="04A0" w:firstRow="1" w:lastRow="0" w:firstColumn="1" w:lastColumn="0" w:noHBand="0" w:noVBand="1"/>
+      </w:tblPr>
+      <w:tblGrid>
+        <w:gridCol w:w="2032"/>
+        <w:gridCol w:w="1754"/>
+        <w:gridCol w:w="1966"/>
+        <w:gridCol w:w="2007"/>
+        <w:gridCol w:w="1593"/>
+      </w:tblGrid>
+      <w:tr>
+        <w:trPr>
+          <w:trHeight w:val="361"/>
+        </w:trPr>
+        <w:tc>
+          <w:tcPr>
+            <w:tcW w:w="2032" w:type="dxa"/>
+            <w:tcBorders>
+              <w:top w:val="single" w:sz="6" w:space="0" w:color="000000"/>
+              <w:left w:val="single" w:sz="6" w:space="0" w:color="000000"/>
+              <w:bottom w:val="single" w:sz="6" w:space="0" w:color="000000"/>
+              <w:right w:val="single" w:sz="6" w:space="0" w:color="000000"/>
+            </w:tcBorders>
+            <w:shd w:val="clear" w:color="auto" w:fill="auto"/>
+            <w:hideMark/>
+          </w:tcPr>
+          <w:p>
+            <w:pPr>
+              <w:spacing w:after="0" w:line="240" w:lineRule="auto"/>
+              <w:textAlignment w:val="baseline"/>
+              <w:rPr>
+                <w:rFonts w:ascii="Times New Roman" w:eastAsia="Times New Roman" w:hAnsi="Times New Roman" w:cs="Times New Roman"/>
+                <w:sz w:val="24"/>
+                <w:szCs w:val="24"/>
+                <w:lang w:eastAsia="en-CA"/>
+              </w:rPr>
+            </w:pPr>
+            <w:r>
+              <w:rPr>
+                <w:rFonts w:ascii="Times New Roman" w:eastAsia="Times New Roman" w:hAnsi="Times New Roman" w:cs="Times New Roman"/>
+                <w:lang w:eastAsia="en-CA"/>
+              </w:rPr>
+              <w:t>TC1 </w:t>
+            </w:r>
+          </w:p>
+        </w:tc>
+        <w:tc>
+          <w:tcPr>
+            <w:tcW w:w="1754" w:type="dxa"/>
+            <w:tcBorders>
+              <w:top w:val="single" w:sz="6" w:space="0" w:color="000000"/>
+              <w:left w:val="single" w:sz="6" w:space="0" w:color="000000"/>
+              <w:bottom w:val="single" w:sz="6" w:space="0" w:color="000000"/>
+              <w:right w:val="single" w:sz="6" w:space="0" w:color="000000"/>
+            </w:tcBorders>
+            <w:shd w:val="clear" w:color="auto" w:fill="auto"/>
+            <w:hideMark/>
+          </w:tcPr>
+          <w:p>
+            <w:pPr>
+              <w:spacing w:after="0" w:line="240" w:lineRule="auto"/>
+              <w:textAlignment w:val="baseline"/>
+              <w:rPr>
+                <w:rFonts w:ascii="Times New Roman" w:eastAsia="Times New Roman" w:hAnsi="Times New Roman" w:cs="Times New Roman"/>
+                <w:sz w:val="24"/>
+                <w:szCs w:val="24"/>
+                <w:lang w:eastAsia="en-CA"/>
+              </w:rPr>
+            </w:pPr>
+            <w:r>
+              <w:rPr>
+                <w:rFonts w:ascii="Times New Roman" w:eastAsia="Times New Roman" w:hAnsi="Times New Roman" w:cs="Times New Roman"/>
+                <w:lang w:eastAsia="en-CA"/>
+              </w:rPr>
+              <w:t>TC2 </w:t>
+            </w:r>
+          </w:p>
+        </w:tc>
+        <w:tc>
+          <w:tcPr>
+            <w:tcW w:w="1966" w:type="dxa"/>
+            <w:tcBorders>
+              <w:top w:val="single" w:sz="6" w:space="0" w:color="000000"/>
+              <w:left w:val="single" w:sz="6" w:space="0" w:color="000000"/>
+              <w:bottom w:val="single" w:sz="6" w:space="0" w:color="000000"/>
+              <w:right w:val="single" w:sz="6" w:space="0" w:color="000000"/>
+            </w:tcBorders>
+            <w:shd w:val="clear" w:color="auto" w:fill="auto"/>
+            <w:hideMark/>
+          </w:tcPr>
+          <w:p>
+            <w:pPr>
+              <w:spacing w:after="0" w:line="240" w:lineRule="auto"/>
+              <w:textAlignment w:val="baseline"/>
+              <w:rPr>
+                <w:rFonts w:ascii="Times New Roman" w:eastAsia="Times New Roman" w:hAnsi="Times New Roman" w:cs="Times New Roman"/>
+                <w:sz w:val="24"/>
+                <w:szCs w:val="24"/>
+                <w:lang w:eastAsia="en-CA"/>
+              </w:rPr>
+            </w:pPr>
+            <w:r>
+              <w:rPr>
+                <w:rFonts w:ascii="Times New Roman" w:eastAsia="Times New Roman" w:hAnsi="Times New Roman" w:cs="Times New Roman"/>
+                <w:lang w:eastAsia="en-CA"/>
+              </w:rPr>
+              <w:t>TC3 </w:t>
+            </w:r>
+          </w:p>
+        </w:tc>
+        <w:tc>
+          <w:tcPr>
+            <w:tcW w:w="2007" w:type="dxa"/>
+            <w:tcBorders>
+              <w:top w:val="single" w:sz="6" w:space="0" w:color="000000"/>
+              <w:left w:val="single" w:sz="6" w:space="0" w:color="000000"/>
+              <w:bottom w:val="single" w:sz="6" w:space="0" w:color="000000"/>
+              <w:right w:val="single" w:sz="6" w:space="0" w:color="000000"/>
+            </w:tcBorders>
+          </w:tcPr>
+          <w:p>
+            <w:pPr>
+              <w:spacing w:after="0" w:line="240" w:lineRule="auto"/>
+              <w:textAlignment w:val="baseline"/>
+              <w:rPr>
+                <w:rFonts w:ascii="Times New Roman" w:eastAsia="Times New Roman" w:hAnsi="Times New Roman" w:cs="Times New Roman"/>
+                <w:lang w:eastAsia="en-CA"/>
+              </w:rPr>
+            </w:pPr>
+            <w:r>
+              <w:rPr>
+                <w:rFonts w:ascii="Times New Roman" w:eastAsia="Times New Roman" w:hAnsi="Times New Roman" w:cs="Times New Roman"/>
+                <w:lang w:eastAsia="en-CA"/>
+              </w:rPr>
+              <w:t>TC4</w:t>
+            </w:r>
+          </w:p>
+        </w:tc>
+        <w:tc>
+          <w:tcPr>
+            <w:tcW w:w="1593" w:type="dxa"/>
+            <w:tcBorders>
+              <w:top w:val="single" w:sz="6" w:space="0" w:color="000000"/>
+              <w:left w:val="single" w:sz="6" w:space="0" w:color="000000"/>
+              <w:bottom w:val="single" w:sz="6" w:space="0" w:color="000000"/>
+              <w:right w:val="single" w:sz="6" w:space="0" w:color="000000"/>
+            </w:tcBorders>
+          </w:tcPr>
+          <w:p>
+            <w:pPr>
+              <w:spacing w:after="0" w:line="240" w:lineRule="auto"/>
+              <w:textAlignment w:val="baseline"/>
+              <w:rPr>
+                <w:rFonts w:ascii="Times New Roman" w:eastAsia="Times New Roman" w:hAnsi="Times New Roman" w:cs="Times New Roman"/>
+                <w:lang w:eastAsia="en-CA"/>
+              </w:rPr>
+            </w:pPr>
+            <w:r>
+              <w:rPr>
+                <w:rFonts w:ascii="Times New Roman" w:eastAsia="Times New Roman" w:hAnsi="Times New Roman" w:cs="Times New Roman"/>
+                <w:lang w:eastAsia="en-CA"/>
+              </w:rPr>
+              <w:t>TC5</w:t>
+            </w:r>
+          </w:p>
+        </w:tc>
+      </w:tr>
+      <w:tr>
+        <w:trPr>
+          <w:trHeight w:val="596"/>
+        </w:trPr>
+        <w:tc>
+          <w:tcPr>
+            <w:tcW w:w="2032" w:type="dxa"/>
+            <w:tcBorders>
+              <w:top w:val="single" w:sz="6" w:space="0" w:color="000000"/>
+              <w:left w:val="single" w:sz="6" w:space="0" w:color="000000"/>
+              <w:bottom w:val="single" w:sz="6" w:space="0" w:color="000000"/>
+              <w:right w:val="single" w:sz="6" w:space="0" w:color="000000"/>
+            </w:tcBorders>
+            <w:shd w:val="clear" w:color="auto" w:fill="F2F2F2"/>
+            <w:hideMark/>
+          </w:tcPr>
+          <w:p>
+            <w:pPr>
+              <w:spacing w:after="0" w:line="240" w:lineRule="auto"/>
+              <w:textAlignment w:val="baseline"/>
+              <w:rPr>
+                <w:rFonts w:ascii="Times New Roman" w:eastAsia="Times New Roman" w:hAnsi="Times New Roman" w:cs="Times New Roman"/>
+                <w:sz w:val="24"/>
+                <w:szCs w:val="24"/>
+                <w:lang w:eastAsia="en-CA"/>
+              </w:rPr>
+            </w:pPr>
+            <w:r>
+              <w:rPr>
+                <w:rFonts w:ascii="Times New Roman" w:eastAsia="Times New Roman" w:hAnsi="Times New Roman" w:cs="Times New Roman"/>
+                <w:lang w:eastAsia="en-CA"/>
+              </w:rPr>
+              <w:t>Input 1: 4672895719 </w:t>
+            </w:r>
+          </w:p>
+        </w:tc>
+        <w:tc>
+          <w:tcPr>
+            <w:tcW w:w="1754" w:type="dxa"/>
+            <w:tcBorders>
+              <w:top w:val="single" w:sz="6" w:space="0" w:color="000000"/>
+              <w:left w:val="single" w:sz="6" w:space="0" w:color="000000"/>
+              <w:bottom w:val="single" w:sz="6" w:space="0" w:color="000000"/>
+              <w:right w:val="single" w:sz="6" w:space="0" w:color="000000"/>
+            </w:tcBorders>
+            <w:shd w:val="clear" w:color="auto" w:fill="F2F2F2"/>
+            <w:hideMark/>
+          </w:tcPr>
+          <w:p>
+            <w:pPr>
+              <w:spacing w:after="0" w:line="240" w:lineRule="auto"/>
+              <w:textAlignment w:val="baseline"/>
+              <w:rPr>
+                <w:rFonts w:ascii="Times New Roman" w:eastAsia="Times New Roman" w:hAnsi="Times New Roman" w:cs="Times New Roman"/>
+                <w:sz w:val="24"/>
+                <w:szCs w:val="24"/>
+                <w:lang w:eastAsia="en-CA"/>
+              </w:rPr>
+            </w:pPr>
+            <w:r>
+              <w:rPr>
+                <w:rFonts w:ascii="Times New Roman" w:eastAsia="Times New Roman" w:hAnsi="Times New Roman" w:cs="Times New Roman"/>
+                <w:lang w:eastAsia="en-CA"/>
+              </w:rPr>
+              <w:t>Input 1: 2 </w:t>
+            </w:r>
+          </w:p>
+        </w:tc>
+        <w:tc>
+          <w:tcPr>
+            <w:tcW w:w="1966" w:type="dxa"/>
+            <w:tcBorders>
+              <w:top w:val="single" w:sz="6" w:space="0" w:color="000000"/>
+              <w:left w:val="single" w:sz="6" w:space="0" w:color="000000"/>
+              <w:bottom w:val="single" w:sz="6" w:space="0" w:color="000000"/>
+              <w:right w:val="single" w:sz="6" w:space="0" w:color="000000"/>
+            </w:tcBorders>
+            <w:shd w:val="clear" w:color="auto" w:fill="F2F2F2"/>
+            <w:hideMark/>
+          </w:tcPr>
+          <w:p>
+            <w:pPr>
+              <w:spacing w:after="0" w:line="240" w:lineRule="auto"/>
+              <w:textAlignment w:val="baseline"/>
+              <w:rPr>
+                <w:rFonts w:ascii="Times New Roman" w:eastAsia="Times New Roman" w:hAnsi="Times New Roman" w:cs="Times New Roman"/>
+                <w:sz w:val="24"/>
+                <w:szCs w:val="24"/>
+                <w:lang w:eastAsia="en-CA"/>
+              </w:rPr>
+            </w:pPr>
+            <w:r>
+              <w:rPr>
+                <w:rFonts w:ascii="Times New Roman" w:eastAsia="Times New Roman" w:hAnsi="Times New Roman" w:cs="Times New Roman"/>
+                <w:lang w:eastAsia="en-CA"/>
+              </w:rPr>
+              <w:t>Input 1: 467985719 </w:t>
+            </w:r>
+          </w:p>
+        </w:tc>
+        <w:tc>
+          <w:tcPr>
+            <w:tcW w:w="2007" w:type="dxa"/>
+            <w:tcBorders>
+              <w:top w:val="single" w:sz="6" w:space="0" w:color="000000"/>
+              <w:left w:val="single" w:sz="6" w:space="0" w:color="000000"/>
+              <w:bottom w:val="single" w:sz="6" w:space="0" w:color="000000"/>
+              <w:right w:val="single" w:sz="6" w:space="0" w:color="000000"/>
+            </w:tcBorders>
+            <w:shd w:val="clear" w:color="auto" w:fill="F2F2F2"/>
+          </w:tcPr>
+          <w:p>
+            <w:pPr>
+              <w:spacing w:after="0" w:line="240" w:lineRule="auto"/>
+              <w:textAlignment w:val="baseline"/>
+              <w:rPr>
+                <w:rFonts w:ascii="Times New Roman" w:eastAsia="Times New Roman" w:hAnsi="Times New Roman" w:cs="Times New Roman"/>
+                <w:lang w:eastAsia="en-CA"/>
+              </w:rPr>
+            </w:pPr>
+            <w:r>
+              <w:rPr>
+                <w:rFonts w:ascii="Times New Roman" w:eastAsia="Times New Roman" w:hAnsi="Times New Roman" w:cs="Times New Roman"/>
+                <w:lang w:eastAsia="en-CA"/>
+              </w:rPr>
+              <w:t>Input 1: 1672235345 </w:t>
+            </w:r>
+          </w:p>
+        </w:tc>
+        <w:tc>
+          <w:tcPr>
+            <w:tcW w:w="1593" w:type="dxa"/>
+            <w:tcBorders>
+              <w:top w:val="single" w:sz="6" w:space="0" w:color="000000"/>
+              <w:left w:val="single" w:sz="6" w:space="0" w:color="000000"/>
+              <w:bottom w:val="single" w:sz="6" w:space="0" w:color="000000"/>
+              <w:right w:val="single" w:sz="6" w:space="0" w:color="000000"/>
+            </w:tcBorders>
+            <w:shd w:val="clear" w:color="auto" w:fill="F2F2F2"/>
+          </w:tcPr>
+          <w:p>
+            <w:pPr>
+              <w:spacing w:after="0" w:line="240" w:lineRule="auto"/>
+              <w:textAlignment w:val="baseline"/>
+              <w:rPr>
+                <w:rFonts w:ascii="Times New Roman" w:eastAsia="Times New Roman" w:hAnsi="Times New Roman" w:cs="Times New Roman"/>
+                <w:lang w:eastAsia="en-CA"/>
+              </w:rPr>
+            </w:pPr>
+            <w:r>
+              <w:rPr>
+                <w:rFonts w:ascii="Times New Roman" w:eastAsia="Times New Roman" w:hAnsi="Times New Roman" w:cs="Times New Roman"/>
+                <w:lang w:eastAsia="en-CA"/>
+              </w:rPr>
+              <w:t>Input 1: 3334</w:t>
+            </w:r>
+          </w:p>
+        </w:tc>
+      </w:tr>
+      <w:tr>
+        <w:trPr>
+          <w:trHeight w:val="596"/>
+        </w:trPr>
+        <w:tc>
+          <w:tcPr>
+            <w:tcW w:w="2032" w:type="dxa"/>
+            <w:tcBorders>
+              <w:top w:val="single" w:sz="6" w:space="0" w:color="000000"/>
+              <w:left w:val="single" w:sz="6" w:space="0" w:color="000000"/>
+              <w:bottom w:val="single" w:sz="6" w:space="0" w:color="000000"/>
+              <w:right w:val="single" w:sz="6" w:space="0" w:color="000000"/>
+            </w:tcBorders>
+            <w:shd w:val="clear" w:color="auto" w:fill="F2F2F2"/>
+          </w:tcPr>
+          <w:p>
+            <w:pPr>
+              <w:spacing w:after="0" w:line="240" w:lineRule="auto"/>
+              <w:textAlignment w:val="baseline"/>
+              <w:rPr>
+                <w:rFonts w:ascii="Times New Roman" w:eastAsia="Times New Roman" w:hAnsi="Times New Roman" w:cs="Times New Roman"/>
+                <w:lang w:eastAsia="en-CA"/>
+              </w:rPr>
+            </w:pPr>
+            <w:r>
+              <w:rPr>
+                <w:rFonts w:ascii="Times New Roman" w:eastAsia="Times New Roman" w:hAnsi="Times New Roman" w:cs="Times New Roman"/>
+                <w:color w:val="000000" w:themeColor="text1"/>
+              </w:rPr>
+              <w:t>Input 2: 2022-10-01</w:t>
+            </w:r>
+          </w:p>
+        </w:tc>
+        <w:tc>
+          <w:tcPr>
+            <w:tcW w:w="1754" w:type="dxa"/>
+            <w:tcBorders>
+              <w:top w:val="single" w:sz="6" w:space="0" w:color="000000"/>
+              <w:left w:val="single" w:sz="6" w:space="0" w:color="000000"/>
+              <w:bottom w:val="single" w:sz="6" w:space="0" w:color="000000"/>
+              <w:right w:val="single" w:sz="6" w:space="0" w:color="000000"/>
+            </w:tcBorders>
+            <w:shd w:val="clear" w:color="auto" w:fill="F2F2F2"/>
+          </w:tcPr>
+          <w:p>
+            <w:pPr>
+              <w:spacing w:after="0" w:line="240" w:lineRule="auto"/>
+              <w:textAlignment w:val="baseline"/>
+              <w:rPr>
+                <w:rFonts w:ascii="Times New Roman" w:eastAsia="Times New Roman" w:hAnsi="Times New Roman" w:cs="Times New Roman"/>
+                <w:lang w:eastAsia="en-CA"/>
+              </w:rPr>
+            </w:pPr>
+            <w:r>
+              <w:rPr>
+                <w:rFonts w:ascii="Times New Roman" w:eastAsia="Times New Roman" w:hAnsi="Times New Roman" w:cs="Times New Roman"/>
+                <w:color w:val="000000" w:themeColor="text1"/>
+              </w:rPr>
+              <w:t>Input 2: 2022-11-27</w:t>
+            </w:r>
+          </w:p>
+        </w:tc>
+        <w:tc>
+          <w:tcPr>
+            <w:tcW w:w="1966" w:type="dxa"/>
+            <w:tcBorders>
+              <w:top w:val="single" w:sz="6" w:space="0" w:color="000000"/>
+              <w:left w:val="single" w:sz="6" w:space="0" w:color="000000"/>
+              <w:bottom w:val="single" w:sz="6" w:space="0" w:color="000000"/>
+              <w:right w:val="single" w:sz="6" w:space="0" w:color="000000"/>
+            </w:tcBorders>
+            <w:shd w:val="clear" w:color="auto" w:fill="F2F2F2"/>
+          </w:tcPr>
+          <w:p>
+            <w:pPr>
+              <w:spacing w:after="0" w:line="240" w:lineRule="auto"/>
+              <w:textAlignment w:val="baseline"/>
+              <w:rPr>
+                <w:rFonts w:ascii="Times New Roman" w:eastAsia="Times New Roman" w:hAnsi="Times New Roman" w:cs="Times New Roman"/>
+                <w:lang w:eastAsia="en-CA"/>
+              </w:rPr>
+            </w:pPr>
+            <w:r>
+              <w:rPr>
+                <w:rFonts w:ascii="Times New Roman" w:eastAsia="Times New Roman" w:hAnsi="Times New Roman" w:cs="Times New Roman"/>
+                <w:color w:val="000000" w:themeColor="text1"/>
+              </w:rPr>
+              <w:t>Input 2: 2023-04-01</w:t>
+            </w:r>
+          </w:p>
+        </w:tc>
+        <w:tc>
+          <w:tcPr>
+            <w:tcW w:w="2007" w:type="dxa"/>
+            <w:tcBorders>
+              <w:top w:val="single" w:sz="6" w:space="0" w:color="000000"/>
+              <w:left w:val="single" w:sz="6" w:space="0" w:color="000000"/>
+              <w:bottom w:val="single" w:sz="6" w:space="0" w:color="000000"/>
+              <w:right w:val="single" w:sz="6" w:space="0" w:color="000000"/>
+            </w:tcBorders>
+            <w:shd w:val="clear" w:color="auto" w:fill="F2F2F2"/>
+          </w:tcPr>
+          <w:p>
+            <w:pPr>
+              <w:spacing w:after="0" w:line="240" w:lineRule="auto"/>
+              <w:textAlignment w:val="baseline"/>
+              <w:rPr>
+                <w:rFonts w:ascii="Times New Roman" w:eastAsia="Times New Roman" w:hAnsi="Times New Roman" w:cs="Times New Roman"/>
+                <w:lang w:eastAsia="en-CA"/>
+              </w:rPr>
+            </w:pPr>
+            <w:r>
+              <w:rPr>
+                <w:rFonts w:ascii="Times New Roman" w:eastAsia="Times New Roman" w:hAnsi="Times New Roman" w:cs="Times New Roman"/>
+                <w:color w:val="000000" w:themeColor="text1"/>
+              </w:rPr>
+              <w:t>Input 2: 2022-07-05</w:t>
+            </w:r>
+          </w:p>
+        </w:tc>
+        <w:tc>
+          <w:tcPr>
+            <w:tcW w:w="1593" w:type="dxa"/>
+            <w:tcBorders>
+              <w:top w:val="single" w:sz="6" w:space="0" w:color="000000"/>
+              <w:left w:val="single" w:sz="6" w:space="0" w:color="000000"/>
+              <w:bottom w:val="single" w:sz="6" w:space="0" w:color="000000"/>
+              <w:right w:val="single" w:sz="6" w:space="0" w:color="000000"/>
+            </w:tcBorders>
+            <w:shd w:val="clear" w:color="auto" w:fill="F2F2F2"/>
+          </w:tcPr>
+          <w:p>
+            <w:pPr>
+              <w:spacing w:after="0" w:line="240" w:lineRule="auto"/>
+              <w:textAlignment w:val="baseline"/>
+              <w:rPr>
+                <w:rFonts w:ascii="Times New Roman" w:eastAsia="Times New Roman" w:hAnsi="Times New Roman" w:cs="Times New Roman"/>
+                <w:color w:val="000000" w:themeColor="text1"/>
+              </w:rPr>
+            </w:pPr>
+            <w:r>
+              <w:rPr>
+                <w:rFonts w:ascii="Times New Roman" w:eastAsia="Times New Roman" w:hAnsi="Times New Roman" w:cs="Times New Roman"/>
+                <w:color w:val="000000" w:themeColor="text1"/>
+              </w:rPr>
+              <w:t>Input2: 2021-06-13</w:t>
+            </w:r>
+          </w:p>
+        </w:tc>
+      </w:tr>
+      <w:tr>
+        <w:trPr>
+          <w:trHeight w:val="927"/>
+        </w:trPr>
+        <w:tc>
+          <w:tcPr>
+            <w:tcW w:w="2032" w:type="dxa"/>
+            <w:tcBorders>
+              <w:top w:val="single" w:sz="6" w:space="0" w:color="000000"/>
+              <w:left w:val="single" w:sz="6" w:space="0" w:color="000000"/>
+              <w:bottom w:val="single" w:sz="6" w:space="0" w:color="000000"/>
+              <w:right w:val="single" w:sz="6" w:space="0" w:color="000000"/>
+            </w:tcBorders>
+            <w:shd w:val="clear" w:color="auto" w:fill="auto"/>
+            <w:hideMark/>
+          </w:tcPr>
+          <w:p>
+            <w:pPr>
+              <w:spacing w:after="0" w:line="240" w:lineRule="auto"/>
+              <w:textAlignment w:val="baseline"/>
+              <w:rPr>
+                <w:rFonts w:ascii="Times New Roman" w:eastAsia="Times New Roman" w:hAnsi="Times New Roman" w:cs="Times New Roman"/>
+                <w:sz w:val="24"/>
+                <w:szCs w:val="24"/>
+                <w:lang w:eastAsia="en-CA"/>
+              </w:rPr>
+            </w:pPr>
+            <w:r>
+              <w:rPr>
+                <w:rFonts w:ascii="Times New Roman" w:eastAsia="Times New Roman" w:hAnsi="Times New Roman" w:cs="Times New Roman"/>
+                <w:lang w:eastAsia="en-CA"/>
+              </w:rPr>
+              <w:t>Output: “</w:t>
+            </w:r>
+            <w:r>
+              <w:rPr>
+                <w:rFonts w:ascii="Times New Roman" w:eastAsia="Times New Roman" w:hAnsi="Times New Roman" w:cs="Times New Roman"/>
+                <w:lang w:eastAsia="en-CA"/>
+              </w:rPr>
+              <w:t xml:space="preserve">Book ISBN# </w:t>
+            </w:r>
+            <w:r>
+              <w:rPr>
+                <w:rFonts w:ascii="Times New Roman" w:eastAsia="Times New Roman" w:hAnsi="Times New Roman" w:cs="Times New Roman"/>
+                <w:lang w:eastAsia="en-CA"/>
+              </w:rPr>
+              <w:t>4672895719 </w:t>
+            </w:r>
+            <w:r>
+              <w:rPr>
+                <w:rFonts w:ascii="Times New Roman" w:eastAsia="Times New Roman" w:hAnsi="Times New Roman" w:cs="Times New Roman"/>
+                <w:lang w:eastAsia="en-CA"/>
+              </w:rPr>
+              <w:t>Added to Inventory</w:t>
+            </w:r>
+            <w:r>
+              <w:rPr>
+                <w:rFonts w:ascii="Times New Roman" w:eastAsia="Times New Roman" w:hAnsi="Times New Roman" w:cs="Times New Roman"/>
+                <w:lang w:eastAsia="en-CA"/>
+              </w:rPr>
+              <w:t>” </w:t>
+            </w:r>
+          </w:p>
+        </w:tc>
+        <w:tc>
+          <w:tcPr>
+            <w:tcW w:w="1754" w:type="dxa"/>
+            <w:tcBorders>
+              <w:top w:val="single" w:sz="6" w:space="0" w:color="000000"/>
+              <w:left w:val="single" w:sz="6" w:space="0" w:color="000000"/>
+              <w:bottom w:val="single" w:sz="6" w:space="0" w:color="000000"/>
+              <w:right w:val="single" w:sz="6" w:space="0" w:color="000000"/>
+            </w:tcBorders>
+            <w:shd w:val="clear" w:color="auto" w:fill="auto"/>
+            <w:hideMark/>
+          </w:tcPr>
+          <w:p>
+            <w:pPr>
+              <w:spacing w:after="0" w:line="240" w:lineRule="auto"/>
+              <w:textAlignment w:val="baseline"/>
+              <w:rPr>
+                <w:rFonts w:ascii="Times New Roman" w:eastAsia="Times New Roman" w:hAnsi="Times New Roman" w:cs="Times New Roman"/>
+                <w:sz w:val="24"/>
+                <w:szCs w:val="24"/>
+                <w:lang w:eastAsia="en-CA"/>
+              </w:rPr>
+            </w:pPr>
+            <w:r>
+              <w:rPr>
+                <w:rFonts w:ascii="Times New Roman" w:eastAsia="Times New Roman" w:hAnsi="Times New Roman" w:cs="Times New Roman"/>
+                <w:lang w:eastAsia="en-CA"/>
+              </w:rPr>
+              <w:t>Output: INVALID </w:t>
+            </w:r>
+          </w:p>
+        </w:tc>
+        <w:tc>
+          <w:tcPr>
+            <w:tcW w:w="1966" w:type="dxa"/>
+            <w:tcBorders>
+              <w:top w:val="single" w:sz="6" w:space="0" w:color="000000"/>
+              <w:left w:val="single" w:sz="6" w:space="0" w:color="000000"/>
+              <w:bottom w:val="single" w:sz="6" w:space="0" w:color="000000"/>
+              <w:right w:val="single" w:sz="6" w:space="0" w:color="000000"/>
+            </w:tcBorders>
+            <w:shd w:val="clear" w:color="auto" w:fill="auto"/>
+            <w:hideMark/>
+          </w:tcPr>
+          <w:p>
+            <w:pPr>
+              <w:spacing w:after="0" w:line="240" w:lineRule="auto"/>
+              <w:textAlignment w:val="baseline"/>
+              <w:rPr>
+                <w:rFonts w:ascii="Times New Roman" w:eastAsia="Times New Roman" w:hAnsi="Times New Roman" w:cs="Times New Roman"/>
+                <w:sz w:val="24"/>
+                <w:szCs w:val="24"/>
+                <w:lang w:eastAsia="en-CA"/>
+              </w:rPr>
+            </w:pPr>
+            <w:r>
+              <w:rPr>
+                <w:rFonts w:ascii="Times New Roman" w:eastAsia="Times New Roman" w:hAnsi="Times New Roman" w:cs="Times New Roman"/>
+                <w:lang w:eastAsia="en-CA"/>
+              </w:rPr>
+              <w:t>Output: INVALID </w:t>
+            </w:r>
+          </w:p>
+        </w:tc>
+        <w:tc>
+          <w:tcPr>
+            <w:tcW w:w="2007" w:type="dxa"/>
+            <w:tcBorders>
+              <w:top w:val="single" w:sz="6" w:space="0" w:color="000000"/>
+              <w:left w:val="single" w:sz="6" w:space="0" w:color="000000"/>
+              <w:bottom w:val="single" w:sz="6" w:space="0" w:color="000000"/>
+              <w:right w:val="single" w:sz="6" w:space="0" w:color="000000"/>
+            </w:tcBorders>
+          </w:tcPr>
+          <w:p>
+            <w:pPr>
+              <w:spacing w:after="0" w:line="240" w:lineRule="auto"/>
+              <w:textAlignment w:val="baseline"/>
+              <w:rPr>
+                <w:rFonts w:ascii="Times New Roman" w:eastAsia="Times New Roman" w:hAnsi="Times New Roman" w:cs="Times New Roman"/>
+                <w:lang w:eastAsia="en-CA"/>
+              </w:rPr>
+            </w:pPr>
+            <w:r>
+              <w:rPr>
+                <w:rFonts w:ascii="Times New Roman" w:eastAsia="Times New Roman" w:hAnsi="Times New Roman" w:cs="Times New Roman"/>
+                <w:lang w:eastAsia="en-CA"/>
+              </w:rPr>
+              <w:t xml:space="preserve">Output: </w:t>
+            </w:r>
+            <w:r>
+              <w:rPr>
+                <w:rFonts w:ascii="Times New Roman" w:eastAsia="Times New Roman" w:hAnsi="Times New Roman" w:cs="Times New Roman"/>
+                <w:lang w:eastAsia="en-CA"/>
+              </w:rPr>
+              <w:t>“Book ISBN# is not valid”</w:t>
+            </w:r>
+          </w:p>
+        </w:tc>
+        <w:tc>
+          <w:tcPr>
+            <w:tcW w:w="1593" w:type="dxa"/>
+            <w:tcBorders>
+              <w:top w:val="single" w:sz="6" w:space="0" w:color="000000"/>
+              <w:left w:val="single" w:sz="6" w:space="0" w:color="000000"/>
+              <w:bottom w:val="single" w:sz="6" w:space="0" w:color="000000"/>
+              <w:right w:val="single" w:sz="6" w:space="0" w:color="000000"/>
+            </w:tcBorders>
+          </w:tcPr>
+          <w:p>
+            <w:pPr>
+              <w:spacing w:after="0" w:line="240" w:lineRule="auto"/>
+              <w:textAlignment w:val="baseline"/>
+              <w:rPr>
+                <w:rFonts w:ascii="Times New Roman" w:eastAsia="Times New Roman" w:hAnsi="Times New Roman" w:cs="Times New Roman"/>
+                <w:lang w:eastAsia="en-CA"/>
+              </w:rPr>
+            </w:pPr>
+            <w:r>
+              <w:rPr>
+                <w:rFonts w:ascii="Times New Roman" w:eastAsia="Times New Roman" w:hAnsi="Times New Roman" w:cs="Times New Roman"/>
+                <w:lang w:eastAsia="en-CA"/>
+              </w:rPr>
+              <w:t>Output: INVALID </w:t>
+            </w:r>
+          </w:p>
+        </w:tc>
+      </w:tr>
+    </w:tbl>
+    <w:p/>
+    <w:p/>
     <w:sectPr>
       <w:pgSz w:w="12240" w:h="15840"/>
       <w:pgMar w:top="1440" w:right="1440" w:bottom="1440" w:left="1440" w:header="720" w:footer="720" w:gutter="0"/>

</xml_diff>

<commit_message>
removed the date parameter from the funtionality
</commit_message>
<xml_diff>
--- a/COMP4220-Project/ProjDocs/BlackBox Test Cases - COMP 4220 Project.docx
+++ b/COMP4220-Project/ProjDocs/BlackBox Test Cases - COMP 4220 Project.docx
@@ -19887,49 +19887,8 @@
           <w:rFonts w:ascii="Times New Roman" w:eastAsia="Times New Roman" w:hAnsi="Times New Roman" w:cs="Times New Roman"/>
           <w:lang w:eastAsia="en-CA"/>
         </w:rPr>
-        <w:t xml:space="preserve">ISBN-10 (Numeric-10 digits), </w:t>
-      </w:r>
-      <w:r>
-        <w:rPr>
-          <w:rFonts w:ascii="Times New Roman" w:eastAsia="Times New Roman" w:hAnsi="Times New Roman" w:cs="Times New Roman"/>
-          <w:color w:val="000000" w:themeColor="text1"/>
-        </w:rPr>
-        <w:t>Date(</w:t>
-      </w:r>
-      <w:proofErr w:type="spellStart"/>
-      <w:r>
-        <w:rPr>
-          <w:rFonts w:ascii="Times New Roman" w:eastAsia="Times New Roman" w:hAnsi="Times New Roman" w:cs="Times New Roman"/>
-          <w:color w:val="000000" w:themeColor="text1"/>
-        </w:rPr>
-        <w:t>yyyy</w:t>
-      </w:r>
-      <w:proofErr w:type="spellEnd"/>
-      <w:r>
-        <w:rPr>
-          <w:rFonts w:ascii="Times New Roman" w:eastAsia="Times New Roman" w:hAnsi="Times New Roman" w:cs="Times New Roman"/>
-          <w:color w:val="000000" w:themeColor="text1"/>
-        </w:rPr>
-        <w:t>-MM-dd</w:t>
-      </w:r>
-      <w:r>
-        <w:rPr>
-          <w:rFonts w:ascii="Times New Roman" w:eastAsia="Times New Roman" w:hAnsi="Times New Roman" w:cs="Times New Roman"/>
-          <w:color w:val="000000" w:themeColor="text1"/>
-        </w:rPr>
-        <w:t>)</w:t>
-      </w:r>
-    </w:p>
-    <w:p>
-      <w:pPr>
-        <w:spacing w:after="0" w:line="240" w:lineRule="auto"/>
-        <w:ind w:left="1800"/>
-        <w:textAlignment w:val="baseline"/>
-        <w:rPr>
-          <w:rFonts w:ascii="Times New Roman" w:eastAsia="Times New Roman" w:hAnsi="Times New Roman" w:cs="Times New Roman"/>
-          <w:lang w:eastAsia="en-CA"/>
-        </w:rPr>
-      </w:pPr>
+        <w:t>ISBN-10 (Numeric-10 digits)</w:t>
+      </w:r>
     </w:p>
     <w:p>
       <w:pPr>
@@ -20011,37 +19970,7 @@
           <w:rFonts w:ascii="Times New Roman" w:eastAsia="Times New Roman" w:hAnsi="Times New Roman" w:cs="Times New Roman"/>
           <w:color w:val="000000" w:themeColor="text1"/>
         </w:rPr>
-        <w:t xml:space="preserve">Special characters other than @, ISBN-10 (Numeric- 10 &lt; digits &lt; 10), </w:t>
-      </w:r>
-      <w:r>
-        <w:rPr>
-          <w:rFonts w:ascii="Times New Roman" w:eastAsia="Times New Roman" w:hAnsi="Times New Roman" w:cs="Times New Roman"/>
-          <w:color w:val="000000" w:themeColor="text1"/>
-        </w:rPr>
-        <w:t>Date(</w:t>
-      </w:r>
-      <w:proofErr w:type="spellStart"/>
-      <w:r>
-        <w:rPr>
-          <w:rFonts w:ascii="Times New Roman" w:eastAsia="Times New Roman" w:hAnsi="Times New Roman" w:cs="Times New Roman"/>
-          <w:color w:val="000000" w:themeColor="text1"/>
-        </w:rPr>
-        <w:t>yyyy</w:t>
-      </w:r>
-      <w:proofErr w:type="spellEnd"/>
-      <w:r>
-        <w:rPr>
-          <w:rFonts w:ascii="Times New Roman" w:eastAsia="Times New Roman" w:hAnsi="Times New Roman" w:cs="Times New Roman"/>
-          <w:color w:val="000000" w:themeColor="text1"/>
-        </w:rPr>
-        <w:t>-MM-dd</w:t>
-      </w:r>
-      <w:r>
-        <w:rPr>
-          <w:rFonts w:ascii="Times New Roman" w:eastAsia="Times New Roman" w:hAnsi="Times New Roman" w:cs="Times New Roman"/>
-          <w:color w:val="000000" w:themeColor="text1"/>
-        </w:rPr>
-        <w:t>)</w:t>
+        <w:t>Special characters other than @, ISBN-10 (Numeric- 10 &lt; digits &lt; 10)</w:t>
       </w:r>
     </w:p>
     <w:p>
@@ -20135,92 +20064,8 @@
     </w:p>
     <w:p>
       <w:pPr>
-        <w:numPr>
-          <w:ilvl w:val="0"/>
-          <w:numId w:val="12"/>
-        </w:numPr>
         <w:spacing w:after="0" w:line="240" w:lineRule="auto"/>
-        <w:ind w:left="1800" w:firstLine="0"/>
-        <w:textAlignment w:val="baseline"/>
-        <w:rPr>
-          <w:rFonts w:ascii="Times New Roman" w:eastAsia="Times New Roman" w:hAnsi="Times New Roman" w:cs="Times New Roman"/>
-          <w:lang w:eastAsia="en-CA"/>
-        </w:rPr>
-      </w:pPr>
-      <w:r>
-        <w:rPr>
-          <w:rFonts w:ascii="Times New Roman" w:eastAsia="Times New Roman" w:hAnsi="Times New Roman" w:cs="Times New Roman"/>
-          <w:lang w:eastAsia="en-CA"/>
-        </w:rPr>
-        <w:t>EC</w:t>
-      </w:r>
-      <w:r>
-        <w:rPr>
-          <w:rFonts w:ascii="Times New Roman" w:eastAsia="Times New Roman" w:hAnsi="Times New Roman" w:cs="Times New Roman"/>
-          <w:lang w:eastAsia="en-CA"/>
-        </w:rPr>
-        <w:t>2</w:t>
-      </w:r>
-      <w:r>
-        <w:rPr>
-          <w:rFonts w:ascii="Times New Roman" w:eastAsia="Times New Roman" w:hAnsi="Times New Roman" w:cs="Times New Roman"/>
-          <w:lang w:eastAsia="en-CA"/>
-        </w:rPr>
-        <w:t xml:space="preserve"> - </w:t>
-      </w:r>
-      <w:proofErr w:type="gramStart"/>
-      <w:r>
-        <w:rPr>
-          <w:rFonts w:ascii="Times New Roman" w:eastAsia="Times New Roman" w:hAnsi="Times New Roman" w:cs="Times New Roman"/>
-          <w:color w:val="000000" w:themeColor="text1"/>
-        </w:rPr>
-        <w:t>Date</w:t>
-      </w:r>
-      <w:r>
-        <w:rPr>
-          <w:rFonts w:ascii="Times New Roman" w:eastAsia="Times New Roman" w:hAnsi="Times New Roman" w:cs="Times New Roman"/>
-          <w:color w:val="000000" w:themeColor="text1"/>
-        </w:rPr>
-        <w:t>[</w:t>
-      </w:r>
-      <w:proofErr w:type="gramEnd"/>
-      <w:r>
-        <w:rPr>
-          <w:rFonts w:ascii="Times New Roman" w:eastAsia="Times New Roman" w:hAnsi="Times New Roman" w:cs="Times New Roman"/>
-          <w:color w:val="000000" w:themeColor="text1"/>
-        </w:rPr>
-        <w:t>2022-01-01</w:t>
-      </w:r>
-      <w:r>
-        <w:rPr>
-          <w:rFonts w:ascii="Times New Roman" w:eastAsia="Times New Roman" w:hAnsi="Times New Roman" w:cs="Times New Roman"/>
-          <w:color w:val="000000" w:themeColor="text1"/>
-        </w:rPr>
-        <w:t xml:space="preserve">, </w:t>
-      </w:r>
-      <w:r>
-        <w:rPr>
-          <w:rFonts w:ascii="Times New Roman" w:eastAsia="Times New Roman" w:hAnsi="Times New Roman" w:cs="Times New Roman"/>
-          <w:color w:val="000000" w:themeColor="text1"/>
-        </w:rPr>
-        <w:t>2022-12-31</w:t>
-      </w:r>
-      <w:r>
-        <w:rPr>
-          <w:rFonts w:ascii="Times New Roman" w:eastAsia="Times New Roman" w:hAnsi="Times New Roman" w:cs="Times New Roman"/>
-          <w:color w:val="000000" w:themeColor="text1"/>
-        </w:rPr>
-        <w:t>]</w:t>
-      </w:r>
-    </w:p>
-    <w:p>
-      <w:pPr>
-        <w:numPr>
-          <w:ilvl w:val="0"/>
-          <w:numId w:val="13"/>
-        </w:numPr>
-        <w:spacing w:after="0" w:line="240" w:lineRule="auto"/>
-        <w:ind w:left="1080" w:firstLine="0"/>
+        <w:ind w:left="1800"/>
         <w:textAlignment w:val="baseline"/>
         <w:rPr>
           <w:rFonts w:ascii="Times New Roman" w:eastAsia="Times New Roman" w:hAnsi="Times New Roman" w:cs="Times New Roman"/>
@@ -20534,127 +20379,6 @@
           </w:p>
         </w:tc>
       </w:tr>
-      <w:tr>
-        <w:trPr>
-          <w:trHeight w:val="285"/>
-        </w:trPr>
-        <w:tc>
-          <w:tcPr>
-            <w:tcW w:w="2335" w:type="dxa"/>
-            <w:tcBorders>
-              <w:top w:val="single" w:sz="6" w:space="0" w:color="000000"/>
-              <w:left w:val="single" w:sz="6" w:space="0" w:color="000000"/>
-              <w:bottom w:val="single" w:sz="6" w:space="0" w:color="000000"/>
-              <w:right w:val="single" w:sz="6" w:space="0" w:color="000000"/>
-            </w:tcBorders>
-            <w:shd w:val="clear" w:color="auto" w:fill="F2F2F2"/>
-          </w:tcPr>
-          <w:p>
-            <w:pPr>
-              <w:spacing w:after="0" w:line="240" w:lineRule="auto"/>
-              <w:textAlignment w:val="baseline"/>
-              <w:rPr>
-                <w:rFonts w:ascii="Times New Roman" w:eastAsia="Times New Roman" w:hAnsi="Times New Roman" w:cs="Times New Roman"/>
-                <w:color w:val="000000" w:themeColor="text1"/>
-              </w:rPr>
-            </w:pPr>
-            <w:r>
-              <w:rPr>
-                <w:rFonts w:ascii="Times New Roman" w:eastAsia="Times New Roman" w:hAnsi="Times New Roman" w:cs="Times New Roman"/>
-                <w:color w:val="000000" w:themeColor="text1"/>
-              </w:rPr>
-              <w:t>Date</w:t>
-            </w:r>
-          </w:p>
-        </w:tc>
-        <w:tc>
-          <w:tcPr>
-            <w:tcW w:w="2336" w:type="dxa"/>
-            <w:tcBorders>
-              <w:top w:val="single" w:sz="6" w:space="0" w:color="000000"/>
-              <w:left w:val="single" w:sz="6" w:space="0" w:color="000000"/>
-              <w:bottom w:val="single" w:sz="6" w:space="0" w:color="000000"/>
-              <w:right w:val="single" w:sz="6" w:space="0" w:color="000000"/>
-            </w:tcBorders>
-            <w:shd w:val="clear" w:color="auto" w:fill="F2F2F2"/>
-          </w:tcPr>
-          <w:p>
-            <w:pPr>
-              <w:spacing w:after="0" w:line="240" w:lineRule="auto"/>
-              <w:textAlignment w:val="baseline"/>
-              <w:rPr>
-                <w:rFonts w:ascii="Times New Roman" w:eastAsia="Times New Roman" w:hAnsi="Times New Roman" w:cs="Times New Roman"/>
-                <w:color w:val="000000" w:themeColor="text1"/>
-              </w:rPr>
-            </w:pPr>
-            <w:r>
-              <w:rPr>
-                <w:rFonts w:ascii="Times New Roman" w:eastAsia="Times New Roman" w:hAnsi="Times New Roman" w:cs="Times New Roman"/>
-                <w:color w:val="000000" w:themeColor="text1"/>
-              </w:rPr>
-              <w:t>2021-11-15</w:t>
-            </w:r>
-          </w:p>
-        </w:tc>
-        <w:tc>
-          <w:tcPr>
-            <w:tcW w:w="2336" w:type="dxa"/>
-            <w:tcBorders>
-              <w:top w:val="single" w:sz="6" w:space="0" w:color="000000"/>
-              <w:left w:val="single" w:sz="6" w:space="0" w:color="000000"/>
-              <w:bottom w:val="single" w:sz="6" w:space="0" w:color="000000"/>
-              <w:right w:val="single" w:sz="6" w:space="0" w:color="000000"/>
-            </w:tcBorders>
-            <w:shd w:val="clear" w:color="auto" w:fill="F2F2F2"/>
-          </w:tcPr>
-          <w:p>
-            <w:pPr>
-              <w:spacing w:after="0" w:line="240" w:lineRule="auto"/>
-              <w:textAlignment w:val="baseline"/>
-              <w:rPr>
-                <w:rFonts w:ascii="Times New Roman" w:eastAsia="Times New Roman" w:hAnsi="Times New Roman" w:cs="Times New Roman"/>
-                <w:color w:val="000000" w:themeColor="text1"/>
-              </w:rPr>
-            </w:pPr>
-            <w:r>
-              <w:rPr>
-                <w:rFonts w:ascii="Times New Roman" w:eastAsia="Times New Roman" w:hAnsi="Times New Roman" w:cs="Times New Roman"/>
-                <w:color w:val="000000" w:themeColor="text1"/>
-              </w:rPr>
-              <w:t>2022-03-12</w:t>
-            </w:r>
-          </w:p>
-        </w:tc>
-        <w:tc>
-          <w:tcPr>
-            <w:tcW w:w="2337" w:type="dxa"/>
-            <w:tcBorders>
-              <w:top w:val="single" w:sz="6" w:space="0" w:color="000000"/>
-              <w:left w:val="single" w:sz="6" w:space="0" w:color="000000"/>
-              <w:bottom w:val="single" w:sz="6" w:space="0" w:color="000000"/>
-              <w:right w:val="single" w:sz="6" w:space="0" w:color="000000"/>
-            </w:tcBorders>
-            <w:shd w:val="clear" w:color="auto" w:fill="F2F2F2"/>
-          </w:tcPr>
-          <w:p>
-            <w:pPr>
-              <w:spacing w:after="0" w:line="240" w:lineRule="auto"/>
-              <w:textAlignment w:val="baseline"/>
-              <w:rPr>
-                <w:rFonts w:ascii="Times New Roman" w:eastAsia="Times New Roman" w:hAnsi="Times New Roman" w:cs="Times New Roman"/>
-                <w:color w:val="000000" w:themeColor="text1"/>
-              </w:rPr>
-            </w:pPr>
-            <w:r>
-              <w:rPr>
-                <w:rFonts w:ascii="Times New Roman" w:eastAsia="Times New Roman" w:hAnsi="Times New Roman" w:cs="Times New Roman"/>
-                <w:color w:val="000000" w:themeColor="text1"/>
-              </w:rPr>
-              <w:t>2023-01-10</w:t>
-            </w:r>
-          </w:p>
-        </w:tc>
-      </w:tr>
     </w:tbl>
     <w:p>
       <w:pPr>
@@ -20726,7 +20450,7 @@
           <w:rFonts w:ascii="Times New Roman" w:eastAsia="Times New Roman" w:hAnsi="Times New Roman" w:cs="Times New Roman"/>
           <w:lang w:eastAsia="en-CA"/>
         </w:rPr>
-        <w:t>Book ISBN-10, date</w:t>
+        <w:t>Book ISBN-10</w:t>
       </w:r>
     </w:p>
     <w:p>
@@ -20811,7 +20535,7 @@
     </w:p>
     <w:tbl>
       <w:tblPr>
-        <w:tblW w:w="9352" w:type="dxa"/>
+        <w:tblW w:w="5752" w:type="dxa"/>
         <w:tblInd w:w="-8" w:type="dxa"/>
         <w:tblCellMar>
           <w:left w:w="0" w:type="dxa"/>
@@ -20823,8 +20547,6 @@
         <w:gridCol w:w="2032"/>
         <w:gridCol w:w="1754"/>
         <w:gridCol w:w="1966"/>
-        <w:gridCol w:w="2007"/>
-        <w:gridCol w:w="1593"/>
       </w:tblGrid>
       <w:tr>
         <w:trPr>
@@ -20926,62 +20648,6 @@
             </w:r>
           </w:p>
         </w:tc>
-        <w:tc>
-          <w:tcPr>
-            <w:tcW w:w="2007" w:type="dxa"/>
-            <w:tcBorders>
-              <w:top w:val="single" w:sz="6" w:space="0" w:color="000000"/>
-              <w:left w:val="single" w:sz="6" w:space="0" w:color="000000"/>
-              <w:bottom w:val="single" w:sz="6" w:space="0" w:color="000000"/>
-              <w:right w:val="single" w:sz="6" w:space="0" w:color="000000"/>
-            </w:tcBorders>
-          </w:tcPr>
-          <w:p>
-            <w:pPr>
-              <w:spacing w:after="0" w:line="240" w:lineRule="auto"/>
-              <w:textAlignment w:val="baseline"/>
-              <w:rPr>
-                <w:rFonts w:ascii="Times New Roman" w:eastAsia="Times New Roman" w:hAnsi="Times New Roman" w:cs="Times New Roman"/>
-                <w:lang w:eastAsia="en-CA"/>
-              </w:rPr>
-            </w:pPr>
-            <w:r>
-              <w:rPr>
-                <w:rFonts w:ascii="Times New Roman" w:eastAsia="Times New Roman" w:hAnsi="Times New Roman" w:cs="Times New Roman"/>
-                <w:lang w:eastAsia="en-CA"/>
-              </w:rPr>
-              <w:t>TC4</w:t>
-            </w:r>
-          </w:p>
-        </w:tc>
-        <w:tc>
-          <w:tcPr>
-            <w:tcW w:w="1593" w:type="dxa"/>
-            <w:tcBorders>
-              <w:top w:val="single" w:sz="6" w:space="0" w:color="000000"/>
-              <w:left w:val="single" w:sz="6" w:space="0" w:color="000000"/>
-              <w:bottom w:val="single" w:sz="6" w:space="0" w:color="000000"/>
-              <w:right w:val="single" w:sz="6" w:space="0" w:color="000000"/>
-            </w:tcBorders>
-          </w:tcPr>
-          <w:p>
-            <w:pPr>
-              <w:spacing w:after="0" w:line="240" w:lineRule="auto"/>
-              <w:textAlignment w:val="baseline"/>
-              <w:rPr>
-                <w:rFonts w:ascii="Times New Roman" w:eastAsia="Times New Roman" w:hAnsi="Times New Roman" w:cs="Times New Roman"/>
-                <w:lang w:eastAsia="en-CA"/>
-              </w:rPr>
-            </w:pPr>
-            <w:r>
-              <w:rPr>
-                <w:rFonts w:ascii="Times New Roman" w:eastAsia="Times New Roman" w:hAnsi="Times New Roman" w:cs="Times New Roman"/>
-                <w:lang w:eastAsia="en-CA"/>
-              </w:rPr>
-              <w:t>TC5</w:t>
-            </w:r>
-          </w:p>
-        </w:tc>
       </w:tr>
       <w:tr>
         <w:trPr>
@@ -21079,215 +20745,14 @@
                 <w:rFonts w:ascii="Times New Roman" w:eastAsia="Times New Roman" w:hAnsi="Times New Roman" w:cs="Times New Roman"/>
                 <w:lang w:eastAsia="en-CA"/>
               </w:rPr>
-              <w:t>Input 1: 467985719 </w:t>
-            </w:r>
-          </w:p>
-        </w:tc>
-        <w:tc>
-          <w:tcPr>
-            <w:tcW w:w="2007" w:type="dxa"/>
-            <w:tcBorders>
-              <w:top w:val="single" w:sz="6" w:space="0" w:color="000000"/>
-              <w:left w:val="single" w:sz="6" w:space="0" w:color="000000"/>
-              <w:bottom w:val="single" w:sz="6" w:space="0" w:color="000000"/>
-              <w:right w:val="single" w:sz="6" w:space="0" w:color="000000"/>
-            </w:tcBorders>
-            <w:shd w:val="clear" w:color="auto" w:fill="F2F2F2"/>
-          </w:tcPr>
-          <w:p>
-            <w:pPr>
-              <w:spacing w:after="0" w:line="240" w:lineRule="auto"/>
-              <w:textAlignment w:val="baseline"/>
-              <w:rPr>
-                <w:rFonts w:ascii="Times New Roman" w:eastAsia="Times New Roman" w:hAnsi="Times New Roman" w:cs="Times New Roman"/>
-                <w:lang w:eastAsia="en-CA"/>
-              </w:rPr>
-            </w:pPr>
-            <w:r>
-              <w:rPr>
-                <w:rFonts w:ascii="Times New Roman" w:eastAsia="Times New Roman" w:hAnsi="Times New Roman" w:cs="Times New Roman"/>
-                <w:lang w:eastAsia="en-CA"/>
-              </w:rPr>
-              <w:t>Input 1: 1672235345 </w:t>
-            </w:r>
-          </w:p>
-        </w:tc>
-        <w:tc>
-          <w:tcPr>
-            <w:tcW w:w="1593" w:type="dxa"/>
-            <w:tcBorders>
-              <w:top w:val="single" w:sz="6" w:space="0" w:color="000000"/>
-              <w:left w:val="single" w:sz="6" w:space="0" w:color="000000"/>
-              <w:bottom w:val="single" w:sz="6" w:space="0" w:color="000000"/>
-              <w:right w:val="single" w:sz="6" w:space="0" w:color="000000"/>
-            </w:tcBorders>
-            <w:shd w:val="clear" w:color="auto" w:fill="F2F2F2"/>
-          </w:tcPr>
-          <w:p>
-            <w:pPr>
-              <w:spacing w:after="0" w:line="240" w:lineRule="auto"/>
-              <w:textAlignment w:val="baseline"/>
-              <w:rPr>
-                <w:rFonts w:ascii="Times New Roman" w:eastAsia="Times New Roman" w:hAnsi="Times New Roman" w:cs="Times New Roman"/>
-                <w:lang w:eastAsia="en-CA"/>
-              </w:rPr>
-            </w:pPr>
-            <w:r>
-              <w:rPr>
-                <w:rFonts w:ascii="Times New Roman" w:eastAsia="Times New Roman" w:hAnsi="Times New Roman" w:cs="Times New Roman"/>
-                <w:lang w:eastAsia="en-CA"/>
-              </w:rPr>
-              <w:t>Input 1: 3334</w:t>
-            </w:r>
-          </w:p>
-        </w:tc>
-      </w:tr>
-      <w:tr>
-        <w:trPr>
-          <w:trHeight w:val="596"/>
-        </w:trPr>
-        <w:tc>
-          <w:tcPr>
-            <w:tcW w:w="2032" w:type="dxa"/>
-            <w:tcBorders>
-              <w:top w:val="single" w:sz="6" w:space="0" w:color="000000"/>
-              <w:left w:val="single" w:sz="6" w:space="0" w:color="000000"/>
-              <w:bottom w:val="single" w:sz="6" w:space="0" w:color="000000"/>
-              <w:right w:val="single" w:sz="6" w:space="0" w:color="000000"/>
-            </w:tcBorders>
-            <w:shd w:val="clear" w:color="auto" w:fill="F2F2F2"/>
-          </w:tcPr>
-          <w:p>
-            <w:pPr>
-              <w:spacing w:after="0" w:line="240" w:lineRule="auto"/>
-              <w:textAlignment w:val="baseline"/>
-              <w:rPr>
-                <w:rFonts w:ascii="Times New Roman" w:eastAsia="Times New Roman" w:hAnsi="Times New Roman" w:cs="Times New Roman"/>
-                <w:lang w:eastAsia="en-CA"/>
-              </w:rPr>
-            </w:pPr>
-            <w:r>
-              <w:rPr>
-                <w:rFonts w:ascii="Times New Roman" w:eastAsia="Times New Roman" w:hAnsi="Times New Roman" w:cs="Times New Roman"/>
-                <w:color w:val="000000" w:themeColor="text1"/>
-              </w:rPr>
-              <w:t>Input 2: 2022-10-01</w:t>
-            </w:r>
-          </w:p>
-        </w:tc>
-        <w:tc>
-          <w:tcPr>
-            <w:tcW w:w="1754" w:type="dxa"/>
-            <w:tcBorders>
-              <w:top w:val="single" w:sz="6" w:space="0" w:color="000000"/>
-              <w:left w:val="single" w:sz="6" w:space="0" w:color="000000"/>
-              <w:bottom w:val="single" w:sz="6" w:space="0" w:color="000000"/>
-              <w:right w:val="single" w:sz="6" w:space="0" w:color="000000"/>
-            </w:tcBorders>
-            <w:shd w:val="clear" w:color="auto" w:fill="F2F2F2"/>
-          </w:tcPr>
-          <w:p>
-            <w:pPr>
-              <w:spacing w:after="0" w:line="240" w:lineRule="auto"/>
-              <w:textAlignment w:val="baseline"/>
-              <w:rPr>
-                <w:rFonts w:ascii="Times New Roman" w:eastAsia="Times New Roman" w:hAnsi="Times New Roman" w:cs="Times New Roman"/>
-                <w:lang w:eastAsia="en-CA"/>
-              </w:rPr>
-            </w:pPr>
-            <w:r>
-              <w:rPr>
-                <w:rFonts w:ascii="Times New Roman" w:eastAsia="Times New Roman" w:hAnsi="Times New Roman" w:cs="Times New Roman"/>
-                <w:color w:val="000000" w:themeColor="text1"/>
-              </w:rPr>
-              <w:t>Input 2: 2022-11-27</w:t>
-            </w:r>
-          </w:p>
-        </w:tc>
-        <w:tc>
-          <w:tcPr>
-            <w:tcW w:w="1966" w:type="dxa"/>
-            <w:tcBorders>
-              <w:top w:val="single" w:sz="6" w:space="0" w:color="000000"/>
-              <w:left w:val="single" w:sz="6" w:space="0" w:color="000000"/>
-              <w:bottom w:val="single" w:sz="6" w:space="0" w:color="000000"/>
-              <w:right w:val="single" w:sz="6" w:space="0" w:color="000000"/>
-            </w:tcBorders>
-            <w:shd w:val="clear" w:color="auto" w:fill="F2F2F2"/>
-          </w:tcPr>
-          <w:p>
-            <w:pPr>
-              <w:spacing w:after="0" w:line="240" w:lineRule="auto"/>
-              <w:textAlignment w:val="baseline"/>
-              <w:rPr>
-                <w:rFonts w:ascii="Times New Roman" w:eastAsia="Times New Roman" w:hAnsi="Times New Roman" w:cs="Times New Roman"/>
-                <w:lang w:eastAsia="en-CA"/>
-              </w:rPr>
-            </w:pPr>
-            <w:r>
-              <w:rPr>
-                <w:rFonts w:ascii="Times New Roman" w:eastAsia="Times New Roman" w:hAnsi="Times New Roman" w:cs="Times New Roman"/>
-                <w:color w:val="000000" w:themeColor="text1"/>
-              </w:rPr>
-              <w:t>Input 2: 2023-04-01</w:t>
-            </w:r>
-          </w:p>
-        </w:tc>
-        <w:tc>
-          <w:tcPr>
-            <w:tcW w:w="2007" w:type="dxa"/>
-            <w:tcBorders>
-              <w:top w:val="single" w:sz="6" w:space="0" w:color="000000"/>
-              <w:left w:val="single" w:sz="6" w:space="0" w:color="000000"/>
-              <w:bottom w:val="single" w:sz="6" w:space="0" w:color="000000"/>
-              <w:right w:val="single" w:sz="6" w:space="0" w:color="000000"/>
-            </w:tcBorders>
-            <w:shd w:val="clear" w:color="auto" w:fill="F2F2F2"/>
-          </w:tcPr>
-          <w:p>
-            <w:pPr>
-              <w:spacing w:after="0" w:line="240" w:lineRule="auto"/>
-              <w:textAlignment w:val="baseline"/>
-              <w:rPr>
-                <w:rFonts w:ascii="Times New Roman" w:eastAsia="Times New Roman" w:hAnsi="Times New Roman" w:cs="Times New Roman"/>
-                <w:lang w:eastAsia="en-CA"/>
-              </w:rPr>
-            </w:pPr>
-            <w:r>
-              <w:rPr>
-                <w:rFonts w:ascii="Times New Roman" w:eastAsia="Times New Roman" w:hAnsi="Times New Roman" w:cs="Times New Roman"/>
-                <w:color w:val="000000" w:themeColor="text1"/>
-              </w:rPr>
-              <w:t>Input 2: 2022-07-05</w:t>
-            </w:r>
-          </w:p>
-        </w:tc>
-        <w:tc>
-          <w:tcPr>
-            <w:tcW w:w="1593" w:type="dxa"/>
-            <w:tcBorders>
-              <w:top w:val="single" w:sz="6" w:space="0" w:color="000000"/>
-              <w:left w:val="single" w:sz="6" w:space="0" w:color="000000"/>
-              <w:bottom w:val="single" w:sz="6" w:space="0" w:color="000000"/>
-              <w:right w:val="single" w:sz="6" w:space="0" w:color="000000"/>
-            </w:tcBorders>
-            <w:shd w:val="clear" w:color="auto" w:fill="F2F2F2"/>
-          </w:tcPr>
-          <w:p>
-            <w:pPr>
-              <w:spacing w:after="0" w:line="240" w:lineRule="auto"/>
-              <w:textAlignment w:val="baseline"/>
-              <w:rPr>
-                <w:rFonts w:ascii="Times New Roman" w:eastAsia="Times New Roman" w:hAnsi="Times New Roman" w:cs="Times New Roman"/>
-                <w:color w:val="000000" w:themeColor="text1"/>
-              </w:rPr>
-            </w:pPr>
-            <w:r>
-              <w:rPr>
-                <w:rFonts w:ascii="Times New Roman" w:eastAsia="Times New Roman" w:hAnsi="Times New Roman" w:cs="Times New Roman"/>
-                <w:color w:val="000000" w:themeColor="text1"/>
-              </w:rPr>
-              <w:t>Input2: 2021-06-13</w:t>
+              <w:t xml:space="preserve">Input 1: </w:t>
+            </w:r>
+            <w:r>
+              <w:rPr>
+                <w:rFonts w:ascii="Times New Roman" w:eastAsia="Times New Roman" w:hAnsi="Times New Roman" w:cs="Times New Roman"/>
+                <w:lang w:eastAsia="en-CA"/>
+              </w:rPr>
+              <w:t>1234567890</w:t>
             </w:r>
           </w:p>
         </w:tc>
@@ -21416,34 +20881,6 @@
                 <w:rFonts w:ascii="Times New Roman" w:eastAsia="Times New Roman" w:hAnsi="Times New Roman" w:cs="Times New Roman"/>
                 <w:lang w:eastAsia="en-CA"/>
               </w:rPr>
-              <w:t>Output: INVALID </w:t>
-            </w:r>
-          </w:p>
-        </w:tc>
-        <w:tc>
-          <w:tcPr>
-            <w:tcW w:w="2007" w:type="dxa"/>
-            <w:tcBorders>
-              <w:top w:val="single" w:sz="6" w:space="0" w:color="000000"/>
-              <w:left w:val="single" w:sz="6" w:space="0" w:color="000000"/>
-              <w:bottom w:val="single" w:sz="6" w:space="0" w:color="000000"/>
-              <w:right w:val="single" w:sz="6" w:space="0" w:color="000000"/>
-            </w:tcBorders>
-          </w:tcPr>
-          <w:p>
-            <w:pPr>
-              <w:spacing w:after="0" w:line="240" w:lineRule="auto"/>
-              <w:textAlignment w:val="baseline"/>
-              <w:rPr>
-                <w:rFonts w:ascii="Times New Roman" w:eastAsia="Times New Roman" w:hAnsi="Times New Roman" w:cs="Times New Roman"/>
-                <w:lang w:eastAsia="en-CA"/>
-              </w:rPr>
-            </w:pPr>
-            <w:r>
-              <w:rPr>
-                <w:rFonts w:ascii="Times New Roman" w:eastAsia="Times New Roman" w:hAnsi="Times New Roman" w:cs="Times New Roman"/>
-                <w:lang w:eastAsia="en-CA"/>
-              </w:rPr>
               <w:t xml:space="preserve">Output: </w:t>
             </w:r>
             <w:r>
@@ -21451,35 +20888,28 @@
                 <w:rFonts w:ascii="Times New Roman" w:eastAsia="Times New Roman" w:hAnsi="Times New Roman" w:cs="Times New Roman"/>
                 <w:lang w:eastAsia="en-CA"/>
               </w:rPr>
-              <w:t>“Book ISBN# is not valid”</w:t>
-            </w:r>
-          </w:p>
-        </w:tc>
-        <w:tc>
-          <w:tcPr>
-            <w:tcW w:w="1593" w:type="dxa"/>
-            <w:tcBorders>
-              <w:top w:val="single" w:sz="6" w:space="0" w:color="000000"/>
-              <w:left w:val="single" w:sz="6" w:space="0" w:color="000000"/>
-              <w:bottom w:val="single" w:sz="6" w:space="0" w:color="000000"/>
-              <w:right w:val="single" w:sz="6" w:space="0" w:color="000000"/>
-            </w:tcBorders>
-          </w:tcPr>
-          <w:p>
-            <w:pPr>
-              <w:spacing w:after="0" w:line="240" w:lineRule="auto"/>
-              <w:textAlignment w:val="baseline"/>
-              <w:rPr>
-                <w:rFonts w:ascii="Times New Roman" w:eastAsia="Times New Roman" w:hAnsi="Times New Roman" w:cs="Times New Roman"/>
-                <w:lang w:eastAsia="en-CA"/>
-              </w:rPr>
-            </w:pPr>
-            <w:r>
-              <w:rPr>
-                <w:rFonts w:ascii="Times New Roman" w:eastAsia="Times New Roman" w:hAnsi="Times New Roman" w:cs="Times New Roman"/>
-                <w:lang w:eastAsia="en-CA"/>
-              </w:rPr>
-              <w:t>Output: INVALID </w:t>
+              <w:t xml:space="preserve">“Book ISBN# </w:t>
+            </w:r>
+            <w:r>
+              <w:rPr>
+                <w:rFonts w:ascii="Times New Roman" w:eastAsia="Times New Roman" w:hAnsi="Times New Roman" w:cs="Times New Roman"/>
+                <w:lang w:eastAsia="en-CA"/>
+              </w:rPr>
+              <w:t>1234567890</w:t>
+            </w:r>
+            <w:r>
+              <w:rPr>
+                <w:rFonts w:ascii="Times New Roman" w:eastAsia="Times New Roman" w:hAnsi="Times New Roman" w:cs="Times New Roman"/>
+                <w:lang w:eastAsia="en-CA"/>
+              </w:rPr>
+              <w:t xml:space="preserve"> is not valid</w:t>
+            </w:r>
+            <w:r>
+              <w:rPr>
+                <w:rFonts w:ascii="Times New Roman" w:eastAsia="Times New Roman" w:hAnsi="Times New Roman" w:cs="Times New Roman"/>
+                <w:lang w:eastAsia="en-CA"/>
+              </w:rPr>
+              <w:t>”</w:t>
             </w:r>
           </w:p>
         </w:tc>

</xml_diff>

<commit_message>
Implemented functions for test classes 11 & 12
</commit_message>
<xml_diff>
--- a/COMP4220-Project/ProjDocs/BlackBox Test Cases - COMP 4220 Project.docx
+++ b/COMP4220-Project/ProjDocs/BlackBox Test Cases - COMP 4220 Project.docx
@@ -236,23 +236,7 @@
           <w:rFonts w:ascii="Times New Roman" w:eastAsia="Times New Roman" w:hAnsi="Times New Roman" w:cs="Times New Roman"/>
           <w:color w:val="000000" w:themeColor="text1"/>
         </w:rPr>
-        <w:t>(</w:t>
-      </w:r>
-      <w:proofErr w:type="spellStart"/>
-      <w:r>
-        <w:rPr>
-          <w:rFonts w:ascii="Times New Roman" w:eastAsia="Times New Roman" w:hAnsi="Times New Roman" w:cs="Times New Roman"/>
-          <w:color w:val="000000" w:themeColor="text1"/>
-        </w:rPr>
-        <w:t>Eg</w:t>
-      </w:r>
-      <w:proofErr w:type="spellEnd"/>
-      <w:r>
-        <w:rPr>
-          <w:rFonts w:ascii="Times New Roman" w:eastAsia="Times New Roman" w:hAnsi="Times New Roman" w:cs="Times New Roman"/>
-          <w:color w:val="000000" w:themeColor="text1"/>
-        </w:rPr>
-        <w:t>: “order placed</w:t>
+        <w:t>(Eg: “order placed</w:t>
       </w:r>
       <w:r>
         <w:rPr>
@@ -280,17 +264,8 @@
           <w:rFonts w:ascii="Times New Roman" w:eastAsia="Times New Roman" w:hAnsi="Times New Roman" w:cs="Times New Roman"/>
           <w:color w:val="000000" w:themeColor="text1"/>
         </w:rPr>
-        <w:t xml:space="preserve"> </w:t>
-      </w:r>
-      <w:proofErr w:type="spellStart"/>
-      <w:r>
-        <w:rPr>
-          <w:rFonts w:ascii="Times New Roman" w:eastAsia="Times New Roman" w:hAnsi="Times New Roman" w:cs="Times New Roman"/>
-          <w:color w:val="000000" w:themeColor="text1"/>
-        </w:rPr>
-        <w:t>etc</w:t>
-      </w:r>
-      <w:proofErr w:type="spellEnd"/>
+        <w:t xml:space="preserve"> etc</w:t>
+      </w:r>
       <w:r>
         <w:rPr>
           <w:rFonts w:ascii="Times New Roman" w:eastAsia="Times New Roman" w:hAnsi="Times New Roman" w:cs="Times New Roman"/>
@@ -332,16 +307,7 @@
           <w:rFonts w:ascii="Times New Roman" w:eastAsia="Times New Roman" w:hAnsi="Times New Roman" w:cs="Times New Roman"/>
           <w:color w:val="000000" w:themeColor="text1"/>
         </w:rPr>
-        <w:t>Characters a-</w:t>
-      </w:r>
-      <w:proofErr w:type="spellStart"/>
-      <w:proofErr w:type="gramStart"/>
-      <w:r>
-        <w:rPr>
-          <w:rFonts w:ascii="Times New Roman" w:eastAsia="Times New Roman" w:hAnsi="Times New Roman" w:cs="Times New Roman"/>
-          <w:color w:val="000000" w:themeColor="text1"/>
-        </w:rPr>
-        <w:t>z</w:t>
+        <w:t>Characters a-z</w:t>
       </w:r>
       <w:r>
         <w:rPr>
@@ -355,16 +321,7 @@
           <w:rFonts w:ascii="Times New Roman" w:eastAsia="Times New Roman" w:hAnsi="Times New Roman" w:cs="Times New Roman"/>
           <w:color w:val="000000" w:themeColor="text1"/>
         </w:rPr>
-        <w:t>A</w:t>
-      </w:r>
-      <w:proofErr w:type="spellEnd"/>
-      <w:proofErr w:type="gramEnd"/>
-      <w:r>
-        <w:rPr>
-          <w:rFonts w:ascii="Times New Roman" w:eastAsia="Times New Roman" w:hAnsi="Times New Roman" w:cs="Times New Roman"/>
-          <w:color w:val="000000" w:themeColor="text1"/>
-        </w:rPr>
-        <w:t>-Z, Special characters</w:t>
+        <w:t>A-Z, Special characters</w:t>
       </w:r>
       <w:r>
         <w:rPr>
@@ -692,7 +649,6 @@
                 <w:color w:val="000000" w:themeColor="text1"/>
               </w:rPr>
             </w:pPr>
-            <w:proofErr w:type="spellStart"/>
             <w:r>
               <w:rPr>
                 <w:rFonts w:ascii="Times New Roman" w:eastAsia="Times New Roman" w:hAnsi="Times New Roman" w:cs="Times New Roman"/>
@@ -707,7 +663,6 @@
               </w:rPr>
               <w:t>Valid</w:t>
             </w:r>
-            <w:proofErr w:type="spellEnd"/>
           </w:p>
         </w:tc>
         <w:tc>
@@ -755,7 +710,6 @@
                 <w:color w:val="000000" w:themeColor="text1"/>
               </w:rPr>
             </w:pPr>
-            <w:proofErr w:type="spellStart"/>
             <w:r>
               <w:rPr>
                 <w:rFonts w:ascii="Times New Roman" w:eastAsia="Times New Roman" w:hAnsi="Times New Roman" w:cs="Times New Roman"/>
@@ -770,7 +724,6 @@
               </w:rPr>
               <w:t>Valid</w:t>
             </w:r>
-            <w:proofErr w:type="spellEnd"/>
           </w:p>
         </w:tc>
       </w:tr>
@@ -2196,23 +2149,7 @@
           <w:rFonts w:ascii="Times New Roman" w:eastAsia="Times New Roman" w:hAnsi="Times New Roman" w:cs="Times New Roman"/>
           <w:color w:val="000000" w:themeColor="text1"/>
         </w:rPr>
-        <w:t xml:space="preserve"> Alphanumeric (</w:t>
-      </w:r>
-      <w:proofErr w:type="spellStart"/>
-      <w:r>
-        <w:rPr>
-          <w:rFonts w:ascii="Times New Roman" w:eastAsia="Times New Roman" w:hAnsi="Times New Roman" w:cs="Times New Roman"/>
-          <w:color w:val="000000" w:themeColor="text1"/>
-        </w:rPr>
-        <w:t>Eg</w:t>
-      </w:r>
-      <w:proofErr w:type="spellEnd"/>
-      <w:r>
-        <w:rPr>
-          <w:rFonts w:ascii="Times New Roman" w:eastAsia="Times New Roman" w:hAnsi="Times New Roman" w:cs="Times New Roman"/>
-          <w:color w:val="000000" w:themeColor="text1"/>
-        </w:rPr>
-        <w:t>: “</w:t>
+        <w:t xml:space="preserve"> Alphanumeric (Eg: “</w:t>
       </w:r>
       <w:r>
         <w:rPr>
@@ -2254,23 +2191,7 @@
           <w:rFonts w:ascii="Times New Roman" w:eastAsia="Times New Roman" w:hAnsi="Times New Roman" w:cs="Times New Roman"/>
           <w:color w:val="000000" w:themeColor="text1"/>
         </w:rPr>
-        <w:t xml:space="preserve">”, “employee/student num not found” </w:t>
-      </w:r>
-      <w:proofErr w:type="spellStart"/>
-      <w:r>
-        <w:rPr>
-          <w:rFonts w:ascii="Times New Roman" w:eastAsia="Times New Roman" w:hAnsi="Times New Roman" w:cs="Times New Roman"/>
-          <w:color w:val="000000" w:themeColor="text1"/>
-        </w:rPr>
-        <w:t>etc</w:t>
-      </w:r>
-      <w:proofErr w:type="spellEnd"/>
-      <w:r>
-        <w:rPr>
-          <w:rFonts w:ascii="Times New Roman" w:eastAsia="Times New Roman" w:hAnsi="Times New Roman" w:cs="Times New Roman"/>
-          <w:color w:val="000000" w:themeColor="text1"/>
-        </w:rPr>
-        <w:t>)</w:t>
+        <w:t>”, “employee/student num not found” etc)</w:t>
       </w:r>
       <w:r>
         <w:rPr>
@@ -2362,23 +2283,7 @@
           <w:rFonts w:ascii="Times New Roman" w:eastAsia="Times New Roman" w:hAnsi="Times New Roman" w:cs="Times New Roman"/>
           <w:color w:val="000000" w:themeColor="text1"/>
         </w:rPr>
-        <w:t xml:space="preserve"> emails outside of </w:t>
-      </w:r>
-      <w:proofErr w:type="spellStart"/>
-      <w:r>
-        <w:rPr>
-          <w:rFonts w:ascii="Times New Roman" w:eastAsia="Times New Roman" w:hAnsi="Times New Roman" w:cs="Times New Roman"/>
-          <w:color w:val="000000" w:themeColor="text1"/>
-        </w:rPr>
-        <w:t>Uwindsor</w:t>
-      </w:r>
-      <w:proofErr w:type="spellEnd"/>
-      <w:r>
-        <w:rPr>
-          <w:rFonts w:ascii="Times New Roman" w:eastAsia="Times New Roman" w:hAnsi="Times New Roman" w:cs="Times New Roman"/>
-          <w:color w:val="000000" w:themeColor="text1"/>
-        </w:rPr>
-        <w:t xml:space="preserve"> (@uwindsor.ca)</w:t>
+        <w:t xml:space="preserve"> emails outside of Uwindsor (@uwindsor.ca)</w:t>
       </w:r>
       <w:r>
         <w:rPr>
@@ -2592,7 +2497,6 @@
                 <w:color w:val="000000" w:themeColor="text1"/>
               </w:rPr>
             </w:pPr>
-            <w:proofErr w:type="spellStart"/>
             <w:r>
               <w:rPr>
                 <w:rFonts w:ascii="Times New Roman" w:eastAsia="Times New Roman" w:hAnsi="Times New Roman" w:cs="Times New Roman"/>
@@ -2600,7 +2504,6 @@
               </w:rPr>
               <w:t>InValid</w:t>
             </w:r>
-            <w:proofErr w:type="spellEnd"/>
           </w:p>
         </w:tc>
         <w:tc>
@@ -2648,7 +2551,6 @@
                 <w:color w:val="000000" w:themeColor="text1"/>
               </w:rPr>
             </w:pPr>
-            <w:proofErr w:type="spellStart"/>
             <w:r>
               <w:rPr>
                 <w:rFonts w:ascii="Times New Roman" w:eastAsia="Times New Roman" w:hAnsi="Times New Roman" w:cs="Times New Roman"/>
@@ -2656,7 +2558,6 @@
               </w:rPr>
               <w:t>InValid</w:t>
             </w:r>
-            <w:proofErr w:type="spellEnd"/>
           </w:p>
         </w:tc>
       </w:tr>
@@ -4137,23 +4038,7 @@
           <w:rFonts w:ascii="Times New Roman" w:eastAsia="Times New Roman" w:hAnsi="Times New Roman" w:cs="Times New Roman"/>
           <w:color w:val="000000" w:themeColor="text1"/>
         </w:rPr>
-        <w:t xml:space="preserve"> Alphanumeric (</w:t>
-      </w:r>
-      <w:proofErr w:type="spellStart"/>
-      <w:r>
-        <w:rPr>
-          <w:rFonts w:ascii="Times New Roman" w:eastAsia="Times New Roman" w:hAnsi="Times New Roman" w:cs="Times New Roman"/>
-          <w:color w:val="000000" w:themeColor="text1"/>
-        </w:rPr>
-        <w:t>Eg</w:t>
-      </w:r>
-      <w:proofErr w:type="spellEnd"/>
-      <w:r>
-        <w:rPr>
-          <w:rFonts w:ascii="Times New Roman" w:eastAsia="Times New Roman" w:hAnsi="Times New Roman" w:cs="Times New Roman"/>
-          <w:color w:val="000000" w:themeColor="text1"/>
-        </w:rPr>
-        <w:t>: “book reserved, reservation# 56690</w:t>
+        <w:t xml:space="preserve"> Alphanumeric (Eg: “book reserved, reservation# 56690</w:t>
       </w:r>
       <w:r>
         <w:rPr>
@@ -4167,23 +4052,7 @@
           <w:rFonts w:ascii="Times New Roman" w:eastAsia="Times New Roman" w:hAnsi="Times New Roman" w:cs="Times New Roman"/>
           <w:color w:val="000000" w:themeColor="text1"/>
         </w:rPr>
-        <w:t xml:space="preserve">”, “unable to reserve item”, “employee/student num not found” </w:t>
-      </w:r>
-      <w:proofErr w:type="spellStart"/>
-      <w:r>
-        <w:rPr>
-          <w:rFonts w:ascii="Times New Roman" w:eastAsia="Times New Roman" w:hAnsi="Times New Roman" w:cs="Times New Roman"/>
-          <w:color w:val="000000" w:themeColor="text1"/>
-        </w:rPr>
-        <w:t>etc</w:t>
-      </w:r>
-      <w:proofErr w:type="spellEnd"/>
-      <w:r>
-        <w:rPr>
-          <w:rFonts w:ascii="Times New Roman" w:eastAsia="Times New Roman" w:hAnsi="Times New Roman" w:cs="Times New Roman"/>
-          <w:color w:val="000000" w:themeColor="text1"/>
-        </w:rPr>
-        <w:t>), email reservation sent to username@uwindsor.ca.</w:t>
+        <w:t>”, “unable to reserve item”, “employee/student num not found” etc), email reservation sent to username@uwindsor.ca.</w:t>
       </w:r>
     </w:p>
     <w:p>
@@ -4226,23 +4095,7 @@
           <w:rFonts w:ascii="Times New Roman" w:eastAsia="Times New Roman" w:hAnsi="Times New Roman" w:cs="Times New Roman"/>
           <w:color w:val="000000" w:themeColor="text1"/>
         </w:rPr>
-        <w:t xml:space="preserve"> - 9 &lt; digits &lt; 9), ISBN-10 (Numeric- 10 &lt; digits &lt; 10), Employee Number (Numeric- 5 &lt; digits &lt; 5), emails outside of </w:t>
-      </w:r>
-      <w:proofErr w:type="spellStart"/>
-      <w:r>
-        <w:rPr>
-          <w:rFonts w:ascii="Times New Roman" w:eastAsia="Times New Roman" w:hAnsi="Times New Roman" w:cs="Times New Roman"/>
-          <w:color w:val="000000" w:themeColor="text1"/>
-        </w:rPr>
-        <w:t>Uwindsor</w:t>
-      </w:r>
-      <w:proofErr w:type="spellEnd"/>
-      <w:r>
-        <w:rPr>
-          <w:rFonts w:ascii="Times New Roman" w:eastAsia="Times New Roman" w:hAnsi="Times New Roman" w:cs="Times New Roman"/>
-          <w:color w:val="000000" w:themeColor="text1"/>
-        </w:rPr>
-        <w:t xml:space="preserve"> (@uwindsor.ca) </w:t>
+        <w:t xml:space="preserve"> - 9 &lt; digits &lt; 9), ISBN-10 (Numeric- 10 &lt; digits &lt; 10), Employee Number (Numeric- 5 &lt; digits &lt; 5), emails outside of Uwindsor (@uwindsor.ca) </w:t>
       </w:r>
     </w:p>
     <w:p>
@@ -4435,7 +4288,6 @@
                 <w:color w:val="000000" w:themeColor="text1"/>
               </w:rPr>
             </w:pPr>
-            <w:proofErr w:type="spellStart"/>
             <w:r>
               <w:rPr>
                 <w:rFonts w:ascii="Times New Roman" w:eastAsia="Times New Roman" w:hAnsi="Times New Roman" w:cs="Times New Roman"/>
@@ -4443,7 +4295,6 @@
               </w:rPr>
               <w:t>InValid</w:t>
             </w:r>
-            <w:proofErr w:type="spellEnd"/>
           </w:p>
         </w:tc>
         <w:tc>
@@ -4491,7 +4342,6 @@
                 <w:color w:val="000000" w:themeColor="text1"/>
               </w:rPr>
             </w:pPr>
-            <w:proofErr w:type="spellStart"/>
             <w:r>
               <w:rPr>
                 <w:rFonts w:ascii="Times New Roman" w:eastAsia="Times New Roman" w:hAnsi="Times New Roman" w:cs="Times New Roman"/>
@@ -4499,7 +4349,6 @@
               </w:rPr>
               <w:t>InValid</w:t>
             </w:r>
-            <w:proofErr w:type="spellEnd"/>
           </w:p>
         </w:tc>
       </w:tr>
@@ -5985,23 +5834,7 @@
           <w:rFonts w:ascii="Times New Roman" w:eastAsia="Times New Roman" w:hAnsi="Times New Roman" w:cs="Times New Roman"/>
           <w:color w:val="000000" w:themeColor="text1"/>
         </w:rPr>
-        <w:t xml:space="preserve"> Alphanumeric (</w:t>
-      </w:r>
-      <w:proofErr w:type="spellStart"/>
-      <w:r>
-        <w:rPr>
-          <w:rFonts w:ascii="Times New Roman" w:eastAsia="Times New Roman" w:hAnsi="Times New Roman" w:cs="Times New Roman"/>
-          <w:color w:val="000000" w:themeColor="text1"/>
-        </w:rPr>
-        <w:t>Eg</w:t>
-      </w:r>
-      <w:proofErr w:type="spellEnd"/>
-      <w:r>
-        <w:rPr>
-          <w:rFonts w:ascii="Times New Roman" w:eastAsia="Times New Roman" w:hAnsi="Times New Roman" w:cs="Times New Roman"/>
-          <w:color w:val="000000" w:themeColor="text1"/>
-        </w:rPr>
-        <w:t xml:space="preserve">: “order placed, </w:t>
+        <w:t xml:space="preserve"> Alphanumeric (Eg: “order placed, </w:t>
       </w:r>
       <w:r>
         <w:rPr>
@@ -6015,23 +5848,7 @@
           <w:rFonts w:ascii="Times New Roman" w:eastAsia="Times New Roman" w:hAnsi="Times New Roman" w:cs="Times New Roman"/>
           <w:color w:val="000000" w:themeColor="text1"/>
         </w:rPr>
-        <w:t xml:space="preserve">”, “unable to place order”, “employee/student num not found” </w:t>
-      </w:r>
-      <w:proofErr w:type="spellStart"/>
-      <w:r>
-        <w:rPr>
-          <w:rFonts w:ascii="Times New Roman" w:eastAsia="Times New Roman" w:hAnsi="Times New Roman" w:cs="Times New Roman"/>
-          <w:color w:val="000000" w:themeColor="text1"/>
-        </w:rPr>
-        <w:t>etc</w:t>
-      </w:r>
-      <w:proofErr w:type="spellEnd"/>
-      <w:r>
-        <w:rPr>
-          <w:rFonts w:ascii="Times New Roman" w:eastAsia="Times New Roman" w:hAnsi="Times New Roman" w:cs="Times New Roman"/>
-          <w:color w:val="000000" w:themeColor="text1"/>
-        </w:rPr>
-        <w:t>)</w:t>
+        <w:t>”, “unable to place order”, “employee/student num not found” etc)</w:t>
       </w:r>
     </w:p>
     <w:p>
@@ -6060,25 +5877,7 @@
           <w:rFonts w:ascii="Times New Roman" w:eastAsia="Times New Roman" w:hAnsi="Times New Roman" w:cs="Times New Roman"/>
           <w:color w:val="000000" w:themeColor="text1"/>
         </w:rPr>
-        <w:t>: Characters a-</w:t>
-      </w:r>
-      <w:proofErr w:type="spellStart"/>
-      <w:proofErr w:type="gramStart"/>
-      <w:r>
-        <w:rPr>
-          <w:rFonts w:ascii="Times New Roman" w:eastAsia="Times New Roman" w:hAnsi="Times New Roman" w:cs="Times New Roman"/>
-          <w:color w:val="000000" w:themeColor="text1"/>
-        </w:rPr>
-        <w:t>z,A</w:t>
-      </w:r>
-      <w:proofErr w:type="spellEnd"/>
-      <w:proofErr w:type="gramEnd"/>
-      <w:r>
-        <w:rPr>
-          <w:rFonts w:ascii="Times New Roman" w:eastAsia="Times New Roman" w:hAnsi="Times New Roman" w:cs="Times New Roman"/>
-          <w:color w:val="000000" w:themeColor="text1"/>
-        </w:rPr>
-        <w:t xml:space="preserve">-Z, Special characters, Student Number </w:t>
+        <w:t xml:space="preserve">: Characters a-z,A-Z, Special characters, Student Number </w:t>
       </w:r>
       <w:r>
         <w:rPr>
@@ -6347,7 +6146,6 @@
                 <w:color w:val="000000" w:themeColor="text1"/>
               </w:rPr>
             </w:pPr>
-            <w:proofErr w:type="spellStart"/>
             <w:r>
               <w:rPr>
                 <w:rFonts w:ascii="Times New Roman" w:eastAsia="Times New Roman" w:hAnsi="Times New Roman" w:cs="Times New Roman"/>
@@ -6355,7 +6153,6 @@
               </w:rPr>
               <w:t>InValid</w:t>
             </w:r>
-            <w:proofErr w:type="spellEnd"/>
           </w:p>
         </w:tc>
         <w:tc>
@@ -6403,7 +6200,6 @@
                 <w:color w:val="000000" w:themeColor="text1"/>
               </w:rPr>
             </w:pPr>
-            <w:proofErr w:type="spellStart"/>
             <w:r>
               <w:rPr>
                 <w:rFonts w:ascii="Times New Roman" w:eastAsia="Times New Roman" w:hAnsi="Times New Roman" w:cs="Times New Roman"/>
@@ -6411,7 +6207,6 @@
               </w:rPr>
               <w:t>InValid</w:t>
             </w:r>
-            <w:proofErr w:type="spellEnd"/>
           </w:p>
         </w:tc>
       </w:tr>
@@ -8611,23 +8406,7 @@
           <w:rFonts w:ascii="Times New Roman" w:eastAsia="Times New Roman" w:hAnsi="Times New Roman" w:cs="Times New Roman"/>
           <w:color w:val="000000" w:themeColor="text1"/>
         </w:rPr>
-        <w:t xml:space="preserve">, Date, </w:t>
-      </w:r>
-      <w:proofErr w:type="gramStart"/>
-      <w:r>
-        <w:rPr>
-          <w:rFonts w:ascii="Times New Roman" w:eastAsia="Times New Roman" w:hAnsi="Times New Roman" w:cs="Times New Roman"/>
-          <w:color w:val="000000" w:themeColor="text1"/>
-        </w:rPr>
-        <w:t>Starting</w:t>
-      </w:r>
-      <w:proofErr w:type="gramEnd"/>
-      <w:r>
-        <w:rPr>
-          <w:rFonts w:ascii="Times New Roman" w:eastAsia="Times New Roman" w:hAnsi="Times New Roman" w:cs="Times New Roman"/>
-          <w:color w:val="000000" w:themeColor="text1"/>
-        </w:rPr>
-        <w:t xml:space="preserve"> hour, Ending hour</w:t>
+        <w:t>, Date, Starting hour, Ending hour</w:t>
       </w:r>
     </w:p>
     <w:p>
@@ -8692,25 +8471,7 @@
           <w:rFonts w:ascii="Times New Roman" w:eastAsia="Times New Roman" w:hAnsi="Times New Roman" w:cs="Times New Roman"/>
           <w:color w:val="000000" w:themeColor="text1"/>
         </w:rPr>
-        <w:t>: Characters a-</w:t>
-      </w:r>
-      <w:proofErr w:type="spellStart"/>
-      <w:proofErr w:type="gramStart"/>
-      <w:r>
-        <w:rPr>
-          <w:rFonts w:ascii="Times New Roman" w:eastAsia="Times New Roman" w:hAnsi="Times New Roman" w:cs="Times New Roman"/>
-          <w:color w:val="000000" w:themeColor="text1"/>
-        </w:rPr>
-        <w:t>z,A</w:t>
-      </w:r>
-      <w:proofErr w:type="spellEnd"/>
-      <w:proofErr w:type="gramEnd"/>
-      <w:r>
-        <w:rPr>
-          <w:rFonts w:ascii="Times New Roman" w:eastAsia="Times New Roman" w:hAnsi="Times New Roman" w:cs="Times New Roman"/>
-          <w:color w:val="000000" w:themeColor="text1"/>
-        </w:rPr>
-        <w:t>-Z, Special characters, Employee Number (Numeric- 5 &lt; digits &lt; 5)</w:t>
+        <w:t>: Characters a-z,A-Z, Special characters, Employee Number (Numeric- 5 &lt; digits &lt; 5)</w:t>
       </w:r>
       <w:r>
         <w:rPr>
@@ -8719,21 +8480,12 @@
         </w:rPr>
         <w:t>, Date(</w:t>
       </w:r>
-      <w:proofErr w:type="spellStart"/>
-      <w:r>
-        <w:rPr>
-          <w:rFonts w:ascii="Times New Roman" w:eastAsia="Times New Roman" w:hAnsi="Times New Roman" w:cs="Times New Roman"/>
-          <w:color w:val="000000" w:themeColor="text1"/>
-        </w:rPr>
-        <w:t>yyyy</w:t>
-      </w:r>
-      <w:proofErr w:type="spellEnd"/>
-      <w:r>
-        <w:rPr>
-          <w:rFonts w:ascii="Times New Roman" w:eastAsia="Times New Roman" w:hAnsi="Times New Roman" w:cs="Times New Roman"/>
-          <w:color w:val="000000" w:themeColor="text1"/>
-        </w:rPr>
-        <w:t>-MM-dd</w:t>
+      <w:r>
+        <w:rPr>
+          <w:rFonts w:ascii="Times New Roman" w:eastAsia="Times New Roman" w:hAnsi="Times New Roman" w:cs="Times New Roman"/>
+          <w:color w:val="000000" w:themeColor="text1"/>
+        </w:rPr>
+        <w:t>yyyy-MM-dd</w:t>
       </w:r>
       <w:r>
         <w:rPr>
@@ -9018,7 +8770,6 @@
                 <w:color w:val="000000" w:themeColor="text1"/>
               </w:rPr>
             </w:pPr>
-            <w:proofErr w:type="spellStart"/>
             <w:r>
               <w:rPr>
                 <w:rFonts w:ascii="Times New Roman" w:eastAsia="Times New Roman" w:hAnsi="Times New Roman" w:cs="Times New Roman"/>
@@ -9026,7 +8777,6 @@
               </w:rPr>
               <w:t>InValid</w:t>
             </w:r>
-            <w:proofErr w:type="spellEnd"/>
           </w:p>
         </w:tc>
         <w:tc>
@@ -9074,7 +8824,6 @@
                 <w:color w:val="000000" w:themeColor="text1"/>
               </w:rPr>
             </w:pPr>
-            <w:proofErr w:type="spellStart"/>
             <w:r>
               <w:rPr>
                 <w:rFonts w:ascii="Times New Roman" w:eastAsia="Times New Roman" w:hAnsi="Times New Roman" w:cs="Times New Roman"/>
@@ -9082,7 +8831,6 @@
               </w:rPr>
               <w:t>InValid</w:t>
             </w:r>
-            <w:proofErr w:type="spellEnd"/>
           </w:p>
         </w:tc>
       </w:tr>
@@ -9483,23 +9231,7 @@
           <w:rFonts w:ascii="Times New Roman" w:eastAsia="Times New Roman" w:hAnsi="Times New Roman" w:cs="Times New Roman"/>
           <w:color w:val="000000" w:themeColor="text1"/>
         </w:rPr>
-        <w:t xml:space="preserve">, Date, </w:t>
-      </w:r>
-      <w:proofErr w:type="gramStart"/>
-      <w:r>
-        <w:rPr>
-          <w:rFonts w:ascii="Times New Roman" w:eastAsia="Times New Roman" w:hAnsi="Times New Roman" w:cs="Times New Roman"/>
-          <w:color w:val="000000" w:themeColor="text1"/>
-        </w:rPr>
-        <w:t>Starting</w:t>
-      </w:r>
-      <w:proofErr w:type="gramEnd"/>
-      <w:r>
-        <w:rPr>
-          <w:rFonts w:ascii="Times New Roman" w:eastAsia="Times New Roman" w:hAnsi="Times New Roman" w:cs="Times New Roman"/>
-          <w:color w:val="000000" w:themeColor="text1"/>
-        </w:rPr>
-        <w:t xml:space="preserve"> hour, Ending hour</w:t>
+        <w:t>, Date, Starting hour, Ending hour</w:t>
       </w:r>
     </w:p>
     <w:p>
@@ -10212,21 +9944,12 @@
                 <w:color w:val="000000" w:themeColor="text1"/>
               </w:rPr>
             </w:pPr>
-            <w:proofErr w:type="gramStart"/>
-            <w:r>
-              <w:rPr>
-                <w:rFonts w:ascii="Times New Roman" w:eastAsia="Times New Roman" w:hAnsi="Times New Roman" w:cs="Times New Roman"/>
-                <w:color w:val="000000" w:themeColor="text1"/>
-              </w:rPr>
-              <w:t>Input  4</w:t>
-            </w:r>
-            <w:proofErr w:type="gramEnd"/>
-            <w:r>
-              <w:rPr>
-                <w:rFonts w:ascii="Times New Roman" w:eastAsia="Times New Roman" w:hAnsi="Times New Roman" w:cs="Times New Roman"/>
-                <w:color w:val="000000" w:themeColor="text1"/>
-              </w:rPr>
-              <w:t>: 15:00</w:t>
+            <w:r>
+              <w:rPr>
+                <w:rFonts w:ascii="Times New Roman" w:eastAsia="Times New Roman" w:hAnsi="Times New Roman" w:cs="Times New Roman"/>
+                <w:color w:val="000000" w:themeColor="text1"/>
+              </w:rPr>
+              <w:t>Input  4: 15:00</w:t>
             </w:r>
           </w:p>
         </w:tc>
@@ -10609,39 +10332,7 @@
           <w:rFonts w:ascii="Times New Roman" w:eastAsia="Times New Roman" w:hAnsi="Times New Roman" w:cs="Times New Roman"/>
           <w:lang w:eastAsia="en-CA"/>
         </w:rPr>
-        <w:t xml:space="preserve"> Alphanumeric (</w:t>
-      </w:r>
-      <w:proofErr w:type="spellStart"/>
-      <w:r>
-        <w:rPr>
-          <w:rFonts w:ascii="Times New Roman" w:eastAsia="Times New Roman" w:hAnsi="Times New Roman" w:cs="Times New Roman"/>
-          <w:lang w:eastAsia="en-CA"/>
-        </w:rPr>
-        <w:t>Eg</w:t>
-      </w:r>
-      <w:proofErr w:type="spellEnd"/>
-      <w:r>
-        <w:rPr>
-          <w:rFonts w:ascii="Times New Roman" w:eastAsia="Times New Roman" w:hAnsi="Times New Roman" w:cs="Times New Roman"/>
-          <w:lang w:eastAsia="en-CA"/>
-        </w:rPr>
-        <w:t xml:space="preserve">: “book in stock”, “ISBN code not found” </w:t>
-      </w:r>
-      <w:proofErr w:type="spellStart"/>
-      <w:r>
-        <w:rPr>
-          <w:rFonts w:ascii="Times New Roman" w:eastAsia="Times New Roman" w:hAnsi="Times New Roman" w:cs="Times New Roman"/>
-          <w:lang w:eastAsia="en-CA"/>
-        </w:rPr>
-        <w:t>etc</w:t>
-      </w:r>
-      <w:proofErr w:type="spellEnd"/>
-      <w:r>
-        <w:rPr>
-          <w:rFonts w:ascii="Times New Roman" w:eastAsia="Times New Roman" w:hAnsi="Times New Roman" w:cs="Times New Roman"/>
-          <w:lang w:eastAsia="en-CA"/>
-        </w:rPr>
-        <w:t>)  </w:t>
+        <w:t xml:space="preserve"> Alphanumeric (Eg: “book in stock”, “ISBN code not found” etc)  </w:t>
       </w:r>
     </w:p>
     <w:p>
@@ -10672,25 +10363,7 @@
           <w:rFonts w:ascii="Times New Roman" w:eastAsia="Times New Roman" w:hAnsi="Times New Roman" w:cs="Times New Roman"/>
           <w:lang w:eastAsia="en-CA"/>
         </w:rPr>
-        <w:t>: Characters a-</w:t>
-      </w:r>
-      <w:proofErr w:type="spellStart"/>
-      <w:proofErr w:type="gramStart"/>
-      <w:r>
-        <w:rPr>
-          <w:rFonts w:ascii="Times New Roman" w:eastAsia="Times New Roman" w:hAnsi="Times New Roman" w:cs="Times New Roman"/>
-          <w:lang w:eastAsia="en-CA"/>
-        </w:rPr>
-        <w:t>z,A</w:t>
-      </w:r>
-      <w:proofErr w:type="spellEnd"/>
-      <w:proofErr w:type="gramEnd"/>
-      <w:r>
-        <w:rPr>
-          <w:rFonts w:ascii="Times New Roman" w:eastAsia="Times New Roman" w:hAnsi="Times New Roman" w:cs="Times New Roman"/>
-          <w:lang w:eastAsia="en-CA"/>
-        </w:rPr>
-        <w:t>-Z, Special characters, ISBN-10 (Numeric- 10 &lt; digits &lt; 10) </w:t>
+        <w:t>: Characters a-z,A-Z, Special characters, ISBN-10 (Numeric- 10 &lt; digits &lt; 10) </w:t>
       </w:r>
     </w:p>
     <w:p>
@@ -10864,21 +10537,12 @@
                 <w:lang w:eastAsia="en-CA"/>
               </w:rPr>
             </w:pPr>
-            <w:proofErr w:type="spellStart"/>
-            <w:r>
-              <w:rPr>
-                <w:rFonts w:ascii="Times New Roman" w:eastAsia="Times New Roman" w:hAnsi="Times New Roman" w:cs="Times New Roman"/>
-                <w:lang w:eastAsia="en-CA"/>
-              </w:rPr>
-              <w:t>InValid</w:t>
-            </w:r>
-            <w:proofErr w:type="spellEnd"/>
-            <w:r>
-              <w:rPr>
-                <w:rFonts w:ascii="Times New Roman" w:eastAsia="Times New Roman" w:hAnsi="Times New Roman" w:cs="Times New Roman"/>
-                <w:lang w:eastAsia="en-CA"/>
-              </w:rPr>
-              <w:t> </w:t>
+            <w:r>
+              <w:rPr>
+                <w:rFonts w:ascii="Times New Roman" w:eastAsia="Times New Roman" w:hAnsi="Times New Roman" w:cs="Times New Roman"/>
+                <w:lang w:eastAsia="en-CA"/>
+              </w:rPr>
+              <w:t>InValid </w:t>
             </w:r>
           </w:p>
         </w:tc>
@@ -10937,21 +10601,12 @@
                 <w:lang w:eastAsia="en-CA"/>
               </w:rPr>
             </w:pPr>
-            <w:proofErr w:type="spellStart"/>
-            <w:r>
-              <w:rPr>
-                <w:rFonts w:ascii="Times New Roman" w:eastAsia="Times New Roman" w:hAnsi="Times New Roman" w:cs="Times New Roman"/>
-                <w:lang w:eastAsia="en-CA"/>
-              </w:rPr>
-              <w:t>InValid</w:t>
-            </w:r>
-            <w:proofErr w:type="spellEnd"/>
-            <w:r>
-              <w:rPr>
-                <w:rFonts w:ascii="Times New Roman" w:eastAsia="Times New Roman" w:hAnsi="Times New Roman" w:cs="Times New Roman"/>
-                <w:lang w:eastAsia="en-CA"/>
-              </w:rPr>
-              <w:t> </w:t>
+            <w:r>
+              <w:rPr>
+                <w:rFonts w:ascii="Times New Roman" w:eastAsia="Times New Roman" w:hAnsi="Times New Roman" w:cs="Times New Roman"/>
+                <w:lang w:eastAsia="en-CA"/>
+              </w:rPr>
+              <w:t>InValid </w:t>
             </w:r>
           </w:p>
         </w:tc>
@@ -11364,21 +11019,12 @@
                 <w:lang w:eastAsia="en-CA"/>
               </w:rPr>
             </w:pPr>
-            <w:proofErr w:type="gramStart"/>
-            <w:r>
-              <w:rPr>
-                <w:rFonts w:ascii="Times New Roman" w:eastAsia="Times New Roman" w:hAnsi="Times New Roman" w:cs="Times New Roman"/>
-                <w:lang w:eastAsia="en-CA"/>
-              </w:rPr>
-              <w:t>Input :</w:t>
-            </w:r>
-            <w:proofErr w:type="gramEnd"/>
-            <w:r>
-              <w:rPr>
-                <w:rFonts w:ascii="Times New Roman" w:eastAsia="Times New Roman" w:hAnsi="Times New Roman" w:cs="Times New Roman"/>
-                <w:lang w:eastAsia="en-CA"/>
-              </w:rPr>
-              <w:t xml:space="preserve"> 4672895719 </w:t>
+            <w:r>
+              <w:rPr>
+                <w:rFonts w:ascii="Times New Roman" w:eastAsia="Times New Roman" w:hAnsi="Times New Roman" w:cs="Times New Roman"/>
+                <w:lang w:eastAsia="en-CA"/>
+              </w:rPr>
+              <w:t>Input : 4672895719 </w:t>
             </w:r>
           </w:p>
         </w:tc>
@@ -11405,21 +11051,12 @@
                 <w:lang w:eastAsia="en-CA"/>
               </w:rPr>
             </w:pPr>
-            <w:proofErr w:type="gramStart"/>
-            <w:r>
-              <w:rPr>
-                <w:rFonts w:ascii="Times New Roman" w:eastAsia="Times New Roman" w:hAnsi="Times New Roman" w:cs="Times New Roman"/>
-                <w:lang w:eastAsia="en-CA"/>
-              </w:rPr>
-              <w:t>Input :</w:t>
-            </w:r>
-            <w:proofErr w:type="gramEnd"/>
-            <w:r>
-              <w:rPr>
-                <w:rFonts w:ascii="Times New Roman" w:eastAsia="Times New Roman" w:hAnsi="Times New Roman" w:cs="Times New Roman"/>
-                <w:lang w:eastAsia="en-CA"/>
-              </w:rPr>
-              <w:t xml:space="preserve"> 2 </w:t>
+            <w:r>
+              <w:rPr>
+                <w:rFonts w:ascii="Times New Roman" w:eastAsia="Times New Roman" w:hAnsi="Times New Roman" w:cs="Times New Roman"/>
+                <w:lang w:eastAsia="en-CA"/>
+              </w:rPr>
+              <w:t>Input : 2 </w:t>
             </w:r>
           </w:p>
         </w:tc>
@@ -11726,39 +11363,7 @@
           <w:rFonts w:ascii="Times New Roman" w:eastAsia="Times New Roman" w:hAnsi="Times New Roman" w:cs="Times New Roman"/>
           <w:lang w:eastAsia="en-CA"/>
         </w:rPr>
-        <w:t xml:space="preserve"> Alphanumeric (</w:t>
-      </w:r>
-      <w:proofErr w:type="spellStart"/>
-      <w:r>
-        <w:rPr>
-          <w:rFonts w:ascii="Times New Roman" w:eastAsia="Times New Roman" w:hAnsi="Times New Roman" w:cs="Times New Roman"/>
-          <w:lang w:eastAsia="en-CA"/>
-        </w:rPr>
-        <w:t>Eg</w:t>
-      </w:r>
-      <w:proofErr w:type="spellEnd"/>
-      <w:r>
-        <w:rPr>
-          <w:rFonts w:ascii="Times New Roman" w:eastAsia="Times New Roman" w:hAnsi="Times New Roman" w:cs="Times New Roman"/>
-          <w:lang w:eastAsia="en-CA"/>
-        </w:rPr>
-        <w:t xml:space="preserve">: “book ordered, order# 56690”, “Error: couldn’t place order”, “employee num not found” </w:t>
-      </w:r>
-      <w:proofErr w:type="spellStart"/>
-      <w:r>
-        <w:rPr>
-          <w:rFonts w:ascii="Times New Roman" w:eastAsia="Times New Roman" w:hAnsi="Times New Roman" w:cs="Times New Roman"/>
-          <w:lang w:eastAsia="en-CA"/>
-        </w:rPr>
-        <w:t>etc</w:t>
-      </w:r>
-      <w:proofErr w:type="spellEnd"/>
-      <w:r>
-        <w:rPr>
-          <w:rFonts w:ascii="Times New Roman" w:eastAsia="Times New Roman" w:hAnsi="Times New Roman" w:cs="Times New Roman"/>
-          <w:lang w:eastAsia="en-CA"/>
-        </w:rPr>
-        <w:t>) </w:t>
+        <w:t xml:space="preserve"> Alphanumeric (Eg: “book ordered, order# 56690”, “Error: couldn’t place order”, “employee num not found” etc) </w:t>
       </w:r>
     </w:p>
     <w:p>
@@ -11985,21 +11590,12 @@
                 <w:lang w:eastAsia="en-CA"/>
               </w:rPr>
             </w:pPr>
-            <w:proofErr w:type="spellStart"/>
-            <w:r>
-              <w:rPr>
-                <w:rFonts w:ascii="Times New Roman" w:eastAsia="Times New Roman" w:hAnsi="Times New Roman" w:cs="Times New Roman"/>
-                <w:lang w:eastAsia="en-CA"/>
-              </w:rPr>
-              <w:t>InValid</w:t>
-            </w:r>
-            <w:proofErr w:type="spellEnd"/>
-            <w:r>
-              <w:rPr>
-                <w:rFonts w:ascii="Times New Roman" w:eastAsia="Times New Roman" w:hAnsi="Times New Roman" w:cs="Times New Roman"/>
-                <w:lang w:eastAsia="en-CA"/>
-              </w:rPr>
-              <w:t> </w:t>
+            <w:r>
+              <w:rPr>
+                <w:rFonts w:ascii="Times New Roman" w:eastAsia="Times New Roman" w:hAnsi="Times New Roman" w:cs="Times New Roman"/>
+                <w:lang w:eastAsia="en-CA"/>
+              </w:rPr>
+              <w:t>InValid </w:t>
             </w:r>
           </w:p>
         </w:tc>
@@ -12058,21 +11654,12 @@
                 <w:lang w:eastAsia="en-CA"/>
               </w:rPr>
             </w:pPr>
-            <w:proofErr w:type="spellStart"/>
-            <w:r>
-              <w:rPr>
-                <w:rFonts w:ascii="Times New Roman" w:eastAsia="Times New Roman" w:hAnsi="Times New Roman" w:cs="Times New Roman"/>
-                <w:lang w:eastAsia="en-CA"/>
-              </w:rPr>
-              <w:t>InValid</w:t>
-            </w:r>
-            <w:proofErr w:type="spellEnd"/>
-            <w:r>
-              <w:rPr>
-                <w:rFonts w:ascii="Times New Roman" w:eastAsia="Times New Roman" w:hAnsi="Times New Roman" w:cs="Times New Roman"/>
-                <w:lang w:eastAsia="en-CA"/>
-              </w:rPr>
-              <w:t> </w:t>
+            <w:r>
+              <w:rPr>
+                <w:rFonts w:ascii="Times New Roman" w:eastAsia="Times New Roman" w:hAnsi="Times New Roman" w:cs="Times New Roman"/>
+                <w:lang w:eastAsia="en-CA"/>
+              </w:rPr>
+              <w:t>InValid </w:t>
             </w:r>
           </w:p>
         </w:tc>
@@ -13307,23 +12894,7 @@
           <w:rFonts w:ascii="Times New Roman" w:eastAsia="Times New Roman" w:hAnsi="Times New Roman" w:cs="Times New Roman"/>
           <w:lang w:eastAsia="en-CA"/>
         </w:rPr>
-        <w:t xml:space="preserve"> (“Book with ISBN – hasn’t/has been loaned </w:t>
-      </w:r>
-      <w:proofErr w:type="gramStart"/>
-      <w:r>
-        <w:rPr>
-          <w:rFonts w:ascii="Times New Roman" w:eastAsia="Times New Roman" w:hAnsi="Times New Roman" w:cs="Times New Roman"/>
-          <w:lang w:eastAsia="en-CA"/>
-        </w:rPr>
-        <w:t>within  the</w:t>
-      </w:r>
-      <w:proofErr w:type="gramEnd"/>
-      <w:r>
-        <w:rPr>
-          <w:rFonts w:ascii="Times New Roman" w:eastAsia="Times New Roman" w:hAnsi="Times New Roman" w:cs="Times New Roman"/>
-          <w:lang w:eastAsia="en-CA"/>
-        </w:rPr>
-        <w:t xml:space="preserve"> last 6 months and is/isn’t available for selling”)</w:t>
+        <w:t xml:space="preserve"> (“Book with ISBN – hasn’t/has been loaned within  the last 6 months and is/isn’t available for selling”)</w:t>
       </w:r>
     </w:p>
     <w:p>
@@ -13534,21 +13105,12 @@
                 <w:lang w:eastAsia="en-CA"/>
               </w:rPr>
             </w:pPr>
-            <w:proofErr w:type="spellStart"/>
-            <w:r>
-              <w:rPr>
-                <w:rFonts w:ascii="Times New Roman" w:eastAsia="Times New Roman" w:hAnsi="Times New Roman" w:cs="Times New Roman"/>
-                <w:lang w:eastAsia="en-CA"/>
-              </w:rPr>
-              <w:t>InValid</w:t>
-            </w:r>
-            <w:proofErr w:type="spellEnd"/>
-            <w:r>
-              <w:rPr>
-                <w:rFonts w:ascii="Times New Roman" w:eastAsia="Times New Roman" w:hAnsi="Times New Roman" w:cs="Times New Roman"/>
-                <w:lang w:eastAsia="en-CA"/>
-              </w:rPr>
-              <w:t> </w:t>
+            <w:r>
+              <w:rPr>
+                <w:rFonts w:ascii="Times New Roman" w:eastAsia="Times New Roman" w:hAnsi="Times New Roman" w:cs="Times New Roman"/>
+                <w:lang w:eastAsia="en-CA"/>
+              </w:rPr>
+              <w:t>InValid </w:t>
             </w:r>
           </w:p>
         </w:tc>
@@ -13607,21 +13169,12 @@
                 <w:lang w:eastAsia="en-CA"/>
               </w:rPr>
             </w:pPr>
-            <w:proofErr w:type="spellStart"/>
-            <w:r>
-              <w:rPr>
-                <w:rFonts w:ascii="Times New Roman" w:eastAsia="Times New Roman" w:hAnsi="Times New Roman" w:cs="Times New Roman"/>
-                <w:lang w:eastAsia="en-CA"/>
-              </w:rPr>
-              <w:t>InValid</w:t>
-            </w:r>
-            <w:proofErr w:type="spellEnd"/>
-            <w:r>
-              <w:rPr>
-                <w:rFonts w:ascii="Times New Roman" w:eastAsia="Times New Roman" w:hAnsi="Times New Roman" w:cs="Times New Roman"/>
-                <w:lang w:eastAsia="en-CA"/>
-              </w:rPr>
-              <w:t> </w:t>
+            <w:r>
+              <w:rPr>
+                <w:rFonts w:ascii="Times New Roman" w:eastAsia="Times New Roman" w:hAnsi="Times New Roman" w:cs="Times New Roman"/>
+                <w:lang w:eastAsia="en-CA"/>
+              </w:rPr>
+              <w:t>InValid </w:t>
             </w:r>
           </w:p>
         </w:tc>
@@ -14647,25 +14200,7 @@
           <w:rFonts w:ascii="Times New Roman" w:eastAsia="Times New Roman" w:hAnsi="Times New Roman" w:cs="Times New Roman"/>
           <w:lang w:eastAsia="en-CA"/>
         </w:rPr>
-        <w:t>: Characters a-</w:t>
-      </w:r>
-      <w:proofErr w:type="spellStart"/>
-      <w:proofErr w:type="gramStart"/>
-      <w:r>
-        <w:rPr>
-          <w:rFonts w:ascii="Times New Roman" w:eastAsia="Times New Roman" w:hAnsi="Times New Roman" w:cs="Times New Roman"/>
-          <w:lang w:eastAsia="en-CA"/>
-        </w:rPr>
-        <w:t>z,A</w:t>
-      </w:r>
-      <w:proofErr w:type="spellEnd"/>
-      <w:proofErr w:type="gramEnd"/>
-      <w:r>
-        <w:rPr>
-          <w:rFonts w:ascii="Times New Roman" w:eastAsia="Times New Roman" w:hAnsi="Times New Roman" w:cs="Times New Roman"/>
-          <w:lang w:eastAsia="en-CA"/>
-        </w:rPr>
-        <w:t>-Z, Special characters, ISBN-10 (Numeric- 10 &lt; digits &lt; 10) </w:t>
+        <w:t>: Characters a-z,A-Z, Special characters, ISBN-10 (Numeric- 10 &lt; digits &lt; 10) </w:t>
       </w:r>
     </w:p>
     <w:p>
@@ -14839,21 +14374,12 @@
                 <w:lang w:eastAsia="en-CA"/>
               </w:rPr>
             </w:pPr>
-            <w:proofErr w:type="spellStart"/>
-            <w:r>
-              <w:rPr>
-                <w:rFonts w:ascii="Times New Roman" w:eastAsia="Times New Roman" w:hAnsi="Times New Roman" w:cs="Times New Roman"/>
-                <w:lang w:eastAsia="en-CA"/>
-              </w:rPr>
-              <w:t>InValid</w:t>
-            </w:r>
-            <w:proofErr w:type="spellEnd"/>
-            <w:r>
-              <w:rPr>
-                <w:rFonts w:ascii="Times New Roman" w:eastAsia="Times New Roman" w:hAnsi="Times New Roman" w:cs="Times New Roman"/>
-                <w:lang w:eastAsia="en-CA"/>
-              </w:rPr>
-              <w:t> </w:t>
+            <w:r>
+              <w:rPr>
+                <w:rFonts w:ascii="Times New Roman" w:eastAsia="Times New Roman" w:hAnsi="Times New Roman" w:cs="Times New Roman"/>
+                <w:lang w:eastAsia="en-CA"/>
+              </w:rPr>
+              <w:t>InValid </w:t>
             </w:r>
           </w:p>
         </w:tc>
@@ -14912,21 +14438,12 @@
                 <w:lang w:eastAsia="en-CA"/>
               </w:rPr>
             </w:pPr>
-            <w:proofErr w:type="spellStart"/>
-            <w:r>
-              <w:rPr>
-                <w:rFonts w:ascii="Times New Roman" w:eastAsia="Times New Roman" w:hAnsi="Times New Roman" w:cs="Times New Roman"/>
-                <w:lang w:eastAsia="en-CA"/>
-              </w:rPr>
-              <w:t>InValid</w:t>
-            </w:r>
-            <w:proofErr w:type="spellEnd"/>
-            <w:r>
-              <w:rPr>
-                <w:rFonts w:ascii="Times New Roman" w:eastAsia="Times New Roman" w:hAnsi="Times New Roman" w:cs="Times New Roman"/>
-                <w:lang w:eastAsia="en-CA"/>
-              </w:rPr>
-              <w:t> </w:t>
+            <w:r>
+              <w:rPr>
+                <w:rFonts w:ascii="Times New Roman" w:eastAsia="Times New Roman" w:hAnsi="Times New Roman" w:cs="Times New Roman"/>
+                <w:lang w:eastAsia="en-CA"/>
+              </w:rPr>
+              <w:t>InValid </w:t>
             </w:r>
           </w:p>
         </w:tc>
@@ -15351,21 +14868,12 @@
                 <w:lang w:val="en-CA" w:eastAsia="en-CA"/>
               </w:rPr>
             </w:pPr>
-            <w:proofErr w:type="gramStart"/>
-            <w:r>
-              <w:rPr>
-                <w:rFonts w:ascii="Times New Roman" w:eastAsia="Times New Roman" w:hAnsi="Times New Roman" w:cs="Times New Roman"/>
-                <w:lang w:eastAsia="en-CA"/>
-              </w:rPr>
-              <w:t>Input :</w:t>
-            </w:r>
-            <w:proofErr w:type="gramEnd"/>
-            <w:r>
-              <w:rPr>
-                <w:rFonts w:ascii="Times New Roman" w:eastAsia="Times New Roman" w:hAnsi="Times New Roman" w:cs="Times New Roman"/>
-                <w:lang w:eastAsia="en-CA"/>
-              </w:rPr>
-              <w:t xml:space="preserve"> </w:t>
+            <w:r>
+              <w:rPr>
+                <w:rFonts w:ascii="Times New Roman" w:eastAsia="Times New Roman" w:hAnsi="Times New Roman" w:cs="Times New Roman"/>
+                <w:lang w:eastAsia="en-CA"/>
+              </w:rPr>
+              <w:t xml:space="preserve">Input : </w:t>
             </w:r>
             <w:r>
               <w:rPr>
@@ -15399,21 +14907,12 @@
                 <w:lang w:eastAsia="en-CA"/>
               </w:rPr>
             </w:pPr>
-            <w:proofErr w:type="gramStart"/>
-            <w:r>
-              <w:rPr>
-                <w:rFonts w:ascii="Times New Roman" w:eastAsia="Times New Roman" w:hAnsi="Times New Roman" w:cs="Times New Roman"/>
-                <w:lang w:eastAsia="en-CA"/>
-              </w:rPr>
-              <w:t>Input :</w:t>
-            </w:r>
-            <w:proofErr w:type="gramEnd"/>
-            <w:r>
-              <w:rPr>
-                <w:rFonts w:ascii="Times New Roman" w:eastAsia="Times New Roman" w:hAnsi="Times New Roman" w:cs="Times New Roman"/>
-                <w:lang w:eastAsia="en-CA"/>
-              </w:rPr>
-              <w:t xml:space="preserve"> 2 </w:t>
+            <w:r>
+              <w:rPr>
+                <w:rFonts w:ascii="Times New Roman" w:eastAsia="Times New Roman" w:hAnsi="Times New Roman" w:cs="Times New Roman"/>
+                <w:lang w:eastAsia="en-CA"/>
+              </w:rPr>
+              <w:t>Input : 2 </w:t>
             </w:r>
           </w:p>
         </w:tc>
@@ -15700,23 +15199,7 @@
           <w:rFonts w:ascii="Times New Roman" w:eastAsia="Times New Roman" w:hAnsi="Times New Roman" w:cs="Times New Roman"/>
           <w:color w:val="000000" w:themeColor="text1"/>
         </w:rPr>
-        <w:t>, Student first name (</w:t>
-      </w:r>
-      <w:proofErr w:type="gramStart"/>
-      <w:r>
-        <w:rPr>
-          <w:rFonts w:ascii="Times New Roman" w:eastAsia="Times New Roman" w:hAnsi="Times New Roman" w:cs="Times New Roman"/>
-          <w:color w:val="000000" w:themeColor="text1"/>
-        </w:rPr>
-        <w:t>characters  0</w:t>
-      </w:r>
-      <w:proofErr w:type="gramEnd"/>
-      <w:r>
-        <w:rPr>
-          <w:rFonts w:ascii="Times New Roman" w:eastAsia="Times New Roman" w:hAnsi="Times New Roman" w:cs="Times New Roman"/>
-          <w:color w:val="000000" w:themeColor="text1"/>
-        </w:rPr>
-        <w:t xml:space="preserve">&lt;name&lt;30),  Student last name (characters  0&lt;name&lt;30), Student </w:t>
+        <w:t xml:space="preserve">, Student first name (characters  0&lt;name&lt;30),  Student last name (characters  0&lt;name&lt;30), Student </w:t>
       </w:r>
       <w:r>
         <w:rPr>
@@ -15841,46 +15324,14 @@
           <w:rFonts w:ascii="Times New Roman" w:eastAsia="Times New Roman" w:hAnsi="Times New Roman" w:cs="Times New Roman"/>
           <w:color w:val="000000" w:themeColor="text1"/>
         </w:rPr>
-        <w:t xml:space="preserve">names &gt; 30 characters, names &lt;1 </w:t>
-      </w:r>
-      <w:proofErr w:type="gramStart"/>
-      <w:r>
-        <w:rPr>
-          <w:rFonts w:ascii="Times New Roman" w:eastAsia="Times New Roman" w:hAnsi="Times New Roman" w:cs="Times New Roman"/>
-          <w:color w:val="000000" w:themeColor="text1"/>
-        </w:rPr>
-        <w:t xml:space="preserve">character, </w:t>
-      </w:r>
-      <w:r>
-        <w:rPr>
-          <w:rFonts w:ascii="Times New Roman" w:eastAsia="Times New Roman" w:hAnsi="Times New Roman" w:cs="Times New Roman"/>
-          <w:color w:val="000000" w:themeColor="text1"/>
-        </w:rPr>
-        <w:t xml:space="preserve"> emails</w:t>
-      </w:r>
-      <w:proofErr w:type="gramEnd"/>
-      <w:r>
-        <w:rPr>
-          <w:rFonts w:ascii="Times New Roman" w:eastAsia="Times New Roman" w:hAnsi="Times New Roman" w:cs="Times New Roman"/>
-          <w:color w:val="000000" w:themeColor="text1"/>
-        </w:rPr>
-        <w:t xml:space="preserve"> outside of </w:t>
-      </w:r>
-      <w:proofErr w:type="spellStart"/>
-      <w:r>
-        <w:rPr>
-          <w:rFonts w:ascii="Times New Roman" w:eastAsia="Times New Roman" w:hAnsi="Times New Roman" w:cs="Times New Roman"/>
-          <w:color w:val="000000" w:themeColor="text1"/>
-        </w:rPr>
-        <w:t>Uwindsor</w:t>
-      </w:r>
-      <w:proofErr w:type="spellEnd"/>
-      <w:r>
-        <w:rPr>
-          <w:rFonts w:ascii="Times New Roman" w:eastAsia="Times New Roman" w:hAnsi="Times New Roman" w:cs="Times New Roman"/>
-          <w:color w:val="000000" w:themeColor="text1"/>
-        </w:rPr>
-        <w:t xml:space="preserve"> (@uwindsor.ca)</w:t>
+        <w:t xml:space="preserve">names &gt; 30 characters, names &lt;1 character, </w:t>
+      </w:r>
+      <w:r>
+        <w:rPr>
+          <w:rFonts w:ascii="Times New Roman" w:eastAsia="Times New Roman" w:hAnsi="Times New Roman" w:cs="Times New Roman"/>
+          <w:color w:val="000000" w:themeColor="text1"/>
+        </w:rPr>
+        <w:t xml:space="preserve"> emails outside of Uwindsor (@uwindsor.ca)</w:t>
       </w:r>
     </w:p>
     <w:p>
@@ -16072,21 +15523,12 @@
                 <w:lang w:eastAsia="en-CA"/>
               </w:rPr>
             </w:pPr>
-            <w:proofErr w:type="spellStart"/>
-            <w:r>
-              <w:rPr>
-                <w:rFonts w:ascii="Times New Roman" w:eastAsia="Times New Roman" w:hAnsi="Times New Roman" w:cs="Times New Roman"/>
-                <w:lang w:eastAsia="en-CA"/>
-              </w:rPr>
-              <w:t>InValid</w:t>
-            </w:r>
-            <w:proofErr w:type="spellEnd"/>
-            <w:r>
-              <w:rPr>
-                <w:rFonts w:ascii="Times New Roman" w:eastAsia="Times New Roman" w:hAnsi="Times New Roman" w:cs="Times New Roman"/>
-                <w:lang w:eastAsia="en-CA"/>
-              </w:rPr>
-              <w:t> </w:t>
+            <w:r>
+              <w:rPr>
+                <w:rFonts w:ascii="Times New Roman" w:eastAsia="Times New Roman" w:hAnsi="Times New Roman" w:cs="Times New Roman"/>
+                <w:lang w:eastAsia="en-CA"/>
+              </w:rPr>
+              <w:t>InValid </w:t>
             </w:r>
           </w:p>
         </w:tc>
@@ -16145,21 +15587,12 @@
                 <w:lang w:eastAsia="en-CA"/>
               </w:rPr>
             </w:pPr>
-            <w:proofErr w:type="spellStart"/>
-            <w:r>
-              <w:rPr>
-                <w:rFonts w:ascii="Times New Roman" w:eastAsia="Times New Roman" w:hAnsi="Times New Roman" w:cs="Times New Roman"/>
-                <w:lang w:eastAsia="en-CA"/>
-              </w:rPr>
-              <w:t>InValid</w:t>
-            </w:r>
-            <w:proofErr w:type="spellEnd"/>
-            <w:r>
-              <w:rPr>
-                <w:rFonts w:ascii="Times New Roman" w:eastAsia="Times New Roman" w:hAnsi="Times New Roman" w:cs="Times New Roman"/>
-                <w:lang w:eastAsia="en-CA"/>
-              </w:rPr>
-              <w:t> </w:t>
+            <w:r>
+              <w:rPr>
+                <w:rFonts w:ascii="Times New Roman" w:eastAsia="Times New Roman" w:hAnsi="Times New Roman" w:cs="Times New Roman"/>
+                <w:lang w:eastAsia="en-CA"/>
+              </w:rPr>
+              <w:t>InValid </w:t>
             </w:r>
           </w:p>
         </w:tc>
@@ -16368,17 +15801,8 @@
           <w:rFonts w:ascii="Times New Roman" w:eastAsia="Times New Roman" w:hAnsi="Times New Roman" w:cs="Times New Roman"/>
           <w:lang w:eastAsia="en-CA"/>
         </w:rPr>
-        <w:t xml:space="preserve">Student number, student first name, student last name, </w:t>
-      </w:r>
-      <w:proofErr w:type="spellStart"/>
-      <w:r>
-        <w:rPr>
-          <w:rFonts w:ascii="Times New Roman" w:eastAsia="Times New Roman" w:hAnsi="Times New Roman" w:cs="Times New Roman"/>
-          <w:lang w:eastAsia="en-CA"/>
-        </w:rPr>
-        <w:t>emaill</w:t>
-      </w:r>
-      <w:proofErr w:type="spellEnd"/>
+        <w:t>Student number, student first name, student last name, emaill</w:t>
+      </w:r>
     </w:p>
     <w:p>
       <w:pPr>
@@ -16782,7 +16206,7 @@
                 <w:rFonts w:ascii="Times New Roman" w:eastAsia="Times New Roman" w:hAnsi="Times New Roman" w:cs="Times New Roman"/>
                 <w:color w:val="000000" w:themeColor="text1"/>
               </w:rPr>
-              <w:t>123</w:t>
+              <w:t>5A7</w:t>
             </w:r>
           </w:p>
         </w:tc>
@@ -17062,17 +16486,8 @@
                 <w:rFonts w:ascii="Times New Roman" w:eastAsia="Times New Roman" w:hAnsi="Times New Roman" w:cs="Times New Roman"/>
                 <w:lang w:eastAsia="en-CA"/>
               </w:rPr>
-              <w:t xml:space="preserve">Input 2: </w:t>
-            </w:r>
-            <w:proofErr w:type="spellStart"/>
-            <w:r>
-              <w:rPr>
-                <w:rFonts w:ascii="Times New Roman" w:eastAsia="Times New Roman" w:hAnsi="Times New Roman" w:cs="Times New Roman"/>
-                <w:lang w:eastAsia="en-CA"/>
-              </w:rPr>
-              <w:t>Joe@m</w:t>
-            </w:r>
-            <w:proofErr w:type="spellEnd"/>
+              <w:t>Input 2: Joe@m</w:t>
+            </w:r>
           </w:p>
         </w:tc>
         <w:tc>
@@ -17794,23 +17209,7 @@
           <w:rFonts w:ascii="Times New Roman" w:eastAsia="Times New Roman" w:hAnsi="Times New Roman" w:cs="Times New Roman"/>
           <w:color w:val="000000" w:themeColor="text1"/>
         </w:rPr>
-        <w:t>first name (</w:t>
-      </w:r>
-      <w:proofErr w:type="gramStart"/>
-      <w:r>
-        <w:rPr>
-          <w:rFonts w:ascii="Times New Roman" w:eastAsia="Times New Roman" w:hAnsi="Times New Roman" w:cs="Times New Roman"/>
-          <w:color w:val="000000" w:themeColor="text1"/>
-        </w:rPr>
-        <w:t>characters  0</w:t>
-      </w:r>
-      <w:proofErr w:type="gramEnd"/>
-      <w:r>
-        <w:rPr>
-          <w:rFonts w:ascii="Times New Roman" w:eastAsia="Times New Roman" w:hAnsi="Times New Roman" w:cs="Times New Roman"/>
-          <w:color w:val="000000" w:themeColor="text1"/>
-        </w:rPr>
-        <w:t xml:space="preserve">&lt;name&lt;30),  </w:t>
+        <w:t xml:space="preserve">first name (characters  0&lt;name&lt;30),  </w:t>
       </w:r>
       <w:r>
         <w:rPr>
@@ -18106,21 +17505,12 @@
                 <w:lang w:eastAsia="en-CA"/>
               </w:rPr>
             </w:pPr>
-            <w:proofErr w:type="spellStart"/>
-            <w:r>
-              <w:rPr>
-                <w:rFonts w:ascii="Times New Roman" w:eastAsia="Times New Roman" w:hAnsi="Times New Roman" w:cs="Times New Roman"/>
-                <w:lang w:eastAsia="en-CA"/>
-              </w:rPr>
-              <w:t>InValid</w:t>
-            </w:r>
-            <w:proofErr w:type="spellEnd"/>
-            <w:r>
-              <w:rPr>
-                <w:rFonts w:ascii="Times New Roman" w:eastAsia="Times New Roman" w:hAnsi="Times New Roman" w:cs="Times New Roman"/>
-                <w:lang w:eastAsia="en-CA"/>
-              </w:rPr>
-              <w:t> </w:t>
+            <w:r>
+              <w:rPr>
+                <w:rFonts w:ascii="Times New Roman" w:eastAsia="Times New Roman" w:hAnsi="Times New Roman" w:cs="Times New Roman"/>
+                <w:lang w:eastAsia="en-CA"/>
+              </w:rPr>
+              <w:t>InValid </w:t>
             </w:r>
           </w:p>
         </w:tc>
@@ -18179,21 +17569,12 @@
                 <w:lang w:eastAsia="en-CA"/>
               </w:rPr>
             </w:pPr>
-            <w:proofErr w:type="spellStart"/>
-            <w:r>
-              <w:rPr>
-                <w:rFonts w:ascii="Times New Roman" w:eastAsia="Times New Roman" w:hAnsi="Times New Roman" w:cs="Times New Roman"/>
-                <w:lang w:eastAsia="en-CA"/>
-              </w:rPr>
-              <w:t>InValid</w:t>
-            </w:r>
-            <w:proofErr w:type="spellEnd"/>
-            <w:r>
-              <w:rPr>
-                <w:rFonts w:ascii="Times New Roman" w:eastAsia="Times New Roman" w:hAnsi="Times New Roman" w:cs="Times New Roman"/>
-                <w:lang w:eastAsia="en-CA"/>
-              </w:rPr>
-              <w:t> </w:t>
+            <w:r>
+              <w:rPr>
+                <w:rFonts w:ascii="Times New Roman" w:eastAsia="Times New Roman" w:hAnsi="Times New Roman" w:cs="Times New Roman"/>
+                <w:lang w:eastAsia="en-CA"/>
+              </w:rPr>
+              <w:t>InValid </w:t>
             </w:r>
           </w:p>
         </w:tc>
@@ -18915,17 +18296,8 @@
                 <w:rFonts w:ascii="Times New Roman" w:eastAsia="Times New Roman" w:hAnsi="Times New Roman" w:cs="Times New Roman"/>
                 <w:lang w:eastAsia="en-CA"/>
               </w:rPr>
-              <w:t xml:space="preserve">Input 2: </w:t>
-            </w:r>
-            <w:proofErr w:type="spellStart"/>
-            <w:r>
-              <w:rPr>
-                <w:rFonts w:ascii="Times New Roman" w:eastAsia="Times New Roman" w:hAnsi="Times New Roman" w:cs="Times New Roman"/>
-                <w:lang w:eastAsia="en-CA"/>
-              </w:rPr>
-              <w:t>Mellisa</w:t>
-            </w:r>
-            <w:proofErr w:type="spellEnd"/>
+              <w:t>Input 2: Mellisa</w:t>
+            </w:r>
           </w:p>
         </w:tc>
         <w:tc>
@@ -18982,17 +18354,8 @@
                 <w:rFonts w:ascii="Times New Roman" w:eastAsia="Times New Roman" w:hAnsi="Times New Roman" w:cs="Times New Roman"/>
                 <w:lang w:eastAsia="en-CA"/>
               </w:rPr>
-              <w:t xml:space="preserve">Input 2: </w:t>
-            </w:r>
-            <w:proofErr w:type="spellStart"/>
-            <w:r>
-              <w:rPr>
-                <w:rFonts w:ascii="Times New Roman" w:eastAsia="Times New Roman" w:hAnsi="Times New Roman" w:cs="Times New Roman"/>
-                <w:lang w:eastAsia="en-CA"/>
-              </w:rPr>
-              <w:t>Je@n</w:t>
-            </w:r>
-            <w:proofErr w:type="spellEnd"/>
+              <w:t>Input 2: Je@n</w:t>
+            </w:r>
           </w:p>
         </w:tc>
         <w:tc>
@@ -19811,23 +19174,7 @@
           <w:rFonts w:ascii="Helvetica" w:eastAsia="Times New Roman" w:hAnsi="Helvetica" w:cs="Helvetica"/>
           <w:lang w:eastAsia="en-CA"/>
         </w:rPr>
-        <w:t xml:space="preserve">Once a book has been ordered, the book should be added to the </w:t>
-      </w:r>
-      <w:proofErr w:type="spellStart"/>
-      <w:r>
-        <w:rPr>
-          <w:rFonts w:ascii="Helvetica" w:eastAsia="Times New Roman" w:hAnsi="Helvetica" w:cs="Helvetica"/>
-          <w:lang w:eastAsia="en-CA"/>
-        </w:rPr>
-        <w:t>bookinfo</w:t>
-      </w:r>
-      <w:proofErr w:type="spellEnd"/>
-      <w:r>
-        <w:rPr>
-          <w:rFonts w:ascii="Helvetica" w:eastAsia="Times New Roman" w:hAnsi="Helvetica" w:cs="Helvetica"/>
-          <w:lang w:eastAsia="en-CA"/>
-        </w:rPr>
-        <w:t xml:space="preserve"> table as well</w:t>
+        <w:t>Once a book has been ordered, the book should be added to the bookinfo table as well</w:t>
       </w:r>
     </w:p>
     <w:p>
@@ -20154,21 +19501,12 @@
                 <w:lang w:eastAsia="en-CA"/>
               </w:rPr>
             </w:pPr>
-            <w:proofErr w:type="spellStart"/>
-            <w:r>
-              <w:rPr>
-                <w:rFonts w:ascii="Times New Roman" w:eastAsia="Times New Roman" w:hAnsi="Times New Roman" w:cs="Times New Roman"/>
-                <w:lang w:eastAsia="en-CA"/>
-              </w:rPr>
-              <w:t>InValid</w:t>
-            </w:r>
-            <w:proofErr w:type="spellEnd"/>
-            <w:r>
-              <w:rPr>
-                <w:rFonts w:ascii="Times New Roman" w:eastAsia="Times New Roman" w:hAnsi="Times New Roman" w:cs="Times New Roman"/>
-                <w:lang w:eastAsia="en-CA"/>
-              </w:rPr>
-              <w:t> </w:t>
+            <w:r>
+              <w:rPr>
+                <w:rFonts w:ascii="Times New Roman" w:eastAsia="Times New Roman" w:hAnsi="Times New Roman" w:cs="Times New Roman"/>
+                <w:lang w:eastAsia="en-CA"/>
+              </w:rPr>
+              <w:t>InValid </w:t>
             </w:r>
           </w:p>
         </w:tc>
@@ -20227,21 +19565,12 @@
                 <w:lang w:eastAsia="en-CA"/>
               </w:rPr>
             </w:pPr>
-            <w:proofErr w:type="spellStart"/>
-            <w:r>
-              <w:rPr>
-                <w:rFonts w:ascii="Times New Roman" w:eastAsia="Times New Roman" w:hAnsi="Times New Roman" w:cs="Times New Roman"/>
-                <w:lang w:eastAsia="en-CA"/>
-              </w:rPr>
-              <w:t>InValid</w:t>
-            </w:r>
-            <w:proofErr w:type="spellEnd"/>
-            <w:r>
-              <w:rPr>
-                <w:rFonts w:ascii="Times New Roman" w:eastAsia="Times New Roman" w:hAnsi="Times New Roman" w:cs="Times New Roman"/>
-                <w:lang w:eastAsia="en-CA"/>
-              </w:rPr>
-              <w:t> </w:t>
+            <w:r>
+              <w:rPr>
+                <w:rFonts w:ascii="Times New Roman" w:eastAsia="Times New Roman" w:hAnsi="Times New Roman" w:cs="Times New Roman"/>
+                <w:lang w:eastAsia="en-CA"/>
+              </w:rPr>
+              <w:t>InValid </w:t>
             </w:r>
           </w:p>
         </w:tc>
@@ -20888,21 +20217,7 @@
                 <w:rFonts w:ascii="Times New Roman" w:eastAsia="Times New Roman" w:hAnsi="Times New Roman" w:cs="Times New Roman"/>
                 <w:lang w:eastAsia="en-CA"/>
               </w:rPr>
-              <w:t xml:space="preserve">“Book ISBN# </w:t>
-            </w:r>
-            <w:r>
-              <w:rPr>
-                <w:rFonts w:ascii="Times New Roman" w:eastAsia="Times New Roman" w:hAnsi="Times New Roman" w:cs="Times New Roman"/>
-                <w:lang w:eastAsia="en-CA"/>
-              </w:rPr>
-              <w:t>1234567890</w:t>
-            </w:r>
-            <w:r>
-              <w:rPr>
-                <w:rFonts w:ascii="Times New Roman" w:eastAsia="Times New Roman" w:hAnsi="Times New Roman" w:cs="Times New Roman"/>
-                <w:lang w:eastAsia="en-CA"/>
-              </w:rPr>
-              <w:t xml:space="preserve"> is not valid</w:t>
+              <w:t>“Book ISBN# 1234567890 is not valid</w:t>
             </w:r>
             <w:r>
               <w:rPr>

</xml_diff>

<commit_message>
added test case17 for loaned books
</commit_message>
<xml_diff>
--- a/COMP4220-Project/ProjDocs/BlackBox Test Cases - COMP 4220 Project.docx
+++ b/COMP4220-Project/ProjDocs/BlackBox Test Cases - COMP 4220 Project.docx
@@ -1160,7 +1160,21 @@
           <w:rFonts w:ascii="Times New Roman" w:eastAsia="Times New Roman" w:hAnsi="Times New Roman" w:cs="Times New Roman"/>
           <w:color w:val="000000" w:themeColor="text1"/>
         </w:rPr>
-        <w:t xml:space="preserve">System (order placement software) is </w:t>
+        <w:t xml:space="preserve">System (order placement </w:t>
+      </w:r>
+      <w:r>
+        <w:rPr>
+          <w:rFonts w:ascii="Times New Roman" w:eastAsia="Times New Roman" w:hAnsi="Times New Roman" w:cs="Times New Roman"/>
+          <w:color w:val="000000" w:themeColor="text1"/>
+        </w:rPr>
+        <w:t>page</w:t>
+      </w:r>
+      <w:r>
+        <w:rPr>
+          <w:rFonts w:ascii="Times New Roman" w:eastAsia="Times New Roman" w:hAnsi="Times New Roman" w:cs="Times New Roman"/>
+          <w:color w:val="000000" w:themeColor="text1"/>
+        </w:rPr>
+        <w:t xml:space="preserve">) is </w:t>
       </w:r>
       <w:r>
         <w:rPr>
@@ -23718,7 +23732,1557 @@
         <w:t> </w:t>
       </w:r>
     </w:p>
-    <w:p/>
+    <w:p>
+      <w:pPr>
+        <w:pStyle w:val="ListParagraph"/>
+        <w:numPr>
+          <w:ilvl w:val="0"/>
+          <w:numId w:val="27"/>
+        </w:numPr>
+      </w:pPr>
+      <w:r>
+        <w:t xml:space="preserve">Story#3: Leddy: </w:t>
+      </w:r>
+      <w:r>
+        <w:t>As an employee in the library, I want to loan a book to a student so they can take it</w:t>
+      </w:r>
+      <w:r>
+        <w:rPr>
+          <w:rFonts w:ascii="Calibri" w:eastAsia="Calibri" w:hAnsi="Calibri" w:cs="Calibri"/>
+          <w:color w:val="000000" w:themeColor="text1"/>
+        </w:rPr>
+        <w:t>.</w:t>
+      </w:r>
+    </w:p>
+    <w:p>
+      <w:pPr>
+        <w:pStyle w:val="ListParagraph"/>
+        <w:ind w:left="360" w:firstLine="360"/>
+        <w:rPr>
+          <w:rFonts w:ascii="Times New Roman" w:eastAsia="Times New Roman" w:hAnsi="Times New Roman" w:cs="Times New Roman"/>
+          <w:color w:val="000000" w:themeColor="text1"/>
+        </w:rPr>
+      </w:pPr>
+      <w:r>
+        <w:rPr>
+          <w:rFonts w:ascii="Times New Roman" w:eastAsia="Times New Roman" w:hAnsi="Times New Roman" w:cs="Times New Roman"/>
+          <w:color w:val="000000" w:themeColor="text1"/>
+        </w:rPr>
+        <w:t>Valid/Invalid Input/output</w:t>
+      </w:r>
+    </w:p>
+    <w:p>
+      <w:pPr>
+        <w:pStyle w:val="ListParagraph"/>
+        <w:numPr>
+          <w:ilvl w:val="1"/>
+          <w:numId w:val="2"/>
+        </w:numPr>
+        <w:rPr>
+          <w:rFonts w:ascii="Times New Roman" w:eastAsia="Times New Roman" w:hAnsi="Times New Roman" w:cs="Times New Roman"/>
+          <w:color w:val="000000" w:themeColor="text1"/>
+        </w:rPr>
+      </w:pPr>
+      <w:r>
+        <w:rPr>
+          <w:rFonts w:ascii="Times New Roman" w:eastAsia="Times New Roman" w:hAnsi="Times New Roman" w:cs="Times New Roman"/>
+          <w:b/>
+          <w:bCs/>
+          <w:color w:val="000000" w:themeColor="text1"/>
+        </w:rPr>
+        <w:t>Valid Input:</w:t>
+      </w:r>
+      <w:r>
+        <w:rPr>
+          <w:rFonts w:ascii="Times New Roman" w:eastAsia="Times New Roman" w:hAnsi="Times New Roman" w:cs="Times New Roman"/>
+          <w:color w:val="000000" w:themeColor="text1"/>
+        </w:rPr>
+        <w:t xml:space="preserve"> Student Number (Numeric- 9 digits), ISBN-10 (Numeric-10 digits), Employee Number (Numeric-5 digits)</w:t>
+      </w:r>
+    </w:p>
+    <w:p>
+      <w:pPr>
+        <w:pStyle w:val="ListParagraph"/>
+        <w:numPr>
+          <w:ilvl w:val="1"/>
+          <w:numId w:val="2"/>
+        </w:numPr>
+        <w:rPr>
+          <w:rFonts w:ascii="Times New Roman" w:eastAsia="Times New Roman" w:hAnsi="Times New Roman" w:cs="Times New Roman"/>
+          <w:color w:val="000000" w:themeColor="text1"/>
+        </w:rPr>
+      </w:pPr>
+      <w:r>
+        <w:rPr>
+          <w:rFonts w:ascii="Times New Roman" w:eastAsia="Times New Roman" w:hAnsi="Times New Roman" w:cs="Times New Roman"/>
+          <w:b/>
+          <w:bCs/>
+          <w:color w:val="000000" w:themeColor="text1"/>
+        </w:rPr>
+        <w:t>Valid Output:</w:t>
+      </w:r>
+      <w:r>
+        <w:rPr>
+          <w:rFonts w:ascii="Times New Roman" w:eastAsia="Times New Roman" w:hAnsi="Times New Roman" w:cs="Times New Roman"/>
+          <w:color w:val="000000" w:themeColor="text1"/>
+        </w:rPr>
+        <w:t xml:space="preserve"> Alphanumeric (</w:t>
+      </w:r>
+      <w:proofErr w:type="spellStart"/>
+      <w:r>
+        <w:rPr>
+          <w:rFonts w:ascii="Times New Roman" w:eastAsia="Times New Roman" w:hAnsi="Times New Roman" w:cs="Times New Roman"/>
+          <w:color w:val="000000" w:themeColor="text1"/>
+        </w:rPr>
+        <w:t>Eg</w:t>
+      </w:r>
+      <w:proofErr w:type="spellEnd"/>
+      <w:r>
+        <w:rPr>
+          <w:rFonts w:ascii="Times New Roman" w:eastAsia="Times New Roman" w:hAnsi="Times New Roman" w:cs="Times New Roman"/>
+          <w:color w:val="000000" w:themeColor="text1"/>
+        </w:rPr>
+        <w:t>: “</w:t>
+      </w:r>
+      <w:r>
+        <w:rPr>
+          <w:rFonts w:ascii="Times New Roman" w:eastAsia="Times New Roman" w:hAnsi="Times New Roman" w:cs="Times New Roman"/>
+          <w:color w:val="000000" w:themeColor="text1"/>
+        </w:rPr>
+        <w:t>Book loaned</w:t>
+      </w:r>
+      <w:r>
+        <w:rPr>
+          <w:rFonts w:ascii="Times New Roman" w:eastAsia="Times New Roman" w:hAnsi="Times New Roman" w:cs="Times New Roman"/>
+          <w:color w:val="000000" w:themeColor="text1"/>
+        </w:rPr>
+        <w:t xml:space="preserve">, </w:t>
+      </w:r>
+      <w:r>
+        <w:rPr>
+          <w:rFonts w:ascii="Times New Roman" w:eastAsia="Times New Roman" w:hAnsi="Times New Roman" w:cs="Times New Roman"/>
+          <w:color w:val="000000" w:themeColor="text1"/>
+        </w:rPr>
+        <w:t>Loan</w:t>
+      </w:r>
+      <w:r>
+        <w:rPr>
+          <w:rFonts w:ascii="Times New Roman" w:eastAsia="Times New Roman" w:hAnsi="Times New Roman" w:cs="Times New Roman"/>
+          <w:color w:val="000000" w:themeColor="text1"/>
+        </w:rPr>
+        <w:t xml:space="preserve"># </w:t>
+      </w:r>
+      <w:r>
+        <w:rPr>
+          <w:rFonts w:ascii="Times New Roman" w:eastAsia="Times New Roman" w:hAnsi="Times New Roman" w:cs="Times New Roman"/>
+          <w:color w:val="000000" w:themeColor="text1"/>
+        </w:rPr>
+        <w:t>16690</w:t>
+      </w:r>
+      <w:r>
+        <w:rPr>
+          <w:rFonts w:ascii="Times New Roman" w:eastAsia="Times New Roman" w:hAnsi="Times New Roman" w:cs="Times New Roman"/>
+          <w:color w:val="000000" w:themeColor="text1"/>
+        </w:rPr>
+        <w:t xml:space="preserve">”, “unable to </w:t>
+      </w:r>
+      <w:r>
+        <w:rPr>
+          <w:rFonts w:ascii="Times New Roman" w:eastAsia="Times New Roman" w:hAnsi="Times New Roman" w:cs="Times New Roman"/>
+          <w:color w:val="000000" w:themeColor="text1"/>
+        </w:rPr>
+        <w:t>loan</w:t>
+      </w:r>
+      <w:r>
+        <w:rPr>
+          <w:rFonts w:ascii="Times New Roman" w:eastAsia="Times New Roman" w:hAnsi="Times New Roman" w:cs="Times New Roman"/>
+          <w:color w:val="000000" w:themeColor="text1"/>
+        </w:rPr>
+        <w:t xml:space="preserve"> </w:t>
+      </w:r>
+      <w:r>
+        <w:rPr>
+          <w:rFonts w:ascii="Times New Roman" w:eastAsia="Times New Roman" w:hAnsi="Times New Roman" w:cs="Times New Roman"/>
+          <w:color w:val="000000" w:themeColor="text1"/>
+        </w:rPr>
+        <w:t>book</w:t>
+      </w:r>
+      <w:r>
+        <w:rPr>
+          <w:rFonts w:ascii="Times New Roman" w:eastAsia="Times New Roman" w:hAnsi="Times New Roman" w:cs="Times New Roman"/>
+          <w:color w:val="000000" w:themeColor="text1"/>
+        </w:rPr>
+        <w:t xml:space="preserve">”, “employee/student num not found” </w:t>
+      </w:r>
+      <w:proofErr w:type="spellStart"/>
+      <w:r>
+        <w:rPr>
+          <w:rFonts w:ascii="Times New Roman" w:eastAsia="Times New Roman" w:hAnsi="Times New Roman" w:cs="Times New Roman"/>
+          <w:color w:val="000000" w:themeColor="text1"/>
+        </w:rPr>
+        <w:t>etc</w:t>
+      </w:r>
+      <w:proofErr w:type="spellEnd"/>
+      <w:r>
+        <w:rPr>
+          <w:rFonts w:ascii="Times New Roman" w:eastAsia="Times New Roman" w:hAnsi="Times New Roman" w:cs="Times New Roman"/>
+          <w:color w:val="000000" w:themeColor="text1"/>
+        </w:rPr>
+        <w:t>)</w:t>
+      </w:r>
+    </w:p>
+    <w:p>
+      <w:pPr>
+        <w:pStyle w:val="ListParagraph"/>
+        <w:numPr>
+          <w:ilvl w:val="1"/>
+          <w:numId w:val="2"/>
+        </w:numPr>
+        <w:rPr>
+          <w:rFonts w:ascii="Times New Roman" w:eastAsia="Times New Roman" w:hAnsi="Times New Roman" w:cs="Times New Roman"/>
+          <w:color w:val="000000" w:themeColor="text1"/>
+        </w:rPr>
+      </w:pPr>
+      <w:r>
+        <w:rPr>
+          <w:rFonts w:ascii="Times New Roman" w:eastAsia="Times New Roman" w:hAnsi="Times New Roman" w:cs="Times New Roman"/>
+          <w:b/>
+          <w:bCs/>
+          <w:color w:val="000000" w:themeColor="text1"/>
+        </w:rPr>
+        <w:t>Invalid Input</w:t>
+      </w:r>
+      <w:r>
+        <w:rPr>
+          <w:rFonts w:ascii="Times New Roman" w:eastAsia="Times New Roman" w:hAnsi="Times New Roman" w:cs="Times New Roman"/>
+          <w:color w:val="000000" w:themeColor="text1"/>
+        </w:rPr>
+        <w:t>: Characters a-</w:t>
+      </w:r>
+      <w:proofErr w:type="spellStart"/>
+      <w:proofErr w:type="gramStart"/>
+      <w:r>
+        <w:rPr>
+          <w:rFonts w:ascii="Times New Roman" w:eastAsia="Times New Roman" w:hAnsi="Times New Roman" w:cs="Times New Roman"/>
+          <w:color w:val="000000" w:themeColor="text1"/>
+        </w:rPr>
+        <w:t>z,A</w:t>
+      </w:r>
+      <w:proofErr w:type="spellEnd"/>
+      <w:proofErr w:type="gramEnd"/>
+      <w:r>
+        <w:rPr>
+          <w:rFonts w:ascii="Times New Roman" w:eastAsia="Times New Roman" w:hAnsi="Times New Roman" w:cs="Times New Roman"/>
+          <w:color w:val="000000" w:themeColor="text1"/>
+        </w:rPr>
+        <w:t>-Z, Special characters, Student Number (Numeric - 9 &lt; digits &lt; 9), ISBN-10 (Numeric- 10 &lt; digits &lt; 10), Employee Number (Numeric- 5 &lt; digits &lt; 5)</w:t>
+      </w:r>
+    </w:p>
+    <w:p>
+      <w:pPr>
+        <w:pStyle w:val="ListParagraph"/>
+        <w:numPr>
+          <w:ilvl w:val="1"/>
+          <w:numId w:val="2"/>
+        </w:numPr>
+        <w:rPr>
+          <w:rFonts w:ascii="Times New Roman" w:eastAsia="Times New Roman" w:hAnsi="Times New Roman" w:cs="Times New Roman"/>
+          <w:color w:val="000000" w:themeColor="text1"/>
+        </w:rPr>
+      </w:pPr>
+      <w:r>
+        <w:rPr>
+          <w:rFonts w:ascii="Times New Roman" w:eastAsia="Times New Roman" w:hAnsi="Times New Roman" w:cs="Times New Roman"/>
+          <w:b/>
+          <w:bCs/>
+          <w:color w:val="000000" w:themeColor="text1"/>
+        </w:rPr>
+        <w:t>Invalid Output:</w:t>
+      </w:r>
+      <w:r>
+        <w:rPr>
+          <w:rFonts w:ascii="Times New Roman" w:eastAsia="Times New Roman" w:hAnsi="Times New Roman" w:cs="Times New Roman"/>
+          <w:color w:val="000000" w:themeColor="text1"/>
+        </w:rPr>
+        <w:t xml:space="preserve"> program doesn’t proceed, Program crashing</w:t>
+      </w:r>
+    </w:p>
+    <w:p>
+      <w:pPr>
+        <w:pStyle w:val="ListParagraph"/>
+        <w:ind w:left="360" w:firstLine="360"/>
+        <w:rPr>
+          <w:rFonts w:ascii="Times New Roman" w:eastAsia="Times New Roman" w:hAnsi="Times New Roman" w:cs="Times New Roman"/>
+          <w:color w:val="000000" w:themeColor="text1"/>
+        </w:rPr>
+      </w:pPr>
+      <w:r>
+        <w:rPr>
+          <w:rFonts w:ascii="Times New Roman" w:eastAsia="Times New Roman" w:hAnsi="Times New Roman" w:cs="Times New Roman"/>
+          <w:color w:val="000000" w:themeColor="text1"/>
+        </w:rPr>
+        <w:t>Equivalent Classes</w:t>
+      </w:r>
+    </w:p>
+    <w:p>
+      <w:pPr>
+        <w:pStyle w:val="ListParagraph"/>
+        <w:numPr>
+          <w:ilvl w:val="1"/>
+          <w:numId w:val="2"/>
+        </w:numPr>
+        <w:rPr>
+          <w:rFonts w:ascii="Times New Roman" w:eastAsia="Times New Roman" w:hAnsi="Times New Roman" w:cs="Times New Roman"/>
+          <w:color w:val="000000" w:themeColor="text1"/>
+        </w:rPr>
+      </w:pPr>
+      <w:r>
+        <w:rPr>
+          <w:rFonts w:ascii="Times New Roman" w:eastAsia="Times New Roman" w:hAnsi="Times New Roman" w:cs="Times New Roman"/>
+          <w:color w:val="000000" w:themeColor="text1"/>
+        </w:rPr>
+        <w:t>EC1 - Student Number [100000001, 999999999]</w:t>
+      </w:r>
+    </w:p>
+    <w:p>
+      <w:pPr>
+        <w:pStyle w:val="ListParagraph"/>
+        <w:numPr>
+          <w:ilvl w:val="1"/>
+          <w:numId w:val="2"/>
+        </w:numPr>
+        <w:rPr>
+          <w:rFonts w:ascii="Times New Roman" w:eastAsia="Times New Roman" w:hAnsi="Times New Roman" w:cs="Times New Roman"/>
+          <w:color w:val="000000" w:themeColor="text1"/>
+        </w:rPr>
+      </w:pPr>
+      <w:r>
+        <w:rPr>
+          <w:rFonts w:ascii="Times New Roman" w:eastAsia="Times New Roman" w:hAnsi="Times New Roman" w:cs="Times New Roman"/>
+          <w:color w:val="000000" w:themeColor="text1"/>
+        </w:rPr>
+        <w:t>EC2 - ISBN-10 [1000000001, 9999999999]</w:t>
+      </w:r>
+    </w:p>
+    <w:p>
+      <w:pPr>
+        <w:pStyle w:val="ListParagraph"/>
+        <w:numPr>
+          <w:ilvl w:val="1"/>
+          <w:numId w:val="2"/>
+        </w:numPr>
+        <w:rPr>
+          <w:rFonts w:ascii="Times New Roman" w:eastAsia="Times New Roman" w:hAnsi="Times New Roman" w:cs="Times New Roman"/>
+          <w:color w:val="000000" w:themeColor="text1"/>
+        </w:rPr>
+      </w:pPr>
+      <w:r>
+        <w:rPr>
+          <w:rFonts w:ascii="Times New Roman" w:eastAsia="Times New Roman" w:hAnsi="Times New Roman" w:cs="Times New Roman"/>
+          <w:color w:val="000000" w:themeColor="text1"/>
+        </w:rPr>
+        <w:t>EC3 - Employee Number [10001, 99999]</w:t>
+      </w:r>
+    </w:p>
+    <w:p>
+      <w:pPr>
+        <w:pStyle w:val="ListParagraph"/>
+        <w:ind w:left="360" w:firstLine="360"/>
+        <w:rPr>
+          <w:rFonts w:ascii="Times New Roman" w:eastAsia="Times New Roman" w:hAnsi="Times New Roman" w:cs="Times New Roman"/>
+          <w:color w:val="000000" w:themeColor="text1"/>
+        </w:rPr>
+      </w:pPr>
+      <w:r>
+        <w:rPr>
+          <w:rFonts w:ascii="Times New Roman" w:eastAsia="Times New Roman" w:hAnsi="Times New Roman" w:cs="Times New Roman"/>
+          <w:color w:val="000000" w:themeColor="text1"/>
+        </w:rPr>
+        <w:t>Boundary Value Analysis</w:t>
+      </w:r>
+    </w:p>
+    <w:tbl>
+      <w:tblPr>
+        <w:tblStyle w:val="TableGrid"/>
+        <w:tblW w:w="0" w:type="auto"/>
+        <w:tblLayout w:type="fixed"/>
+        <w:tblLook w:val="06A0" w:firstRow="1" w:lastRow="0" w:firstColumn="1" w:lastColumn="0" w:noHBand="1" w:noVBand="1"/>
+      </w:tblPr>
+      <w:tblGrid>
+        <w:gridCol w:w="2340"/>
+        <w:gridCol w:w="2340"/>
+        <w:gridCol w:w="2340"/>
+        <w:gridCol w:w="2340"/>
+      </w:tblGrid>
+      <w:tr>
+        <w:trPr>
+          <w:trHeight w:val="300"/>
+        </w:trPr>
+        <w:tc>
+          <w:tcPr>
+            <w:tcW w:w="2340" w:type="dxa"/>
+            <w:tcBorders>
+              <w:top w:val="single" w:sz="6" w:space="0" w:color="000000" w:themeColor="text1"/>
+              <w:left w:val="single" w:sz="6" w:space="0" w:color="000000" w:themeColor="text1"/>
+              <w:bottom w:val="single" w:sz="6" w:space="0" w:color="000000" w:themeColor="text1"/>
+              <w:right w:val="single" w:sz="6" w:space="0" w:color="000000" w:themeColor="text1"/>
+            </w:tcBorders>
+          </w:tcPr>
+          <w:p>
+            <w:pPr>
+              <w:spacing w:line="259" w:lineRule="auto"/>
+              <w:rPr>
+                <w:rFonts w:ascii="Times New Roman" w:eastAsia="Times New Roman" w:hAnsi="Times New Roman" w:cs="Times New Roman"/>
+                <w:color w:val="000000" w:themeColor="text1"/>
+              </w:rPr>
+            </w:pPr>
+            <w:r>
+              <w:rPr>
+                <w:rFonts w:ascii="Times New Roman" w:eastAsia="Times New Roman" w:hAnsi="Times New Roman" w:cs="Times New Roman"/>
+                <w:color w:val="000000" w:themeColor="text1"/>
+              </w:rPr>
+              <w:t>Input Type</w:t>
+            </w:r>
+          </w:p>
+        </w:tc>
+        <w:tc>
+          <w:tcPr>
+            <w:tcW w:w="2340" w:type="dxa"/>
+            <w:tcBorders>
+              <w:top w:val="single" w:sz="6" w:space="0" w:color="000000" w:themeColor="text1"/>
+              <w:left w:val="single" w:sz="6" w:space="0" w:color="000000" w:themeColor="text1"/>
+              <w:bottom w:val="single" w:sz="6" w:space="0" w:color="000000" w:themeColor="text1"/>
+              <w:right w:val="single" w:sz="6" w:space="0" w:color="000000" w:themeColor="text1"/>
+            </w:tcBorders>
+          </w:tcPr>
+          <w:p>
+            <w:pPr>
+              <w:spacing w:line="259" w:lineRule="auto"/>
+              <w:rPr>
+                <w:rFonts w:ascii="Times New Roman" w:eastAsia="Times New Roman" w:hAnsi="Times New Roman" w:cs="Times New Roman"/>
+                <w:color w:val="000000" w:themeColor="text1"/>
+              </w:rPr>
+            </w:pPr>
+            <w:proofErr w:type="spellStart"/>
+            <w:r>
+              <w:rPr>
+                <w:rFonts w:ascii="Times New Roman" w:eastAsia="Times New Roman" w:hAnsi="Times New Roman" w:cs="Times New Roman"/>
+                <w:color w:val="000000" w:themeColor="text1"/>
+              </w:rPr>
+              <w:t>InValid</w:t>
+            </w:r>
+            <w:proofErr w:type="spellEnd"/>
+          </w:p>
+        </w:tc>
+        <w:tc>
+          <w:tcPr>
+            <w:tcW w:w="2340" w:type="dxa"/>
+            <w:tcBorders>
+              <w:top w:val="single" w:sz="6" w:space="0" w:color="000000" w:themeColor="text1"/>
+              <w:left w:val="single" w:sz="6" w:space="0" w:color="000000" w:themeColor="text1"/>
+              <w:bottom w:val="single" w:sz="6" w:space="0" w:color="000000" w:themeColor="text1"/>
+              <w:right w:val="single" w:sz="6" w:space="0" w:color="000000" w:themeColor="text1"/>
+            </w:tcBorders>
+          </w:tcPr>
+          <w:p>
+            <w:pPr>
+              <w:spacing w:line="259" w:lineRule="auto"/>
+              <w:rPr>
+                <w:rFonts w:ascii="Times New Roman" w:eastAsia="Times New Roman" w:hAnsi="Times New Roman" w:cs="Times New Roman"/>
+                <w:color w:val="000000" w:themeColor="text1"/>
+              </w:rPr>
+            </w:pPr>
+            <w:r>
+              <w:rPr>
+                <w:rFonts w:ascii="Times New Roman" w:eastAsia="Times New Roman" w:hAnsi="Times New Roman" w:cs="Times New Roman"/>
+                <w:color w:val="000000" w:themeColor="text1"/>
+              </w:rPr>
+              <w:t>Valid</w:t>
+            </w:r>
+          </w:p>
+        </w:tc>
+        <w:tc>
+          <w:tcPr>
+            <w:tcW w:w="2340" w:type="dxa"/>
+            <w:tcBorders>
+              <w:top w:val="single" w:sz="6" w:space="0" w:color="000000" w:themeColor="text1"/>
+              <w:left w:val="single" w:sz="6" w:space="0" w:color="000000" w:themeColor="text1"/>
+              <w:bottom w:val="single" w:sz="6" w:space="0" w:color="000000" w:themeColor="text1"/>
+              <w:right w:val="single" w:sz="6" w:space="0" w:color="000000" w:themeColor="text1"/>
+            </w:tcBorders>
+          </w:tcPr>
+          <w:p>
+            <w:pPr>
+              <w:spacing w:line="259" w:lineRule="auto"/>
+              <w:rPr>
+                <w:rFonts w:ascii="Times New Roman" w:eastAsia="Times New Roman" w:hAnsi="Times New Roman" w:cs="Times New Roman"/>
+                <w:color w:val="000000" w:themeColor="text1"/>
+              </w:rPr>
+            </w:pPr>
+            <w:proofErr w:type="spellStart"/>
+            <w:r>
+              <w:rPr>
+                <w:rFonts w:ascii="Times New Roman" w:eastAsia="Times New Roman" w:hAnsi="Times New Roman" w:cs="Times New Roman"/>
+                <w:color w:val="000000" w:themeColor="text1"/>
+              </w:rPr>
+              <w:t>InValid</w:t>
+            </w:r>
+            <w:proofErr w:type="spellEnd"/>
+          </w:p>
+        </w:tc>
+      </w:tr>
+      <w:tr>
+        <w:trPr>
+          <w:trHeight w:val="300"/>
+        </w:trPr>
+        <w:tc>
+          <w:tcPr>
+            <w:tcW w:w="2340" w:type="dxa"/>
+            <w:tcBorders>
+              <w:top w:val="single" w:sz="6" w:space="0" w:color="000000" w:themeColor="text1"/>
+              <w:left w:val="single" w:sz="6" w:space="0" w:color="000000" w:themeColor="text1"/>
+              <w:bottom w:val="single" w:sz="6" w:space="0" w:color="000000" w:themeColor="text1"/>
+              <w:right w:val="single" w:sz="6" w:space="0" w:color="000000" w:themeColor="text1"/>
+            </w:tcBorders>
+          </w:tcPr>
+          <w:p>
+            <w:pPr>
+              <w:spacing w:line="259" w:lineRule="auto"/>
+              <w:rPr>
+                <w:rFonts w:ascii="Times New Roman" w:eastAsia="Times New Roman" w:hAnsi="Times New Roman" w:cs="Times New Roman"/>
+                <w:color w:val="000000" w:themeColor="text1"/>
+              </w:rPr>
+            </w:pPr>
+            <w:r>
+              <w:rPr>
+                <w:rFonts w:ascii="Times New Roman" w:eastAsia="Times New Roman" w:hAnsi="Times New Roman" w:cs="Times New Roman"/>
+                <w:color w:val="000000" w:themeColor="text1"/>
+              </w:rPr>
+              <w:t>Student #</w:t>
+            </w:r>
+          </w:p>
+        </w:tc>
+        <w:tc>
+          <w:tcPr>
+            <w:tcW w:w="2340" w:type="dxa"/>
+            <w:tcBorders>
+              <w:top w:val="single" w:sz="6" w:space="0" w:color="000000" w:themeColor="text1"/>
+              <w:left w:val="single" w:sz="6" w:space="0" w:color="000000" w:themeColor="text1"/>
+              <w:bottom w:val="single" w:sz="6" w:space="0" w:color="000000" w:themeColor="text1"/>
+              <w:right w:val="single" w:sz="6" w:space="0" w:color="000000" w:themeColor="text1"/>
+            </w:tcBorders>
+          </w:tcPr>
+          <w:p>
+            <w:pPr>
+              <w:spacing w:line="259" w:lineRule="auto"/>
+              <w:rPr>
+                <w:rFonts w:ascii="Times New Roman" w:eastAsia="Times New Roman" w:hAnsi="Times New Roman" w:cs="Times New Roman"/>
+                <w:color w:val="000000" w:themeColor="text1"/>
+              </w:rPr>
+            </w:pPr>
+            <w:r>
+              <w:rPr>
+                <w:rFonts w:ascii="Times New Roman" w:eastAsia="Times New Roman" w:hAnsi="Times New Roman" w:cs="Times New Roman"/>
+                <w:color w:val="000000" w:themeColor="text1"/>
+              </w:rPr>
+              <w:t>100000000</w:t>
+            </w:r>
+          </w:p>
+        </w:tc>
+        <w:tc>
+          <w:tcPr>
+            <w:tcW w:w="2340" w:type="dxa"/>
+            <w:tcBorders>
+              <w:top w:val="single" w:sz="6" w:space="0" w:color="000000" w:themeColor="text1"/>
+              <w:left w:val="single" w:sz="6" w:space="0" w:color="000000" w:themeColor="text1"/>
+              <w:bottom w:val="single" w:sz="6" w:space="0" w:color="000000" w:themeColor="text1"/>
+              <w:right w:val="single" w:sz="6" w:space="0" w:color="000000" w:themeColor="text1"/>
+            </w:tcBorders>
+          </w:tcPr>
+          <w:p>
+            <w:pPr>
+              <w:spacing w:line="259" w:lineRule="auto"/>
+              <w:rPr>
+                <w:rFonts w:ascii="Times New Roman" w:eastAsia="Times New Roman" w:hAnsi="Times New Roman" w:cs="Times New Roman"/>
+                <w:color w:val="000000" w:themeColor="text1"/>
+              </w:rPr>
+            </w:pPr>
+            <w:r>
+              <w:rPr>
+                <w:rFonts w:ascii="Times New Roman" w:eastAsia="Times New Roman" w:hAnsi="Times New Roman" w:cs="Times New Roman"/>
+                <w:color w:val="000000" w:themeColor="text1"/>
+              </w:rPr>
+              <w:t>167934082</w:t>
+            </w:r>
+          </w:p>
+        </w:tc>
+        <w:tc>
+          <w:tcPr>
+            <w:tcW w:w="2340" w:type="dxa"/>
+            <w:tcBorders>
+              <w:top w:val="single" w:sz="6" w:space="0" w:color="000000" w:themeColor="text1"/>
+              <w:left w:val="single" w:sz="6" w:space="0" w:color="000000" w:themeColor="text1"/>
+              <w:bottom w:val="single" w:sz="6" w:space="0" w:color="000000" w:themeColor="text1"/>
+              <w:right w:val="single" w:sz="6" w:space="0" w:color="000000" w:themeColor="text1"/>
+            </w:tcBorders>
+          </w:tcPr>
+          <w:p>
+            <w:pPr>
+              <w:spacing w:line="259" w:lineRule="auto"/>
+              <w:rPr>
+                <w:rFonts w:ascii="Times New Roman" w:eastAsia="Times New Roman" w:hAnsi="Times New Roman" w:cs="Times New Roman"/>
+                <w:color w:val="000000" w:themeColor="text1"/>
+              </w:rPr>
+            </w:pPr>
+            <w:r>
+              <w:rPr>
+                <w:rFonts w:ascii="Times New Roman" w:eastAsia="Times New Roman" w:hAnsi="Times New Roman" w:cs="Times New Roman"/>
+                <w:color w:val="000000" w:themeColor="text1"/>
+              </w:rPr>
+              <w:t>1000000000</w:t>
+            </w:r>
+          </w:p>
+        </w:tc>
+      </w:tr>
+      <w:tr>
+        <w:trPr>
+          <w:trHeight w:val="300"/>
+        </w:trPr>
+        <w:tc>
+          <w:tcPr>
+            <w:tcW w:w="2340" w:type="dxa"/>
+            <w:tcBorders>
+              <w:top w:val="single" w:sz="6" w:space="0" w:color="000000" w:themeColor="text1"/>
+              <w:left w:val="single" w:sz="6" w:space="0" w:color="000000" w:themeColor="text1"/>
+              <w:bottom w:val="single" w:sz="6" w:space="0" w:color="000000" w:themeColor="text1"/>
+              <w:right w:val="single" w:sz="6" w:space="0" w:color="000000" w:themeColor="text1"/>
+            </w:tcBorders>
+          </w:tcPr>
+          <w:p>
+            <w:pPr>
+              <w:spacing w:line="259" w:lineRule="auto"/>
+              <w:rPr>
+                <w:rFonts w:ascii="Times New Roman" w:eastAsia="Times New Roman" w:hAnsi="Times New Roman" w:cs="Times New Roman"/>
+                <w:color w:val="000000" w:themeColor="text1"/>
+              </w:rPr>
+            </w:pPr>
+            <w:r>
+              <w:rPr>
+                <w:rFonts w:ascii="Times New Roman" w:eastAsia="Times New Roman" w:hAnsi="Times New Roman" w:cs="Times New Roman"/>
+                <w:color w:val="000000" w:themeColor="text1"/>
+              </w:rPr>
+              <w:t>ISBN-10</w:t>
+            </w:r>
+          </w:p>
+        </w:tc>
+        <w:tc>
+          <w:tcPr>
+            <w:tcW w:w="2340" w:type="dxa"/>
+            <w:tcBorders>
+              <w:top w:val="single" w:sz="6" w:space="0" w:color="000000" w:themeColor="text1"/>
+              <w:left w:val="single" w:sz="6" w:space="0" w:color="000000" w:themeColor="text1"/>
+              <w:bottom w:val="single" w:sz="6" w:space="0" w:color="000000" w:themeColor="text1"/>
+              <w:right w:val="single" w:sz="6" w:space="0" w:color="000000" w:themeColor="text1"/>
+            </w:tcBorders>
+          </w:tcPr>
+          <w:p>
+            <w:pPr>
+              <w:spacing w:line="259" w:lineRule="auto"/>
+              <w:rPr>
+                <w:rFonts w:ascii="Times New Roman" w:eastAsia="Times New Roman" w:hAnsi="Times New Roman" w:cs="Times New Roman"/>
+                <w:color w:val="000000" w:themeColor="text1"/>
+              </w:rPr>
+            </w:pPr>
+            <w:r>
+              <w:rPr>
+                <w:rFonts w:ascii="Times New Roman" w:eastAsia="Times New Roman" w:hAnsi="Times New Roman" w:cs="Times New Roman"/>
+                <w:color w:val="000000" w:themeColor="text1"/>
+              </w:rPr>
+              <w:t>1000000000</w:t>
+            </w:r>
+          </w:p>
+        </w:tc>
+        <w:tc>
+          <w:tcPr>
+            <w:tcW w:w="2340" w:type="dxa"/>
+            <w:tcBorders>
+              <w:top w:val="single" w:sz="6" w:space="0" w:color="000000" w:themeColor="text1"/>
+              <w:left w:val="single" w:sz="6" w:space="0" w:color="000000" w:themeColor="text1"/>
+              <w:bottom w:val="single" w:sz="6" w:space="0" w:color="000000" w:themeColor="text1"/>
+              <w:right w:val="single" w:sz="6" w:space="0" w:color="000000" w:themeColor="text1"/>
+            </w:tcBorders>
+          </w:tcPr>
+          <w:p>
+            <w:pPr>
+              <w:spacing w:line="259" w:lineRule="auto"/>
+              <w:rPr>
+                <w:rFonts w:ascii="Times New Roman" w:eastAsia="Times New Roman" w:hAnsi="Times New Roman" w:cs="Times New Roman"/>
+                <w:color w:val="000000" w:themeColor="text1"/>
+              </w:rPr>
+            </w:pPr>
+            <w:r>
+              <w:rPr>
+                <w:rFonts w:ascii="Times New Roman" w:eastAsia="Times New Roman" w:hAnsi="Times New Roman" w:cs="Times New Roman"/>
+                <w:color w:val="000000" w:themeColor="text1"/>
+              </w:rPr>
+              <w:t>4672895719</w:t>
+            </w:r>
+          </w:p>
+        </w:tc>
+        <w:tc>
+          <w:tcPr>
+            <w:tcW w:w="2340" w:type="dxa"/>
+            <w:tcBorders>
+              <w:top w:val="single" w:sz="6" w:space="0" w:color="000000" w:themeColor="text1"/>
+              <w:left w:val="single" w:sz="6" w:space="0" w:color="000000" w:themeColor="text1"/>
+              <w:bottom w:val="single" w:sz="6" w:space="0" w:color="000000" w:themeColor="text1"/>
+              <w:right w:val="single" w:sz="6" w:space="0" w:color="000000" w:themeColor="text1"/>
+            </w:tcBorders>
+          </w:tcPr>
+          <w:p>
+            <w:pPr>
+              <w:spacing w:line="259" w:lineRule="auto"/>
+              <w:rPr>
+                <w:rFonts w:ascii="Times New Roman" w:eastAsia="Times New Roman" w:hAnsi="Times New Roman" w:cs="Times New Roman"/>
+                <w:color w:val="000000" w:themeColor="text1"/>
+              </w:rPr>
+            </w:pPr>
+            <w:r>
+              <w:rPr>
+                <w:rFonts w:ascii="Times New Roman" w:eastAsia="Times New Roman" w:hAnsi="Times New Roman" w:cs="Times New Roman"/>
+                <w:color w:val="000000" w:themeColor="text1"/>
+              </w:rPr>
+              <w:t>10000000000</w:t>
+            </w:r>
+          </w:p>
+        </w:tc>
+      </w:tr>
+      <w:tr>
+        <w:trPr>
+          <w:trHeight w:val="300"/>
+        </w:trPr>
+        <w:tc>
+          <w:tcPr>
+            <w:tcW w:w="2340" w:type="dxa"/>
+            <w:tcBorders>
+              <w:top w:val="single" w:sz="6" w:space="0" w:color="000000" w:themeColor="text1"/>
+              <w:left w:val="single" w:sz="6" w:space="0" w:color="000000" w:themeColor="text1"/>
+              <w:bottom w:val="single" w:sz="6" w:space="0" w:color="000000" w:themeColor="text1"/>
+              <w:right w:val="single" w:sz="6" w:space="0" w:color="000000" w:themeColor="text1"/>
+            </w:tcBorders>
+          </w:tcPr>
+          <w:p>
+            <w:pPr>
+              <w:spacing w:line="259" w:lineRule="auto"/>
+              <w:rPr>
+                <w:rFonts w:ascii="Times New Roman" w:eastAsia="Times New Roman" w:hAnsi="Times New Roman" w:cs="Times New Roman"/>
+                <w:color w:val="000000" w:themeColor="text1"/>
+              </w:rPr>
+            </w:pPr>
+            <w:r>
+              <w:rPr>
+                <w:rFonts w:ascii="Times New Roman" w:eastAsia="Times New Roman" w:hAnsi="Times New Roman" w:cs="Times New Roman"/>
+                <w:color w:val="000000" w:themeColor="text1"/>
+              </w:rPr>
+              <w:t>Employee #</w:t>
+            </w:r>
+          </w:p>
+        </w:tc>
+        <w:tc>
+          <w:tcPr>
+            <w:tcW w:w="2340" w:type="dxa"/>
+            <w:tcBorders>
+              <w:top w:val="single" w:sz="6" w:space="0" w:color="000000" w:themeColor="text1"/>
+              <w:left w:val="single" w:sz="6" w:space="0" w:color="000000" w:themeColor="text1"/>
+              <w:bottom w:val="single" w:sz="6" w:space="0" w:color="000000" w:themeColor="text1"/>
+              <w:right w:val="single" w:sz="6" w:space="0" w:color="000000" w:themeColor="text1"/>
+            </w:tcBorders>
+          </w:tcPr>
+          <w:p>
+            <w:pPr>
+              <w:spacing w:line="259" w:lineRule="auto"/>
+              <w:rPr>
+                <w:rFonts w:ascii="Times New Roman" w:eastAsia="Times New Roman" w:hAnsi="Times New Roman" w:cs="Times New Roman"/>
+                <w:color w:val="000000" w:themeColor="text1"/>
+              </w:rPr>
+            </w:pPr>
+            <w:r>
+              <w:rPr>
+                <w:rFonts w:ascii="Times New Roman" w:eastAsia="Times New Roman" w:hAnsi="Times New Roman" w:cs="Times New Roman"/>
+                <w:color w:val="000000" w:themeColor="text1"/>
+              </w:rPr>
+              <w:t>10000</w:t>
+            </w:r>
+          </w:p>
+        </w:tc>
+        <w:tc>
+          <w:tcPr>
+            <w:tcW w:w="2340" w:type="dxa"/>
+            <w:tcBorders>
+              <w:top w:val="single" w:sz="6" w:space="0" w:color="000000" w:themeColor="text1"/>
+              <w:left w:val="single" w:sz="6" w:space="0" w:color="000000" w:themeColor="text1"/>
+              <w:bottom w:val="single" w:sz="6" w:space="0" w:color="000000" w:themeColor="text1"/>
+              <w:right w:val="single" w:sz="6" w:space="0" w:color="000000" w:themeColor="text1"/>
+            </w:tcBorders>
+          </w:tcPr>
+          <w:p>
+            <w:pPr>
+              <w:spacing w:line="259" w:lineRule="auto"/>
+              <w:rPr>
+                <w:rFonts w:ascii="Times New Roman" w:eastAsia="Times New Roman" w:hAnsi="Times New Roman" w:cs="Times New Roman"/>
+                <w:color w:val="000000" w:themeColor="text1"/>
+              </w:rPr>
+            </w:pPr>
+            <w:r>
+              <w:rPr>
+                <w:rFonts w:ascii="Times New Roman" w:eastAsia="Times New Roman" w:hAnsi="Times New Roman" w:cs="Times New Roman"/>
+                <w:color w:val="000000" w:themeColor="text1"/>
+              </w:rPr>
+              <w:t>15561</w:t>
+            </w:r>
+          </w:p>
+        </w:tc>
+        <w:tc>
+          <w:tcPr>
+            <w:tcW w:w="2340" w:type="dxa"/>
+            <w:tcBorders>
+              <w:top w:val="single" w:sz="6" w:space="0" w:color="000000" w:themeColor="text1"/>
+              <w:left w:val="single" w:sz="6" w:space="0" w:color="000000" w:themeColor="text1"/>
+              <w:bottom w:val="single" w:sz="6" w:space="0" w:color="000000" w:themeColor="text1"/>
+              <w:right w:val="single" w:sz="6" w:space="0" w:color="000000" w:themeColor="text1"/>
+            </w:tcBorders>
+          </w:tcPr>
+          <w:p>
+            <w:pPr>
+              <w:spacing w:line="259" w:lineRule="auto"/>
+              <w:rPr>
+                <w:rFonts w:ascii="Times New Roman" w:eastAsia="Times New Roman" w:hAnsi="Times New Roman" w:cs="Times New Roman"/>
+                <w:color w:val="000000" w:themeColor="text1"/>
+              </w:rPr>
+            </w:pPr>
+            <w:r>
+              <w:rPr>
+                <w:rFonts w:ascii="Times New Roman" w:eastAsia="Times New Roman" w:hAnsi="Times New Roman" w:cs="Times New Roman"/>
+                <w:color w:val="000000" w:themeColor="text1"/>
+              </w:rPr>
+              <w:t>100000</w:t>
+            </w:r>
+          </w:p>
+        </w:tc>
+      </w:tr>
+    </w:tbl>
+    <w:p>
+      <w:pPr>
+        <w:pStyle w:val="ListParagraph"/>
+        <w:ind w:left="360"/>
+        <w:rPr>
+          <w:rFonts w:ascii="Times New Roman" w:eastAsia="Times New Roman" w:hAnsi="Times New Roman" w:cs="Times New Roman"/>
+          <w:color w:val="000000" w:themeColor="text1"/>
+        </w:rPr>
+      </w:pPr>
+      <w:r>
+        <w:rPr>
+          <w:rFonts w:ascii="Times New Roman" w:eastAsia="Times New Roman" w:hAnsi="Times New Roman" w:cs="Times New Roman"/>
+          <w:color w:val="000000" w:themeColor="text1"/>
+        </w:rPr>
+        <w:t>Steps for testing</w:t>
+      </w:r>
+    </w:p>
+    <w:p>
+      <w:pPr>
+        <w:pStyle w:val="ListParagraph"/>
+        <w:numPr>
+          <w:ilvl w:val="1"/>
+          <w:numId w:val="2"/>
+        </w:numPr>
+        <w:rPr>
+          <w:rFonts w:ascii="Times New Roman" w:eastAsia="Times New Roman" w:hAnsi="Times New Roman" w:cs="Times New Roman"/>
+          <w:color w:val="000000" w:themeColor="text1"/>
+        </w:rPr>
+      </w:pPr>
+      <w:r>
+        <w:rPr>
+          <w:rFonts w:ascii="Times New Roman" w:eastAsia="Times New Roman" w:hAnsi="Times New Roman" w:cs="Times New Roman"/>
+          <w:color w:val="000000" w:themeColor="text1"/>
+        </w:rPr>
+        <w:t>Precondition: System (</w:t>
+      </w:r>
+      <w:r>
+        <w:rPr>
+          <w:rFonts w:ascii="Times New Roman" w:eastAsia="Times New Roman" w:hAnsi="Times New Roman" w:cs="Times New Roman"/>
+          <w:color w:val="000000" w:themeColor="text1"/>
+        </w:rPr>
+        <w:t>loan book page</w:t>
+      </w:r>
+      <w:r>
+        <w:rPr>
+          <w:rFonts w:ascii="Times New Roman" w:eastAsia="Times New Roman" w:hAnsi="Times New Roman" w:cs="Times New Roman"/>
+          <w:color w:val="000000" w:themeColor="text1"/>
+        </w:rPr>
+        <w:t>) is open/logged on to the main page</w:t>
+      </w:r>
+    </w:p>
+    <w:p>
+      <w:pPr>
+        <w:pStyle w:val="ListParagraph"/>
+        <w:numPr>
+          <w:ilvl w:val="1"/>
+          <w:numId w:val="2"/>
+        </w:numPr>
+        <w:rPr>
+          <w:rFonts w:ascii="Times New Roman" w:eastAsia="Times New Roman" w:hAnsi="Times New Roman" w:cs="Times New Roman"/>
+          <w:color w:val="000000" w:themeColor="text1"/>
+        </w:rPr>
+      </w:pPr>
+      <w:r>
+        <w:rPr>
+          <w:rFonts w:ascii="Times New Roman" w:eastAsia="Times New Roman" w:hAnsi="Times New Roman" w:cs="Times New Roman"/>
+          <w:color w:val="000000" w:themeColor="text1"/>
+        </w:rPr>
+        <w:t>Input: Book ISBN-10, Student Number, Employee Number</w:t>
+      </w:r>
+    </w:p>
+    <w:p>
+      <w:pPr>
+        <w:pStyle w:val="ListParagraph"/>
+        <w:numPr>
+          <w:ilvl w:val="1"/>
+          <w:numId w:val="2"/>
+        </w:numPr>
+        <w:rPr>
+          <w:rFonts w:ascii="Times New Roman" w:eastAsia="Times New Roman" w:hAnsi="Times New Roman" w:cs="Times New Roman"/>
+          <w:color w:val="000000" w:themeColor="text1"/>
+        </w:rPr>
+      </w:pPr>
+      <w:r>
+        <w:rPr>
+          <w:rFonts w:ascii="Times New Roman" w:eastAsia="Times New Roman" w:hAnsi="Times New Roman" w:cs="Times New Roman"/>
+          <w:color w:val="000000" w:themeColor="text1"/>
+        </w:rPr>
+        <w:t xml:space="preserve">Expected Output: Order Number </w:t>
+      </w:r>
+    </w:p>
+    <w:p>
+      <w:pPr>
+        <w:pStyle w:val="ListParagraph"/>
+        <w:numPr>
+          <w:ilvl w:val="1"/>
+          <w:numId w:val="2"/>
+        </w:numPr>
+        <w:rPr>
+          <w:rFonts w:ascii="Times New Roman" w:eastAsia="Times New Roman" w:hAnsi="Times New Roman" w:cs="Times New Roman"/>
+          <w:color w:val="000000" w:themeColor="text1"/>
+        </w:rPr>
+      </w:pPr>
+      <w:r>
+        <w:rPr>
+          <w:rFonts w:ascii="Times New Roman" w:eastAsia="Times New Roman" w:hAnsi="Times New Roman" w:cs="Times New Roman"/>
+          <w:color w:val="000000" w:themeColor="text1"/>
+        </w:rPr>
+        <w:t xml:space="preserve">Postcondition: System will go back to its original state – main page. </w:t>
+      </w:r>
+    </w:p>
+    <w:p>
+      <w:pPr>
+        <w:ind w:left="720"/>
+        <w:rPr>
+          <w:rFonts w:ascii="Times New Roman" w:eastAsia="Times New Roman" w:hAnsi="Times New Roman" w:cs="Times New Roman"/>
+          <w:color w:val="000000" w:themeColor="text1"/>
+        </w:rPr>
+      </w:pPr>
+      <w:r>
+        <w:rPr>
+          <w:rFonts w:ascii="Times New Roman" w:eastAsia="Times New Roman" w:hAnsi="Times New Roman" w:cs="Times New Roman"/>
+          <w:color w:val="000000" w:themeColor="text1"/>
+        </w:rPr>
+        <w:t>Test Cases:</w:t>
+      </w:r>
+    </w:p>
+    <w:tbl>
+      <w:tblPr>
+        <w:tblStyle w:val="TableGrid"/>
+        <w:tblW w:w="0" w:type="auto"/>
+        <w:tblLayout w:type="fixed"/>
+        <w:tblLook w:val="06A0" w:firstRow="1" w:lastRow="0" w:firstColumn="1" w:lastColumn="0" w:noHBand="1" w:noVBand="1"/>
+      </w:tblPr>
+      <w:tblGrid>
+        <w:gridCol w:w="2340"/>
+        <w:gridCol w:w="2340"/>
+        <w:gridCol w:w="2340"/>
+        <w:gridCol w:w="2340"/>
+      </w:tblGrid>
+      <w:tr>
+        <w:trPr>
+          <w:trHeight w:val="300"/>
+        </w:trPr>
+        <w:tc>
+          <w:tcPr>
+            <w:tcW w:w="2340" w:type="dxa"/>
+            <w:tcBorders>
+              <w:top w:val="single" w:sz="6" w:space="0" w:color="000000" w:themeColor="text1"/>
+              <w:left w:val="single" w:sz="6" w:space="0" w:color="000000" w:themeColor="text1"/>
+              <w:bottom w:val="single" w:sz="6" w:space="0" w:color="000000" w:themeColor="text1"/>
+              <w:right w:val="single" w:sz="6" w:space="0" w:color="000000" w:themeColor="text1"/>
+            </w:tcBorders>
+          </w:tcPr>
+          <w:p>
+            <w:pPr>
+              <w:spacing w:line="259" w:lineRule="auto"/>
+              <w:rPr>
+                <w:rFonts w:ascii="Times New Roman" w:eastAsia="Times New Roman" w:hAnsi="Times New Roman" w:cs="Times New Roman"/>
+                <w:color w:val="000000" w:themeColor="text1"/>
+              </w:rPr>
+            </w:pPr>
+            <w:r>
+              <w:rPr>
+                <w:rFonts w:ascii="Times New Roman" w:eastAsia="Times New Roman" w:hAnsi="Times New Roman" w:cs="Times New Roman"/>
+                <w:color w:val="000000" w:themeColor="text1"/>
+              </w:rPr>
+              <w:t>TC1</w:t>
+            </w:r>
+          </w:p>
+        </w:tc>
+        <w:tc>
+          <w:tcPr>
+            <w:tcW w:w="2340" w:type="dxa"/>
+            <w:tcBorders>
+              <w:top w:val="single" w:sz="6" w:space="0" w:color="000000" w:themeColor="text1"/>
+              <w:left w:val="single" w:sz="6" w:space="0" w:color="000000" w:themeColor="text1"/>
+              <w:bottom w:val="single" w:sz="6" w:space="0" w:color="000000" w:themeColor="text1"/>
+              <w:right w:val="single" w:sz="6" w:space="0" w:color="000000" w:themeColor="text1"/>
+            </w:tcBorders>
+          </w:tcPr>
+          <w:p>
+            <w:pPr>
+              <w:spacing w:line="259" w:lineRule="auto"/>
+              <w:rPr>
+                <w:rFonts w:ascii="Times New Roman" w:eastAsia="Times New Roman" w:hAnsi="Times New Roman" w:cs="Times New Roman"/>
+                <w:color w:val="000000" w:themeColor="text1"/>
+              </w:rPr>
+            </w:pPr>
+            <w:r>
+              <w:rPr>
+                <w:rFonts w:ascii="Times New Roman" w:eastAsia="Times New Roman" w:hAnsi="Times New Roman" w:cs="Times New Roman"/>
+                <w:color w:val="000000" w:themeColor="text1"/>
+              </w:rPr>
+              <w:t>TC2</w:t>
+            </w:r>
+          </w:p>
+        </w:tc>
+        <w:tc>
+          <w:tcPr>
+            <w:tcW w:w="2340" w:type="dxa"/>
+            <w:tcBorders>
+              <w:top w:val="single" w:sz="6" w:space="0" w:color="000000" w:themeColor="text1"/>
+              <w:left w:val="single" w:sz="6" w:space="0" w:color="000000" w:themeColor="text1"/>
+              <w:bottom w:val="single" w:sz="6" w:space="0" w:color="000000" w:themeColor="text1"/>
+              <w:right w:val="single" w:sz="6" w:space="0" w:color="000000" w:themeColor="text1"/>
+            </w:tcBorders>
+          </w:tcPr>
+          <w:p>
+            <w:pPr>
+              <w:spacing w:line="259" w:lineRule="auto"/>
+              <w:rPr>
+                <w:rFonts w:ascii="Times New Roman" w:eastAsia="Times New Roman" w:hAnsi="Times New Roman" w:cs="Times New Roman"/>
+                <w:color w:val="000000" w:themeColor="text1"/>
+              </w:rPr>
+            </w:pPr>
+            <w:r>
+              <w:rPr>
+                <w:rFonts w:ascii="Times New Roman" w:eastAsia="Times New Roman" w:hAnsi="Times New Roman" w:cs="Times New Roman"/>
+                <w:color w:val="000000" w:themeColor="text1"/>
+              </w:rPr>
+              <w:t>TC3</w:t>
+            </w:r>
+          </w:p>
+        </w:tc>
+        <w:tc>
+          <w:tcPr>
+            <w:tcW w:w="2340" w:type="dxa"/>
+            <w:tcBorders>
+              <w:top w:val="single" w:sz="6" w:space="0" w:color="000000" w:themeColor="text1"/>
+              <w:left w:val="single" w:sz="6" w:space="0" w:color="000000" w:themeColor="text1"/>
+              <w:bottom w:val="single" w:sz="6" w:space="0" w:color="000000" w:themeColor="text1"/>
+              <w:right w:val="single" w:sz="6" w:space="0" w:color="000000" w:themeColor="text1"/>
+            </w:tcBorders>
+          </w:tcPr>
+          <w:p>
+            <w:pPr>
+              <w:spacing w:line="259" w:lineRule="auto"/>
+              <w:rPr>
+                <w:rFonts w:ascii="Times New Roman" w:eastAsia="Times New Roman" w:hAnsi="Times New Roman" w:cs="Times New Roman"/>
+                <w:color w:val="000000" w:themeColor="text1"/>
+              </w:rPr>
+            </w:pPr>
+            <w:r>
+              <w:rPr>
+                <w:rFonts w:ascii="Times New Roman" w:eastAsia="Times New Roman" w:hAnsi="Times New Roman" w:cs="Times New Roman"/>
+                <w:color w:val="000000" w:themeColor="text1"/>
+              </w:rPr>
+              <w:t>TC4</w:t>
+            </w:r>
+          </w:p>
+        </w:tc>
+      </w:tr>
+      <w:tr>
+        <w:trPr>
+          <w:trHeight w:val="300"/>
+        </w:trPr>
+        <w:tc>
+          <w:tcPr>
+            <w:tcW w:w="2340" w:type="dxa"/>
+            <w:tcBorders>
+              <w:top w:val="single" w:sz="6" w:space="0" w:color="000000" w:themeColor="text1"/>
+              <w:left w:val="single" w:sz="6" w:space="0" w:color="000000" w:themeColor="text1"/>
+              <w:bottom w:val="single" w:sz="6" w:space="0" w:color="000000" w:themeColor="text1"/>
+              <w:right w:val="single" w:sz="6" w:space="0" w:color="000000" w:themeColor="text1"/>
+            </w:tcBorders>
+          </w:tcPr>
+          <w:p>
+            <w:pPr>
+              <w:spacing w:line="259" w:lineRule="auto"/>
+              <w:rPr>
+                <w:rFonts w:ascii="Times New Roman" w:eastAsia="Times New Roman" w:hAnsi="Times New Roman" w:cs="Times New Roman"/>
+                <w:color w:val="000000" w:themeColor="text1"/>
+              </w:rPr>
+            </w:pPr>
+            <w:r>
+              <w:rPr>
+                <w:rFonts w:ascii="Times New Roman" w:eastAsia="Times New Roman" w:hAnsi="Times New Roman" w:cs="Times New Roman"/>
+                <w:color w:val="000000" w:themeColor="text1"/>
+              </w:rPr>
+              <w:t>Input 1: 167934082</w:t>
+            </w:r>
+          </w:p>
+        </w:tc>
+        <w:tc>
+          <w:tcPr>
+            <w:tcW w:w="2340" w:type="dxa"/>
+            <w:tcBorders>
+              <w:top w:val="single" w:sz="6" w:space="0" w:color="000000" w:themeColor="text1"/>
+              <w:left w:val="single" w:sz="6" w:space="0" w:color="000000" w:themeColor="text1"/>
+              <w:bottom w:val="single" w:sz="6" w:space="0" w:color="000000" w:themeColor="text1"/>
+              <w:right w:val="single" w:sz="6" w:space="0" w:color="000000" w:themeColor="text1"/>
+            </w:tcBorders>
+          </w:tcPr>
+          <w:p>
+            <w:pPr>
+              <w:spacing w:line="259" w:lineRule="auto"/>
+              <w:rPr>
+                <w:rFonts w:ascii="Times New Roman" w:eastAsia="Times New Roman" w:hAnsi="Times New Roman" w:cs="Times New Roman"/>
+                <w:color w:val="000000" w:themeColor="text1"/>
+              </w:rPr>
+            </w:pPr>
+            <w:r>
+              <w:rPr>
+                <w:rFonts w:ascii="Times New Roman" w:eastAsia="Times New Roman" w:hAnsi="Times New Roman" w:cs="Times New Roman"/>
+                <w:color w:val="000000" w:themeColor="text1"/>
+              </w:rPr>
+              <w:t>Input 1: 5</w:t>
+            </w:r>
+          </w:p>
+        </w:tc>
+        <w:tc>
+          <w:tcPr>
+            <w:tcW w:w="2340" w:type="dxa"/>
+            <w:tcBorders>
+              <w:top w:val="single" w:sz="6" w:space="0" w:color="000000" w:themeColor="text1"/>
+              <w:left w:val="single" w:sz="6" w:space="0" w:color="000000" w:themeColor="text1"/>
+              <w:bottom w:val="single" w:sz="6" w:space="0" w:color="000000" w:themeColor="text1"/>
+              <w:right w:val="single" w:sz="6" w:space="0" w:color="000000" w:themeColor="text1"/>
+            </w:tcBorders>
+          </w:tcPr>
+          <w:p>
+            <w:pPr>
+              <w:spacing w:line="259" w:lineRule="auto"/>
+              <w:rPr>
+                <w:rFonts w:ascii="Times New Roman" w:eastAsia="Times New Roman" w:hAnsi="Times New Roman" w:cs="Times New Roman"/>
+                <w:color w:val="000000" w:themeColor="text1"/>
+              </w:rPr>
+            </w:pPr>
+            <w:r>
+              <w:rPr>
+                <w:rFonts w:ascii="Times New Roman" w:eastAsia="Times New Roman" w:hAnsi="Times New Roman" w:cs="Times New Roman"/>
+                <w:color w:val="000000" w:themeColor="text1"/>
+              </w:rPr>
+              <w:t>Input 1: 5</w:t>
+            </w:r>
+          </w:p>
+        </w:tc>
+        <w:tc>
+          <w:tcPr>
+            <w:tcW w:w="2340" w:type="dxa"/>
+            <w:tcBorders>
+              <w:top w:val="single" w:sz="6" w:space="0" w:color="000000" w:themeColor="text1"/>
+              <w:left w:val="single" w:sz="6" w:space="0" w:color="000000" w:themeColor="text1"/>
+              <w:bottom w:val="single" w:sz="6" w:space="0" w:color="000000" w:themeColor="text1"/>
+              <w:right w:val="single" w:sz="6" w:space="0" w:color="000000" w:themeColor="text1"/>
+            </w:tcBorders>
+          </w:tcPr>
+          <w:p>
+            <w:pPr>
+              <w:spacing w:line="259" w:lineRule="auto"/>
+              <w:rPr>
+                <w:rFonts w:ascii="Times New Roman" w:eastAsia="Times New Roman" w:hAnsi="Times New Roman" w:cs="Times New Roman"/>
+                <w:color w:val="000000" w:themeColor="text1"/>
+              </w:rPr>
+            </w:pPr>
+            <w:r>
+              <w:rPr>
+                <w:rFonts w:ascii="Times New Roman" w:eastAsia="Times New Roman" w:hAnsi="Times New Roman" w:cs="Times New Roman"/>
+                <w:color w:val="000000" w:themeColor="text1"/>
+              </w:rPr>
+              <w:t>Input 1: 167937080</w:t>
+            </w:r>
+          </w:p>
+        </w:tc>
+      </w:tr>
+      <w:tr>
+        <w:trPr>
+          <w:trHeight w:val="300"/>
+        </w:trPr>
+        <w:tc>
+          <w:tcPr>
+            <w:tcW w:w="2340" w:type="dxa"/>
+            <w:tcBorders>
+              <w:top w:val="single" w:sz="6" w:space="0" w:color="000000" w:themeColor="text1"/>
+              <w:left w:val="single" w:sz="6" w:space="0" w:color="000000" w:themeColor="text1"/>
+              <w:bottom w:val="single" w:sz="6" w:space="0" w:color="000000" w:themeColor="text1"/>
+              <w:right w:val="single" w:sz="6" w:space="0" w:color="000000" w:themeColor="text1"/>
+            </w:tcBorders>
+          </w:tcPr>
+          <w:p>
+            <w:pPr>
+              <w:spacing w:line="259" w:lineRule="auto"/>
+              <w:rPr>
+                <w:rFonts w:ascii="Times New Roman" w:eastAsia="Times New Roman" w:hAnsi="Times New Roman" w:cs="Times New Roman"/>
+                <w:color w:val="000000" w:themeColor="text1"/>
+              </w:rPr>
+            </w:pPr>
+            <w:r>
+              <w:rPr>
+                <w:rFonts w:ascii="Times New Roman" w:eastAsia="Times New Roman" w:hAnsi="Times New Roman" w:cs="Times New Roman"/>
+                <w:color w:val="000000" w:themeColor="text1"/>
+              </w:rPr>
+              <w:t>Input 2: 4672895719</w:t>
+            </w:r>
+          </w:p>
+        </w:tc>
+        <w:tc>
+          <w:tcPr>
+            <w:tcW w:w="2340" w:type="dxa"/>
+            <w:tcBorders>
+              <w:top w:val="single" w:sz="6" w:space="0" w:color="000000" w:themeColor="text1"/>
+              <w:left w:val="single" w:sz="6" w:space="0" w:color="000000" w:themeColor="text1"/>
+              <w:bottom w:val="single" w:sz="6" w:space="0" w:color="000000" w:themeColor="text1"/>
+              <w:right w:val="single" w:sz="6" w:space="0" w:color="000000" w:themeColor="text1"/>
+            </w:tcBorders>
+          </w:tcPr>
+          <w:p>
+            <w:pPr>
+              <w:spacing w:line="259" w:lineRule="auto"/>
+              <w:rPr>
+                <w:rFonts w:ascii="Times New Roman" w:eastAsia="Times New Roman" w:hAnsi="Times New Roman" w:cs="Times New Roman"/>
+                <w:color w:val="000000" w:themeColor="text1"/>
+              </w:rPr>
+            </w:pPr>
+            <w:r>
+              <w:rPr>
+                <w:rFonts w:ascii="Times New Roman" w:eastAsia="Times New Roman" w:hAnsi="Times New Roman" w:cs="Times New Roman"/>
+                <w:color w:val="000000" w:themeColor="text1"/>
+              </w:rPr>
+              <w:t>Input 2: 2</w:t>
+            </w:r>
+          </w:p>
+        </w:tc>
+        <w:tc>
+          <w:tcPr>
+            <w:tcW w:w="2340" w:type="dxa"/>
+            <w:tcBorders>
+              <w:top w:val="single" w:sz="6" w:space="0" w:color="000000" w:themeColor="text1"/>
+              <w:left w:val="single" w:sz="6" w:space="0" w:color="000000" w:themeColor="text1"/>
+              <w:bottom w:val="single" w:sz="6" w:space="0" w:color="000000" w:themeColor="text1"/>
+              <w:right w:val="single" w:sz="6" w:space="0" w:color="000000" w:themeColor="text1"/>
+            </w:tcBorders>
+          </w:tcPr>
+          <w:p>
+            <w:pPr>
+              <w:spacing w:line="259" w:lineRule="auto"/>
+              <w:rPr>
+                <w:rFonts w:ascii="Times New Roman" w:eastAsia="Times New Roman" w:hAnsi="Times New Roman" w:cs="Times New Roman"/>
+                <w:color w:val="000000" w:themeColor="text1"/>
+              </w:rPr>
+            </w:pPr>
+            <w:r>
+              <w:rPr>
+                <w:rFonts w:ascii="Times New Roman" w:eastAsia="Times New Roman" w:hAnsi="Times New Roman" w:cs="Times New Roman"/>
+                <w:color w:val="000000" w:themeColor="text1"/>
+              </w:rPr>
+              <w:t>Input 2: 467985719</w:t>
+            </w:r>
+          </w:p>
+        </w:tc>
+        <w:tc>
+          <w:tcPr>
+            <w:tcW w:w="2340" w:type="dxa"/>
+            <w:tcBorders>
+              <w:top w:val="single" w:sz="6" w:space="0" w:color="000000" w:themeColor="text1"/>
+              <w:left w:val="single" w:sz="6" w:space="0" w:color="000000" w:themeColor="text1"/>
+              <w:bottom w:val="single" w:sz="6" w:space="0" w:color="000000" w:themeColor="text1"/>
+              <w:right w:val="single" w:sz="6" w:space="0" w:color="000000" w:themeColor="text1"/>
+            </w:tcBorders>
+          </w:tcPr>
+          <w:p>
+            <w:pPr>
+              <w:spacing w:line="259" w:lineRule="auto"/>
+              <w:rPr>
+                <w:rFonts w:ascii="Times New Roman" w:eastAsia="Times New Roman" w:hAnsi="Times New Roman" w:cs="Times New Roman"/>
+                <w:color w:val="000000" w:themeColor="text1"/>
+              </w:rPr>
+            </w:pPr>
+            <w:r>
+              <w:rPr>
+                <w:rFonts w:ascii="Times New Roman" w:eastAsia="Times New Roman" w:hAnsi="Times New Roman" w:cs="Times New Roman"/>
+                <w:color w:val="000000" w:themeColor="text1"/>
+              </w:rPr>
+              <w:t>Input 2: 4672235783</w:t>
+            </w:r>
+          </w:p>
+        </w:tc>
+      </w:tr>
+      <w:tr>
+        <w:trPr>
+          <w:trHeight w:val="300"/>
+        </w:trPr>
+        <w:tc>
+          <w:tcPr>
+            <w:tcW w:w="2340" w:type="dxa"/>
+            <w:tcBorders>
+              <w:top w:val="single" w:sz="6" w:space="0" w:color="000000" w:themeColor="text1"/>
+              <w:left w:val="single" w:sz="6" w:space="0" w:color="000000" w:themeColor="text1"/>
+              <w:bottom w:val="single" w:sz="6" w:space="0" w:color="000000" w:themeColor="text1"/>
+              <w:right w:val="single" w:sz="6" w:space="0" w:color="000000" w:themeColor="text1"/>
+            </w:tcBorders>
+          </w:tcPr>
+          <w:p>
+            <w:pPr>
+              <w:spacing w:line="259" w:lineRule="auto"/>
+              <w:rPr>
+                <w:rFonts w:ascii="Times New Roman" w:eastAsia="Times New Roman" w:hAnsi="Times New Roman" w:cs="Times New Roman"/>
+                <w:color w:val="000000" w:themeColor="text1"/>
+              </w:rPr>
+            </w:pPr>
+            <w:r>
+              <w:rPr>
+                <w:rFonts w:ascii="Times New Roman" w:eastAsia="Times New Roman" w:hAnsi="Times New Roman" w:cs="Times New Roman"/>
+                <w:color w:val="000000" w:themeColor="text1"/>
+              </w:rPr>
+              <w:t>Input 3: 15561</w:t>
+            </w:r>
+          </w:p>
+        </w:tc>
+        <w:tc>
+          <w:tcPr>
+            <w:tcW w:w="2340" w:type="dxa"/>
+            <w:tcBorders>
+              <w:top w:val="single" w:sz="6" w:space="0" w:color="000000" w:themeColor="text1"/>
+              <w:left w:val="single" w:sz="6" w:space="0" w:color="000000" w:themeColor="text1"/>
+              <w:bottom w:val="single" w:sz="6" w:space="0" w:color="000000" w:themeColor="text1"/>
+              <w:right w:val="single" w:sz="6" w:space="0" w:color="000000" w:themeColor="text1"/>
+            </w:tcBorders>
+          </w:tcPr>
+          <w:p>
+            <w:pPr>
+              <w:spacing w:line="259" w:lineRule="auto"/>
+              <w:rPr>
+                <w:rFonts w:ascii="Times New Roman" w:eastAsia="Times New Roman" w:hAnsi="Times New Roman" w:cs="Times New Roman"/>
+                <w:color w:val="000000" w:themeColor="text1"/>
+              </w:rPr>
+            </w:pPr>
+            <w:r>
+              <w:rPr>
+                <w:rFonts w:ascii="Times New Roman" w:eastAsia="Times New Roman" w:hAnsi="Times New Roman" w:cs="Times New Roman"/>
+                <w:color w:val="000000" w:themeColor="text1"/>
+              </w:rPr>
+              <w:t>Input 3: 5A7</w:t>
+            </w:r>
+          </w:p>
+        </w:tc>
+        <w:tc>
+          <w:tcPr>
+            <w:tcW w:w="2340" w:type="dxa"/>
+            <w:tcBorders>
+              <w:top w:val="single" w:sz="6" w:space="0" w:color="000000" w:themeColor="text1"/>
+              <w:left w:val="single" w:sz="6" w:space="0" w:color="000000" w:themeColor="text1"/>
+              <w:bottom w:val="single" w:sz="6" w:space="0" w:color="000000" w:themeColor="text1"/>
+              <w:right w:val="single" w:sz="6" w:space="0" w:color="000000" w:themeColor="text1"/>
+            </w:tcBorders>
+          </w:tcPr>
+          <w:p>
+            <w:pPr>
+              <w:spacing w:line="259" w:lineRule="auto"/>
+              <w:rPr>
+                <w:rFonts w:ascii="Times New Roman" w:eastAsia="Times New Roman" w:hAnsi="Times New Roman" w:cs="Times New Roman"/>
+                <w:color w:val="000000" w:themeColor="text1"/>
+              </w:rPr>
+            </w:pPr>
+            <w:r>
+              <w:rPr>
+                <w:rFonts w:ascii="Times New Roman" w:eastAsia="Times New Roman" w:hAnsi="Times New Roman" w:cs="Times New Roman"/>
+                <w:color w:val="000000" w:themeColor="text1"/>
+              </w:rPr>
+              <w:t>Input 3: 15781</w:t>
+            </w:r>
+          </w:p>
+        </w:tc>
+        <w:tc>
+          <w:tcPr>
+            <w:tcW w:w="2340" w:type="dxa"/>
+            <w:tcBorders>
+              <w:top w:val="single" w:sz="6" w:space="0" w:color="000000" w:themeColor="text1"/>
+              <w:left w:val="single" w:sz="6" w:space="0" w:color="000000" w:themeColor="text1"/>
+              <w:bottom w:val="single" w:sz="6" w:space="0" w:color="000000" w:themeColor="text1"/>
+              <w:right w:val="single" w:sz="6" w:space="0" w:color="000000" w:themeColor="text1"/>
+            </w:tcBorders>
+          </w:tcPr>
+          <w:p>
+            <w:pPr>
+              <w:spacing w:line="259" w:lineRule="auto"/>
+              <w:rPr>
+                <w:rFonts w:ascii="Times New Roman" w:eastAsia="Times New Roman" w:hAnsi="Times New Roman" w:cs="Times New Roman"/>
+                <w:color w:val="000000" w:themeColor="text1"/>
+              </w:rPr>
+            </w:pPr>
+            <w:r>
+              <w:rPr>
+                <w:rFonts w:ascii="Times New Roman" w:eastAsia="Times New Roman" w:hAnsi="Times New Roman" w:cs="Times New Roman"/>
+                <w:color w:val="000000" w:themeColor="text1"/>
+              </w:rPr>
+              <w:t>Input 3: 12181</w:t>
+            </w:r>
+          </w:p>
+        </w:tc>
+      </w:tr>
+      <w:tr>
+        <w:trPr>
+          <w:trHeight w:val="300"/>
+        </w:trPr>
+        <w:tc>
+          <w:tcPr>
+            <w:tcW w:w="2340" w:type="dxa"/>
+            <w:tcBorders>
+              <w:top w:val="single" w:sz="6" w:space="0" w:color="000000" w:themeColor="text1"/>
+              <w:left w:val="single" w:sz="6" w:space="0" w:color="000000" w:themeColor="text1"/>
+              <w:bottom w:val="single" w:sz="6" w:space="0" w:color="000000" w:themeColor="text1"/>
+              <w:right w:val="single" w:sz="6" w:space="0" w:color="000000" w:themeColor="text1"/>
+            </w:tcBorders>
+          </w:tcPr>
+          <w:p>
+            <w:pPr>
+              <w:spacing w:line="259" w:lineRule="auto"/>
+              <w:rPr>
+                <w:rFonts w:ascii="Times New Roman" w:eastAsia="Times New Roman" w:hAnsi="Times New Roman" w:cs="Times New Roman"/>
+                <w:color w:val="000000" w:themeColor="text1"/>
+              </w:rPr>
+            </w:pPr>
+            <w:r>
+              <w:rPr>
+                <w:rFonts w:ascii="Times New Roman" w:eastAsia="Times New Roman" w:hAnsi="Times New Roman" w:cs="Times New Roman"/>
+                <w:color w:val="000000" w:themeColor="text1"/>
+              </w:rPr>
+              <w:t>Output: “Order placed, Order# 56690”</w:t>
+            </w:r>
+          </w:p>
+        </w:tc>
+        <w:tc>
+          <w:tcPr>
+            <w:tcW w:w="2340" w:type="dxa"/>
+            <w:tcBorders>
+              <w:top w:val="single" w:sz="6" w:space="0" w:color="000000" w:themeColor="text1"/>
+              <w:left w:val="single" w:sz="6" w:space="0" w:color="000000" w:themeColor="text1"/>
+              <w:bottom w:val="single" w:sz="6" w:space="0" w:color="000000" w:themeColor="text1"/>
+              <w:right w:val="single" w:sz="6" w:space="0" w:color="000000" w:themeColor="text1"/>
+            </w:tcBorders>
+          </w:tcPr>
+          <w:p>
+            <w:pPr>
+              <w:spacing w:line="259" w:lineRule="auto"/>
+              <w:rPr>
+                <w:rFonts w:ascii="Times New Roman" w:eastAsia="Times New Roman" w:hAnsi="Times New Roman" w:cs="Times New Roman"/>
+                <w:color w:val="000000" w:themeColor="text1"/>
+              </w:rPr>
+            </w:pPr>
+            <w:r>
+              <w:rPr>
+                <w:rFonts w:ascii="Times New Roman" w:eastAsia="Times New Roman" w:hAnsi="Times New Roman" w:cs="Times New Roman"/>
+                <w:color w:val="000000" w:themeColor="text1"/>
+              </w:rPr>
+              <w:t>Output: INVALID</w:t>
+            </w:r>
+          </w:p>
+        </w:tc>
+        <w:tc>
+          <w:tcPr>
+            <w:tcW w:w="2340" w:type="dxa"/>
+            <w:tcBorders>
+              <w:top w:val="single" w:sz="6" w:space="0" w:color="000000" w:themeColor="text1"/>
+              <w:left w:val="single" w:sz="6" w:space="0" w:color="000000" w:themeColor="text1"/>
+              <w:bottom w:val="single" w:sz="6" w:space="0" w:color="000000" w:themeColor="text1"/>
+              <w:right w:val="single" w:sz="6" w:space="0" w:color="000000" w:themeColor="text1"/>
+            </w:tcBorders>
+          </w:tcPr>
+          <w:p>
+            <w:pPr>
+              <w:spacing w:line="259" w:lineRule="auto"/>
+              <w:rPr>
+                <w:rFonts w:ascii="Times New Roman" w:eastAsia="Times New Roman" w:hAnsi="Times New Roman" w:cs="Times New Roman"/>
+                <w:color w:val="000000" w:themeColor="text1"/>
+              </w:rPr>
+            </w:pPr>
+            <w:r>
+              <w:rPr>
+                <w:rFonts w:ascii="Times New Roman" w:eastAsia="Times New Roman" w:hAnsi="Times New Roman" w:cs="Times New Roman"/>
+                <w:color w:val="000000" w:themeColor="text1"/>
+              </w:rPr>
+              <w:t>Output: INVALID</w:t>
+            </w:r>
+          </w:p>
+        </w:tc>
+        <w:tc>
+          <w:tcPr>
+            <w:tcW w:w="2340" w:type="dxa"/>
+            <w:tcBorders>
+              <w:top w:val="single" w:sz="6" w:space="0" w:color="000000" w:themeColor="text1"/>
+              <w:left w:val="single" w:sz="6" w:space="0" w:color="000000" w:themeColor="text1"/>
+              <w:bottom w:val="single" w:sz="6" w:space="0" w:color="000000" w:themeColor="text1"/>
+              <w:right w:val="single" w:sz="6" w:space="0" w:color="000000" w:themeColor="text1"/>
+            </w:tcBorders>
+          </w:tcPr>
+          <w:p>
+            <w:pPr>
+              <w:spacing w:line="259" w:lineRule="auto"/>
+              <w:rPr>
+                <w:rFonts w:ascii="Times New Roman" w:eastAsia="Times New Roman" w:hAnsi="Times New Roman" w:cs="Times New Roman"/>
+                <w:color w:val="000000" w:themeColor="text1"/>
+              </w:rPr>
+            </w:pPr>
+            <w:r>
+              <w:rPr>
+                <w:rFonts w:ascii="Times New Roman" w:eastAsia="Times New Roman" w:hAnsi="Times New Roman" w:cs="Times New Roman"/>
+                <w:color w:val="000000" w:themeColor="text1"/>
+              </w:rPr>
+              <w:t xml:space="preserve">Output: “Student Number Not Found” </w:t>
+            </w:r>
+          </w:p>
+        </w:tc>
+      </w:tr>
+    </w:tbl>
+    <w:p>
+      <w:pPr>
+        <w:pStyle w:val="ListParagraph"/>
+        <w:ind w:left="1080"/>
+      </w:pPr>
+    </w:p>
     <w:sectPr>
       <w:pgSz w:w="12240" w:h="15840"/>
       <w:pgMar w:top="1440" w:right="1440" w:bottom="1440" w:left="1440" w:header="720" w:footer="720" w:gutter="0"/>

</xml_diff>

<commit_message>
black box for test case 17 added
</commit_message>
<xml_diff>
--- a/COMP4220-Project/ProjDocs/BlackBox Test Cases - COMP 4220 Project.docx
+++ b/COMP4220-Project/ProjDocs/BlackBox Test Cases - COMP 4220 Project.docx
@@ -24964,7 +24964,14 @@
                 <w:rFonts w:ascii="Times New Roman" w:eastAsia="Times New Roman" w:hAnsi="Times New Roman" w:cs="Times New Roman"/>
                 <w:color w:val="000000" w:themeColor="text1"/>
               </w:rPr>
-              <w:t>Input 2: 4672895719</w:t>
+              <w:t xml:space="preserve">Input 2: </w:t>
+            </w:r>
+            <w:r>
+              <w:rPr>
+                <w:rFonts w:ascii="Times New Roman" w:eastAsia="Times New Roman" w:hAnsi="Times New Roman" w:cs="Times New Roman"/>
+                <w:color w:val="000000" w:themeColor="text1"/>
+              </w:rPr>
+              <w:t>1672895710</w:t>
             </w:r>
           </w:p>
         </w:tc>
@@ -25018,7 +25025,14 @@
                 <w:rFonts w:ascii="Times New Roman" w:eastAsia="Times New Roman" w:hAnsi="Times New Roman" w:cs="Times New Roman"/>
                 <w:color w:val="000000" w:themeColor="text1"/>
               </w:rPr>
-              <w:t>Input 2: 467985719</w:t>
+              <w:t xml:space="preserve">Input 2: </w:t>
+            </w:r>
+            <w:r>
+              <w:rPr>
+                <w:rFonts w:ascii="Times New Roman" w:eastAsia="Times New Roman" w:hAnsi="Times New Roman" w:cs="Times New Roman"/>
+                <w:color w:val="000000" w:themeColor="text1"/>
+              </w:rPr>
+              <w:t>167985719</w:t>
             </w:r>
           </w:p>
         </w:tc>
@@ -25045,7 +25059,14 @@
                 <w:rFonts w:ascii="Times New Roman" w:eastAsia="Times New Roman" w:hAnsi="Times New Roman" w:cs="Times New Roman"/>
                 <w:color w:val="000000" w:themeColor="text1"/>
               </w:rPr>
-              <w:t>Input 2: 4672235783</w:t>
+              <w:t xml:space="preserve">Input 2: </w:t>
+            </w:r>
+            <w:r>
+              <w:rPr>
+                <w:rFonts w:ascii="Times New Roman" w:eastAsia="Times New Roman" w:hAnsi="Times New Roman" w:cs="Times New Roman"/>
+                <w:color w:val="000000" w:themeColor="text1"/>
+              </w:rPr>
+              <w:t>1672235719</w:t>
             </w:r>
           </w:p>
         </w:tc>
@@ -25190,7 +25211,49 @@
                 <w:rFonts w:ascii="Times New Roman" w:eastAsia="Times New Roman" w:hAnsi="Times New Roman" w:cs="Times New Roman"/>
                 <w:color w:val="000000" w:themeColor="text1"/>
               </w:rPr>
-              <w:t>Output: “Order placed, Order# 56690”</w:t>
+              <w:t>Output: “</w:t>
+            </w:r>
+            <w:r>
+              <w:rPr>
+                <w:rFonts w:ascii="Times New Roman" w:eastAsia="Times New Roman" w:hAnsi="Times New Roman" w:cs="Times New Roman"/>
+                <w:color w:val="000000" w:themeColor="text1"/>
+              </w:rPr>
+              <w:t>Book loaned</w:t>
+            </w:r>
+            <w:r>
+              <w:rPr>
+                <w:rFonts w:ascii="Times New Roman" w:eastAsia="Times New Roman" w:hAnsi="Times New Roman" w:cs="Times New Roman"/>
+                <w:color w:val="000000" w:themeColor="text1"/>
+              </w:rPr>
+              <w:t xml:space="preserve">, </w:t>
+            </w:r>
+            <w:r>
+              <w:rPr>
+                <w:rFonts w:ascii="Times New Roman" w:eastAsia="Times New Roman" w:hAnsi="Times New Roman" w:cs="Times New Roman"/>
+                <w:color w:val="000000" w:themeColor="text1"/>
+              </w:rPr>
+              <w:t>Loan</w:t>
+            </w:r>
+            <w:r>
+              <w:rPr>
+                <w:rFonts w:ascii="Times New Roman" w:eastAsia="Times New Roman" w:hAnsi="Times New Roman" w:cs="Times New Roman"/>
+                <w:color w:val="000000" w:themeColor="text1"/>
+              </w:rPr>
+              <w:t xml:space="preserve"># </w:t>
+            </w:r>
+            <w:r>
+              <w:rPr>
+                <w:rFonts w:ascii="Times New Roman" w:eastAsia="Times New Roman" w:hAnsi="Times New Roman" w:cs="Times New Roman"/>
+                <w:color w:val="000000" w:themeColor="text1"/>
+              </w:rPr>
+              <w:t>16679</w:t>
+            </w:r>
+            <w:r>
+              <w:rPr>
+                <w:rFonts w:ascii="Times New Roman" w:eastAsia="Times New Roman" w:hAnsi="Times New Roman" w:cs="Times New Roman"/>
+                <w:color w:val="000000" w:themeColor="text1"/>
+              </w:rPr>
+              <w:t>”</w:t>
             </w:r>
           </w:p>
         </w:tc>

</xml_diff>

<commit_message>
Function for TestClass 9 and 16 done
</commit_message>
<xml_diff>
--- a/COMP4220-Project/ProjDocs/BlackBox Test Cases - COMP 4220 Project.docx
+++ b/COMP4220-Project/ProjDocs/BlackBox Test Cases - COMP 4220 Project.docx
@@ -1,6 +1,6 @@
 
 <file path=word/document.xml><?xml version="1.0" encoding="utf-8"?>
-<w:document xmlns:wpc="http://schemas.microsoft.com/office/word/2010/wordprocessingCanvas" xmlns:cx="http://schemas.microsoft.com/office/drawing/2014/chartex" xmlns:cx1="http://schemas.microsoft.com/office/drawing/2015/9/8/chartex" xmlns:cx2="http://schemas.microsoft.com/office/drawing/2015/10/21/chartex" xmlns:cx3="http://schemas.microsoft.com/office/drawing/2016/5/9/chartex" xmlns:cx4="http://schemas.microsoft.com/office/drawing/2016/5/10/chartex" xmlns:cx5="http://schemas.microsoft.com/office/drawing/2016/5/11/chartex" xmlns:cx6="http://schemas.microsoft.com/office/drawing/2016/5/12/chartex" xmlns:cx7="http://schemas.microsoft.com/office/drawing/2016/5/13/chartex" xmlns:cx8="http://schemas.microsoft.com/office/drawing/2016/5/14/chartex" xmlns:mc="http://schemas.openxmlformats.org/markup-compatibility/2006" xmlns:aink="http://schemas.microsoft.com/office/drawing/2016/ink" xmlns:am3d="http://schemas.microsoft.com/office/drawing/2017/model3d" xmlns:o="urn:schemas-microsoft-com:office:office" xmlns:oel="http://schemas.microsoft.com/office/2019/extlst" xmlns:r="http://schemas.openxmlformats.org/officeDocument/2006/relationships" xmlns:m="http://schemas.openxmlformats.org/officeDocument/2006/math" xmlns:v="urn:schemas-microsoft-com:vml" xmlns:wp14="http://schemas.microsoft.com/office/word/2010/wordprocessingDrawing" xmlns:wp="http://schemas.openxmlformats.org/drawingml/2006/wordprocessingDrawing" xmlns:w10="urn:schemas-microsoft-com:office:word" xmlns:w="http://schemas.openxmlformats.org/wordprocessingml/2006/main" xmlns:w14="http://schemas.microsoft.com/office/word/2010/wordml" xmlns:w15="http://schemas.microsoft.com/office/word/2012/wordml" xmlns:w16cex="http://schemas.microsoft.com/office/word/2018/wordml/cex" xmlns:w16cid="http://schemas.microsoft.com/office/word/2016/wordml/cid" xmlns:w16="http://schemas.microsoft.com/office/word/2018/wordml" xmlns:w16sdtdh="http://schemas.microsoft.com/office/word/2020/wordml/sdtdatahash" xmlns:w16se="http://schemas.microsoft.com/office/word/2015/wordml/symex" xmlns:wpg="http://schemas.microsoft.com/office/word/2010/wordprocessingGroup" xmlns:wpi="http://schemas.microsoft.com/office/word/2010/wordprocessingInk" xmlns:wne="http://schemas.microsoft.com/office/word/2006/wordml" xmlns:wps="http://schemas.microsoft.com/office/word/2010/wordprocessingShape" mc:Ignorable="w14 w15 w16se w16cid w16 w16cex w16sdtdh wp14">
+<w:document xmlns:wpc="http://schemas.microsoft.com/office/word/2010/wordprocessingCanvas" xmlns:cx="http://schemas.microsoft.com/office/drawing/2014/chartex" xmlns:cx1="http://schemas.microsoft.com/office/drawing/2015/9/8/chartex" xmlns:cx2="http://schemas.microsoft.com/office/drawing/2015/10/21/chartex" xmlns:cx3="http://schemas.microsoft.com/office/drawing/2016/5/9/chartex" xmlns:cx4="http://schemas.microsoft.com/office/drawing/2016/5/10/chartex" xmlns:cx5="http://schemas.microsoft.com/office/drawing/2016/5/11/chartex" xmlns:cx6="http://schemas.microsoft.com/office/drawing/2016/5/12/chartex" xmlns:cx7="http://schemas.microsoft.com/office/drawing/2016/5/13/chartex" xmlns:cx8="http://schemas.microsoft.com/office/drawing/2016/5/14/chartex" xmlns:mc="http://schemas.openxmlformats.org/markup-compatibility/2006" xmlns:aink="http://schemas.microsoft.com/office/drawing/2016/ink" xmlns:am3d="http://schemas.microsoft.com/office/drawing/2017/model3d" xmlns:o="urn:schemas-microsoft-com:office:office" xmlns:r="http://schemas.openxmlformats.org/officeDocument/2006/relationships" xmlns:m="http://schemas.openxmlformats.org/officeDocument/2006/math" xmlns:v="urn:schemas-microsoft-com:vml" xmlns:wp14="http://schemas.microsoft.com/office/word/2010/wordprocessingDrawing" xmlns:wp="http://schemas.openxmlformats.org/drawingml/2006/wordprocessingDrawing" xmlns:w10="urn:schemas-microsoft-com:office:word" xmlns:w="http://schemas.openxmlformats.org/wordprocessingml/2006/main" xmlns:w14="http://schemas.microsoft.com/office/word/2010/wordml" xmlns:w15="http://schemas.microsoft.com/office/word/2012/wordml" xmlns:w16cex="http://schemas.microsoft.com/office/word/2018/wordml/cex" xmlns:w16cid="http://schemas.microsoft.com/office/word/2016/wordml/cid" xmlns:w16="http://schemas.microsoft.com/office/word/2018/wordml" xmlns:w16sdtdh="http://schemas.microsoft.com/office/word/2020/wordml/sdtdatahash" xmlns:w16se="http://schemas.microsoft.com/office/word/2015/wordml/symex" xmlns:wpg="http://schemas.microsoft.com/office/word/2010/wordprocessingGroup" xmlns:wpi="http://schemas.microsoft.com/office/word/2010/wordprocessingInk" xmlns:wne="http://schemas.microsoft.com/office/word/2006/wordml" xmlns:wps="http://schemas.microsoft.com/office/word/2010/wordprocessingShape" mc:Ignorable="w14 w15 w16se w16cid w16 w16cex w16sdtdh wp14">
   <w:body>
     <w:p>
       <w:pPr>
@@ -236,23 +236,7 @@
           <w:rFonts w:ascii="Times New Roman" w:eastAsia="Times New Roman" w:hAnsi="Times New Roman" w:cs="Times New Roman"/>
           <w:color w:val="000000" w:themeColor="text1"/>
         </w:rPr>
-        <w:t>(</w:t>
-      </w:r>
-      <w:proofErr w:type="spellStart"/>
-      <w:r>
-        <w:rPr>
-          <w:rFonts w:ascii="Times New Roman" w:eastAsia="Times New Roman" w:hAnsi="Times New Roman" w:cs="Times New Roman"/>
-          <w:color w:val="000000" w:themeColor="text1"/>
-        </w:rPr>
-        <w:t>Eg</w:t>
-      </w:r>
-      <w:proofErr w:type="spellEnd"/>
-      <w:r>
-        <w:rPr>
-          <w:rFonts w:ascii="Times New Roman" w:eastAsia="Times New Roman" w:hAnsi="Times New Roman" w:cs="Times New Roman"/>
-          <w:color w:val="000000" w:themeColor="text1"/>
-        </w:rPr>
-        <w:t>: “order placed</w:t>
+        <w:t>(Eg: “order placed</w:t>
       </w:r>
       <w:r>
         <w:rPr>
@@ -280,17 +264,8 @@
           <w:rFonts w:ascii="Times New Roman" w:eastAsia="Times New Roman" w:hAnsi="Times New Roman" w:cs="Times New Roman"/>
           <w:color w:val="000000" w:themeColor="text1"/>
         </w:rPr>
-        <w:t xml:space="preserve"> </w:t>
-      </w:r>
-      <w:proofErr w:type="spellStart"/>
-      <w:r>
-        <w:rPr>
-          <w:rFonts w:ascii="Times New Roman" w:eastAsia="Times New Roman" w:hAnsi="Times New Roman" w:cs="Times New Roman"/>
-          <w:color w:val="000000" w:themeColor="text1"/>
-        </w:rPr>
-        <w:t>etc</w:t>
-      </w:r>
-      <w:proofErr w:type="spellEnd"/>
+        <w:t xml:space="preserve"> etc</w:t>
+      </w:r>
       <w:r>
         <w:rPr>
           <w:rFonts w:ascii="Times New Roman" w:eastAsia="Times New Roman" w:hAnsi="Times New Roman" w:cs="Times New Roman"/>
@@ -332,15 +307,7 @@
           <w:rFonts w:ascii="Times New Roman" w:eastAsia="Times New Roman" w:hAnsi="Times New Roman" w:cs="Times New Roman"/>
           <w:color w:val="000000" w:themeColor="text1"/>
         </w:rPr>
-        <w:t>Characters a-</w:t>
-      </w:r>
-      <w:proofErr w:type="spellStart"/>
-      <w:r>
-        <w:rPr>
-          <w:rFonts w:ascii="Times New Roman" w:eastAsia="Times New Roman" w:hAnsi="Times New Roman" w:cs="Times New Roman"/>
-          <w:color w:val="000000" w:themeColor="text1"/>
-        </w:rPr>
-        <w:t>z</w:t>
+        <w:t>Characters a-z</w:t>
       </w:r>
       <w:r>
         <w:rPr>
@@ -354,15 +321,7 @@
           <w:rFonts w:ascii="Times New Roman" w:eastAsia="Times New Roman" w:hAnsi="Times New Roman" w:cs="Times New Roman"/>
           <w:color w:val="000000" w:themeColor="text1"/>
         </w:rPr>
-        <w:t>A</w:t>
-      </w:r>
-      <w:proofErr w:type="spellEnd"/>
-      <w:r>
-        <w:rPr>
-          <w:rFonts w:ascii="Times New Roman" w:eastAsia="Times New Roman" w:hAnsi="Times New Roman" w:cs="Times New Roman"/>
-          <w:color w:val="000000" w:themeColor="text1"/>
-        </w:rPr>
-        <w:t>-Z, Special characters</w:t>
+        <w:t>A-Z, Special characters</w:t>
       </w:r>
       <w:r>
         <w:rPr>
@@ -690,7 +649,6 @@
                 <w:color w:val="000000" w:themeColor="text1"/>
               </w:rPr>
             </w:pPr>
-            <w:proofErr w:type="spellStart"/>
             <w:r>
               <w:rPr>
                 <w:rFonts w:ascii="Times New Roman" w:eastAsia="Times New Roman" w:hAnsi="Times New Roman" w:cs="Times New Roman"/>
@@ -705,7 +663,6 @@
               </w:rPr>
               <w:t>Valid</w:t>
             </w:r>
-            <w:proofErr w:type="spellEnd"/>
           </w:p>
         </w:tc>
         <w:tc>
@@ -753,7 +710,6 @@
                 <w:color w:val="000000" w:themeColor="text1"/>
               </w:rPr>
             </w:pPr>
-            <w:proofErr w:type="spellStart"/>
             <w:r>
               <w:rPr>
                 <w:rFonts w:ascii="Times New Roman" w:eastAsia="Times New Roman" w:hAnsi="Times New Roman" w:cs="Times New Roman"/>
@@ -768,7 +724,6 @@
               </w:rPr>
               <w:t>Valid</w:t>
             </w:r>
-            <w:proofErr w:type="spellEnd"/>
           </w:p>
         </w:tc>
       </w:tr>
@@ -2208,23 +2163,7 @@
           <w:rFonts w:ascii="Times New Roman" w:eastAsia="Times New Roman" w:hAnsi="Times New Roman" w:cs="Times New Roman"/>
           <w:color w:val="000000" w:themeColor="text1"/>
         </w:rPr>
-        <w:t xml:space="preserve"> Alphanumeric (</w:t>
-      </w:r>
-      <w:proofErr w:type="spellStart"/>
-      <w:r>
-        <w:rPr>
-          <w:rFonts w:ascii="Times New Roman" w:eastAsia="Times New Roman" w:hAnsi="Times New Roman" w:cs="Times New Roman"/>
-          <w:color w:val="000000" w:themeColor="text1"/>
-        </w:rPr>
-        <w:t>Eg</w:t>
-      </w:r>
-      <w:proofErr w:type="spellEnd"/>
-      <w:r>
-        <w:rPr>
-          <w:rFonts w:ascii="Times New Roman" w:eastAsia="Times New Roman" w:hAnsi="Times New Roman" w:cs="Times New Roman"/>
-          <w:color w:val="000000" w:themeColor="text1"/>
-        </w:rPr>
-        <w:t>: “</w:t>
+        <w:t xml:space="preserve"> Alphanumeric (Eg: “</w:t>
       </w:r>
       <w:r>
         <w:rPr>
@@ -2266,23 +2205,7 @@
           <w:rFonts w:ascii="Times New Roman" w:eastAsia="Times New Roman" w:hAnsi="Times New Roman" w:cs="Times New Roman"/>
           <w:color w:val="000000" w:themeColor="text1"/>
         </w:rPr>
-        <w:t xml:space="preserve">”, “employee/student num not found” </w:t>
-      </w:r>
-      <w:proofErr w:type="spellStart"/>
-      <w:r>
-        <w:rPr>
-          <w:rFonts w:ascii="Times New Roman" w:eastAsia="Times New Roman" w:hAnsi="Times New Roman" w:cs="Times New Roman"/>
-          <w:color w:val="000000" w:themeColor="text1"/>
-        </w:rPr>
-        <w:t>etc</w:t>
-      </w:r>
-      <w:proofErr w:type="spellEnd"/>
-      <w:r>
-        <w:rPr>
-          <w:rFonts w:ascii="Times New Roman" w:eastAsia="Times New Roman" w:hAnsi="Times New Roman" w:cs="Times New Roman"/>
-          <w:color w:val="000000" w:themeColor="text1"/>
-        </w:rPr>
-        <w:t>)</w:t>
+        <w:t>”, “employee/student num not found” etc)</w:t>
       </w:r>
       <w:r>
         <w:rPr>
@@ -2374,23 +2297,7 @@
           <w:rFonts w:ascii="Times New Roman" w:eastAsia="Times New Roman" w:hAnsi="Times New Roman" w:cs="Times New Roman"/>
           <w:color w:val="000000" w:themeColor="text1"/>
         </w:rPr>
-        <w:t xml:space="preserve"> emails outside of </w:t>
-      </w:r>
-      <w:proofErr w:type="spellStart"/>
-      <w:r>
-        <w:rPr>
-          <w:rFonts w:ascii="Times New Roman" w:eastAsia="Times New Roman" w:hAnsi="Times New Roman" w:cs="Times New Roman"/>
-          <w:color w:val="000000" w:themeColor="text1"/>
-        </w:rPr>
-        <w:t>Uwindsor</w:t>
-      </w:r>
-      <w:proofErr w:type="spellEnd"/>
-      <w:r>
-        <w:rPr>
-          <w:rFonts w:ascii="Times New Roman" w:eastAsia="Times New Roman" w:hAnsi="Times New Roman" w:cs="Times New Roman"/>
-          <w:color w:val="000000" w:themeColor="text1"/>
-        </w:rPr>
-        <w:t xml:space="preserve"> (@uwindsor.ca)</w:t>
+        <w:t xml:space="preserve"> emails outside of Uwindsor (@uwindsor.ca)</w:t>
       </w:r>
       <w:r>
         <w:rPr>
@@ -2604,7 +2511,6 @@
                 <w:color w:val="000000" w:themeColor="text1"/>
               </w:rPr>
             </w:pPr>
-            <w:proofErr w:type="spellStart"/>
             <w:r>
               <w:rPr>
                 <w:rFonts w:ascii="Times New Roman" w:eastAsia="Times New Roman" w:hAnsi="Times New Roman" w:cs="Times New Roman"/>
@@ -2612,7 +2518,6 @@
               </w:rPr>
               <w:t>InValid</w:t>
             </w:r>
-            <w:proofErr w:type="spellEnd"/>
           </w:p>
         </w:tc>
         <w:tc>
@@ -2660,7 +2565,6 @@
                 <w:color w:val="000000" w:themeColor="text1"/>
               </w:rPr>
             </w:pPr>
-            <w:proofErr w:type="spellStart"/>
             <w:r>
               <w:rPr>
                 <w:rFonts w:ascii="Times New Roman" w:eastAsia="Times New Roman" w:hAnsi="Times New Roman" w:cs="Times New Roman"/>
@@ -2668,7 +2572,6 @@
               </w:rPr>
               <w:t>InValid</w:t>
             </w:r>
-            <w:proofErr w:type="spellEnd"/>
           </w:p>
         </w:tc>
       </w:tr>
@@ -4149,23 +4052,7 @@
           <w:rFonts w:ascii="Times New Roman" w:eastAsia="Times New Roman" w:hAnsi="Times New Roman" w:cs="Times New Roman"/>
           <w:color w:val="000000" w:themeColor="text1"/>
         </w:rPr>
-        <w:t xml:space="preserve"> Alphanumeric (</w:t>
-      </w:r>
-      <w:proofErr w:type="spellStart"/>
-      <w:r>
-        <w:rPr>
-          <w:rFonts w:ascii="Times New Roman" w:eastAsia="Times New Roman" w:hAnsi="Times New Roman" w:cs="Times New Roman"/>
-          <w:color w:val="000000" w:themeColor="text1"/>
-        </w:rPr>
-        <w:t>Eg</w:t>
-      </w:r>
-      <w:proofErr w:type="spellEnd"/>
-      <w:r>
-        <w:rPr>
-          <w:rFonts w:ascii="Times New Roman" w:eastAsia="Times New Roman" w:hAnsi="Times New Roman" w:cs="Times New Roman"/>
-          <w:color w:val="000000" w:themeColor="text1"/>
-        </w:rPr>
-        <w:t>: “book reserved, reservation# 56690</w:t>
+        <w:t xml:space="preserve"> Alphanumeric (Eg: “book reserved, reservation# 56690</w:t>
       </w:r>
       <w:r>
         <w:rPr>
@@ -4179,23 +4066,7 @@
           <w:rFonts w:ascii="Times New Roman" w:eastAsia="Times New Roman" w:hAnsi="Times New Roman" w:cs="Times New Roman"/>
           <w:color w:val="000000" w:themeColor="text1"/>
         </w:rPr>
-        <w:t xml:space="preserve">”, “unable to reserve item”, “employee/student num not found” </w:t>
-      </w:r>
-      <w:proofErr w:type="spellStart"/>
-      <w:r>
-        <w:rPr>
-          <w:rFonts w:ascii="Times New Roman" w:eastAsia="Times New Roman" w:hAnsi="Times New Roman" w:cs="Times New Roman"/>
-          <w:color w:val="000000" w:themeColor="text1"/>
-        </w:rPr>
-        <w:t>etc</w:t>
-      </w:r>
-      <w:proofErr w:type="spellEnd"/>
-      <w:r>
-        <w:rPr>
-          <w:rFonts w:ascii="Times New Roman" w:eastAsia="Times New Roman" w:hAnsi="Times New Roman" w:cs="Times New Roman"/>
-          <w:color w:val="000000" w:themeColor="text1"/>
-        </w:rPr>
-        <w:t>), email reservation sent to username@uwindsor.ca.</w:t>
+        <w:t>”, “unable to reserve item”, “employee/student num not found” etc), email reservation sent to username@uwindsor.ca.</w:t>
       </w:r>
     </w:p>
     <w:p>
@@ -4238,23 +4109,7 @@
           <w:rFonts w:ascii="Times New Roman" w:eastAsia="Times New Roman" w:hAnsi="Times New Roman" w:cs="Times New Roman"/>
           <w:color w:val="000000" w:themeColor="text1"/>
         </w:rPr>
-        <w:t xml:space="preserve"> - 9 &lt; digits &lt; 9), ISBN-10 (Numeric- 10 &lt; digits &lt; 10), Employee Number (Numeric- 5 &lt; digits &lt; 5), emails outside of </w:t>
-      </w:r>
-      <w:proofErr w:type="spellStart"/>
-      <w:r>
-        <w:rPr>
-          <w:rFonts w:ascii="Times New Roman" w:eastAsia="Times New Roman" w:hAnsi="Times New Roman" w:cs="Times New Roman"/>
-          <w:color w:val="000000" w:themeColor="text1"/>
-        </w:rPr>
-        <w:t>Uwindsor</w:t>
-      </w:r>
-      <w:proofErr w:type="spellEnd"/>
-      <w:r>
-        <w:rPr>
-          <w:rFonts w:ascii="Times New Roman" w:eastAsia="Times New Roman" w:hAnsi="Times New Roman" w:cs="Times New Roman"/>
-          <w:color w:val="000000" w:themeColor="text1"/>
-        </w:rPr>
-        <w:t xml:space="preserve"> (@uwindsor.ca) </w:t>
+        <w:t xml:space="preserve"> - 9 &lt; digits &lt; 9), ISBN-10 (Numeric- 10 &lt; digits &lt; 10), Employee Number (Numeric- 5 &lt; digits &lt; 5), emails outside of Uwindsor (@uwindsor.ca) </w:t>
       </w:r>
     </w:p>
     <w:p>
@@ -4447,7 +4302,6 @@
                 <w:color w:val="000000" w:themeColor="text1"/>
               </w:rPr>
             </w:pPr>
-            <w:proofErr w:type="spellStart"/>
             <w:r>
               <w:rPr>
                 <w:rFonts w:ascii="Times New Roman" w:eastAsia="Times New Roman" w:hAnsi="Times New Roman" w:cs="Times New Roman"/>
@@ -4455,7 +4309,6 @@
               </w:rPr>
               <w:t>InValid</w:t>
             </w:r>
-            <w:proofErr w:type="spellEnd"/>
           </w:p>
         </w:tc>
         <w:tc>
@@ -4503,7 +4356,6 @@
                 <w:color w:val="000000" w:themeColor="text1"/>
               </w:rPr>
             </w:pPr>
-            <w:proofErr w:type="spellStart"/>
             <w:r>
               <w:rPr>
                 <w:rFonts w:ascii="Times New Roman" w:eastAsia="Times New Roman" w:hAnsi="Times New Roman" w:cs="Times New Roman"/>
@@ -4511,7 +4363,6 @@
               </w:rPr>
               <w:t>InValid</w:t>
             </w:r>
-            <w:proofErr w:type="spellEnd"/>
           </w:p>
         </w:tc>
       </w:tr>
@@ -5997,23 +5848,7 @@
           <w:rFonts w:ascii="Times New Roman" w:eastAsia="Times New Roman" w:hAnsi="Times New Roman" w:cs="Times New Roman"/>
           <w:color w:val="000000" w:themeColor="text1"/>
         </w:rPr>
-        <w:t xml:space="preserve"> Alphanumeric (</w:t>
-      </w:r>
-      <w:proofErr w:type="spellStart"/>
-      <w:r>
-        <w:rPr>
-          <w:rFonts w:ascii="Times New Roman" w:eastAsia="Times New Roman" w:hAnsi="Times New Roman" w:cs="Times New Roman"/>
-          <w:color w:val="000000" w:themeColor="text1"/>
-        </w:rPr>
-        <w:t>Eg</w:t>
-      </w:r>
-      <w:proofErr w:type="spellEnd"/>
-      <w:r>
-        <w:rPr>
-          <w:rFonts w:ascii="Times New Roman" w:eastAsia="Times New Roman" w:hAnsi="Times New Roman" w:cs="Times New Roman"/>
-          <w:color w:val="000000" w:themeColor="text1"/>
-        </w:rPr>
-        <w:t xml:space="preserve">: “order placed, </w:t>
+        <w:t xml:space="preserve"> Alphanumeric (Eg: “order placed, </w:t>
       </w:r>
       <w:r>
         <w:rPr>
@@ -6027,23 +5862,7 @@
           <w:rFonts w:ascii="Times New Roman" w:eastAsia="Times New Roman" w:hAnsi="Times New Roman" w:cs="Times New Roman"/>
           <w:color w:val="000000" w:themeColor="text1"/>
         </w:rPr>
-        <w:t xml:space="preserve">”, “unable to place order”, “employee/student num not found” </w:t>
-      </w:r>
-      <w:proofErr w:type="spellStart"/>
-      <w:r>
-        <w:rPr>
-          <w:rFonts w:ascii="Times New Roman" w:eastAsia="Times New Roman" w:hAnsi="Times New Roman" w:cs="Times New Roman"/>
-          <w:color w:val="000000" w:themeColor="text1"/>
-        </w:rPr>
-        <w:t>etc</w:t>
-      </w:r>
-      <w:proofErr w:type="spellEnd"/>
-      <w:r>
-        <w:rPr>
-          <w:rFonts w:ascii="Times New Roman" w:eastAsia="Times New Roman" w:hAnsi="Times New Roman" w:cs="Times New Roman"/>
-          <w:color w:val="000000" w:themeColor="text1"/>
-        </w:rPr>
-        <w:t>)</w:t>
+        <w:t>”, “unable to place order”, “employee/student num not found” etc)</w:t>
       </w:r>
     </w:p>
     <w:p>
@@ -6072,23 +5891,7 @@
           <w:rFonts w:ascii="Times New Roman" w:eastAsia="Times New Roman" w:hAnsi="Times New Roman" w:cs="Times New Roman"/>
           <w:color w:val="000000" w:themeColor="text1"/>
         </w:rPr>
-        <w:t>: Characters a-</w:t>
-      </w:r>
-      <w:proofErr w:type="spellStart"/>
-      <w:r>
-        <w:rPr>
-          <w:rFonts w:ascii="Times New Roman" w:eastAsia="Times New Roman" w:hAnsi="Times New Roman" w:cs="Times New Roman"/>
-          <w:color w:val="000000" w:themeColor="text1"/>
-        </w:rPr>
-        <w:t>z,A</w:t>
-      </w:r>
-      <w:proofErr w:type="spellEnd"/>
-      <w:r>
-        <w:rPr>
-          <w:rFonts w:ascii="Times New Roman" w:eastAsia="Times New Roman" w:hAnsi="Times New Roman" w:cs="Times New Roman"/>
-          <w:color w:val="000000" w:themeColor="text1"/>
-        </w:rPr>
-        <w:t xml:space="preserve">-Z, Special characters, Student Number </w:t>
+        <w:t xml:space="preserve">: Characters a-z,A-Z, Special characters, Student Number </w:t>
       </w:r>
       <w:r>
         <w:rPr>
@@ -6357,7 +6160,6 @@
                 <w:color w:val="000000" w:themeColor="text1"/>
               </w:rPr>
             </w:pPr>
-            <w:proofErr w:type="spellStart"/>
             <w:r>
               <w:rPr>
                 <w:rFonts w:ascii="Times New Roman" w:eastAsia="Times New Roman" w:hAnsi="Times New Roman" w:cs="Times New Roman"/>
@@ -6365,7 +6167,6 @@
               </w:rPr>
               <w:t>InValid</w:t>
             </w:r>
-            <w:proofErr w:type="spellEnd"/>
           </w:p>
         </w:tc>
         <w:tc>
@@ -6413,7 +6214,6 @@
                 <w:color w:val="000000" w:themeColor="text1"/>
               </w:rPr>
             </w:pPr>
-            <w:proofErr w:type="spellStart"/>
             <w:r>
               <w:rPr>
                 <w:rFonts w:ascii="Times New Roman" w:eastAsia="Times New Roman" w:hAnsi="Times New Roman" w:cs="Times New Roman"/>
@@ -6421,7 +6221,6 @@
               </w:rPr>
               <w:t>InValid</w:t>
             </w:r>
-            <w:proofErr w:type="spellEnd"/>
           </w:p>
         </w:tc>
       </w:tr>
@@ -8621,23 +8420,7 @@
           <w:rFonts w:ascii="Times New Roman" w:eastAsia="Times New Roman" w:hAnsi="Times New Roman" w:cs="Times New Roman"/>
           <w:color w:val="000000" w:themeColor="text1"/>
         </w:rPr>
-        <w:t xml:space="preserve">, Date, </w:t>
-      </w:r>
-      <w:proofErr w:type="gramStart"/>
-      <w:r>
-        <w:rPr>
-          <w:rFonts w:ascii="Times New Roman" w:eastAsia="Times New Roman" w:hAnsi="Times New Roman" w:cs="Times New Roman"/>
-          <w:color w:val="000000" w:themeColor="text1"/>
-        </w:rPr>
-        <w:t>Starting</w:t>
-      </w:r>
-      <w:proofErr w:type="gramEnd"/>
-      <w:r>
-        <w:rPr>
-          <w:rFonts w:ascii="Times New Roman" w:eastAsia="Times New Roman" w:hAnsi="Times New Roman" w:cs="Times New Roman"/>
-          <w:color w:val="000000" w:themeColor="text1"/>
-        </w:rPr>
-        <w:t xml:space="preserve"> hour, Ending hour</w:t>
+        <w:t>, Date, Starting hour, Ending hour</w:t>
       </w:r>
     </w:p>
     <w:p>
@@ -8702,23 +8485,7 @@
           <w:rFonts w:ascii="Times New Roman" w:eastAsia="Times New Roman" w:hAnsi="Times New Roman" w:cs="Times New Roman"/>
           <w:color w:val="000000" w:themeColor="text1"/>
         </w:rPr>
-        <w:t>: Characters a-</w:t>
-      </w:r>
-      <w:proofErr w:type="spellStart"/>
-      <w:r>
-        <w:rPr>
-          <w:rFonts w:ascii="Times New Roman" w:eastAsia="Times New Roman" w:hAnsi="Times New Roman" w:cs="Times New Roman"/>
-          <w:color w:val="000000" w:themeColor="text1"/>
-        </w:rPr>
-        <w:t>z,A</w:t>
-      </w:r>
-      <w:proofErr w:type="spellEnd"/>
-      <w:r>
-        <w:rPr>
-          <w:rFonts w:ascii="Times New Roman" w:eastAsia="Times New Roman" w:hAnsi="Times New Roman" w:cs="Times New Roman"/>
-          <w:color w:val="000000" w:themeColor="text1"/>
-        </w:rPr>
-        <w:t>-Z, Special characters, Employee Number (Numeric- 5 &lt; digits &lt; 5)</w:t>
+        <w:t>: Characters a-z,A-Z, Special characters, Employee Number (Numeric- 5 &lt; digits &lt; 5)</w:t>
       </w:r>
       <w:r>
         <w:rPr>
@@ -8727,21 +8494,12 @@
         </w:rPr>
         <w:t>, Date(</w:t>
       </w:r>
-      <w:proofErr w:type="spellStart"/>
-      <w:r>
-        <w:rPr>
-          <w:rFonts w:ascii="Times New Roman" w:eastAsia="Times New Roman" w:hAnsi="Times New Roman" w:cs="Times New Roman"/>
-          <w:color w:val="000000" w:themeColor="text1"/>
-        </w:rPr>
-        <w:t>yyyy</w:t>
-      </w:r>
-      <w:proofErr w:type="spellEnd"/>
-      <w:r>
-        <w:rPr>
-          <w:rFonts w:ascii="Times New Roman" w:eastAsia="Times New Roman" w:hAnsi="Times New Roman" w:cs="Times New Roman"/>
-          <w:color w:val="000000" w:themeColor="text1"/>
-        </w:rPr>
-        <w:t>-MM-dd</w:t>
+      <w:r>
+        <w:rPr>
+          <w:rFonts w:ascii="Times New Roman" w:eastAsia="Times New Roman" w:hAnsi="Times New Roman" w:cs="Times New Roman"/>
+          <w:color w:val="000000" w:themeColor="text1"/>
+        </w:rPr>
+        <w:t>yyyy-MM-dd</w:t>
       </w:r>
       <w:r>
         <w:rPr>
@@ -9026,7 +8784,6 @@
                 <w:color w:val="000000" w:themeColor="text1"/>
               </w:rPr>
             </w:pPr>
-            <w:proofErr w:type="spellStart"/>
             <w:r>
               <w:rPr>
                 <w:rFonts w:ascii="Times New Roman" w:eastAsia="Times New Roman" w:hAnsi="Times New Roman" w:cs="Times New Roman"/>
@@ -9034,7 +8791,6 @@
               </w:rPr>
               <w:t>InValid</w:t>
             </w:r>
-            <w:proofErr w:type="spellEnd"/>
           </w:p>
         </w:tc>
         <w:tc>
@@ -9082,7 +8838,6 @@
                 <w:color w:val="000000" w:themeColor="text1"/>
               </w:rPr>
             </w:pPr>
-            <w:proofErr w:type="spellStart"/>
             <w:r>
               <w:rPr>
                 <w:rFonts w:ascii="Times New Roman" w:eastAsia="Times New Roman" w:hAnsi="Times New Roman" w:cs="Times New Roman"/>
@@ -9090,7 +8845,6 @@
               </w:rPr>
               <w:t>InValid</w:t>
             </w:r>
-            <w:proofErr w:type="spellEnd"/>
           </w:p>
         </w:tc>
       </w:tr>
@@ -9491,23 +9245,7 @@
           <w:rFonts w:ascii="Times New Roman" w:eastAsia="Times New Roman" w:hAnsi="Times New Roman" w:cs="Times New Roman"/>
           <w:color w:val="000000" w:themeColor="text1"/>
         </w:rPr>
-        <w:t xml:space="preserve">, Date, </w:t>
-      </w:r>
-      <w:proofErr w:type="gramStart"/>
-      <w:r>
-        <w:rPr>
-          <w:rFonts w:ascii="Times New Roman" w:eastAsia="Times New Roman" w:hAnsi="Times New Roman" w:cs="Times New Roman"/>
-          <w:color w:val="000000" w:themeColor="text1"/>
-        </w:rPr>
-        <w:t>Starting</w:t>
-      </w:r>
-      <w:proofErr w:type="gramEnd"/>
-      <w:r>
-        <w:rPr>
-          <w:rFonts w:ascii="Times New Roman" w:eastAsia="Times New Roman" w:hAnsi="Times New Roman" w:cs="Times New Roman"/>
-          <w:color w:val="000000" w:themeColor="text1"/>
-        </w:rPr>
-        <w:t xml:space="preserve"> hour, Ending hour</w:t>
+        <w:t>, Date, Starting hour, Ending hour</w:t>
       </w:r>
     </w:p>
     <w:p>
@@ -10608,39 +10346,7 @@
           <w:rFonts w:ascii="Times New Roman" w:eastAsia="Times New Roman" w:hAnsi="Times New Roman" w:cs="Times New Roman"/>
           <w:lang w:eastAsia="en-CA"/>
         </w:rPr>
-        <w:t xml:space="preserve"> Alphanumeric (</w:t>
-      </w:r>
-      <w:proofErr w:type="spellStart"/>
-      <w:r>
-        <w:rPr>
-          <w:rFonts w:ascii="Times New Roman" w:eastAsia="Times New Roman" w:hAnsi="Times New Roman" w:cs="Times New Roman"/>
-          <w:lang w:eastAsia="en-CA"/>
-        </w:rPr>
-        <w:t>Eg</w:t>
-      </w:r>
-      <w:proofErr w:type="spellEnd"/>
-      <w:r>
-        <w:rPr>
-          <w:rFonts w:ascii="Times New Roman" w:eastAsia="Times New Roman" w:hAnsi="Times New Roman" w:cs="Times New Roman"/>
-          <w:lang w:eastAsia="en-CA"/>
-        </w:rPr>
-        <w:t xml:space="preserve">: “book in stock”, “ISBN code not found” </w:t>
-      </w:r>
-      <w:proofErr w:type="spellStart"/>
-      <w:r>
-        <w:rPr>
-          <w:rFonts w:ascii="Times New Roman" w:eastAsia="Times New Roman" w:hAnsi="Times New Roman" w:cs="Times New Roman"/>
-          <w:lang w:eastAsia="en-CA"/>
-        </w:rPr>
-        <w:t>etc</w:t>
-      </w:r>
-      <w:proofErr w:type="spellEnd"/>
-      <w:r>
-        <w:rPr>
-          <w:rFonts w:ascii="Times New Roman" w:eastAsia="Times New Roman" w:hAnsi="Times New Roman" w:cs="Times New Roman"/>
-          <w:lang w:eastAsia="en-CA"/>
-        </w:rPr>
-        <w:t>)  </w:t>
+        <w:t xml:space="preserve"> Alphanumeric (Eg: “book in stock”, “ISBN code not found” etc)  </w:t>
       </w:r>
     </w:p>
     <w:p>
@@ -10671,23 +10377,7 @@
           <w:rFonts w:ascii="Times New Roman" w:eastAsia="Times New Roman" w:hAnsi="Times New Roman" w:cs="Times New Roman"/>
           <w:lang w:eastAsia="en-CA"/>
         </w:rPr>
-        <w:t>: Characters a-</w:t>
-      </w:r>
-      <w:proofErr w:type="spellStart"/>
-      <w:r>
-        <w:rPr>
-          <w:rFonts w:ascii="Times New Roman" w:eastAsia="Times New Roman" w:hAnsi="Times New Roman" w:cs="Times New Roman"/>
-          <w:lang w:eastAsia="en-CA"/>
-        </w:rPr>
-        <w:t>z,A</w:t>
-      </w:r>
-      <w:proofErr w:type="spellEnd"/>
-      <w:r>
-        <w:rPr>
-          <w:rFonts w:ascii="Times New Roman" w:eastAsia="Times New Roman" w:hAnsi="Times New Roman" w:cs="Times New Roman"/>
-          <w:lang w:eastAsia="en-CA"/>
-        </w:rPr>
-        <w:t>-Z, Special characters, ISBN-10 (Numeric- 10 &lt; digits &lt; 10) </w:t>
+        <w:t>: Characters a-z,A-Z, Special characters, ISBN-10 (Numeric- 10 &lt; digits &lt; 10) </w:t>
       </w:r>
     </w:p>
     <w:p>
@@ -10861,21 +10551,12 @@
                 <w:lang w:eastAsia="en-CA"/>
               </w:rPr>
             </w:pPr>
-            <w:proofErr w:type="spellStart"/>
-            <w:r>
-              <w:rPr>
-                <w:rFonts w:ascii="Times New Roman" w:eastAsia="Times New Roman" w:hAnsi="Times New Roman" w:cs="Times New Roman"/>
-                <w:lang w:eastAsia="en-CA"/>
-              </w:rPr>
-              <w:t>InValid</w:t>
-            </w:r>
-            <w:proofErr w:type="spellEnd"/>
-            <w:r>
-              <w:rPr>
-                <w:rFonts w:ascii="Times New Roman" w:eastAsia="Times New Roman" w:hAnsi="Times New Roman" w:cs="Times New Roman"/>
-                <w:lang w:eastAsia="en-CA"/>
-              </w:rPr>
-              <w:t> </w:t>
+            <w:r>
+              <w:rPr>
+                <w:rFonts w:ascii="Times New Roman" w:eastAsia="Times New Roman" w:hAnsi="Times New Roman" w:cs="Times New Roman"/>
+                <w:lang w:eastAsia="en-CA"/>
+              </w:rPr>
+              <w:t>InValid </w:t>
             </w:r>
           </w:p>
         </w:tc>
@@ -10934,21 +10615,12 @@
                 <w:lang w:eastAsia="en-CA"/>
               </w:rPr>
             </w:pPr>
-            <w:proofErr w:type="spellStart"/>
-            <w:r>
-              <w:rPr>
-                <w:rFonts w:ascii="Times New Roman" w:eastAsia="Times New Roman" w:hAnsi="Times New Roman" w:cs="Times New Roman"/>
-                <w:lang w:eastAsia="en-CA"/>
-              </w:rPr>
-              <w:t>InValid</w:t>
-            </w:r>
-            <w:proofErr w:type="spellEnd"/>
-            <w:r>
-              <w:rPr>
-                <w:rFonts w:ascii="Times New Roman" w:eastAsia="Times New Roman" w:hAnsi="Times New Roman" w:cs="Times New Roman"/>
-                <w:lang w:eastAsia="en-CA"/>
-              </w:rPr>
-              <w:t> </w:t>
+            <w:r>
+              <w:rPr>
+                <w:rFonts w:ascii="Times New Roman" w:eastAsia="Times New Roman" w:hAnsi="Times New Roman" w:cs="Times New Roman"/>
+                <w:lang w:eastAsia="en-CA"/>
+              </w:rPr>
+              <w:t>InValid </w:t>
             </w:r>
           </w:p>
         </w:tc>
@@ -11705,39 +11377,7 @@
           <w:rFonts w:ascii="Times New Roman" w:eastAsia="Times New Roman" w:hAnsi="Times New Roman" w:cs="Times New Roman"/>
           <w:lang w:eastAsia="en-CA"/>
         </w:rPr>
-        <w:t xml:space="preserve"> Alphanumeric (</w:t>
-      </w:r>
-      <w:proofErr w:type="spellStart"/>
-      <w:r>
-        <w:rPr>
-          <w:rFonts w:ascii="Times New Roman" w:eastAsia="Times New Roman" w:hAnsi="Times New Roman" w:cs="Times New Roman"/>
-          <w:lang w:eastAsia="en-CA"/>
-        </w:rPr>
-        <w:t>Eg</w:t>
-      </w:r>
-      <w:proofErr w:type="spellEnd"/>
-      <w:r>
-        <w:rPr>
-          <w:rFonts w:ascii="Times New Roman" w:eastAsia="Times New Roman" w:hAnsi="Times New Roman" w:cs="Times New Roman"/>
-          <w:lang w:eastAsia="en-CA"/>
-        </w:rPr>
-        <w:t xml:space="preserve">: “book ordered, order# 56690”, “Error: couldn’t place order”, “employee num not found” </w:t>
-      </w:r>
-      <w:proofErr w:type="spellStart"/>
-      <w:r>
-        <w:rPr>
-          <w:rFonts w:ascii="Times New Roman" w:eastAsia="Times New Roman" w:hAnsi="Times New Roman" w:cs="Times New Roman"/>
-          <w:lang w:eastAsia="en-CA"/>
-        </w:rPr>
-        <w:t>etc</w:t>
-      </w:r>
-      <w:proofErr w:type="spellEnd"/>
-      <w:r>
-        <w:rPr>
-          <w:rFonts w:ascii="Times New Roman" w:eastAsia="Times New Roman" w:hAnsi="Times New Roman" w:cs="Times New Roman"/>
-          <w:lang w:eastAsia="en-CA"/>
-        </w:rPr>
-        <w:t>) </w:t>
+        <w:t xml:space="preserve"> Alphanumeric (Eg: “book ordered, order# 56690”, “Error: couldn’t place order”, “employee num not found” etc) </w:t>
       </w:r>
     </w:p>
     <w:p>
@@ -11964,21 +11604,12 @@
                 <w:lang w:eastAsia="en-CA"/>
               </w:rPr>
             </w:pPr>
-            <w:proofErr w:type="spellStart"/>
-            <w:r>
-              <w:rPr>
-                <w:rFonts w:ascii="Times New Roman" w:eastAsia="Times New Roman" w:hAnsi="Times New Roman" w:cs="Times New Roman"/>
-                <w:lang w:eastAsia="en-CA"/>
-              </w:rPr>
-              <w:t>InValid</w:t>
-            </w:r>
-            <w:proofErr w:type="spellEnd"/>
-            <w:r>
-              <w:rPr>
-                <w:rFonts w:ascii="Times New Roman" w:eastAsia="Times New Roman" w:hAnsi="Times New Roman" w:cs="Times New Roman"/>
-                <w:lang w:eastAsia="en-CA"/>
-              </w:rPr>
-              <w:t> </w:t>
+            <w:r>
+              <w:rPr>
+                <w:rFonts w:ascii="Times New Roman" w:eastAsia="Times New Roman" w:hAnsi="Times New Roman" w:cs="Times New Roman"/>
+                <w:lang w:eastAsia="en-CA"/>
+              </w:rPr>
+              <w:t>InValid </w:t>
             </w:r>
           </w:p>
         </w:tc>
@@ -12037,21 +11668,12 @@
                 <w:lang w:eastAsia="en-CA"/>
               </w:rPr>
             </w:pPr>
-            <w:proofErr w:type="spellStart"/>
-            <w:r>
-              <w:rPr>
-                <w:rFonts w:ascii="Times New Roman" w:eastAsia="Times New Roman" w:hAnsi="Times New Roman" w:cs="Times New Roman"/>
-                <w:lang w:eastAsia="en-CA"/>
-              </w:rPr>
-              <w:t>InValid</w:t>
-            </w:r>
-            <w:proofErr w:type="spellEnd"/>
-            <w:r>
-              <w:rPr>
-                <w:rFonts w:ascii="Times New Roman" w:eastAsia="Times New Roman" w:hAnsi="Times New Roman" w:cs="Times New Roman"/>
-                <w:lang w:eastAsia="en-CA"/>
-              </w:rPr>
-              <w:t> </w:t>
+            <w:r>
+              <w:rPr>
+                <w:rFonts w:ascii="Times New Roman" w:eastAsia="Times New Roman" w:hAnsi="Times New Roman" w:cs="Times New Roman"/>
+                <w:lang w:eastAsia="en-CA"/>
+              </w:rPr>
+              <w:t>InValid </w:t>
             </w:r>
           </w:p>
         </w:tc>
@@ -13497,21 +13119,12 @@
                 <w:lang w:eastAsia="en-CA"/>
               </w:rPr>
             </w:pPr>
-            <w:proofErr w:type="spellStart"/>
-            <w:r>
-              <w:rPr>
-                <w:rFonts w:ascii="Times New Roman" w:eastAsia="Times New Roman" w:hAnsi="Times New Roman" w:cs="Times New Roman"/>
-                <w:lang w:eastAsia="en-CA"/>
-              </w:rPr>
-              <w:t>InValid</w:t>
-            </w:r>
-            <w:proofErr w:type="spellEnd"/>
-            <w:r>
-              <w:rPr>
-                <w:rFonts w:ascii="Times New Roman" w:eastAsia="Times New Roman" w:hAnsi="Times New Roman" w:cs="Times New Roman"/>
-                <w:lang w:eastAsia="en-CA"/>
-              </w:rPr>
-              <w:t> </w:t>
+            <w:r>
+              <w:rPr>
+                <w:rFonts w:ascii="Times New Roman" w:eastAsia="Times New Roman" w:hAnsi="Times New Roman" w:cs="Times New Roman"/>
+                <w:lang w:eastAsia="en-CA"/>
+              </w:rPr>
+              <w:t>InValid </w:t>
             </w:r>
           </w:p>
         </w:tc>
@@ -13570,21 +13183,12 @@
                 <w:lang w:eastAsia="en-CA"/>
               </w:rPr>
             </w:pPr>
-            <w:proofErr w:type="spellStart"/>
-            <w:r>
-              <w:rPr>
-                <w:rFonts w:ascii="Times New Roman" w:eastAsia="Times New Roman" w:hAnsi="Times New Roman" w:cs="Times New Roman"/>
-                <w:lang w:eastAsia="en-CA"/>
-              </w:rPr>
-              <w:t>InValid</w:t>
-            </w:r>
-            <w:proofErr w:type="spellEnd"/>
-            <w:r>
-              <w:rPr>
-                <w:rFonts w:ascii="Times New Roman" w:eastAsia="Times New Roman" w:hAnsi="Times New Roman" w:cs="Times New Roman"/>
-                <w:lang w:eastAsia="en-CA"/>
-              </w:rPr>
-              <w:t> </w:t>
+            <w:r>
+              <w:rPr>
+                <w:rFonts w:ascii="Times New Roman" w:eastAsia="Times New Roman" w:hAnsi="Times New Roman" w:cs="Times New Roman"/>
+                <w:lang w:eastAsia="en-CA"/>
+              </w:rPr>
+              <w:t>InValid </w:t>
             </w:r>
           </w:p>
         </w:tc>
@@ -14049,7 +13653,14 @@
                 <w:rFonts w:ascii="Times New Roman" w:eastAsia="Times New Roman" w:hAnsi="Times New Roman" w:cs="Times New Roman"/>
                 <w:lang w:eastAsia="en-CA"/>
               </w:rPr>
-              <w:t>Input 1: 4672895719 </w:t>
+              <w:t xml:space="preserve">Input 1: </w:t>
+            </w:r>
+            <w:r>
+              <w:rPr>
+                <w:rFonts w:ascii="Times New Roman" w:eastAsia="Times New Roman" w:hAnsi="Times New Roman" w:cs="Times New Roman"/>
+                <w:color w:val="000000"/>
+              </w:rPr>
+              <w:t>1780262046</w:t>
             </w:r>
           </w:p>
         </w:tc>
@@ -14081,7 +13692,21 @@
                 <w:rFonts w:ascii="Times New Roman" w:eastAsia="Times New Roman" w:hAnsi="Times New Roman" w:cs="Times New Roman"/>
                 <w:lang w:eastAsia="en-CA"/>
               </w:rPr>
-              <w:t>Input 1: 2 </w:t>
+              <w:t xml:space="preserve">Input 1: </w:t>
+            </w:r>
+            <w:r>
+              <w:rPr>
+                <w:rFonts w:ascii="Times New Roman" w:eastAsia="Times New Roman" w:hAnsi="Times New Roman" w:cs="Times New Roman"/>
+                <w:lang w:eastAsia="en-CA"/>
+              </w:rPr>
+              <w:t>5A7</w:t>
+            </w:r>
+            <w:r>
+              <w:rPr>
+                <w:rFonts w:ascii="Times New Roman" w:eastAsia="Times New Roman" w:hAnsi="Times New Roman" w:cs="Times New Roman"/>
+                <w:lang w:eastAsia="en-CA"/>
+              </w:rPr>
+              <w:t> </w:t>
             </w:r>
           </w:p>
         </w:tc>
@@ -14194,7 +13819,28 @@
                 <w:rFonts w:ascii="Times New Roman" w:eastAsia="Times New Roman" w:hAnsi="Times New Roman" w:cs="Times New Roman"/>
                 <w:lang w:eastAsia="en-CA"/>
               </w:rPr>
-              <w:t>Input 1: 1672235345 </w:t>
+              <w:t xml:space="preserve">Input 1: </w:t>
+            </w:r>
+            <w:r>
+              <w:rPr>
+                <w:rFonts w:ascii="Times New Roman" w:eastAsia="Times New Roman" w:hAnsi="Times New Roman" w:cs="Times New Roman"/>
+                <w:color w:val="000000"/>
+              </w:rPr>
+              <w:t>1672</w:t>
+            </w:r>
+            <w:r>
+              <w:rPr>
+                <w:rFonts w:ascii="Times New Roman" w:eastAsia="Times New Roman" w:hAnsi="Times New Roman" w:cs="Times New Roman"/>
+                <w:color w:val="000000"/>
+              </w:rPr>
+              <w:t>895710</w:t>
+            </w:r>
+            <w:r>
+              <w:rPr>
+                <w:rFonts w:ascii="Times New Roman" w:eastAsia="Times New Roman" w:hAnsi="Times New Roman" w:cs="Times New Roman"/>
+                <w:lang w:eastAsia="en-CA"/>
+              </w:rPr>
+              <w:t> </w:t>
             </w:r>
           </w:p>
         </w:tc>
@@ -14245,16 +13891,30 @@
             <w:r>
               <w:rPr>
                 <w:rFonts w:ascii="Times New Roman" w:eastAsia="Times New Roman" w:hAnsi="Times New Roman" w:cs="Times New Roman"/>
-                <w:lang w:eastAsia="en-CA"/>
-              </w:rPr>
-              <w:t>4672895719</w:t>
-            </w:r>
-            <w:r>
-              <w:rPr>
-                <w:rFonts w:ascii="Times New Roman" w:eastAsia="Times New Roman" w:hAnsi="Times New Roman" w:cs="Times New Roman"/>
-                <w:lang w:eastAsia="en-CA"/>
-              </w:rPr>
-              <w:t xml:space="preserve"> hasn’t been loaned within the last 6 months and is available for selling”</w:t>
+                <w:color w:val="000000"/>
+              </w:rPr>
+              <w:t>1780262046</w:t>
+            </w:r>
+            <w:r>
+              <w:rPr>
+                <w:rFonts w:ascii="Times New Roman" w:eastAsia="Times New Roman" w:hAnsi="Times New Roman" w:cs="Times New Roman"/>
+                <w:lang w:eastAsia="en-CA"/>
+              </w:rPr>
+              <w:t xml:space="preserve"> has</w:t>
+            </w:r>
+            <w:r>
+              <w:rPr>
+                <w:rFonts w:ascii="Times New Roman" w:eastAsia="Times New Roman" w:hAnsi="Times New Roman" w:cs="Times New Roman"/>
+                <w:lang w:eastAsia="en-CA"/>
+              </w:rPr>
+              <w:t xml:space="preserve"> no</w:t>
+            </w:r>
+            <w:r>
+              <w:rPr>
+                <w:rFonts w:ascii="Times New Roman" w:eastAsia="Times New Roman" w:hAnsi="Times New Roman" w:cs="Times New Roman"/>
+                <w:lang w:eastAsia="en-CA"/>
+              </w:rPr>
+              <w:t>t been loaned within the last 6 months and is available for selling”</w:t>
             </w:r>
           </w:p>
         </w:tc>
@@ -14402,16 +14062,51 @@
             <w:r>
               <w:rPr>
                 <w:rFonts w:ascii="Times New Roman" w:eastAsia="Times New Roman" w:hAnsi="Times New Roman" w:cs="Times New Roman"/>
-                <w:lang w:eastAsia="en-CA"/>
-              </w:rPr>
-              <w:t>1672235345</w:t>
-            </w:r>
-            <w:r>
-              <w:rPr>
-                <w:rFonts w:ascii="Times New Roman" w:eastAsia="Times New Roman" w:hAnsi="Times New Roman" w:cs="Times New Roman"/>
-                <w:lang w:eastAsia="en-CA"/>
-              </w:rPr>
-              <w:t xml:space="preserve"> has been loaned within the last 6 months and isn’t available for selling”</w:t>
+                <w:color w:val="000000"/>
+              </w:rPr>
+              <w:t>1672</w:t>
+            </w:r>
+            <w:r>
+              <w:rPr>
+                <w:rFonts w:ascii="Times New Roman" w:eastAsia="Times New Roman" w:hAnsi="Times New Roman" w:cs="Times New Roman"/>
+                <w:color w:val="000000"/>
+              </w:rPr>
+              <w:t>895710</w:t>
+            </w:r>
+            <w:r>
+              <w:rPr>
+                <w:rFonts w:ascii="Times New Roman" w:eastAsia="Times New Roman" w:hAnsi="Times New Roman" w:cs="Times New Roman"/>
+                <w:lang w:eastAsia="en-CA"/>
+              </w:rPr>
+              <w:t xml:space="preserve"> has been loaned within the last 6 months and is</w:t>
+            </w:r>
+            <w:r>
+              <w:rPr>
+                <w:rFonts w:ascii="Times New Roman" w:eastAsia="Times New Roman" w:hAnsi="Times New Roman" w:cs="Times New Roman"/>
+                <w:lang w:eastAsia="en-CA"/>
+              </w:rPr>
+              <w:t xml:space="preserve"> </w:t>
+            </w:r>
+            <w:r>
+              <w:rPr>
+                <w:rFonts w:ascii="Times New Roman" w:eastAsia="Times New Roman" w:hAnsi="Times New Roman" w:cs="Times New Roman"/>
+                <w:lang w:eastAsia="en-CA"/>
+              </w:rPr>
+              <w:t>n</w:t>
+            </w:r>
+            <w:r>
+              <w:rPr>
+                <w:rFonts w:ascii="Times New Roman" w:eastAsia="Times New Roman" w:hAnsi="Times New Roman" w:cs="Times New Roman"/>
+                <w:lang w:eastAsia="en-CA"/>
+              </w:rPr>
+              <w:t>o</w:t>
+            </w:r>
+            <w:r>
+              <w:rPr>
+                <w:rFonts w:ascii="Times New Roman" w:eastAsia="Times New Roman" w:hAnsi="Times New Roman" w:cs="Times New Roman"/>
+                <w:lang w:eastAsia="en-CA"/>
+              </w:rPr>
+              <w:t>t available for selling”</w:t>
             </w:r>
           </w:p>
         </w:tc>
@@ -14610,23 +14305,7 @@
           <w:rFonts w:ascii="Times New Roman" w:eastAsia="Times New Roman" w:hAnsi="Times New Roman" w:cs="Times New Roman"/>
           <w:lang w:eastAsia="en-CA"/>
         </w:rPr>
-        <w:t>: Characters a-</w:t>
-      </w:r>
-      <w:proofErr w:type="spellStart"/>
-      <w:r>
-        <w:rPr>
-          <w:rFonts w:ascii="Times New Roman" w:eastAsia="Times New Roman" w:hAnsi="Times New Roman" w:cs="Times New Roman"/>
-          <w:lang w:eastAsia="en-CA"/>
-        </w:rPr>
-        <w:t>z,A</w:t>
-      </w:r>
-      <w:proofErr w:type="spellEnd"/>
-      <w:r>
-        <w:rPr>
-          <w:rFonts w:ascii="Times New Roman" w:eastAsia="Times New Roman" w:hAnsi="Times New Roman" w:cs="Times New Roman"/>
-          <w:lang w:eastAsia="en-CA"/>
-        </w:rPr>
-        <w:t>-Z, Special characters, ISBN-10 (Numeric- 10 &lt; digits &lt; 10) </w:t>
+        <w:t>: Characters a-z,A-Z, Special characters, ISBN-10 (Numeric- 10 &lt; digits &lt; 10) </w:t>
       </w:r>
     </w:p>
     <w:p>
@@ -14800,21 +14479,12 @@
                 <w:lang w:eastAsia="en-CA"/>
               </w:rPr>
             </w:pPr>
-            <w:proofErr w:type="spellStart"/>
-            <w:r>
-              <w:rPr>
-                <w:rFonts w:ascii="Times New Roman" w:eastAsia="Times New Roman" w:hAnsi="Times New Roman" w:cs="Times New Roman"/>
-                <w:lang w:eastAsia="en-CA"/>
-              </w:rPr>
-              <w:t>InValid</w:t>
-            </w:r>
-            <w:proofErr w:type="spellEnd"/>
-            <w:r>
-              <w:rPr>
-                <w:rFonts w:ascii="Times New Roman" w:eastAsia="Times New Roman" w:hAnsi="Times New Roman" w:cs="Times New Roman"/>
-                <w:lang w:eastAsia="en-CA"/>
-              </w:rPr>
-              <w:t> </w:t>
+            <w:r>
+              <w:rPr>
+                <w:rFonts w:ascii="Times New Roman" w:eastAsia="Times New Roman" w:hAnsi="Times New Roman" w:cs="Times New Roman"/>
+                <w:lang w:eastAsia="en-CA"/>
+              </w:rPr>
+              <w:t>InValid </w:t>
             </w:r>
           </w:p>
         </w:tc>
@@ -14873,21 +14543,12 @@
                 <w:lang w:eastAsia="en-CA"/>
               </w:rPr>
             </w:pPr>
-            <w:proofErr w:type="spellStart"/>
-            <w:r>
-              <w:rPr>
-                <w:rFonts w:ascii="Times New Roman" w:eastAsia="Times New Roman" w:hAnsi="Times New Roman" w:cs="Times New Roman"/>
-                <w:lang w:eastAsia="en-CA"/>
-              </w:rPr>
-              <w:t>InValid</w:t>
-            </w:r>
-            <w:proofErr w:type="spellEnd"/>
-            <w:r>
-              <w:rPr>
-                <w:rFonts w:ascii="Times New Roman" w:eastAsia="Times New Roman" w:hAnsi="Times New Roman" w:cs="Times New Roman"/>
-                <w:lang w:eastAsia="en-CA"/>
-              </w:rPr>
-              <w:t> </w:t>
+            <w:r>
+              <w:rPr>
+                <w:rFonts w:ascii="Times New Roman" w:eastAsia="Times New Roman" w:hAnsi="Times New Roman" w:cs="Times New Roman"/>
+                <w:lang w:eastAsia="en-CA"/>
+              </w:rPr>
+              <w:t>InValid </w:t>
             </w:r>
           </w:p>
         </w:tc>
@@ -15775,23 +15436,7 @@
           <w:rFonts w:ascii="Times New Roman" w:eastAsia="Times New Roman" w:hAnsi="Times New Roman" w:cs="Times New Roman"/>
           <w:color w:val="000000" w:themeColor="text1"/>
         </w:rPr>
-        <w:t xml:space="preserve"> emails outside of </w:t>
-      </w:r>
-      <w:proofErr w:type="spellStart"/>
-      <w:r>
-        <w:rPr>
-          <w:rFonts w:ascii="Times New Roman" w:eastAsia="Times New Roman" w:hAnsi="Times New Roman" w:cs="Times New Roman"/>
-          <w:color w:val="000000" w:themeColor="text1"/>
-        </w:rPr>
-        <w:t>Uwindsor</w:t>
-      </w:r>
-      <w:proofErr w:type="spellEnd"/>
-      <w:r>
-        <w:rPr>
-          <w:rFonts w:ascii="Times New Roman" w:eastAsia="Times New Roman" w:hAnsi="Times New Roman" w:cs="Times New Roman"/>
-          <w:color w:val="000000" w:themeColor="text1"/>
-        </w:rPr>
-        <w:t xml:space="preserve"> (@uwindsor.ca)</w:t>
+        <w:t xml:space="preserve"> emails outside of Uwindsor (@uwindsor.ca)</w:t>
       </w:r>
     </w:p>
     <w:p>
@@ -15983,21 +15628,12 @@
                 <w:lang w:eastAsia="en-CA"/>
               </w:rPr>
             </w:pPr>
-            <w:proofErr w:type="spellStart"/>
-            <w:r>
-              <w:rPr>
-                <w:rFonts w:ascii="Times New Roman" w:eastAsia="Times New Roman" w:hAnsi="Times New Roman" w:cs="Times New Roman"/>
-                <w:lang w:eastAsia="en-CA"/>
-              </w:rPr>
-              <w:t>InValid</w:t>
-            </w:r>
-            <w:proofErr w:type="spellEnd"/>
-            <w:r>
-              <w:rPr>
-                <w:rFonts w:ascii="Times New Roman" w:eastAsia="Times New Roman" w:hAnsi="Times New Roman" w:cs="Times New Roman"/>
-                <w:lang w:eastAsia="en-CA"/>
-              </w:rPr>
-              <w:t> </w:t>
+            <w:r>
+              <w:rPr>
+                <w:rFonts w:ascii="Times New Roman" w:eastAsia="Times New Roman" w:hAnsi="Times New Roman" w:cs="Times New Roman"/>
+                <w:lang w:eastAsia="en-CA"/>
+              </w:rPr>
+              <w:t>InValid </w:t>
             </w:r>
           </w:p>
         </w:tc>
@@ -16056,21 +15692,12 @@
                 <w:lang w:eastAsia="en-CA"/>
               </w:rPr>
             </w:pPr>
-            <w:proofErr w:type="spellStart"/>
-            <w:r>
-              <w:rPr>
-                <w:rFonts w:ascii="Times New Roman" w:eastAsia="Times New Roman" w:hAnsi="Times New Roman" w:cs="Times New Roman"/>
-                <w:lang w:eastAsia="en-CA"/>
-              </w:rPr>
-              <w:t>InValid</w:t>
-            </w:r>
-            <w:proofErr w:type="spellEnd"/>
-            <w:r>
-              <w:rPr>
-                <w:rFonts w:ascii="Times New Roman" w:eastAsia="Times New Roman" w:hAnsi="Times New Roman" w:cs="Times New Roman"/>
-                <w:lang w:eastAsia="en-CA"/>
-              </w:rPr>
-              <w:t> </w:t>
+            <w:r>
+              <w:rPr>
+                <w:rFonts w:ascii="Times New Roman" w:eastAsia="Times New Roman" w:hAnsi="Times New Roman" w:cs="Times New Roman"/>
+                <w:lang w:eastAsia="en-CA"/>
+              </w:rPr>
+              <w:t>InValid </w:t>
             </w:r>
           </w:p>
         </w:tc>
@@ -16279,17 +15906,8 @@
           <w:rFonts w:ascii="Times New Roman" w:eastAsia="Times New Roman" w:hAnsi="Times New Roman" w:cs="Times New Roman"/>
           <w:lang w:eastAsia="en-CA"/>
         </w:rPr>
-        <w:t xml:space="preserve">Student number, student first name, student last name, </w:t>
-      </w:r>
-      <w:proofErr w:type="spellStart"/>
-      <w:r>
-        <w:rPr>
-          <w:rFonts w:ascii="Times New Roman" w:eastAsia="Times New Roman" w:hAnsi="Times New Roman" w:cs="Times New Roman"/>
-          <w:lang w:eastAsia="en-CA"/>
-        </w:rPr>
-        <w:t>emaill</w:t>
-      </w:r>
-      <w:proofErr w:type="spellEnd"/>
+        <w:t>Student number, student first name, student last name, emaill</w:t>
+      </w:r>
     </w:p>
     <w:p>
       <w:pPr>
@@ -16973,17 +16591,8 @@
                 <w:rFonts w:ascii="Times New Roman" w:eastAsia="Times New Roman" w:hAnsi="Times New Roman" w:cs="Times New Roman"/>
                 <w:lang w:eastAsia="en-CA"/>
               </w:rPr>
-              <w:t xml:space="preserve">Input 2: </w:t>
-            </w:r>
-            <w:proofErr w:type="spellStart"/>
-            <w:r>
-              <w:rPr>
-                <w:rFonts w:ascii="Times New Roman" w:eastAsia="Times New Roman" w:hAnsi="Times New Roman" w:cs="Times New Roman"/>
-                <w:lang w:eastAsia="en-CA"/>
-              </w:rPr>
-              <w:t>Joe@m</w:t>
-            </w:r>
-            <w:proofErr w:type="spellEnd"/>
+              <w:t>Input 2: Joe@m</w:t>
+            </w:r>
           </w:p>
         </w:tc>
         <w:tc>
@@ -18001,21 +17610,12 @@
                 <w:lang w:eastAsia="en-CA"/>
               </w:rPr>
             </w:pPr>
-            <w:proofErr w:type="spellStart"/>
-            <w:r>
-              <w:rPr>
-                <w:rFonts w:ascii="Times New Roman" w:eastAsia="Times New Roman" w:hAnsi="Times New Roman" w:cs="Times New Roman"/>
-                <w:lang w:eastAsia="en-CA"/>
-              </w:rPr>
-              <w:t>InValid</w:t>
-            </w:r>
-            <w:proofErr w:type="spellEnd"/>
-            <w:r>
-              <w:rPr>
-                <w:rFonts w:ascii="Times New Roman" w:eastAsia="Times New Roman" w:hAnsi="Times New Roman" w:cs="Times New Roman"/>
-                <w:lang w:eastAsia="en-CA"/>
-              </w:rPr>
-              <w:t> </w:t>
+            <w:r>
+              <w:rPr>
+                <w:rFonts w:ascii="Times New Roman" w:eastAsia="Times New Roman" w:hAnsi="Times New Roman" w:cs="Times New Roman"/>
+                <w:lang w:eastAsia="en-CA"/>
+              </w:rPr>
+              <w:t>InValid </w:t>
             </w:r>
           </w:p>
         </w:tc>
@@ -18074,21 +17674,12 @@
                 <w:lang w:eastAsia="en-CA"/>
               </w:rPr>
             </w:pPr>
-            <w:proofErr w:type="spellStart"/>
-            <w:r>
-              <w:rPr>
-                <w:rFonts w:ascii="Times New Roman" w:eastAsia="Times New Roman" w:hAnsi="Times New Roman" w:cs="Times New Roman"/>
-                <w:lang w:eastAsia="en-CA"/>
-              </w:rPr>
-              <w:t>InValid</w:t>
-            </w:r>
-            <w:proofErr w:type="spellEnd"/>
-            <w:r>
-              <w:rPr>
-                <w:rFonts w:ascii="Times New Roman" w:eastAsia="Times New Roman" w:hAnsi="Times New Roman" w:cs="Times New Roman"/>
-                <w:lang w:eastAsia="en-CA"/>
-              </w:rPr>
-              <w:t> </w:t>
+            <w:r>
+              <w:rPr>
+                <w:rFonts w:ascii="Times New Roman" w:eastAsia="Times New Roman" w:hAnsi="Times New Roman" w:cs="Times New Roman"/>
+                <w:lang w:eastAsia="en-CA"/>
+              </w:rPr>
+              <w:t>InValid </w:t>
             </w:r>
           </w:p>
         </w:tc>
@@ -18810,17 +18401,8 @@
                 <w:rFonts w:ascii="Times New Roman" w:eastAsia="Times New Roman" w:hAnsi="Times New Roman" w:cs="Times New Roman"/>
                 <w:lang w:eastAsia="en-CA"/>
               </w:rPr>
-              <w:t xml:space="preserve">Input 2: </w:t>
-            </w:r>
-            <w:proofErr w:type="spellStart"/>
-            <w:r>
-              <w:rPr>
-                <w:rFonts w:ascii="Times New Roman" w:eastAsia="Times New Roman" w:hAnsi="Times New Roman" w:cs="Times New Roman"/>
-                <w:lang w:eastAsia="en-CA"/>
-              </w:rPr>
-              <w:t>Mellisa</w:t>
-            </w:r>
-            <w:proofErr w:type="spellEnd"/>
+              <w:t>Input 2: Mellisa</w:t>
+            </w:r>
           </w:p>
         </w:tc>
         <w:tc>
@@ -18877,17 +18459,8 @@
                 <w:rFonts w:ascii="Times New Roman" w:eastAsia="Times New Roman" w:hAnsi="Times New Roman" w:cs="Times New Roman"/>
                 <w:lang w:eastAsia="en-CA"/>
               </w:rPr>
-              <w:t xml:space="preserve">Input 2: </w:t>
-            </w:r>
-            <w:proofErr w:type="spellStart"/>
-            <w:r>
-              <w:rPr>
-                <w:rFonts w:ascii="Times New Roman" w:eastAsia="Times New Roman" w:hAnsi="Times New Roman" w:cs="Times New Roman"/>
-                <w:lang w:eastAsia="en-CA"/>
-              </w:rPr>
-              <w:t>Je@n</w:t>
-            </w:r>
-            <w:proofErr w:type="spellEnd"/>
+              <w:t>Input 2: Je@n</w:t>
+            </w:r>
           </w:p>
         </w:tc>
         <w:tc>
@@ -19706,23 +19279,7 @@
           <w:rFonts w:ascii="Helvetica" w:eastAsia="Times New Roman" w:hAnsi="Helvetica" w:cs="Helvetica"/>
           <w:lang w:eastAsia="en-CA"/>
         </w:rPr>
-        <w:t xml:space="preserve">Once a book has been ordered, the book should be added to the </w:t>
-      </w:r>
-      <w:proofErr w:type="spellStart"/>
-      <w:r>
-        <w:rPr>
-          <w:rFonts w:ascii="Helvetica" w:eastAsia="Times New Roman" w:hAnsi="Helvetica" w:cs="Helvetica"/>
-          <w:lang w:eastAsia="en-CA"/>
-        </w:rPr>
-        <w:t>bookinfo</w:t>
-      </w:r>
-      <w:proofErr w:type="spellEnd"/>
-      <w:r>
-        <w:rPr>
-          <w:rFonts w:ascii="Helvetica" w:eastAsia="Times New Roman" w:hAnsi="Helvetica" w:cs="Helvetica"/>
-          <w:lang w:eastAsia="en-CA"/>
-        </w:rPr>
-        <w:t xml:space="preserve"> table as well</w:t>
+        <w:t>Once a book has been ordered, the book should be added to the bookinfo table as well</w:t>
       </w:r>
     </w:p>
     <w:p>
@@ -20049,21 +19606,12 @@
                 <w:lang w:eastAsia="en-CA"/>
               </w:rPr>
             </w:pPr>
-            <w:proofErr w:type="spellStart"/>
-            <w:r>
-              <w:rPr>
-                <w:rFonts w:ascii="Times New Roman" w:eastAsia="Times New Roman" w:hAnsi="Times New Roman" w:cs="Times New Roman"/>
-                <w:lang w:eastAsia="en-CA"/>
-              </w:rPr>
-              <w:t>InValid</w:t>
-            </w:r>
-            <w:proofErr w:type="spellEnd"/>
-            <w:r>
-              <w:rPr>
-                <w:rFonts w:ascii="Times New Roman" w:eastAsia="Times New Roman" w:hAnsi="Times New Roman" w:cs="Times New Roman"/>
-                <w:lang w:eastAsia="en-CA"/>
-              </w:rPr>
-              <w:t> </w:t>
+            <w:r>
+              <w:rPr>
+                <w:rFonts w:ascii="Times New Roman" w:eastAsia="Times New Roman" w:hAnsi="Times New Roman" w:cs="Times New Roman"/>
+                <w:lang w:eastAsia="en-CA"/>
+              </w:rPr>
+              <w:t>InValid </w:t>
             </w:r>
           </w:p>
         </w:tc>
@@ -20122,21 +19670,12 @@
                 <w:lang w:eastAsia="en-CA"/>
               </w:rPr>
             </w:pPr>
-            <w:proofErr w:type="spellStart"/>
-            <w:r>
-              <w:rPr>
-                <w:rFonts w:ascii="Times New Roman" w:eastAsia="Times New Roman" w:hAnsi="Times New Roman" w:cs="Times New Roman"/>
-                <w:lang w:eastAsia="en-CA"/>
-              </w:rPr>
-              <w:t>InValid</w:t>
-            </w:r>
-            <w:proofErr w:type="spellEnd"/>
-            <w:r>
-              <w:rPr>
-                <w:rFonts w:ascii="Times New Roman" w:eastAsia="Times New Roman" w:hAnsi="Times New Roman" w:cs="Times New Roman"/>
-                <w:lang w:eastAsia="en-CA"/>
-              </w:rPr>
-              <w:t> </w:t>
+            <w:r>
+              <w:rPr>
+                <w:rFonts w:ascii="Times New Roman" w:eastAsia="Times New Roman" w:hAnsi="Times New Roman" w:cs="Times New Roman"/>
+                <w:lang w:eastAsia="en-CA"/>
+              </w:rPr>
+              <w:t>InValid </w:t>
             </w:r>
           </w:p>
         </w:tc>
@@ -20898,35 +20437,7 @@
         <w:rPr>
           <w:rFonts w:ascii="Times New Roman" w:eastAsia="Times New Roman" w:hAnsi="Times New Roman" w:cs="Times New Roman"/>
         </w:rPr>
-        <w:t xml:space="preserve"> Alphanumeric (</w:t>
-      </w:r>
-      <w:proofErr w:type="spellStart"/>
-      <w:r>
-        <w:rPr>
-          <w:rFonts w:ascii="Times New Roman" w:eastAsia="Times New Roman" w:hAnsi="Times New Roman" w:cs="Times New Roman"/>
-        </w:rPr>
-        <w:t>Eg</w:t>
-      </w:r>
-      <w:proofErr w:type="spellEnd"/>
-      <w:r>
-        <w:rPr>
-          <w:rFonts w:ascii="Times New Roman" w:eastAsia="Times New Roman" w:hAnsi="Times New Roman" w:cs="Times New Roman"/>
-        </w:rPr>
-        <w:t xml:space="preserve">: “book ordered, order# 56690”, “Error: couldn’t place order”, “employee num not found” </w:t>
-      </w:r>
-      <w:proofErr w:type="spellStart"/>
-      <w:r>
-        <w:rPr>
-          <w:rFonts w:ascii="Times New Roman" w:eastAsia="Times New Roman" w:hAnsi="Times New Roman" w:cs="Times New Roman"/>
-        </w:rPr>
-        <w:t>etc</w:t>
-      </w:r>
-      <w:proofErr w:type="spellEnd"/>
-      <w:r>
-        <w:rPr>
-          <w:rFonts w:ascii="Times New Roman" w:eastAsia="Times New Roman" w:hAnsi="Times New Roman" w:cs="Times New Roman"/>
-        </w:rPr>
-        <w:t>)  </w:t>
+        <w:t xml:space="preserve"> Alphanumeric (Eg: “book ordered, order# 56690”, “Error: couldn’t place order”, “employee num not found” etc)  </w:t>
       </w:r>
     </w:p>
     <w:p>
@@ -21161,19 +20672,11 @@
                 <w:szCs w:val="24"/>
               </w:rPr>
             </w:pPr>
-            <w:proofErr w:type="spellStart"/>
-            <w:r>
-              <w:rPr>
-                <w:rFonts w:ascii="Times New Roman" w:eastAsia="Times New Roman" w:hAnsi="Times New Roman" w:cs="Times New Roman"/>
-              </w:rPr>
-              <w:t>InValid</w:t>
-            </w:r>
-            <w:proofErr w:type="spellEnd"/>
-            <w:r>
-              <w:rPr>
-                <w:rFonts w:ascii="Times New Roman" w:eastAsia="Times New Roman" w:hAnsi="Times New Roman" w:cs="Times New Roman"/>
-              </w:rPr>
-              <w:t> </w:t>
+            <w:r>
+              <w:rPr>
+                <w:rFonts w:ascii="Times New Roman" w:eastAsia="Times New Roman" w:hAnsi="Times New Roman" w:cs="Times New Roman"/>
+              </w:rPr>
+              <w:t>InValid </w:t>
             </w:r>
           </w:p>
         </w:tc>
@@ -21229,19 +20732,11 @@
                 <w:szCs w:val="24"/>
               </w:rPr>
             </w:pPr>
-            <w:proofErr w:type="spellStart"/>
-            <w:r>
-              <w:rPr>
-                <w:rFonts w:ascii="Times New Roman" w:eastAsia="Times New Roman" w:hAnsi="Times New Roman" w:cs="Times New Roman"/>
-              </w:rPr>
-              <w:t>InValid</w:t>
-            </w:r>
-            <w:proofErr w:type="spellEnd"/>
-            <w:r>
-              <w:rPr>
-                <w:rFonts w:ascii="Times New Roman" w:eastAsia="Times New Roman" w:hAnsi="Times New Roman" w:cs="Times New Roman"/>
-              </w:rPr>
-              <w:t> </w:t>
+            <w:r>
+              <w:rPr>
+                <w:rFonts w:ascii="Times New Roman" w:eastAsia="Times New Roman" w:hAnsi="Times New Roman" w:cs="Times New Roman"/>
+              </w:rPr>
+              <w:t>InValid </w:t>
             </w:r>
           </w:p>
         </w:tc>
@@ -22338,16 +21833,8 @@
         <w:rPr>
           <w:rFonts w:ascii="Calibri" w:eastAsia="Times New Roman" w:hAnsi="Calibri" w:cs="Calibri"/>
         </w:rPr>
-        <w:t xml:space="preserve">1 </w:t>
-      </w:r>
-      <w:proofErr w:type="spellStart"/>
-      <w:r>
-        <w:rPr>
-          <w:rFonts w:ascii="Calibri" w:eastAsia="Times New Roman" w:hAnsi="Calibri" w:cs="Calibri"/>
-        </w:rPr>
-        <w:t>leddy</w:t>
-      </w:r>
-      <w:proofErr w:type="spellEnd"/>
+        <w:t>1 leddy</w:t>
+      </w:r>
       <w:r>
         <w:rPr>
           <w:rFonts w:ascii="Calibri" w:eastAsia="Times New Roman" w:hAnsi="Calibri" w:cs="Calibri"/>
@@ -22725,19 +22212,11 @@
                 <w:lang w:val="en-CA"/>
               </w:rPr>
             </w:pPr>
-            <w:proofErr w:type="spellStart"/>
-            <w:r>
-              <w:rPr>
-                <w:rFonts w:ascii="Times New Roman" w:eastAsia="Times New Roman" w:hAnsi="Times New Roman" w:cs="Times New Roman"/>
-              </w:rPr>
-              <w:t>InValid</w:t>
-            </w:r>
-            <w:proofErr w:type="spellEnd"/>
-            <w:r>
-              <w:rPr>
-                <w:rFonts w:ascii="Times New Roman" w:eastAsia="Times New Roman" w:hAnsi="Times New Roman" w:cs="Times New Roman"/>
-              </w:rPr>
-              <w:t> </w:t>
+            <w:r>
+              <w:rPr>
+                <w:rFonts w:ascii="Times New Roman" w:eastAsia="Times New Roman" w:hAnsi="Times New Roman" w:cs="Times New Roman"/>
+              </w:rPr>
+              <w:t>InValid </w:t>
             </w:r>
             <w:r>
               <w:rPr>
@@ -22809,19 +22288,11 @@
                 <w:lang w:val="en-CA"/>
               </w:rPr>
             </w:pPr>
-            <w:proofErr w:type="spellStart"/>
-            <w:r>
-              <w:rPr>
-                <w:rFonts w:ascii="Times New Roman" w:eastAsia="Times New Roman" w:hAnsi="Times New Roman" w:cs="Times New Roman"/>
-              </w:rPr>
-              <w:t>InValid</w:t>
-            </w:r>
-            <w:proofErr w:type="spellEnd"/>
-            <w:r>
-              <w:rPr>
-                <w:rFonts w:ascii="Times New Roman" w:eastAsia="Times New Roman" w:hAnsi="Times New Roman" w:cs="Times New Roman"/>
-              </w:rPr>
-              <w:t> </w:t>
+            <w:r>
+              <w:rPr>
+                <w:rFonts w:ascii="Times New Roman" w:eastAsia="Times New Roman" w:hAnsi="Times New Roman" w:cs="Times New Roman"/>
+              </w:rPr>
+              <w:t>InValid </w:t>
             </w:r>
             <w:r>
               <w:rPr>
@@ -23397,15 +22868,14 @@
                 <w:color w:val="000000"/>
               </w:rPr>
               <w:lastRenderedPageBreak/>
-              <w:t>Input 1: 4672895719 </w:t>
+              <w:t xml:space="preserve">Input 1: </w:t>
             </w:r>
             <w:r>
               <w:rPr>
                 <w:rFonts w:ascii="Times New Roman" w:eastAsia="Times New Roman" w:hAnsi="Times New Roman" w:cs="Times New Roman"/>
                 <w:color w:val="000000"/>
-                <w:lang w:val="en-CA"/>
-              </w:rPr>
-              <w:t> </w:t>
+              </w:rPr>
+              <w:t>1780262046</w:t>
             </w:r>
           </w:p>
         </w:tc>
@@ -23517,15 +22987,14 @@
                 <w:rFonts w:ascii="Times New Roman" w:eastAsia="Times New Roman" w:hAnsi="Times New Roman" w:cs="Times New Roman"/>
                 <w:color w:val="000000"/>
               </w:rPr>
-              <w:t>Input 1: 1672235345 </w:t>
+              <w:t>Input 1: 1672</w:t>
             </w:r>
             <w:r>
               <w:rPr>
                 <w:rFonts w:ascii="Times New Roman" w:eastAsia="Times New Roman" w:hAnsi="Times New Roman" w:cs="Times New Roman"/>
                 <w:color w:val="000000"/>
-                <w:lang w:val="en-CA"/>
-              </w:rPr>
-              <w:t> </w:t>
+              </w:rPr>
+              <w:t>895710</w:t>
             </w:r>
           </w:p>
         </w:tc>
@@ -23561,7 +23030,39 @@
               <w:rPr>
                 <w:rFonts w:ascii="Times New Roman" w:eastAsia="Times New Roman" w:hAnsi="Times New Roman" w:cs="Times New Roman"/>
               </w:rPr>
-              <w:t>Output: “Book with ISBN  4672895719 hasn’t been loaned within the last 6 months and is available for selling”</w:t>
+              <w:t xml:space="preserve">Output: “Book with ISBN  </w:t>
+            </w:r>
+            <w:r>
+              <w:rPr>
+                <w:rFonts w:ascii="Times New Roman" w:eastAsia="Times New Roman" w:hAnsi="Times New Roman" w:cs="Times New Roman"/>
+                <w:color w:val="000000"/>
+              </w:rPr>
+              <w:t>1780262046</w:t>
+            </w:r>
+            <w:r>
+              <w:rPr>
+                <w:rFonts w:ascii="Times New Roman" w:eastAsia="Times New Roman" w:hAnsi="Times New Roman" w:cs="Times New Roman"/>
+                <w:color w:val="000000"/>
+              </w:rPr>
+              <w:t xml:space="preserve"> </w:t>
+            </w:r>
+            <w:r>
+              <w:rPr>
+                <w:rFonts w:ascii="Times New Roman" w:eastAsia="Times New Roman" w:hAnsi="Times New Roman" w:cs="Times New Roman"/>
+              </w:rPr>
+              <w:t>has</w:t>
+            </w:r>
+            <w:r>
+              <w:rPr>
+                <w:rFonts w:ascii="Times New Roman" w:eastAsia="Times New Roman" w:hAnsi="Times New Roman" w:cs="Times New Roman"/>
+              </w:rPr>
+              <w:t xml:space="preserve"> no</w:t>
+            </w:r>
+            <w:r>
+              <w:rPr>
+                <w:rFonts w:ascii="Times New Roman" w:eastAsia="Times New Roman" w:hAnsi="Times New Roman" w:cs="Times New Roman"/>
+              </w:rPr>
+              <w:t>t been loaned within the last 6 months and is available for selling”</w:t>
             </w:r>
             <w:r>
               <w:rPr>
@@ -23700,7 +23201,27 @@
               <w:rPr>
                 <w:rFonts w:ascii="Times New Roman" w:eastAsia="Times New Roman" w:hAnsi="Times New Roman" w:cs="Times New Roman"/>
               </w:rPr>
-              <w:t>“Book with ISBN 1672235345 has been loaned within the last 6 months and isn’t available for selling”</w:t>
+              <w:t xml:space="preserve">“Book with ISBN </w:t>
+            </w:r>
+            <w:r>
+              <w:rPr>
+                <w:rFonts w:ascii="Times New Roman" w:eastAsia="Times New Roman" w:hAnsi="Times New Roman" w:cs="Times New Roman"/>
+                <w:color w:val="000000"/>
+              </w:rPr>
+              <w:t>1672</w:t>
+            </w:r>
+            <w:r>
+              <w:rPr>
+                <w:rFonts w:ascii="Times New Roman" w:eastAsia="Times New Roman" w:hAnsi="Times New Roman" w:cs="Times New Roman"/>
+                <w:color w:val="000000"/>
+              </w:rPr>
+              <w:t>895710</w:t>
+            </w:r>
+            <w:r>
+              <w:rPr>
+                <w:rFonts w:ascii="Times New Roman" w:eastAsia="Times New Roman" w:hAnsi="Times New Roman" w:cs="Times New Roman"/>
+              </w:rPr>
+              <w:t xml:space="preserve"> has been loaned within the last 6 months and isn’t available for selling”</w:t>
             </w:r>
             <w:r>
               <w:rPr>
@@ -23741,10 +23262,7 @@
         </w:numPr>
       </w:pPr>
       <w:r>
-        <w:t xml:space="preserve">Story#3: Leddy: </w:t>
-      </w:r>
-      <w:r>
-        <w:t>As an employee in the library, I want to loan a book to a student so they can take it</w:t>
+        <w:t>Story#3: Leddy: As an employee in the library, I want to loan a book to a student so they can take it</w:t>
       </w:r>
       <w:r>
         <w:rPr>
@@ -23826,23 +23344,7 @@
           <w:rFonts w:ascii="Times New Roman" w:eastAsia="Times New Roman" w:hAnsi="Times New Roman" w:cs="Times New Roman"/>
           <w:color w:val="000000" w:themeColor="text1"/>
         </w:rPr>
-        <w:t xml:space="preserve"> Alphanumeric (</w:t>
-      </w:r>
-      <w:proofErr w:type="spellStart"/>
-      <w:r>
-        <w:rPr>
-          <w:rFonts w:ascii="Times New Roman" w:eastAsia="Times New Roman" w:hAnsi="Times New Roman" w:cs="Times New Roman"/>
-          <w:color w:val="000000" w:themeColor="text1"/>
-        </w:rPr>
-        <w:t>Eg</w:t>
-      </w:r>
-      <w:proofErr w:type="spellEnd"/>
-      <w:r>
-        <w:rPr>
-          <w:rFonts w:ascii="Times New Roman" w:eastAsia="Times New Roman" w:hAnsi="Times New Roman" w:cs="Times New Roman"/>
-          <w:color w:val="000000" w:themeColor="text1"/>
-        </w:rPr>
-        <w:t>: “</w:t>
+        <w:t xml:space="preserve"> Alphanumeric (Eg: “</w:t>
       </w:r>
       <w:r>
         <w:rPr>
@@ -23912,23 +23414,7 @@
           <w:rFonts w:ascii="Times New Roman" w:eastAsia="Times New Roman" w:hAnsi="Times New Roman" w:cs="Times New Roman"/>
           <w:color w:val="000000" w:themeColor="text1"/>
         </w:rPr>
-        <w:t xml:space="preserve">”, “employee/student num not found” </w:t>
-      </w:r>
-      <w:proofErr w:type="spellStart"/>
-      <w:r>
-        <w:rPr>
-          <w:rFonts w:ascii="Times New Roman" w:eastAsia="Times New Roman" w:hAnsi="Times New Roman" w:cs="Times New Roman"/>
-          <w:color w:val="000000" w:themeColor="text1"/>
-        </w:rPr>
-        <w:t>etc</w:t>
-      </w:r>
-      <w:proofErr w:type="spellEnd"/>
-      <w:r>
-        <w:rPr>
-          <w:rFonts w:ascii="Times New Roman" w:eastAsia="Times New Roman" w:hAnsi="Times New Roman" w:cs="Times New Roman"/>
-          <w:color w:val="000000" w:themeColor="text1"/>
-        </w:rPr>
-        <w:t>)</w:t>
+        <w:t>”, “employee/student num not found” etc)</w:t>
       </w:r>
     </w:p>
     <w:p>
@@ -23957,25 +23443,7 @@
           <w:rFonts w:ascii="Times New Roman" w:eastAsia="Times New Roman" w:hAnsi="Times New Roman" w:cs="Times New Roman"/>
           <w:color w:val="000000" w:themeColor="text1"/>
         </w:rPr>
-        <w:t>: Characters a-</w:t>
-      </w:r>
-      <w:proofErr w:type="spellStart"/>
-      <w:proofErr w:type="gramStart"/>
-      <w:r>
-        <w:rPr>
-          <w:rFonts w:ascii="Times New Roman" w:eastAsia="Times New Roman" w:hAnsi="Times New Roman" w:cs="Times New Roman"/>
-          <w:color w:val="000000" w:themeColor="text1"/>
-        </w:rPr>
-        <w:t>z,A</w:t>
-      </w:r>
-      <w:proofErr w:type="spellEnd"/>
-      <w:proofErr w:type="gramEnd"/>
-      <w:r>
-        <w:rPr>
-          <w:rFonts w:ascii="Times New Roman" w:eastAsia="Times New Roman" w:hAnsi="Times New Roman" w:cs="Times New Roman"/>
-          <w:color w:val="000000" w:themeColor="text1"/>
-        </w:rPr>
-        <w:t>-Z, Special characters, Student Number (Numeric - 9 &lt; digits &lt; 9), ISBN-10 (Numeric- 10 &lt; digits &lt; 10), Employee Number (Numeric- 5 &lt; digits &lt; 5)</w:t>
+        <w:t>: Characters a-z,A-Z, Special characters, Student Number (Numeric - 9 &lt; digits &lt; 9), ISBN-10 (Numeric- 10 &lt; digits &lt; 10), Employee Number (Numeric- 5 &lt; digits &lt; 5)</w:t>
       </w:r>
     </w:p>
     <w:p>
@@ -24163,7 +23631,6 @@
                 <w:color w:val="000000" w:themeColor="text1"/>
               </w:rPr>
             </w:pPr>
-            <w:proofErr w:type="spellStart"/>
             <w:r>
               <w:rPr>
                 <w:rFonts w:ascii="Times New Roman" w:eastAsia="Times New Roman" w:hAnsi="Times New Roman" w:cs="Times New Roman"/>
@@ -24171,7 +23638,6 @@
               </w:rPr>
               <w:t>InValid</w:t>
             </w:r>
-            <w:proofErr w:type="spellEnd"/>
           </w:p>
         </w:tc>
         <w:tc>
@@ -24219,7 +23685,6 @@
                 <w:color w:val="000000" w:themeColor="text1"/>
               </w:rPr>
             </w:pPr>
-            <w:proofErr w:type="spellStart"/>
             <w:r>
               <w:rPr>
                 <w:rFonts w:ascii="Times New Roman" w:eastAsia="Times New Roman" w:hAnsi="Times New Roman" w:cs="Times New Roman"/>
@@ -24227,7 +23692,6 @@
               </w:rPr>
               <w:t>InValid</w:t>
             </w:r>
-            <w:proofErr w:type="spellEnd"/>
           </w:p>
         </w:tc>
       </w:tr>
@@ -25357,7 +24821,7 @@
 </file>
 
 <file path=word/numbering.xml><?xml version="1.0" encoding="utf-8"?>
-<w:numbering xmlns:wpc="http://schemas.microsoft.com/office/word/2010/wordprocessingCanvas" xmlns:cx="http://schemas.microsoft.com/office/drawing/2014/chartex" xmlns:cx1="http://schemas.microsoft.com/office/drawing/2015/9/8/chartex" xmlns:cx2="http://schemas.microsoft.com/office/drawing/2015/10/21/chartex" xmlns:cx3="http://schemas.microsoft.com/office/drawing/2016/5/9/chartex" xmlns:cx4="http://schemas.microsoft.com/office/drawing/2016/5/10/chartex" xmlns:cx5="http://schemas.microsoft.com/office/drawing/2016/5/11/chartex" xmlns:cx6="http://schemas.microsoft.com/office/drawing/2016/5/12/chartex" xmlns:cx7="http://schemas.microsoft.com/office/drawing/2016/5/13/chartex" xmlns:cx8="http://schemas.microsoft.com/office/drawing/2016/5/14/chartex" xmlns:mc="http://schemas.openxmlformats.org/markup-compatibility/2006" xmlns:aink="http://schemas.microsoft.com/office/drawing/2016/ink" xmlns:am3d="http://schemas.microsoft.com/office/drawing/2017/model3d" xmlns:o="urn:schemas-microsoft-com:office:office" xmlns:oel="http://schemas.microsoft.com/office/2019/extlst" xmlns:r="http://schemas.openxmlformats.org/officeDocument/2006/relationships" xmlns:m="http://schemas.openxmlformats.org/officeDocument/2006/math" xmlns:v="urn:schemas-microsoft-com:vml" xmlns:wp14="http://schemas.microsoft.com/office/word/2010/wordprocessingDrawing" xmlns:wp="http://schemas.openxmlformats.org/drawingml/2006/wordprocessingDrawing" xmlns:w10="urn:schemas-microsoft-com:office:word" xmlns:w="http://schemas.openxmlformats.org/wordprocessingml/2006/main" xmlns:w14="http://schemas.microsoft.com/office/word/2010/wordml" xmlns:w15="http://schemas.microsoft.com/office/word/2012/wordml" xmlns:w16cex="http://schemas.microsoft.com/office/word/2018/wordml/cex" xmlns:w16cid="http://schemas.microsoft.com/office/word/2016/wordml/cid" xmlns:w16="http://schemas.microsoft.com/office/word/2018/wordml" xmlns:w16sdtdh="http://schemas.microsoft.com/office/word/2020/wordml/sdtdatahash" xmlns:w16se="http://schemas.microsoft.com/office/word/2015/wordml/symex" xmlns:wpg="http://schemas.microsoft.com/office/word/2010/wordprocessingGroup" xmlns:wpi="http://schemas.microsoft.com/office/word/2010/wordprocessingInk" xmlns:wne="http://schemas.microsoft.com/office/word/2006/wordml" xmlns:wps="http://schemas.microsoft.com/office/word/2010/wordprocessingShape" mc:Ignorable="w14 w15 w16se w16cid w16 w16cex w16sdtdh wp14">
+<w:numbering xmlns:wpc="http://schemas.microsoft.com/office/word/2010/wordprocessingCanvas" xmlns:cx="http://schemas.microsoft.com/office/drawing/2014/chartex" xmlns:cx1="http://schemas.microsoft.com/office/drawing/2015/9/8/chartex" xmlns:cx2="http://schemas.microsoft.com/office/drawing/2015/10/21/chartex" xmlns:cx3="http://schemas.microsoft.com/office/drawing/2016/5/9/chartex" xmlns:cx4="http://schemas.microsoft.com/office/drawing/2016/5/10/chartex" xmlns:cx5="http://schemas.microsoft.com/office/drawing/2016/5/11/chartex" xmlns:cx6="http://schemas.microsoft.com/office/drawing/2016/5/12/chartex" xmlns:cx7="http://schemas.microsoft.com/office/drawing/2016/5/13/chartex" xmlns:cx8="http://schemas.microsoft.com/office/drawing/2016/5/14/chartex" xmlns:mc="http://schemas.openxmlformats.org/markup-compatibility/2006" xmlns:aink="http://schemas.microsoft.com/office/drawing/2016/ink" xmlns:am3d="http://schemas.microsoft.com/office/drawing/2017/model3d" xmlns:o="urn:schemas-microsoft-com:office:office" xmlns:r="http://schemas.openxmlformats.org/officeDocument/2006/relationships" xmlns:m="http://schemas.openxmlformats.org/officeDocument/2006/math" xmlns:v="urn:schemas-microsoft-com:vml" xmlns:wp14="http://schemas.microsoft.com/office/word/2010/wordprocessingDrawing" xmlns:wp="http://schemas.openxmlformats.org/drawingml/2006/wordprocessingDrawing" xmlns:w10="urn:schemas-microsoft-com:office:word" xmlns:w="http://schemas.openxmlformats.org/wordprocessingml/2006/main" xmlns:w14="http://schemas.microsoft.com/office/word/2010/wordml" xmlns:w15="http://schemas.microsoft.com/office/word/2012/wordml" xmlns:w16cex="http://schemas.microsoft.com/office/word/2018/wordml/cex" xmlns:w16cid="http://schemas.microsoft.com/office/word/2016/wordml/cid" xmlns:w16="http://schemas.microsoft.com/office/word/2018/wordml" xmlns:w16sdtdh="http://schemas.microsoft.com/office/word/2020/wordml/sdtdatahash" xmlns:w16se="http://schemas.microsoft.com/office/word/2015/wordml/symex" xmlns:wpg="http://schemas.microsoft.com/office/word/2010/wordprocessingGroup" xmlns:wpi="http://schemas.microsoft.com/office/word/2010/wordprocessingInk" xmlns:wne="http://schemas.microsoft.com/office/word/2006/wordml" xmlns:wps="http://schemas.microsoft.com/office/word/2010/wordprocessingShape" mc:Ignorable="w14 w15 w16se w16cid w16 w16cex w16sdtdh wp14">
   <w:abstractNum w:abstractNumId="0" w15:restartNumberingAfterBreak="0">
     <w:nsid w:val="069645EB"/>
     <w:multiLevelType w:val="multilevel"/>
@@ -30673,91 +30137,91 @@
       </w:pPr>
     </w:lvl>
   </w:abstractNum>
-  <w:num w:numId="1" w16cid:durableId="1350722401">
+  <w:num w:numId="1">
     <w:abstractNumId w:val="35"/>
   </w:num>
-  <w:num w:numId="2" w16cid:durableId="500312837">
+  <w:num w:numId="2">
     <w:abstractNumId w:val="36"/>
   </w:num>
-  <w:num w:numId="3" w16cid:durableId="1415853623">
+  <w:num w:numId="3">
     <w:abstractNumId w:val="39"/>
   </w:num>
-  <w:num w:numId="4" w16cid:durableId="1811554778">
+  <w:num w:numId="4">
     <w:abstractNumId w:val="41"/>
   </w:num>
-  <w:num w:numId="5" w16cid:durableId="314189737">
+  <w:num w:numId="5">
     <w:abstractNumId w:val="22"/>
   </w:num>
-  <w:num w:numId="6" w16cid:durableId="1625384049">
+  <w:num w:numId="6">
     <w:abstractNumId w:val="23"/>
   </w:num>
-  <w:num w:numId="7" w16cid:durableId="2052802085">
+  <w:num w:numId="7">
     <w:abstractNumId w:val="31"/>
   </w:num>
-  <w:num w:numId="8" w16cid:durableId="1662732006">
+  <w:num w:numId="8">
     <w:abstractNumId w:val="4"/>
   </w:num>
-  <w:num w:numId="9" w16cid:durableId="911043062">
+  <w:num w:numId="9">
     <w:abstractNumId w:val="7"/>
   </w:num>
-  <w:num w:numId="10" w16cid:durableId="1509904030">
+  <w:num w:numId="10">
     <w:abstractNumId w:val="5"/>
   </w:num>
-  <w:num w:numId="11" w16cid:durableId="1206452372">
+  <w:num w:numId="11">
     <w:abstractNumId w:val="27"/>
   </w:num>
-  <w:num w:numId="12" w16cid:durableId="1539733478">
+  <w:num w:numId="12">
     <w:abstractNumId w:val="8"/>
   </w:num>
-  <w:num w:numId="13" w16cid:durableId="11421660">
+  <w:num w:numId="13">
     <w:abstractNumId w:val="17"/>
   </w:num>
-  <w:num w:numId="14" w16cid:durableId="200090089">
+  <w:num w:numId="14">
     <w:abstractNumId w:val="12"/>
   </w:num>
-  <w:num w:numId="15" w16cid:durableId="369913439">
+  <w:num w:numId="15">
     <w:abstractNumId w:val="25"/>
   </w:num>
-  <w:num w:numId="16" w16cid:durableId="41172455">
+  <w:num w:numId="16">
     <w:abstractNumId w:val="26"/>
   </w:num>
-  <w:num w:numId="17" w16cid:durableId="33241149">
+  <w:num w:numId="17">
     <w:abstractNumId w:val="13"/>
   </w:num>
-  <w:num w:numId="18" w16cid:durableId="1175268147">
+  <w:num w:numId="18">
     <w:abstractNumId w:val="11"/>
   </w:num>
-  <w:num w:numId="19" w16cid:durableId="2010870045">
+  <w:num w:numId="19">
     <w:abstractNumId w:val="20"/>
   </w:num>
-  <w:num w:numId="20" w16cid:durableId="1145703628">
+  <w:num w:numId="20">
     <w:abstractNumId w:val="33"/>
   </w:num>
-  <w:num w:numId="21" w16cid:durableId="741754369">
+  <w:num w:numId="21">
     <w:abstractNumId w:val="14"/>
   </w:num>
-  <w:num w:numId="22" w16cid:durableId="1652562912">
+  <w:num w:numId="22">
     <w:abstractNumId w:val="18"/>
   </w:num>
-  <w:num w:numId="23" w16cid:durableId="172307331">
+  <w:num w:numId="23">
     <w:abstractNumId w:val="10"/>
   </w:num>
-  <w:num w:numId="24" w16cid:durableId="1806048522">
+  <w:num w:numId="24">
     <w:abstractNumId w:val="0"/>
   </w:num>
-  <w:num w:numId="25" w16cid:durableId="819810756">
+  <w:num w:numId="25">
     <w:abstractNumId w:val="34"/>
   </w:num>
-  <w:num w:numId="26" w16cid:durableId="1536577484">
+  <w:num w:numId="26">
     <w:abstractNumId w:val="9"/>
   </w:num>
-  <w:num w:numId="27" w16cid:durableId="496002904">
+  <w:num w:numId="27">
     <w:abstractNumId w:val="3"/>
   </w:num>
-  <w:num w:numId="28" w16cid:durableId="2054040598">
+  <w:num w:numId="28">
     <w:abstractNumId w:val="6"/>
   </w:num>
-  <w:num w:numId="29" w16cid:durableId="1949701334">
+  <w:num w:numId="29">
     <w:abstractNumId w:val="24"/>
     <w:lvlOverride w:ilvl="0">
       <w:startOverride w:val="1"/>
@@ -30787,43 +30251,43 @@
       <w:startOverride w:val="1"/>
     </w:lvlOverride>
   </w:num>
-  <w:num w:numId="30" w16cid:durableId="76755664">
+  <w:num w:numId="30">
     <w:abstractNumId w:val="30"/>
   </w:num>
-  <w:num w:numId="31" w16cid:durableId="383070516">
+  <w:num w:numId="31">
     <w:abstractNumId w:val="29"/>
   </w:num>
-  <w:num w:numId="32" w16cid:durableId="2108037592">
+  <w:num w:numId="32">
     <w:abstractNumId w:val="19"/>
   </w:num>
-  <w:num w:numId="33" w16cid:durableId="486435784">
+  <w:num w:numId="33">
     <w:abstractNumId w:val="28"/>
   </w:num>
-  <w:num w:numId="34" w16cid:durableId="664934693">
+  <w:num w:numId="34">
     <w:abstractNumId w:val="38"/>
   </w:num>
-  <w:num w:numId="35" w16cid:durableId="1514101034">
+  <w:num w:numId="35">
     <w:abstractNumId w:val="40"/>
   </w:num>
-  <w:num w:numId="36" w16cid:durableId="1639648228">
+  <w:num w:numId="36">
     <w:abstractNumId w:val="15"/>
   </w:num>
-  <w:num w:numId="37" w16cid:durableId="1659117017">
+  <w:num w:numId="37">
     <w:abstractNumId w:val="2"/>
   </w:num>
-  <w:num w:numId="38" w16cid:durableId="1250771229">
+  <w:num w:numId="38">
     <w:abstractNumId w:val="1"/>
   </w:num>
-  <w:num w:numId="39" w16cid:durableId="1125582950">
+  <w:num w:numId="39">
     <w:abstractNumId w:val="37"/>
   </w:num>
-  <w:num w:numId="40" w16cid:durableId="1904289655">
+  <w:num w:numId="40">
     <w:abstractNumId w:val="16"/>
   </w:num>
-  <w:num w:numId="41" w16cid:durableId="1194071519">
+  <w:num w:numId="41">
     <w:abstractNumId w:val="21"/>
   </w:num>
-  <w:num w:numId="42" w16cid:durableId="1303388938">
+  <w:num w:numId="42">
     <w:abstractNumId w:val="32"/>
   </w:num>
 </w:numbering>

</xml_diff>

<commit_message>
TestClass 10 function implementation done and JUnit passed
</commit_message>
<xml_diff>
--- a/COMP4220-Project/ProjDocs/BlackBox Test Cases - COMP 4220 Project.docx
+++ b/COMP4220-Project/ProjDocs/BlackBox Test Cases - COMP 4220 Project.docx
@@ -15057,6 +15057,13 @@
                 <w:lang w:eastAsia="en-CA"/>
               </w:rPr>
               <w:t>131122664</w:t>
+            </w:r>
+            <w:r>
+              <w:rPr>
+                <w:rFonts w:ascii="Times New Roman" w:eastAsia="Times New Roman" w:hAnsi="Times New Roman" w:cs="Times New Roman"/>
+                <w:lang w:eastAsia="en-CA"/>
+              </w:rPr>
+              <w:t>2</w:t>
             </w:r>
           </w:p>
         </w:tc>

</xml_diff>

<commit_message>
Numbered the test classes properly
</commit_message>
<xml_diff>
--- a/COMP4220-Project/ProjDocs/BlackBox Test Cases - COMP 4220 Project.docx
+++ b/COMP4220-Project/ProjDocs/BlackBox Test Cases - COMP 4220 Project.docx
@@ -19976,7 +19976,7 @@
     </w:p>
     <w:tbl>
       <w:tblPr>
-        <w:tblW w:w="5752" w:type="dxa"/>
+        <w:tblW w:w="7718" w:type="dxa"/>
         <w:tblInd w:w="-8" w:type="dxa"/>
         <w:tblCellMar>
           <w:left w:w="0" w:type="dxa"/>
@@ -19988,6 +19988,7 @@
         <w:gridCol w:w="2032"/>
         <w:gridCol w:w="1754"/>
         <w:gridCol w:w="1966"/>
+        <w:gridCol w:w="1966"/>
       </w:tblGrid>
       <w:tr>
         <w:trPr>
@@ -20089,6 +20090,34 @@
             </w:r>
           </w:p>
         </w:tc>
+        <w:tc>
+          <w:tcPr>
+            <w:tcW w:w="1966" w:type="dxa"/>
+            <w:tcBorders>
+              <w:top w:val="single" w:sz="6" w:space="0" w:color="000000"/>
+              <w:left w:val="single" w:sz="6" w:space="0" w:color="000000"/>
+              <w:bottom w:val="single" w:sz="6" w:space="0" w:color="000000"/>
+              <w:right w:val="single" w:sz="6" w:space="0" w:color="000000"/>
+            </w:tcBorders>
+          </w:tcPr>
+          <w:p>
+            <w:pPr>
+              <w:spacing w:after="0" w:line="240" w:lineRule="auto"/>
+              <w:textAlignment w:val="baseline"/>
+              <w:rPr>
+                <w:rFonts w:ascii="Times New Roman" w:eastAsia="Times New Roman" w:hAnsi="Times New Roman" w:cs="Times New Roman"/>
+                <w:lang w:eastAsia="en-CA"/>
+              </w:rPr>
+            </w:pPr>
+            <w:r>
+              <w:rPr>
+                <w:rFonts w:ascii="Times New Roman" w:eastAsia="Times New Roman" w:hAnsi="Times New Roman" w:cs="Times New Roman"/>
+                <w:lang w:eastAsia="en-CA"/>
+              </w:rPr>
+              <w:t>TC4</w:t>
+            </w:r>
+          </w:p>
+        </w:tc>
       </w:tr>
       <w:tr>
         <w:trPr>
@@ -20122,7 +20151,35 @@
                 <w:rFonts w:ascii="Times New Roman" w:eastAsia="Times New Roman" w:hAnsi="Times New Roman" w:cs="Times New Roman"/>
                 <w:lang w:eastAsia="en-CA"/>
               </w:rPr>
-              <w:t>Input 1: 4672895719 </w:t>
+              <w:t xml:space="preserve">Input 1: </w:t>
+            </w:r>
+            <w:r>
+              <w:rPr>
+                <w:rFonts w:ascii="Times New Roman" w:eastAsia="Times New Roman" w:hAnsi="Times New Roman" w:cs="Times New Roman"/>
+                <w:lang w:eastAsia="en-CA"/>
+              </w:rPr>
+              <w:t>1</w:t>
+            </w:r>
+            <w:r>
+              <w:rPr>
+                <w:rFonts w:ascii="Times New Roman" w:eastAsia="Times New Roman" w:hAnsi="Times New Roman" w:cs="Times New Roman"/>
+                <w:lang w:eastAsia="en-CA"/>
+              </w:rPr>
+              <w:t>67289571</w:t>
+            </w:r>
+            <w:r>
+              <w:rPr>
+                <w:rFonts w:ascii="Times New Roman" w:eastAsia="Times New Roman" w:hAnsi="Times New Roman" w:cs="Times New Roman"/>
+                <w:lang w:eastAsia="en-CA"/>
+              </w:rPr>
+              <w:t>9</w:t>
+            </w:r>
+            <w:r>
+              <w:rPr>
+                <w:rFonts w:ascii="Times New Roman" w:eastAsia="Times New Roman" w:hAnsi="Times New Roman" w:cs="Times New Roman"/>
+                <w:lang w:eastAsia="en-CA"/>
+              </w:rPr>
+              <w:t> </w:t>
             </w:r>
           </w:p>
         </w:tc>
@@ -20194,6 +20251,77 @@
                 <w:lang w:eastAsia="en-CA"/>
               </w:rPr>
               <w:t>1234567890</w:t>
+            </w:r>
+          </w:p>
+        </w:tc>
+        <w:tc>
+          <w:tcPr>
+            <w:tcW w:w="1966" w:type="dxa"/>
+            <w:tcBorders>
+              <w:top w:val="single" w:sz="6" w:space="0" w:color="000000"/>
+              <w:left w:val="single" w:sz="6" w:space="0" w:color="000000"/>
+              <w:bottom w:val="single" w:sz="6" w:space="0" w:color="000000"/>
+              <w:right w:val="single" w:sz="6" w:space="0" w:color="000000"/>
+            </w:tcBorders>
+            <w:shd w:val="clear" w:color="auto" w:fill="F2F2F2"/>
+          </w:tcPr>
+          <w:p>
+            <w:pPr>
+              <w:spacing w:after="0" w:line="240" w:lineRule="auto"/>
+              <w:textAlignment w:val="baseline"/>
+              <w:rPr>
+                <w:rFonts w:ascii="Times New Roman" w:eastAsia="Times New Roman" w:hAnsi="Times New Roman" w:cs="Times New Roman"/>
+                <w:lang w:eastAsia="en-CA"/>
+              </w:rPr>
+            </w:pPr>
+            <w:r>
+              <w:rPr>
+                <w:rFonts w:ascii="Times New Roman" w:eastAsia="Times New Roman" w:hAnsi="Times New Roman" w:cs="Times New Roman"/>
+                <w:lang w:eastAsia="en-CA"/>
+              </w:rPr>
+              <w:t xml:space="preserve">Input </w:t>
+            </w:r>
+            <w:r>
+              <w:rPr>
+                <w:rFonts w:ascii="Times New Roman" w:eastAsia="Times New Roman" w:hAnsi="Times New Roman" w:cs="Times New Roman"/>
+                <w:lang w:eastAsia="en-CA"/>
+              </w:rPr>
+              <w:t>4</w:t>
+            </w:r>
+            <w:r>
+              <w:rPr>
+                <w:rFonts w:ascii="Times New Roman" w:eastAsia="Times New Roman" w:hAnsi="Times New Roman" w:cs="Times New Roman"/>
+                <w:lang w:eastAsia="en-CA"/>
+              </w:rPr>
+              <w:t xml:space="preserve">: </w:t>
+            </w:r>
+            <w:r>
+              <w:rPr>
+                <w:rFonts w:ascii="Times New Roman" w:eastAsia="Times New Roman" w:hAnsi="Times New Roman" w:cs="Times New Roman"/>
+                <w:lang w:eastAsia="en-CA"/>
+              </w:rPr>
+              <w:t>1</w:t>
+            </w:r>
+            <w:r>
+              <w:rPr>
+                <w:rFonts w:ascii="Times New Roman" w:eastAsia="Times New Roman" w:hAnsi="Times New Roman" w:cs="Times New Roman"/>
+                <w:lang w:eastAsia="en-CA"/>
+              </w:rPr>
+              <w:t>67289571</w:t>
+            </w:r>
+            <w:r>
+              <w:rPr>
+                <w:rFonts w:ascii="Times New Roman" w:eastAsia="Times New Roman" w:hAnsi="Times New Roman" w:cs="Times New Roman"/>
+                <w:lang w:eastAsia="en-CA"/>
+              </w:rPr>
+              <w:t>0</w:t>
+            </w:r>
+            <w:r>
+              <w:rPr>
+                <w:rFonts w:ascii="Times New Roman" w:eastAsia="Times New Roman" w:hAnsi="Times New Roman" w:cs="Times New Roman"/>
+                <w:lang w:eastAsia="en-CA"/>
+              </w:rPr>
+              <w:t> </w:t>
             </w:r>
           </w:p>
         </w:tc>
@@ -20329,14 +20457,35 @@
                 <w:rFonts w:ascii="Times New Roman" w:eastAsia="Times New Roman" w:hAnsi="Times New Roman" w:cs="Times New Roman"/>
                 <w:lang w:eastAsia="en-CA"/>
               </w:rPr>
-              <w:t>“Book ISBN# 1234567890 is not valid</w:t>
-            </w:r>
-            <w:r>
-              <w:rPr>
-                <w:rFonts w:ascii="Times New Roman" w:eastAsia="Times New Roman" w:hAnsi="Times New Roman" w:cs="Times New Roman"/>
-                <w:lang w:eastAsia="en-CA"/>
-              </w:rPr>
-              <w:t>”</w:t>
+              <w:t>“Book ISBN# 1234567890 is not valid”</w:t>
+            </w:r>
+          </w:p>
+        </w:tc>
+        <w:tc>
+          <w:tcPr>
+            <w:tcW w:w="1966" w:type="dxa"/>
+            <w:tcBorders>
+              <w:top w:val="single" w:sz="6" w:space="0" w:color="000000"/>
+              <w:left w:val="single" w:sz="6" w:space="0" w:color="000000"/>
+              <w:bottom w:val="single" w:sz="6" w:space="0" w:color="000000"/>
+              <w:right w:val="single" w:sz="6" w:space="0" w:color="000000"/>
+            </w:tcBorders>
+          </w:tcPr>
+          <w:p>
+            <w:pPr>
+              <w:spacing w:after="0" w:line="240" w:lineRule="auto"/>
+              <w:textAlignment w:val="baseline"/>
+              <w:rPr>
+                <w:rFonts w:ascii="Times New Roman" w:eastAsia="Times New Roman" w:hAnsi="Times New Roman" w:cs="Times New Roman"/>
+                <w:lang w:eastAsia="en-CA"/>
+              </w:rPr>
+            </w:pPr>
+            <w:r>
+              <w:rPr>
+                <w:rFonts w:ascii="Times New Roman" w:eastAsia="Times New Roman" w:hAnsi="Times New Roman" w:cs="Times New Roman"/>
+                <w:lang w:eastAsia="en-CA"/>
+              </w:rPr>
+              <w:t>Output: “The book ISBN 1672895710 has not arrived yet”</w:t>
             </w:r>
           </w:p>
         </w:tc>

</xml_diff>

<commit_message>
Added user story number to each test class
</commit_message>
<xml_diff>
--- a/COMP4220-Project/ProjDocs/BlackBox Test Cases - COMP 4220 Project.docx
+++ b/COMP4220-Project/ProjDocs/BlackBox Test Cases - COMP 4220 Project.docx
@@ -15237,6 +15237,13 @@
           <w:lang w:eastAsia="en-CA"/>
         </w:rPr>
         <w:lastRenderedPageBreak/>
+        <w:t>Story #13:</w:t>
+      </w:r>
+      <w:r>
+        <w:rPr>
+          <w:rFonts w:ascii="Helvetica" w:eastAsia="Times New Roman" w:hAnsi="Helvetica" w:cs="Helvetica"/>
+          <w:lang w:eastAsia="en-CA"/>
+        </w:rPr>
         <w:t xml:space="preserve">As an administrator, I want to be able to </w:t>
       </w:r>
       <w:r>
@@ -17247,6 +17254,27 @@
           <w:lang w:eastAsia="en-CA"/>
         </w:rPr>
         <w:lastRenderedPageBreak/>
+        <w:t>Story #1</w:t>
+      </w:r>
+      <w:r>
+        <w:rPr>
+          <w:rFonts w:ascii="Helvetica" w:eastAsia="Times New Roman" w:hAnsi="Helvetica" w:cs="Helvetica"/>
+          <w:lang w:eastAsia="en-CA"/>
+        </w:rPr>
+        <w:t>2</w:t>
+      </w:r>
+      <w:r>
+        <w:rPr>
+          <w:rFonts w:ascii="Helvetica" w:eastAsia="Times New Roman" w:hAnsi="Helvetica" w:cs="Helvetica"/>
+          <w:lang w:eastAsia="en-CA"/>
+        </w:rPr>
+        <w:t>:</w:t>
+      </w:r>
+      <w:r>
+        <w:rPr>
+          <w:rFonts w:ascii="Helvetica" w:eastAsia="Times New Roman" w:hAnsi="Helvetica" w:cs="Helvetica"/>
+          <w:lang w:eastAsia="en-CA"/>
+        </w:rPr>
         <w:t xml:space="preserve">As an administrator, I want to be able to </w:t>
       </w:r>
       <w:r>
@@ -19281,6 +19309,27 @@
           <w:lang w:eastAsia="en-CA"/>
         </w:rPr>
       </w:pPr>
+      <w:r>
+        <w:rPr>
+          <w:rFonts w:ascii="Helvetica" w:eastAsia="Times New Roman" w:hAnsi="Helvetica" w:cs="Helvetica"/>
+          <w:lang w:eastAsia="en-CA"/>
+        </w:rPr>
+        <w:t>Story #1</w:t>
+      </w:r>
+      <w:r>
+        <w:rPr>
+          <w:rFonts w:ascii="Helvetica" w:eastAsia="Times New Roman" w:hAnsi="Helvetica" w:cs="Helvetica"/>
+          <w:lang w:eastAsia="en-CA"/>
+        </w:rPr>
+        <w:t>4</w:t>
+      </w:r>
+      <w:r>
+        <w:rPr>
+          <w:rFonts w:ascii="Helvetica" w:eastAsia="Times New Roman" w:hAnsi="Helvetica" w:cs="Helvetica"/>
+          <w:lang w:eastAsia="en-CA"/>
+        </w:rPr>
+        <w:t>:</w:t>
+      </w:r>
       <w:r>
         <w:rPr>
           <w:rFonts w:ascii="Helvetica" w:eastAsia="Times New Roman" w:hAnsi="Helvetica" w:cs="Helvetica"/>

</xml_diff>